<commit_message>
working on intro and background example
</commit_message>
<xml_diff>
--- a/Masters introduction.docx
+++ b/Masters introduction.docx
@@ -1,6 +1,6 @@
 
 <file path=word/document.xml><?xml version="1.0" encoding="utf-8"?>
-<w:document xmlns:wpc="http://schemas.microsoft.com/office/word/2010/wordprocessingCanvas" xmlns:cx="http://schemas.microsoft.com/office/drawing/2014/chartex" xmlns:cx1="http://schemas.microsoft.com/office/drawing/2015/9/8/chartex" xmlns:cx2="http://schemas.microsoft.com/office/drawing/2015/10/21/chartex" xmlns:cx3="http://schemas.microsoft.com/office/drawing/2016/5/9/chartex" xmlns:cx4="http://schemas.microsoft.com/office/drawing/2016/5/10/chartex" xmlns:cx5="http://schemas.microsoft.com/office/drawing/2016/5/11/chartex" xmlns:cx6="http://schemas.microsoft.com/office/drawing/2016/5/12/chartex" xmlns:cx7="http://schemas.microsoft.com/office/drawing/2016/5/13/chartex" xmlns:cx8="http://schemas.microsoft.com/office/drawing/2016/5/14/chartex" xmlns:mc="http://schemas.openxmlformats.org/markup-compatibility/2006" xmlns:aink="http://schemas.microsoft.com/office/drawing/2016/ink" xmlns:am3d="http://schemas.microsoft.com/office/drawing/2017/model3d" xmlns:o="urn:schemas-microsoft-com:office:office" xmlns:r="http://schemas.openxmlformats.org/officeDocument/2006/relationships" xmlns:m="http://schemas.openxmlformats.org/officeDocument/2006/math" xmlns:v="urn:schemas-microsoft-com:vml" xmlns:wp14="http://schemas.microsoft.com/office/word/2010/wordprocessingDrawing" xmlns:wp="http://schemas.openxmlformats.org/drawingml/2006/wordprocessingDrawing" xmlns:w10="urn:schemas-microsoft-com:office:word" xmlns:w="http://schemas.openxmlformats.org/wordprocessingml/2006/main" xmlns:w14="http://schemas.microsoft.com/office/word/2010/wordml" xmlns:w15="http://schemas.microsoft.com/office/word/2012/wordml" xmlns:w16cid="http://schemas.microsoft.com/office/word/2016/wordml/cid" xmlns:w16se="http://schemas.microsoft.com/office/word/2015/wordml/symex" xmlns:wpg="http://schemas.microsoft.com/office/word/2010/wordprocessingGroup" xmlns:wpi="http://schemas.microsoft.com/office/word/2010/wordprocessingInk" xmlns:wne="http://schemas.microsoft.com/office/word/2006/wordml" xmlns:wps="http://schemas.microsoft.com/office/word/2010/wordprocessingShape" mc:Ignorable="w14 w15 w16se w16cid wp14">
+<w:document xmlns:wpc="http://schemas.microsoft.com/office/word/2010/wordprocessingCanvas" xmlns:mo="http://schemas.microsoft.com/office/mac/office/2008/main" xmlns:mc="http://schemas.openxmlformats.org/markup-compatibility/2006" xmlns:mv="urn:schemas-microsoft-com:mac:vml" xmlns:o="urn:schemas-microsoft-com:office:office" xmlns:r="http://schemas.openxmlformats.org/officeDocument/2006/relationships" xmlns:m="http://schemas.openxmlformats.org/officeDocument/2006/math" xmlns:v="urn:schemas-microsoft-com:vml" xmlns:wp14="http://schemas.microsoft.com/office/word/2010/wordprocessingDrawing" xmlns:wp="http://schemas.openxmlformats.org/drawingml/2006/wordprocessingDrawing" xmlns:w10="urn:schemas-microsoft-com:office:word" xmlns:w="http://schemas.openxmlformats.org/wordprocessingml/2006/main" xmlns:w14="http://schemas.microsoft.com/office/word/2010/wordml" xmlns:wpg="http://schemas.microsoft.com/office/word/2010/wordprocessingGroup" xmlns:wpi="http://schemas.microsoft.com/office/word/2010/wordprocessingInk" xmlns:wne="http://schemas.microsoft.com/office/word/2006/wordml" xmlns:wps="http://schemas.microsoft.com/office/word/2010/wordprocessingShape" mc:Ignorable="w14 wp14">
   <w:body>
     <w:p>
       <w:pPr>
@@ -293,6 +293,16 @@
       </w:r>
       <w:r>
         <w:rPr>
+          <w:rFonts w:ascii="Times New Roman" w:eastAsiaTheme="minorHAnsi" w:hAnsi="Times New Roman" w:cs="Times New Roman"/>
+          <w:color w:val="222222"/>
+          <w:sz w:val="24"/>
+          <w:szCs w:val="24"/>
+          <w:shd w:val="clear" w:color="auto" w:fill="FFFFFF"/>
+        </w:rPr>
+        <w:t xml:space="preserve">are </w:t>
+      </w:r>
+      <w:r>
+        <w:rPr>
           <w:rFonts w:ascii="Times New Roman" w:eastAsiaTheme="minorHAnsi" w:hAnsi="Times New Roman" w:cs="Times New Roman" w:hint="eastAsia"/>
           <w:color w:val="222222"/>
           <w:sz w:val="24"/>
@@ -309,7 +319,7 @@
           <w:szCs w:val="24"/>
           <w:shd w:val="clear" w:color="auto" w:fill="FFFFFF"/>
         </w:rPr>
-        <w:t xml:space="preserve"> follow the codes. Sometimes writings are also placed between the codes using a hash. </w:t>
+        <w:t xml:space="preserve"> inserted before ot follow the code chunks spatially</w:t>
       </w:r>
       <w:r>
         <w:rPr>
@@ -319,6 +329,16 @@
           <w:szCs w:val="24"/>
           <w:shd w:val="clear" w:color="auto" w:fill="FFFFFF"/>
         </w:rPr>
+        <w:t xml:space="preserve">. Sometimes writings are also placed between the codes using a hash. </w:t>
+      </w:r>
+      <w:r>
+        <w:rPr>
+          <w:rFonts w:ascii="Times New Roman" w:eastAsiaTheme="minorHAnsi" w:hAnsi="Times New Roman" w:cs="Times New Roman"/>
+          <w:color w:val="222222"/>
+          <w:sz w:val="24"/>
+          <w:szCs w:val="24"/>
+          <w:shd w:val="clear" w:color="auto" w:fill="FFFFFF"/>
+        </w:rPr>
         <w:t>In this paper, the chunk of</w:t>
       </w:r>
       <w:r>
@@ -391,6 +411,7 @@
           <w:sz w:val="24"/>
           <w:szCs w:val="24"/>
           <w:shd w:val="clear" w:color="auto" w:fill="FFFFFF"/>
+          <w:lang w:val="en-US"/>
         </w:rPr>
       </w:pPr>
       <w:r>
@@ -401,8 +422,31 @@
           <w:szCs w:val="24"/>
           <w:shd w:val="clear" w:color="auto" w:fill="FFFFFF"/>
         </w:rPr>
-        <w:t>R markdown provides several output formats when users knit the file.</w:t>
-      </w:r>
+        <w:t>R markdown provides several output formats when users knit the file</w:t>
+      </w:r>
+      <w:r>
+        <w:rPr>
+          <w:rFonts w:ascii="Times New Roman" w:eastAsiaTheme="minorHAnsi" w:hAnsi="Times New Roman" w:cs="Times New Roman" w:hint="eastAsia"/>
+          <w:color w:val="222222"/>
+          <w:sz w:val="24"/>
+          <w:szCs w:val="24"/>
+          <w:shd w:val="clear" w:color="auto" w:fill="FFFFFF"/>
+        </w:rPr>
+        <w:t xml:space="preserve"> into </w:t>
+      </w:r>
+      <w:r>
+        <w:rPr>
+          <w:rFonts w:ascii="Times New Roman" w:eastAsiaTheme="minorHAnsi" w:hAnsi="Times New Roman" w:cs="Times New Roman"/>
+          <w:color w:val="222222"/>
+          <w:sz w:val="24"/>
+          <w:szCs w:val="24"/>
+          <w:shd w:val="clear" w:color="auto" w:fill="FFFFFF"/>
+          <w:lang w:val="en-US"/>
+        </w:rPr>
+        <w:t xml:space="preserve">output documents. </w:t>
+      </w:r>
+      <w:bookmarkStart w:id="0" w:name="_GoBack"/>
+      <w:bookmarkEnd w:id="0"/>
     </w:p>
     <w:p>
       <w:pPr>
@@ -678,18 +722,7 @@
           <w:szCs w:val="24"/>
           <w:shd w:val="clear" w:color="auto" w:fill="FFFFFF"/>
         </w:rPr>
-        <w:t xml:space="preserve">Before a highly informative presentation, multiple explanatory analyses are often </w:t>
-      </w:r>
-      <w:r>
-        <w:rPr>
-          <w:rFonts w:ascii="Times New Roman" w:hAnsi="Times New Roman" w:cs="Times New Roman"/>
-          <w:color w:val="222222"/>
-          <w:sz w:val="24"/>
-          <w:szCs w:val="24"/>
-          <w:shd w:val="clear" w:color="auto" w:fill="FFFFFF"/>
-        </w:rPr>
-        <w:lastRenderedPageBreak/>
-        <w:t xml:space="preserve">carried out. These explanatory analyses contain numerous amounts of table, plots and graphs, most of them have comments and notes. R markdown can save the robust components and generate documents without spending time </w:t>
+        <w:t xml:space="preserve">Before a highly informative presentation, multiple explanatory analyses are often carried out. These explanatory analyses contain numerous amounts of table, plots and graphs, most of them have comments and notes. R markdown can save the robust components and generate documents without spending time </w:t>
       </w:r>
       <w:r>
         <w:rPr>
@@ -1508,7 +1541,18 @@
           <w:szCs w:val="24"/>
           <w:shd w:val="clear" w:color="auto" w:fill="FFFFFF"/>
         </w:rPr>
-        <w:t xml:space="preserve"> graphics are extremely powerful for explanatory analysis, and complements the visualization prospect of statistic</w:t>
+        <w:t xml:space="preserve"> graphics are extremely powerful for explanatory analysis, and complements the visualization prospect of </w:t>
+      </w:r>
+      <w:r>
+        <w:rPr>
+          <w:rFonts w:ascii="Times New Roman" w:hAnsi="Times New Roman" w:cs="Times New Roman"/>
+          <w:color w:val="222222"/>
+          <w:sz w:val="24"/>
+          <w:szCs w:val="24"/>
+          <w:shd w:val="clear" w:color="auto" w:fill="FFFFFF"/>
+        </w:rPr>
+        <w:lastRenderedPageBreak/>
+        <w:t>statistic</w:t>
       </w:r>
       <w:r>
         <w:rPr>
@@ -1548,7 +1592,7 @@
           <w:szCs w:val="20"/>
           <w:shd w:val="clear" w:color="auto" w:fill="FFFFFF"/>
         </w:rPr>
-        <w:t xml:space="preserve"> &amp; Urbanek,</w:t>
+        <w:t xml:space="preserve"> &amp; Urbanek, 2008).</w:t>
       </w:r>
       <w:r>
         <w:rPr>
@@ -1562,20 +1606,247 @@
       </w:r>
       <w:r>
         <w:rPr>
-          <w:rFonts w:ascii="Arial" w:hAnsi="Arial" w:cs="Arial"/>
-          <w:color w:val="222222"/>
-          <w:sz w:val="20"/>
-          <w:szCs w:val="20"/>
-          <w:shd w:val="clear" w:color="auto" w:fill="FFFFFF"/>
-        </w:rPr>
-        <w:t>2008).</w:t>
-      </w:r>
-      <w:r>
-        <w:rPr>
-          <w:rFonts w:ascii="Arial" w:hAnsi="Arial" w:cs="Arial"/>
-          <w:color w:val="222222"/>
-          <w:sz w:val="20"/>
-          <w:szCs w:val="20"/>
+          <w:rFonts w:ascii="Times New Roman" w:hAnsi="Times New Roman" w:cs="Times New Roman"/>
+          <w:color w:val="222222"/>
+          <w:sz w:val="24"/>
+          <w:szCs w:val="24"/>
+          <w:shd w:val="clear" w:color="auto" w:fill="FFFFFF"/>
+        </w:rPr>
+        <w:t>HTML</w:t>
+      </w:r>
+      <w:r>
+        <w:rPr>
+          <w:rFonts w:ascii="Times New Roman" w:hAnsi="Times New Roman" w:cs="Times New Roman"/>
+          <w:color w:val="222222"/>
+          <w:sz w:val="24"/>
+          <w:szCs w:val="24"/>
+          <w:shd w:val="clear" w:color="auto" w:fill="FFFFFF"/>
+        </w:rPr>
+        <w:t xml:space="preserve">, another format producible by R markdown, </w:t>
+      </w:r>
+      <w:r>
+        <w:rPr>
+          <w:rFonts w:ascii="Times New Roman" w:hAnsi="Times New Roman" w:cs="Times New Roman"/>
+          <w:color w:val="222222"/>
+          <w:sz w:val="24"/>
+          <w:szCs w:val="24"/>
+          <w:shd w:val="clear" w:color="auto" w:fill="FFFFFF"/>
+        </w:rPr>
+        <w:t>is often underestimated</w:t>
+      </w:r>
+      <w:r>
+        <w:rPr>
+          <w:rFonts w:ascii="Times New Roman" w:hAnsi="Times New Roman" w:cs="Times New Roman"/>
+          <w:color w:val="222222"/>
+          <w:sz w:val="24"/>
+          <w:szCs w:val="24"/>
+          <w:shd w:val="clear" w:color="auto" w:fill="FFFFFF"/>
+        </w:rPr>
+        <w:t xml:space="preserve"> in its ability for interactive visualizations. R</w:t>
+      </w:r>
+      <w:r>
+        <w:rPr>
+          <w:rFonts w:ascii="Times New Roman" w:hAnsi="Times New Roman" w:cs="Times New Roman"/>
+          <w:color w:val="222222"/>
+          <w:sz w:val="24"/>
+          <w:szCs w:val="24"/>
+          <w:shd w:val="clear" w:color="auto" w:fill="FFFFFF"/>
+        </w:rPr>
+        <w:t xml:space="preserve"> has numerous packages that supports interactive widgets which can by knitted and shown on HTML webpages. This paper will demonstrate how the interactive graphics can be implemented into HTML using</w:t>
+      </w:r>
+      <w:r>
+        <w:rPr>
+          <w:rFonts w:ascii="Times New Roman" w:hAnsi="Times New Roman" w:cs="Times New Roman"/>
+          <w:color w:val="222222"/>
+          <w:sz w:val="24"/>
+          <w:szCs w:val="24"/>
+          <w:shd w:val="clear" w:color="auto" w:fill="FFFFFF"/>
+        </w:rPr>
+        <w:t xml:space="preserve"> package</w:t>
+      </w:r>
+      <w:r>
+        <w:rPr>
+          <w:rFonts w:ascii="Times New Roman" w:hAnsi="Times New Roman" w:cs="Times New Roman"/>
+          <w:color w:val="222222"/>
+          <w:sz w:val="24"/>
+          <w:szCs w:val="24"/>
+          <w:shd w:val="clear" w:color="auto" w:fill="FFFFFF"/>
+        </w:rPr>
+        <w:t xml:space="preserve"> Listdown. </w:t>
+      </w:r>
+    </w:p>
+    <w:p>
+      <w:pPr>
+        <w:rPr>
+          <w:rFonts w:ascii="Times New Roman" w:hAnsi="Times New Roman" w:cs="Times New Roman"/>
+          <w:color w:val="222222"/>
+          <w:sz w:val="24"/>
+          <w:szCs w:val="24"/>
+          <w:shd w:val="clear" w:color="auto" w:fill="FFFFFF"/>
+        </w:rPr>
+      </w:pPr>
+    </w:p>
+    <w:p>
+      <w:pPr>
+        <w:rPr>
+          <w:rFonts w:ascii="Times New Roman" w:hAnsi="Times New Roman" w:cs="Times New Roman"/>
+          <w:color w:val="222222"/>
+          <w:sz w:val="24"/>
+          <w:szCs w:val="24"/>
+          <w:shd w:val="clear" w:color="auto" w:fill="FFFFFF"/>
+        </w:rPr>
+      </w:pPr>
+    </w:p>
+    <w:p>
+      <w:pPr>
+        <w:rPr>
+          <w:rFonts w:ascii="Times New Roman" w:hAnsi="Times New Roman" w:cs="Times New Roman"/>
+          <w:color w:val="222222"/>
+          <w:sz w:val="24"/>
+          <w:szCs w:val="24"/>
+          <w:shd w:val="clear" w:color="auto" w:fill="FFFFFF"/>
+        </w:rPr>
+      </w:pPr>
+    </w:p>
+    <w:p>
+      <w:pPr>
+        <w:rPr>
+          <w:rFonts w:ascii="Times New Roman" w:hAnsi="Times New Roman" w:cs="Times New Roman"/>
+          <w:color w:val="222222"/>
+          <w:sz w:val="24"/>
+          <w:szCs w:val="24"/>
+          <w:shd w:val="clear" w:color="auto" w:fill="FFFFFF"/>
+        </w:rPr>
+      </w:pPr>
+    </w:p>
+    <w:p>
+      <w:pPr>
+        <w:rPr>
+          <w:rFonts w:ascii="Times New Roman" w:hAnsi="Times New Roman" w:cs="Times New Roman"/>
+          <w:color w:val="222222"/>
+          <w:sz w:val="24"/>
+          <w:szCs w:val="24"/>
+          <w:shd w:val="clear" w:color="auto" w:fill="FFFFFF"/>
+        </w:rPr>
+      </w:pPr>
+    </w:p>
+    <w:p>
+      <w:pPr>
+        <w:rPr>
+          <w:rFonts w:ascii="Times New Roman" w:hAnsi="Times New Roman" w:cs="Times New Roman"/>
+          <w:color w:val="222222"/>
+          <w:sz w:val="24"/>
+          <w:szCs w:val="24"/>
+          <w:shd w:val="clear" w:color="auto" w:fill="FFFFFF"/>
+        </w:rPr>
+      </w:pPr>
+      <w:r>
+        <w:rPr>
+          <w:rFonts w:ascii="Times New Roman" w:hAnsi="Times New Roman" w:cs="Times New Roman"/>
+          <w:color w:val="222222"/>
+          <w:sz w:val="24"/>
+          <w:szCs w:val="24"/>
+          <w:shd w:val="clear" w:color="auto" w:fill="FFFFFF"/>
+        </w:rPr>
+        <w:t>R Listdown</w:t>
+      </w:r>
+    </w:p>
+    <w:p>
+      <w:pPr>
+        <w:rPr>
+          <w:rFonts w:ascii="Times New Roman" w:hAnsi="Times New Roman" w:cs="Times New Roman"/>
+          <w:color w:val="222222"/>
+          <w:sz w:val="24"/>
+          <w:szCs w:val="24"/>
+          <w:shd w:val="clear" w:color="auto" w:fill="FFFFFF"/>
+        </w:rPr>
+      </w:pPr>
+      <w:r>
+        <w:rPr>
+          <w:rFonts w:ascii="Times New Roman" w:hAnsi="Times New Roman" w:cs="Times New Roman"/>
+          <w:color w:val="222222"/>
+          <w:sz w:val="24"/>
+          <w:szCs w:val="24"/>
+          <w:shd w:val="clear" w:color="auto" w:fill="FFFFFF"/>
+        </w:rPr>
+        <w:t>N</w:t>
+      </w:r>
+      <w:r>
+        <w:rPr>
+          <w:rFonts w:ascii="Times New Roman" w:hAnsi="Times New Roman" w:cs="Times New Roman"/>
+          <w:color w:val="222222"/>
+          <w:sz w:val="24"/>
+          <w:szCs w:val="24"/>
+          <w:shd w:val="clear" w:color="auto" w:fill="FFFFFF"/>
+        </w:rPr>
+        <w:t>onetheless</w:t>
+      </w:r>
+      <w:r>
+        <w:rPr>
+          <w:rFonts w:ascii="Times New Roman" w:hAnsi="Times New Roman" w:cs="Times New Roman"/>
+          <w:color w:val="222222"/>
+          <w:sz w:val="24"/>
+          <w:szCs w:val="24"/>
+          <w:shd w:val="clear" w:color="auto" w:fill="FFFFFF"/>
+        </w:rPr>
+        <w:t xml:space="preserve">, the data cleaning and other processes </w:t>
+      </w:r>
+      <w:r>
+        <w:rPr>
+          <w:rFonts w:ascii="Times New Roman" w:hAnsi="Times New Roman" w:cs="Times New Roman"/>
+          <w:color w:val="222222"/>
+          <w:sz w:val="24"/>
+          <w:szCs w:val="24"/>
+          <w:shd w:val="clear" w:color="auto" w:fill="FFFFFF"/>
+        </w:rPr>
+        <w:t>iteratively repeats each time generating documents for presentation</w:t>
+      </w:r>
+      <w:r>
+        <w:rPr>
+          <w:rFonts w:ascii="Times New Roman" w:hAnsi="Times New Roman" w:cs="Times New Roman"/>
+          <w:color w:val="222222"/>
+          <w:sz w:val="24"/>
+          <w:szCs w:val="24"/>
+          <w:shd w:val="clear" w:color="auto" w:fill="FFFFFF"/>
+        </w:rPr>
+        <w:t xml:space="preserve"> whenever knitr is used</w:t>
+      </w:r>
+      <w:r>
+        <w:rPr>
+          <w:rFonts w:ascii="Times New Roman" w:hAnsi="Times New Roman" w:cs="Times New Roman"/>
+          <w:color w:val="222222"/>
+          <w:sz w:val="24"/>
+          <w:szCs w:val="24"/>
+          <w:shd w:val="clear" w:color="auto" w:fill="FFFFFF"/>
+        </w:rPr>
+        <w:t xml:space="preserve"> in a R markdown file</w:t>
+      </w:r>
+      <w:r>
+        <w:rPr>
+          <w:rFonts w:ascii="Times New Roman" w:hAnsi="Times New Roman" w:cs="Times New Roman"/>
+          <w:color w:val="222222"/>
+          <w:sz w:val="24"/>
+          <w:szCs w:val="24"/>
+          <w:shd w:val="clear" w:color="auto" w:fill="FFFFFF"/>
+        </w:rPr>
+        <w:t xml:space="preserve">. </w:t>
+      </w:r>
+      <w:r>
+        <w:rPr>
+          <w:rFonts w:ascii="Times New Roman" w:hAnsi="Times New Roman" w:cs="Times New Roman"/>
+          <w:color w:val="222222"/>
+          <w:sz w:val="24"/>
+          <w:szCs w:val="24"/>
+          <w:shd w:val="clear" w:color="auto" w:fill="FFFFFF"/>
+        </w:rPr>
+        <w:t>A</w:t>
+      </w:r>
+      <w:r>
+        <w:rPr>
+          <w:rFonts w:ascii="Times New Roman" w:hAnsi="Times New Roman" w:cs="Times New Roman"/>
+          <w:color w:val="222222"/>
+          <w:sz w:val="24"/>
+          <w:szCs w:val="24"/>
           <w:shd w:val="clear" w:color="auto" w:fill="FFFFFF"/>
         </w:rPr>
         <w:t xml:space="preserve"> </w:t>
@@ -1588,47 +1859,394 @@
           <w:szCs w:val="24"/>
           <w:shd w:val="clear" w:color="auto" w:fill="FFFFFF"/>
         </w:rPr>
-        <w:t>HTML</w:t>
-      </w:r>
-      <w:r>
-        <w:rPr>
-          <w:rFonts w:ascii="Times New Roman" w:hAnsi="Times New Roman" w:cs="Times New Roman"/>
-          <w:color w:val="222222"/>
-          <w:sz w:val="24"/>
-          <w:szCs w:val="24"/>
-          <w:shd w:val="clear" w:color="auto" w:fill="FFFFFF"/>
-        </w:rPr>
-        <w:t xml:space="preserve">, another format producible by R markdown, </w:t>
-      </w:r>
-      <w:r>
-        <w:rPr>
-          <w:rFonts w:ascii="Times New Roman" w:hAnsi="Times New Roman" w:cs="Times New Roman"/>
-          <w:color w:val="222222"/>
-          <w:sz w:val="24"/>
-          <w:szCs w:val="24"/>
-          <w:shd w:val="clear" w:color="auto" w:fill="FFFFFF"/>
-        </w:rPr>
-        <w:t>is often underestimated</w:t>
-      </w:r>
-      <w:r>
-        <w:rPr>
-          <w:rFonts w:ascii="Times New Roman" w:hAnsi="Times New Roman" w:cs="Times New Roman"/>
-          <w:color w:val="222222"/>
-          <w:sz w:val="24"/>
-          <w:szCs w:val="24"/>
-          <w:shd w:val="clear" w:color="auto" w:fill="FFFFFF"/>
-        </w:rPr>
-        <w:t xml:space="preserve"> in its ability for interactive visualizations. R</w:t>
-      </w:r>
-      <w:r>
-        <w:rPr>
-          <w:rFonts w:ascii="Times New Roman" w:hAnsi="Times New Roman" w:cs="Times New Roman"/>
-          <w:color w:val="222222"/>
-          <w:sz w:val="24"/>
-          <w:szCs w:val="24"/>
-          <w:shd w:val="clear" w:color="auto" w:fill="FFFFFF"/>
-        </w:rPr>
-        <w:t xml:space="preserve"> has numerous packages that supports interactive widgets which can by knitted and shown </w:t>
+        <w:t>R markdown file usually lacks semantic structure</w:t>
+      </w:r>
+      <w:r>
+        <w:rPr>
+          <w:rFonts w:ascii="Times New Roman" w:hAnsi="Times New Roman" w:cs="Times New Roman"/>
+          <w:color w:val="222222"/>
+          <w:sz w:val="24"/>
+          <w:szCs w:val="24"/>
+          <w:shd w:val="clear" w:color="auto" w:fill="FFFFFF"/>
+        </w:rPr>
+        <w:t>.</w:t>
+      </w:r>
+      <w:r>
+        <w:rPr>
+          <w:rFonts w:ascii="Times New Roman" w:hAnsi="Times New Roman" w:cs="Times New Roman"/>
+          <w:color w:val="222222"/>
+          <w:sz w:val="24"/>
+          <w:szCs w:val="24"/>
+          <w:shd w:val="clear" w:color="auto" w:fill="FFFFFF"/>
+        </w:rPr>
+        <w:t xml:space="preserve"> </w:t>
+      </w:r>
+      <w:r>
+        <w:rPr>
+          <w:rFonts w:ascii="Times New Roman" w:hAnsi="Times New Roman" w:cs="Times New Roman"/>
+          <w:color w:val="222222"/>
+          <w:sz w:val="24"/>
+          <w:szCs w:val="24"/>
+          <w:shd w:val="clear" w:color="auto" w:fill="FFFFFF"/>
+        </w:rPr>
+        <w:t>When all</w:t>
+      </w:r>
+      <w:r>
+        <w:rPr>
+          <w:rFonts w:ascii="Times New Roman" w:hAnsi="Times New Roman" w:cs="Times New Roman"/>
+          <w:color w:val="222222"/>
+          <w:sz w:val="24"/>
+          <w:szCs w:val="24"/>
+          <w:shd w:val="clear" w:color="auto" w:fill="FFFFFF"/>
+        </w:rPr>
+        <w:t xml:space="preserve"> computational components and narrative components </w:t>
+      </w:r>
+      <w:r>
+        <w:rPr>
+          <w:rFonts w:ascii="Times New Roman" w:hAnsi="Times New Roman" w:cs="Times New Roman"/>
+          <w:color w:val="222222"/>
+          <w:sz w:val="24"/>
+          <w:szCs w:val="24"/>
+          <w:shd w:val="clear" w:color="auto" w:fill="FFFFFF"/>
+        </w:rPr>
+        <w:t xml:space="preserve">are </w:t>
+      </w:r>
+      <w:r>
+        <w:rPr>
+          <w:rFonts w:ascii="Times New Roman" w:hAnsi="Times New Roman" w:cs="Times New Roman"/>
+          <w:color w:val="222222"/>
+          <w:sz w:val="24"/>
+          <w:szCs w:val="24"/>
+          <w:shd w:val="clear" w:color="auto" w:fill="FFFFFF"/>
+        </w:rPr>
+        <w:t xml:space="preserve">stored in one single file manually </w:t>
+      </w:r>
+      <w:r>
+        <w:rPr>
+          <w:rFonts w:ascii="Times New Roman" w:hAnsi="Times New Roman" w:cs="Times New Roman"/>
+          <w:color w:val="222222"/>
+          <w:sz w:val="24"/>
+          <w:szCs w:val="24"/>
+          <w:shd w:val="clear" w:color="auto" w:fill="FFFFFF"/>
+        </w:rPr>
+        <w:t>paragraphed</w:t>
+      </w:r>
+      <w:r>
+        <w:rPr>
+          <w:rFonts w:ascii="Times New Roman" w:hAnsi="Times New Roman" w:cs="Times New Roman"/>
+          <w:color w:val="222222"/>
+          <w:sz w:val="24"/>
+          <w:szCs w:val="24"/>
+          <w:shd w:val="clear" w:color="auto" w:fill="FFFFFF"/>
+        </w:rPr>
+        <w:t xml:space="preserve"> </w:t>
+      </w:r>
+      <w:r>
+        <w:rPr>
+          <w:rFonts w:ascii="Times New Roman" w:hAnsi="Times New Roman" w:cs="Times New Roman"/>
+          <w:color w:val="222222"/>
+          <w:sz w:val="24"/>
+          <w:szCs w:val="24"/>
+          <w:shd w:val="clear" w:color="auto" w:fill="FFFFFF"/>
+        </w:rPr>
+        <w:t xml:space="preserve">by the author, extracting and editing components partially </w:t>
+      </w:r>
+      <w:r>
+        <w:rPr>
+          <w:rFonts w:ascii="Times New Roman" w:hAnsi="Times New Roman" w:cs="Times New Roman"/>
+          <w:color w:val="222222"/>
+          <w:sz w:val="24"/>
+          <w:szCs w:val="24"/>
+          <w:shd w:val="clear" w:color="auto" w:fill="FFFFFF"/>
+        </w:rPr>
+        <w:t>in a R markdown file often leads to</w:t>
+      </w:r>
+      <w:r>
+        <w:rPr>
+          <w:rFonts w:ascii="Times New Roman" w:hAnsi="Times New Roman" w:cs="Times New Roman"/>
+          <w:color w:val="222222"/>
+          <w:sz w:val="24"/>
+          <w:szCs w:val="24"/>
+          <w:shd w:val="clear" w:color="auto" w:fill="FFFFFF"/>
+        </w:rPr>
+        <w:t xml:space="preserve"> increase of workloads after the changes are committed. </w:t>
+      </w:r>
+    </w:p>
+    <w:p>
+      <w:pPr>
+        <w:rPr>
+          <w:rFonts w:ascii="Times New Roman" w:hAnsi="Times New Roman" w:cs="Times New Roman"/>
+          <w:color w:val="222222"/>
+          <w:sz w:val="24"/>
+          <w:szCs w:val="24"/>
+          <w:shd w:val="clear" w:color="auto" w:fill="FFFFFF"/>
+        </w:rPr>
+      </w:pPr>
+      <w:r>
+        <w:rPr>
+          <w:rFonts w:ascii="Times New Roman" w:hAnsi="Times New Roman" w:cs="Times New Roman"/>
+          <w:color w:val="222222"/>
+          <w:sz w:val="24"/>
+          <w:szCs w:val="24"/>
+          <w:shd w:val="clear" w:color="auto" w:fill="FFFFFF"/>
+        </w:rPr>
+        <w:t xml:space="preserve">In addition, </w:t>
+      </w:r>
+      <w:r>
+        <w:rPr>
+          <w:rFonts w:ascii="Times New Roman" w:hAnsi="Times New Roman" w:cs="Times New Roman"/>
+          <w:color w:val="222222"/>
+          <w:sz w:val="24"/>
+          <w:szCs w:val="24"/>
+          <w:shd w:val="clear" w:color="auto" w:fill="FFFFFF"/>
+        </w:rPr>
+        <w:t>R markdown</w:t>
+      </w:r>
+      <w:r>
+        <w:rPr>
+          <w:rFonts w:ascii="Times New Roman" w:hAnsi="Times New Roman" w:cs="Times New Roman"/>
+          <w:color w:val="222222"/>
+          <w:sz w:val="24"/>
+          <w:szCs w:val="24"/>
+          <w:shd w:val="clear" w:color="auto" w:fill="FFFFFF"/>
+        </w:rPr>
+        <w:t xml:space="preserve"> </w:t>
+      </w:r>
+      <w:r>
+        <w:rPr>
+          <w:rFonts w:ascii="Times New Roman" w:hAnsi="Times New Roman" w:cs="Times New Roman"/>
+          <w:color w:val="222222"/>
+          <w:sz w:val="24"/>
+          <w:szCs w:val="24"/>
+          <w:shd w:val="clear" w:color="auto" w:fill="FFFFFF"/>
+        </w:rPr>
+        <w:t xml:space="preserve">does not </w:t>
+      </w:r>
+      <w:r>
+        <w:rPr>
+          <w:rFonts w:ascii="Times New Roman" w:hAnsi="Times New Roman" w:cs="Times New Roman"/>
+          <w:color w:val="222222"/>
+          <w:sz w:val="24"/>
+          <w:szCs w:val="24"/>
+          <w:shd w:val="clear" w:color="auto" w:fill="FFFFFF"/>
+        </w:rPr>
+        <w:t>hold any data dedicated for the file itself. In order for a computational component in R markdown that reads in the data to work, the data set has to be stored or set to a pathway specifying the location of the data,</w:t>
+      </w:r>
+      <w:r>
+        <w:rPr>
+          <w:rFonts w:ascii="Times New Roman" w:hAnsi="Times New Roman" w:cs="Times New Roman"/>
+          <w:color w:val="222222"/>
+          <w:sz w:val="24"/>
+          <w:szCs w:val="24"/>
+          <w:shd w:val="clear" w:color="auto" w:fill="FFFFFF"/>
+        </w:rPr>
+        <w:t xml:space="preserve"> depending on</w:t>
+      </w:r>
+      <w:r>
+        <w:rPr>
+          <w:rFonts w:ascii="Times New Roman" w:hAnsi="Times New Roman" w:cs="Times New Roman"/>
+          <w:color w:val="222222"/>
+          <w:sz w:val="24"/>
+          <w:szCs w:val="24"/>
+          <w:shd w:val="clear" w:color="auto" w:fill="FFFFFF"/>
+        </w:rPr>
+        <w:t xml:space="preserve"> either it is saved locally or on a server.</w:t>
+      </w:r>
+      <w:r>
+        <w:rPr>
+          <w:rFonts w:ascii="Times New Roman" w:hAnsi="Times New Roman" w:cs="Times New Roman"/>
+          <w:color w:val="222222"/>
+          <w:sz w:val="24"/>
+          <w:szCs w:val="24"/>
+          <w:shd w:val="clear" w:color="auto" w:fill="FFFFFF"/>
+        </w:rPr>
+        <w:t xml:space="preserve"> </w:t>
+      </w:r>
+    </w:p>
+    <w:p>
+      <w:pPr>
+        <w:rPr>
+          <w:rFonts w:ascii="Times New Roman" w:hAnsi="Times New Roman" w:cs="Times New Roman"/>
+          <w:color w:val="222222"/>
+          <w:sz w:val="24"/>
+          <w:szCs w:val="24"/>
+          <w:shd w:val="clear" w:color="auto" w:fill="FFFFFF"/>
+        </w:rPr>
+      </w:pPr>
+      <w:r>
+        <w:rPr>
+          <w:rFonts w:ascii="Times New Roman" w:hAnsi="Times New Roman" w:cs="Times New Roman"/>
+          <w:color w:val="222222"/>
+          <w:sz w:val="24"/>
+          <w:szCs w:val="24"/>
+          <w:shd w:val="clear" w:color="auto" w:fill="FFFFFF"/>
+        </w:rPr>
+        <w:t>To overcome the above mentioned aspects, package listdown</w:t>
+      </w:r>
+      <w:r>
+        <w:rPr>
+          <w:rFonts w:ascii="Times New Roman" w:hAnsi="Times New Roman" w:cs="Times New Roman"/>
+          <w:color w:val="222222"/>
+          <w:sz w:val="24"/>
+          <w:szCs w:val="24"/>
+          <w:shd w:val="clear" w:color="auto" w:fill="FFFFFF"/>
+        </w:rPr>
+        <w:t xml:space="preserve"> </w:t>
+      </w:r>
+      <w:r>
+        <w:rPr>
+          <w:rFonts w:ascii="Times New Roman" w:hAnsi="Times New Roman" w:cs="Times New Roman"/>
+          <w:color w:val="222222"/>
+          <w:sz w:val="24"/>
+          <w:szCs w:val="24"/>
+          <w:shd w:val="clear" w:color="auto" w:fill="FFFFFF"/>
+        </w:rPr>
+        <w:t>(Kane,Jiang and Urbanek, 2020)</w:t>
+      </w:r>
+      <w:r>
+        <w:rPr>
+          <w:rFonts w:ascii="Times New Roman" w:hAnsi="Times New Roman" w:cs="Times New Roman"/>
+          <w:color w:val="222222"/>
+          <w:sz w:val="24"/>
+          <w:szCs w:val="24"/>
+          <w:shd w:val="clear" w:color="auto" w:fill="FFFFFF"/>
+        </w:rPr>
+        <w:t xml:space="preserve"> was introduced providing functions to programmatically create R markdown files from named lists.</w:t>
+      </w:r>
+      <w:r>
+        <w:rPr>
+          <w:rFonts w:ascii="Times New Roman" w:hAnsi="Times New Roman" w:cs="Times New Roman"/>
+          <w:color w:val="222222"/>
+          <w:sz w:val="24"/>
+          <w:szCs w:val="24"/>
+          <w:shd w:val="clear" w:color="auto" w:fill="FFFFFF"/>
+        </w:rPr>
+        <w:t xml:space="preserve"> By using functions from the package, the components can be turned into a single named list, organized in a hierarchical structure. The contents of each list denoted, including the name and type of R object can be viewed in dendrograms. </w:t>
+      </w:r>
+      <w:r>
+        <w:rPr>
+          <w:rFonts w:ascii="Times New Roman" w:hAnsi="Times New Roman" w:cs="Times New Roman"/>
+          <w:color w:val="222222"/>
+          <w:sz w:val="24"/>
+          <w:szCs w:val="24"/>
+          <w:shd w:val="clear" w:color="auto" w:fill="FFFFFF"/>
+        </w:rPr>
+        <w:t xml:space="preserve">On top of the lists, decorators and other customizable </w:t>
+      </w:r>
+      <w:r>
+        <w:rPr>
+          <w:rFonts w:ascii="Times New Roman" w:hAnsi="Times New Roman" w:cs="Times New Roman"/>
+          <w:color w:val="222222"/>
+          <w:sz w:val="24"/>
+          <w:szCs w:val="24"/>
+          <w:shd w:val="clear" w:color="auto" w:fill="FFFFFF"/>
+        </w:rPr>
+        <w:t xml:space="preserve">functions can be added to assist the problem of visualizing. This is particular useful when large datasets are added to its corresponding computational component list and </w:t>
+      </w:r>
+      <w:r>
+        <w:rPr>
+          <w:rFonts w:ascii="Times New Roman" w:hAnsi="Times New Roman" w:cs="Times New Roman"/>
+          <w:color w:val="222222"/>
+          <w:sz w:val="24"/>
+          <w:szCs w:val="24"/>
+          <w:shd w:val="clear" w:color="auto" w:fill="FFFFFF"/>
+        </w:rPr>
+        <w:t>the author intends to present them. Large data sets requires a substantial amount of space to be fully shown</w:t>
+      </w:r>
+      <w:r>
+        <w:rPr>
+          <w:rFonts w:ascii="Times New Roman" w:hAnsi="Times New Roman" w:cs="Times New Roman"/>
+          <w:color w:val="222222"/>
+          <w:sz w:val="24"/>
+          <w:szCs w:val="24"/>
+          <w:shd w:val="clear" w:color="auto" w:fill="FFFFFF"/>
+        </w:rPr>
+        <w:t>.</w:t>
+      </w:r>
+    </w:p>
+    <w:p>
+      <w:pPr>
+        <w:rPr>
+          <w:rFonts w:ascii="Times New Roman" w:hAnsi="Times New Roman" w:cs="Times New Roman"/>
+          <w:color w:val="222222"/>
+          <w:sz w:val="24"/>
+          <w:szCs w:val="24"/>
+          <w:shd w:val="clear" w:color="auto" w:fill="FFFFFF"/>
+        </w:rPr>
+      </w:pPr>
+      <w:r>
+        <w:rPr>
+          <w:rFonts w:ascii="Times New Roman" w:hAnsi="Times New Roman" w:cs="Times New Roman"/>
+          <w:color w:val="222222"/>
+          <w:sz w:val="24"/>
+          <w:szCs w:val="24"/>
+          <w:shd w:val="clear" w:color="auto" w:fill="FFFFFF"/>
+        </w:rPr>
+        <w:t xml:space="preserve"> </w:t>
+      </w:r>
+    </w:p>
+    <w:p>
+      <w:pPr>
+        <w:rPr>
+          <w:rFonts w:ascii="Times New Roman" w:hAnsi="Times New Roman" w:cs="Times New Roman"/>
+          <w:color w:val="222222"/>
+          <w:sz w:val="24"/>
+          <w:szCs w:val="24"/>
+          <w:shd w:val="clear" w:color="auto" w:fill="FFFFFF"/>
+        </w:rPr>
+      </w:pPr>
+    </w:p>
+    <w:p>
+      <w:pPr>
+        <w:rPr>
+          <w:rFonts w:ascii="Times New Roman" w:hAnsi="Times New Roman" w:cs="Times New Roman"/>
+          <w:color w:val="222222"/>
+          <w:sz w:val="24"/>
+          <w:szCs w:val="24"/>
+          <w:shd w:val="clear" w:color="auto" w:fill="FFFFFF"/>
+        </w:rPr>
+      </w:pPr>
+    </w:p>
+    <w:p>
+      <w:pPr>
+        <w:rPr>
+          <w:rFonts w:ascii="Times New Roman" w:hAnsi="Times New Roman" w:cs="Times New Roman"/>
+          <w:color w:val="222222"/>
+          <w:sz w:val="24"/>
+          <w:szCs w:val="24"/>
+          <w:shd w:val="clear" w:color="auto" w:fill="FFFFFF"/>
+        </w:rPr>
+      </w:pPr>
+    </w:p>
+    <w:p>
+      <w:pPr>
+        <w:rPr>
+          <w:rFonts w:ascii="Times New Roman" w:hAnsi="Times New Roman" w:cs="Times New Roman"/>
+          <w:color w:val="222222"/>
+          <w:sz w:val="24"/>
+          <w:szCs w:val="24"/>
+          <w:shd w:val="clear" w:color="auto" w:fill="FFFFFF"/>
+        </w:rPr>
+      </w:pPr>
+      <w:r>
+        <w:rPr>
+          <w:rFonts w:ascii="Times New Roman" w:hAnsi="Times New Roman" w:cs="Times New Roman"/>
+          <w:color w:val="222222"/>
+          <w:sz w:val="24"/>
+          <w:szCs w:val="24"/>
+          <w:shd w:val="clear" w:color="auto" w:fill="FFFFFF"/>
+        </w:rPr>
+        <w:t xml:space="preserve">During a statistical analysis, the analytical process and results can be seen as two parts which can be stored separately. If the results contain graphs and plots, they could be further stored in single named lists. As everything is organized in named lists, </w:t>
+      </w:r>
+      <w:r>
+        <w:rPr>
+          <w:rFonts w:ascii="Times New Roman" w:hAnsi="Times New Roman" w:cs="Times New Roman"/>
+          <w:color w:val="222222"/>
+          <w:sz w:val="24"/>
+          <w:szCs w:val="24"/>
+          <w:shd w:val="clear" w:color="auto" w:fill="FFFFFF"/>
+        </w:rPr>
+        <w:t xml:space="preserve">the package has several advantages compared to normal R markdown files containing all </w:t>
       </w:r>
       <w:r>
         <w:rPr>
@@ -1639,194 +2257,7 @@
           <w:shd w:val="clear" w:color="auto" w:fill="FFFFFF"/>
         </w:rPr>
         <w:lastRenderedPageBreak/>
-        <w:t>on HTML webpages. This paper will demonstrate how the interactive graphics can be implemented into HTML using</w:t>
-      </w:r>
-      <w:r>
-        <w:rPr>
-          <w:rFonts w:ascii="Times New Roman" w:hAnsi="Times New Roman" w:cs="Times New Roman"/>
-          <w:color w:val="222222"/>
-          <w:sz w:val="24"/>
-          <w:szCs w:val="24"/>
-          <w:shd w:val="clear" w:color="auto" w:fill="FFFFFF"/>
-        </w:rPr>
-        <w:t xml:space="preserve"> package</w:t>
-      </w:r>
-      <w:r>
-        <w:rPr>
-          <w:rFonts w:ascii="Times New Roman" w:hAnsi="Times New Roman" w:cs="Times New Roman"/>
-          <w:color w:val="222222"/>
-          <w:sz w:val="24"/>
-          <w:szCs w:val="24"/>
-          <w:shd w:val="clear" w:color="auto" w:fill="FFFFFF"/>
-        </w:rPr>
-        <w:t xml:space="preserve"> Listdown. </w:t>
-      </w:r>
-    </w:p>
-    <w:p>
-      <w:pPr>
-        <w:rPr>
-          <w:rFonts w:ascii="Times New Roman" w:hAnsi="Times New Roman" w:cs="Times New Roman"/>
-          <w:color w:val="222222"/>
-          <w:sz w:val="24"/>
-          <w:szCs w:val="24"/>
-          <w:shd w:val="clear" w:color="auto" w:fill="FFFFFF"/>
-        </w:rPr>
-      </w:pPr>
-    </w:p>
-    <w:p>
-      <w:pPr>
-        <w:rPr>
-          <w:rFonts w:ascii="Times New Roman" w:hAnsi="Times New Roman" w:cs="Times New Roman"/>
-          <w:color w:val="222222"/>
-          <w:sz w:val="24"/>
-          <w:szCs w:val="24"/>
-          <w:shd w:val="clear" w:color="auto" w:fill="FFFFFF"/>
-        </w:rPr>
-      </w:pPr>
-    </w:p>
-    <w:p>
-      <w:pPr>
-        <w:rPr>
-          <w:rFonts w:ascii="Times New Roman" w:hAnsi="Times New Roman" w:cs="Times New Roman"/>
-          <w:color w:val="222222"/>
-          <w:sz w:val="24"/>
-          <w:szCs w:val="24"/>
-          <w:shd w:val="clear" w:color="auto" w:fill="FFFFFF"/>
-        </w:rPr>
-      </w:pPr>
-    </w:p>
-    <w:p>
-      <w:pPr>
-        <w:rPr>
-          <w:rFonts w:ascii="Times New Roman" w:hAnsi="Times New Roman" w:cs="Times New Roman"/>
-          <w:color w:val="222222"/>
-          <w:sz w:val="24"/>
-          <w:szCs w:val="24"/>
-          <w:shd w:val="clear" w:color="auto" w:fill="FFFFFF"/>
-        </w:rPr>
-      </w:pPr>
-    </w:p>
-    <w:p>
-      <w:pPr>
-        <w:rPr>
-          <w:rFonts w:ascii="Times New Roman" w:hAnsi="Times New Roman" w:cs="Times New Roman"/>
-          <w:color w:val="222222"/>
-          <w:sz w:val="24"/>
-          <w:szCs w:val="24"/>
-          <w:shd w:val="clear" w:color="auto" w:fill="FFFFFF"/>
-        </w:rPr>
-      </w:pPr>
-    </w:p>
-    <w:p>
-      <w:pPr>
-        <w:rPr>
-          <w:rFonts w:ascii="Times New Roman" w:hAnsi="Times New Roman" w:cs="Times New Roman"/>
-          <w:color w:val="222222"/>
-          <w:sz w:val="24"/>
-          <w:szCs w:val="24"/>
-          <w:shd w:val="clear" w:color="auto" w:fill="FFFFFF"/>
-        </w:rPr>
-      </w:pPr>
-      <w:r>
-        <w:rPr>
-          <w:rFonts w:ascii="Times New Roman" w:hAnsi="Times New Roman" w:cs="Times New Roman"/>
-          <w:color w:val="222222"/>
-          <w:sz w:val="24"/>
-          <w:szCs w:val="24"/>
-          <w:shd w:val="clear" w:color="auto" w:fill="FFFFFF"/>
-        </w:rPr>
-        <w:t>R Listdown</w:t>
-      </w:r>
-    </w:p>
-    <w:p>
-      <w:pPr>
-        <w:rPr>
-          <w:rFonts w:ascii="Times New Roman" w:hAnsi="Times New Roman" w:cs="Times New Roman"/>
-          <w:color w:val="222222"/>
-          <w:sz w:val="24"/>
-          <w:szCs w:val="24"/>
-          <w:shd w:val="clear" w:color="auto" w:fill="FFFFFF"/>
-        </w:rPr>
-      </w:pPr>
-      <w:r>
-        <w:rPr>
-          <w:rFonts w:ascii="Times New Roman" w:hAnsi="Times New Roman" w:cs="Times New Roman"/>
-          <w:color w:val="222222"/>
-          <w:sz w:val="24"/>
-          <w:szCs w:val="24"/>
-          <w:shd w:val="clear" w:color="auto" w:fill="FFFFFF"/>
-        </w:rPr>
-        <w:t>N</w:t>
-      </w:r>
-      <w:r>
-        <w:rPr>
-          <w:rFonts w:ascii="Times New Roman" w:hAnsi="Times New Roman" w:cs="Times New Roman"/>
-          <w:color w:val="222222"/>
-          <w:sz w:val="24"/>
-          <w:szCs w:val="24"/>
-          <w:shd w:val="clear" w:color="auto" w:fill="FFFFFF"/>
-        </w:rPr>
-        <w:t>onetheless</w:t>
-      </w:r>
-      <w:r>
-        <w:rPr>
-          <w:rFonts w:ascii="Times New Roman" w:hAnsi="Times New Roman" w:cs="Times New Roman"/>
-          <w:color w:val="222222"/>
-          <w:sz w:val="24"/>
-          <w:szCs w:val="24"/>
-          <w:shd w:val="clear" w:color="auto" w:fill="FFFFFF"/>
-        </w:rPr>
-        <w:t xml:space="preserve">, the data cleaning and other processes </w:t>
-      </w:r>
-      <w:r>
-        <w:rPr>
-          <w:rFonts w:ascii="Times New Roman" w:hAnsi="Times New Roman" w:cs="Times New Roman"/>
-          <w:color w:val="222222"/>
-          <w:sz w:val="24"/>
-          <w:szCs w:val="24"/>
-          <w:shd w:val="clear" w:color="auto" w:fill="FFFFFF"/>
-        </w:rPr>
-        <w:t>iteratively repeats each time generating documents for presentation</w:t>
-      </w:r>
-      <w:r>
-        <w:rPr>
-          <w:rFonts w:ascii="Times New Roman" w:hAnsi="Times New Roman" w:cs="Times New Roman"/>
-          <w:color w:val="222222"/>
-          <w:sz w:val="24"/>
-          <w:szCs w:val="24"/>
-          <w:shd w:val="clear" w:color="auto" w:fill="FFFFFF"/>
-        </w:rPr>
-        <w:t xml:space="preserve"> whenever knitr is used</w:t>
-      </w:r>
-      <w:r>
-        <w:rPr>
-          <w:rFonts w:ascii="Times New Roman" w:hAnsi="Times New Roman" w:cs="Times New Roman"/>
-          <w:color w:val="222222"/>
-          <w:sz w:val="24"/>
-          <w:szCs w:val="24"/>
-          <w:shd w:val="clear" w:color="auto" w:fill="FFFFFF"/>
-        </w:rPr>
-        <w:t xml:space="preserve"> in a R markdown file</w:t>
-      </w:r>
-      <w:r>
-        <w:rPr>
-          <w:rFonts w:ascii="Times New Roman" w:hAnsi="Times New Roman" w:cs="Times New Roman"/>
-          <w:color w:val="222222"/>
-          <w:sz w:val="24"/>
-          <w:szCs w:val="24"/>
-          <w:shd w:val="clear" w:color="auto" w:fill="FFFFFF"/>
-        </w:rPr>
-        <w:t xml:space="preserve">. </w:t>
-      </w:r>
-      <w:r>
-        <w:rPr>
-          <w:rFonts w:ascii="Times New Roman" w:hAnsi="Times New Roman" w:cs="Times New Roman"/>
-          <w:color w:val="222222"/>
-          <w:sz w:val="24"/>
-          <w:szCs w:val="24"/>
-          <w:shd w:val="clear" w:color="auto" w:fill="FFFFFF"/>
-        </w:rPr>
-        <w:t>A</w:t>
+        <w:t>computational and narrative components. The first is it allows multiple pathways working in parallel from the same data. When the experiment and objective is different based on the same data, computational components are expected to be different. This will affect the narrative components such as conclusions and discussions, but the data and other process remains constant.</w:t>
       </w:r>
       <w:r>
         <w:rPr>
@@ -1846,17 +2277,129 @@
           <w:szCs w:val="24"/>
           <w:shd w:val="clear" w:color="auto" w:fill="FFFFFF"/>
         </w:rPr>
-        <w:t>R markdown file usually lacks semantic structure</w:t>
-      </w:r>
-      <w:r>
-        <w:rPr>
-          <w:rFonts w:ascii="Times New Roman" w:hAnsi="Times New Roman" w:cs="Times New Roman"/>
-          <w:color w:val="222222"/>
-          <w:sz w:val="24"/>
-          <w:szCs w:val="24"/>
-          <w:shd w:val="clear" w:color="auto" w:fill="FFFFFF"/>
-        </w:rPr>
-        <w:t>.</w:t>
+        <w:t>Since the different “pathways” can be stored into different lists, listdown package allows users to selectively pick the reproducible lists along with the narrative components</w:t>
+      </w:r>
+      <w:r>
+        <w:rPr>
+          <w:rFonts w:ascii="Times New Roman" w:hAnsi="Times New Roman" w:cs="Times New Roman"/>
+          <w:color w:val="222222"/>
+          <w:sz w:val="24"/>
+          <w:szCs w:val="24"/>
+          <w:shd w:val="clear" w:color="auto" w:fill="FFFFFF"/>
+        </w:rPr>
+        <w:t xml:space="preserve">. Normal R markdown files shows the experiment in a serial way if different experiments are stored in the same file, or users will have to open two R markdown files with the same computational component for processing in both R markdown files. </w:t>
+      </w:r>
+    </w:p>
+    <w:p>
+      <w:pPr>
+        <w:rPr>
+          <w:rFonts w:ascii="Times New Roman" w:hAnsi="Times New Roman" w:cs="Times New Roman"/>
+          <w:color w:val="222222"/>
+          <w:sz w:val="24"/>
+          <w:szCs w:val="24"/>
+          <w:shd w:val="clear" w:color="auto" w:fill="FFFFFF"/>
+        </w:rPr>
+      </w:pPr>
+    </w:p>
+    <w:p>
+      <w:pPr>
+        <w:rPr>
+          <w:rFonts w:ascii="Times New Roman" w:hAnsi="Times New Roman" w:cs="Times New Roman"/>
+          <w:color w:val="222222"/>
+          <w:sz w:val="24"/>
+          <w:szCs w:val="24"/>
+          <w:shd w:val="clear" w:color="auto" w:fill="FFFFFF"/>
+        </w:rPr>
+      </w:pPr>
+      <w:r>
+        <w:rPr>
+          <w:rFonts w:ascii="Times New Roman" w:hAnsi="Times New Roman" w:cs="Times New Roman"/>
+          <w:color w:val="222222"/>
+          <w:sz w:val="24"/>
+          <w:szCs w:val="24"/>
+          <w:shd w:val="clear" w:color="auto" w:fill="FFFFFF"/>
+        </w:rPr>
+        <w:t xml:space="preserve">Another advantage for </w:t>
+      </w:r>
+      <w:r>
+        <w:rPr>
+          <w:rFonts w:ascii="Times New Roman" w:hAnsi="Times New Roman" w:cs="Times New Roman"/>
+          <w:color w:val="222222"/>
+          <w:sz w:val="24"/>
+          <w:szCs w:val="24"/>
+          <w:shd w:val="clear" w:color="auto" w:fill="FFFFFF"/>
+        </w:rPr>
+        <w:t>storing objects</w:t>
+      </w:r>
+      <w:r>
+        <w:rPr>
+          <w:rFonts w:ascii="Times New Roman" w:hAnsi="Times New Roman" w:cs="Times New Roman"/>
+          <w:color w:val="222222"/>
+          <w:sz w:val="24"/>
+          <w:szCs w:val="24"/>
+          <w:shd w:val="clear" w:color="auto" w:fill="FFFFFF"/>
+        </w:rPr>
+        <w:t xml:space="preserve"> in a list is</w:t>
+      </w:r>
+      <w:r>
+        <w:rPr>
+          <w:rFonts w:ascii="Times New Roman" w:hAnsi="Times New Roman" w:cs="Times New Roman"/>
+          <w:color w:val="222222"/>
+          <w:sz w:val="24"/>
+          <w:szCs w:val="24"/>
+          <w:shd w:val="clear" w:color="auto" w:fill="FFFFFF"/>
+        </w:rPr>
+        <w:t xml:space="preserve"> its capability to</w:t>
+      </w:r>
+      <w:r>
+        <w:rPr>
+          <w:rFonts w:ascii="Times New Roman" w:hAnsi="Times New Roman" w:cs="Times New Roman"/>
+          <w:color w:val="222222"/>
+          <w:sz w:val="24"/>
+          <w:szCs w:val="24"/>
+          <w:shd w:val="clear" w:color="auto" w:fill="FFFFFF"/>
+        </w:rPr>
+        <w:t xml:space="preserve"> avoid repetitive work when data </w:t>
+      </w:r>
+      <w:r>
+        <w:rPr>
+          <w:rFonts w:ascii="Times New Roman" w:hAnsi="Times New Roman" w:cs="Times New Roman"/>
+          <w:color w:val="222222"/>
+          <w:sz w:val="24"/>
+          <w:szCs w:val="24"/>
+          <w:shd w:val="clear" w:color="auto" w:fill="FFFFFF"/>
+        </w:rPr>
+        <w:t>analysis</w:t>
+      </w:r>
+      <w:r>
+        <w:rPr>
+          <w:rFonts w:ascii="Times New Roman" w:hAnsi="Times New Roman" w:cs="Times New Roman"/>
+          <w:color w:val="222222"/>
+          <w:sz w:val="24"/>
+          <w:szCs w:val="24"/>
+          <w:shd w:val="clear" w:color="auto" w:fill="FFFFFF"/>
+        </w:rPr>
+        <w:t xml:space="preserve"> updates.</w:t>
+      </w:r>
+      <w:r>
+        <w:rPr>
+          <w:rFonts w:ascii="Times New Roman" w:hAnsi="Times New Roman" w:cs="Times New Roman"/>
+          <w:color w:val="222222"/>
+          <w:sz w:val="24"/>
+          <w:szCs w:val="24"/>
+          <w:shd w:val="clear" w:color="auto" w:fill="FFFFFF"/>
+        </w:rPr>
+        <w:t xml:space="preserve"> This is partially useful when data </w:t>
+      </w:r>
+      <w:r>
+        <w:rPr>
+          <w:rFonts w:ascii="Times New Roman" w:hAnsi="Times New Roman" w:cs="Times New Roman"/>
+          <w:color w:val="222222"/>
+          <w:sz w:val="24"/>
+          <w:szCs w:val="24"/>
+          <w:shd w:val="clear" w:color="auto" w:fill="FFFFFF"/>
+        </w:rPr>
+        <w:t>analysis process</w:t>
       </w:r>
       <w:r>
         <w:rPr>
@@ -1876,47 +2419,118 @@
           <w:szCs w:val="24"/>
           <w:shd w:val="clear" w:color="auto" w:fill="FFFFFF"/>
         </w:rPr>
-        <w:t>When all</w:t>
-      </w:r>
-      <w:r>
-        <w:rPr>
-          <w:rFonts w:ascii="Times New Roman" w:hAnsi="Times New Roman" w:cs="Times New Roman"/>
-          <w:color w:val="222222"/>
-          <w:sz w:val="24"/>
-          <w:szCs w:val="24"/>
-          <w:shd w:val="clear" w:color="auto" w:fill="FFFFFF"/>
-        </w:rPr>
-        <w:t xml:space="preserve"> computational components and narrative components </w:t>
-      </w:r>
-      <w:r>
-        <w:rPr>
-          <w:rFonts w:ascii="Times New Roman" w:hAnsi="Times New Roman" w:cs="Times New Roman"/>
-          <w:color w:val="222222"/>
-          <w:sz w:val="24"/>
-          <w:szCs w:val="24"/>
-          <w:shd w:val="clear" w:color="auto" w:fill="FFFFFF"/>
-        </w:rPr>
-        <w:t xml:space="preserve">are </w:t>
-      </w:r>
-      <w:r>
-        <w:rPr>
-          <w:rFonts w:ascii="Times New Roman" w:hAnsi="Times New Roman" w:cs="Times New Roman"/>
-          <w:color w:val="222222"/>
-          <w:sz w:val="24"/>
-          <w:szCs w:val="24"/>
-          <w:shd w:val="clear" w:color="auto" w:fill="FFFFFF"/>
-        </w:rPr>
-        <w:t xml:space="preserve">stored in one single file manually </w:t>
-      </w:r>
-      <w:r>
-        <w:rPr>
-          <w:rFonts w:ascii="Times New Roman" w:hAnsi="Times New Roman" w:cs="Times New Roman"/>
-          <w:color w:val="222222"/>
-          <w:sz w:val="24"/>
-          <w:szCs w:val="24"/>
-          <w:shd w:val="clear" w:color="auto" w:fill="FFFFFF"/>
-        </w:rPr>
-        <w:t>paragraphed</w:t>
+        <w:t>is</w:t>
+      </w:r>
+      <w:r>
+        <w:rPr>
+          <w:rFonts w:ascii="Times New Roman" w:hAnsi="Times New Roman" w:cs="Times New Roman"/>
+          <w:color w:val="222222"/>
+          <w:sz w:val="24"/>
+          <w:szCs w:val="24"/>
+          <w:shd w:val="clear" w:color="auto" w:fill="FFFFFF"/>
+        </w:rPr>
+        <w:t xml:space="preserve"> updated frequently </w:t>
+      </w:r>
+      <w:r>
+        <w:rPr>
+          <w:rFonts w:ascii="Times New Roman" w:hAnsi="Times New Roman" w:cs="Times New Roman"/>
+          <w:color w:val="222222"/>
+          <w:sz w:val="24"/>
+          <w:szCs w:val="24"/>
+          <w:shd w:val="clear" w:color="auto" w:fill="FFFFFF"/>
+        </w:rPr>
+        <w:t>while the data source remains in the</w:t>
+      </w:r>
+      <w:r>
+        <w:rPr>
+          <w:rFonts w:ascii="Times New Roman" w:hAnsi="Times New Roman" w:cs="Times New Roman"/>
+          <w:color w:val="222222"/>
+          <w:sz w:val="24"/>
+          <w:szCs w:val="24"/>
+          <w:shd w:val="clear" w:color="auto" w:fill="FFFFFF"/>
+        </w:rPr>
+        <w:t xml:space="preserve"> same format</w:t>
+      </w:r>
+      <w:r>
+        <w:rPr>
+          <w:rFonts w:ascii="Times New Roman" w:hAnsi="Times New Roman" w:cs="Times New Roman"/>
+          <w:color w:val="222222"/>
+          <w:sz w:val="24"/>
+          <w:szCs w:val="24"/>
+          <w:shd w:val="clear" w:color="auto" w:fill="FFFFFF"/>
+        </w:rPr>
+        <w:t xml:space="preserve"> and standard. Once the computational components for data cleaning and process are constructed and stored into the </w:t>
+      </w:r>
+      <w:r>
+        <w:rPr>
+          <w:rFonts w:ascii="Times New Roman" w:hAnsi="Times New Roman" w:cs="Times New Roman"/>
+          <w:color w:val="222222"/>
+          <w:sz w:val="24"/>
+          <w:szCs w:val="24"/>
+          <w:shd w:val="clear" w:color="auto" w:fill="FFFFFF"/>
+        </w:rPr>
+        <w:t>list, the</w:t>
+      </w:r>
+      <w:r>
+        <w:rPr>
+          <w:rFonts w:ascii="Times New Roman" w:hAnsi="Times New Roman" w:cs="Times New Roman"/>
+          <w:color w:val="222222"/>
+          <w:sz w:val="24"/>
+          <w:szCs w:val="24"/>
+          <w:shd w:val="clear" w:color="auto" w:fill="FFFFFF"/>
+        </w:rPr>
+        <w:t xml:space="preserve"> analysis </w:t>
+      </w:r>
+      <w:r>
+        <w:rPr>
+          <w:rFonts w:ascii="Times New Roman" w:hAnsi="Times New Roman" w:cs="Times New Roman"/>
+          <w:color w:val="222222"/>
+          <w:sz w:val="24"/>
+          <w:szCs w:val="24"/>
+          <w:shd w:val="clear" w:color="auto" w:fill="FFFFFF"/>
+        </w:rPr>
+        <w:t xml:space="preserve">may change the outputs, such as results and plots. Further changing the narrative components. However, updating analysis methods does not mean deprecating the previous methods, listdown package allows different methods to be stored and reproducible at anytime with a single knitr, this vastly improves efficiency and drops tedious repetitive works while maintaining the objectives desired. </w:t>
+      </w:r>
+    </w:p>
+    <w:p>
+      <w:pPr>
+        <w:rPr>
+          <w:rFonts w:ascii="Times New Roman" w:hAnsi="Times New Roman" w:cs="Times New Roman"/>
+          <w:color w:val="222222"/>
+          <w:sz w:val="24"/>
+          <w:szCs w:val="24"/>
+          <w:shd w:val="clear" w:color="auto" w:fill="FFFFFF"/>
+        </w:rPr>
+      </w:pPr>
+      <w:r>
+        <w:rPr>
+          <w:rFonts w:ascii="Times New Roman" w:hAnsi="Times New Roman" w:cs="Times New Roman"/>
+          <w:color w:val="222222"/>
+          <w:sz w:val="24"/>
+          <w:szCs w:val="24"/>
+          <w:shd w:val="clear" w:color="auto" w:fill="FFFFFF"/>
+        </w:rPr>
+        <w:t xml:space="preserve">Some useful areas of statistical analysis benefiting from the listdown package are mainly but not limited to it’s usage in clinical trial data </w:t>
+      </w:r>
+      <w:r>
+        <w:rPr>
+          <w:rFonts w:ascii="Times New Roman" w:eastAsiaTheme="minorHAnsi" w:hAnsi="Times New Roman" w:cs="Times New Roman"/>
+          <w:color w:val="222222"/>
+          <w:sz w:val="24"/>
+          <w:szCs w:val="24"/>
+          <w:shd w:val="clear" w:color="auto" w:fill="FFFFFF"/>
+        </w:rPr>
+        <w:t>(</w:t>
+      </w:r>
+      <w:r>
+        <w:rPr>
+          <w:rFonts w:ascii="Times New Roman" w:hAnsi="Times New Roman" w:cs="Times New Roman"/>
+          <w:color w:val="222222"/>
+          <w:sz w:val="24"/>
+          <w:szCs w:val="24"/>
+          <w:shd w:val="clear" w:color="auto" w:fill="FFFFFF"/>
+        </w:rPr>
+        <w:t>Kane,Jiang and Urbanek, 2020).</w:t>
       </w:r>
       <w:r>
         <w:rPr>
@@ -1928,315 +2542,170 @@
         </w:rPr>
         <w:t xml:space="preserve"> </w:t>
       </w:r>
-      <w:r>
-        <w:rPr>
-          <w:rFonts w:ascii="Times New Roman" w:hAnsi="Times New Roman" w:cs="Times New Roman"/>
-          <w:color w:val="222222"/>
-          <w:sz w:val="24"/>
-          <w:szCs w:val="24"/>
-          <w:shd w:val="clear" w:color="auto" w:fill="FFFFFF"/>
-        </w:rPr>
-        <w:t xml:space="preserve">by the author, extracting and editing components partially </w:t>
-      </w:r>
-      <w:r>
-        <w:rPr>
-          <w:rFonts w:ascii="Times New Roman" w:hAnsi="Times New Roman" w:cs="Times New Roman"/>
-          <w:color w:val="222222"/>
-          <w:sz w:val="24"/>
-          <w:szCs w:val="24"/>
-          <w:shd w:val="clear" w:color="auto" w:fill="FFFFFF"/>
-        </w:rPr>
-        <w:t>in a R markdown file often leads to</w:t>
-      </w:r>
-      <w:r>
-        <w:rPr>
-          <w:rFonts w:ascii="Times New Roman" w:hAnsi="Times New Roman" w:cs="Times New Roman"/>
-          <w:color w:val="222222"/>
-          <w:sz w:val="24"/>
-          <w:szCs w:val="24"/>
-          <w:shd w:val="clear" w:color="auto" w:fill="FFFFFF"/>
-        </w:rPr>
-        <w:t xml:space="preserve"> increase of workloads after the changes are committed. </w:t>
-      </w:r>
-    </w:p>
-    <w:p>
-      <w:pPr>
-        <w:rPr>
-          <w:rFonts w:ascii="Times New Roman" w:hAnsi="Times New Roman" w:cs="Times New Roman"/>
-          <w:color w:val="222222"/>
-          <w:sz w:val="24"/>
-          <w:szCs w:val="24"/>
-          <w:shd w:val="clear" w:color="auto" w:fill="FFFFFF"/>
-        </w:rPr>
-      </w:pPr>
-      <w:r>
-        <w:rPr>
-          <w:rFonts w:ascii="Times New Roman" w:hAnsi="Times New Roman" w:cs="Times New Roman"/>
-          <w:color w:val="222222"/>
-          <w:sz w:val="24"/>
-          <w:szCs w:val="24"/>
-          <w:shd w:val="clear" w:color="auto" w:fill="FFFFFF"/>
-        </w:rPr>
-        <w:t xml:space="preserve">In addition, </w:t>
-      </w:r>
-      <w:r>
-        <w:rPr>
-          <w:rFonts w:ascii="Times New Roman" w:hAnsi="Times New Roman" w:cs="Times New Roman"/>
-          <w:color w:val="222222"/>
-          <w:sz w:val="24"/>
-          <w:szCs w:val="24"/>
-          <w:shd w:val="clear" w:color="auto" w:fill="FFFFFF"/>
-        </w:rPr>
-        <w:t>R markdown</w:t>
-      </w:r>
-      <w:r>
-        <w:rPr>
-          <w:rFonts w:ascii="Times New Roman" w:hAnsi="Times New Roman" w:cs="Times New Roman"/>
-          <w:color w:val="222222"/>
-          <w:sz w:val="24"/>
-          <w:szCs w:val="24"/>
-          <w:shd w:val="clear" w:color="auto" w:fill="FFFFFF"/>
-        </w:rPr>
-        <w:t xml:space="preserve"> </w:t>
-      </w:r>
-      <w:r>
-        <w:rPr>
-          <w:rFonts w:ascii="Times New Roman" w:hAnsi="Times New Roman" w:cs="Times New Roman"/>
-          <w:color w:val="222222"/>
-          <w:sz w:val="24"/>
-          <w:szCs w:val="24"/>
-          <w:shd w:val="clear" w:color="auto" w:fill="FFFFFF"/>
-        </w:rPr>
-        <w:t xml:space="preserve">does not </w:t>
-      </w:r>
-      <w:r>
-        <w:rPr>
-          <w:rFonts w:ascii="Times New Roman" w:hAnsi="Times New Roman" w:cs="Times New Roman"/>
-          <w:color w:val="222222"/>
-          <w:sz w:val="24"/>
-          <w:szCs w:val="24"/>
-          <w:shd w:val="clear" w:color="auto" w:fill="FFFFFF"/>
-        </w:rPr>
-        <w:t>hold any data dedicated for the file itself. In order for a computational component in R markdown that reads in the data to work, the data set has to be stored or set to a pathway specifying the location of the data,</w:t>
-      </w:r>
-      <w:r>
-        <w:rPr>
-          <w:rFonts w:ascii="Times New Roman" w:hAnsi="Times New Roman" w:cs="Times New Roman"/>
-          <w:color w:val="222222"/>
-          <w:sz w:val="24"/>
-          <w:szCs w:val="24"/>
-          <w:shd w:val="clear" w:color="auto" w:fill="FFFFFF"/>
-        </w:rPr>
-        <w:t xml:space="preserve"> depending on</w:t>
-      </w:r>
-      <w:r>
-        <w:rPr>
-          <w:rFonts w:ascii="Times New Roman" w:hAnsi="Times New Roman" w:cs="Times New Roman"/>
-          <w:color w:val="222222"/>
-          <w:sz w:val="24"/>
-          <w:szCs w:val="24"/>
-          <w:shd w:val="clear" w:color="auto" w:fill="FFFFFF"/>
-        </w:rPr>
-        <w:t xml:space="preserve"> either it is saved locally or on a server.</w:t>
-      </w:r>
-      <w:r>
-        <w:rPr>
-          <w:rFonts w:ascii="Times New Roman" w:hAnsi="Times New Roman" w:cs="Times New Roman"/>
-          <w:color w:val="222222"/>
-          <w:sz w:val="24"/>
-          <w:szCs w:val="24"/>
-          <w:shd w:val="clear" w:color="auto" w:fill="FFFFFF"/>
-        </w:rPr>
-        <w:t xml:space="preserve"> </w:t>
-      </w:r>
-    </w:p>
-    <w:p>
-      <w:pPr>
-        <w:rPr>
-          <w:rFonts w:ascii="Times New Roman" w:hAnsi="Times New Roman" w:cs="Times New Roman"/>
-          <w:color w:val="222222"/>
-          <w:sz w:val="24"/>
-          <w:szCs w:val="24"/>
-          <w:shd w:val="clear" w:color="auto" w:fill="FFFFFF"/>
-        </w:rPr>
-      </w:pPr>
-      <w:r>
-        <w:rPr>
-          <w:rFonts w:ascii="Times New Roman" w:hAnsi="Times New Roman" w:cs="Times New Roman"/>
-          <w:color w:val="222222"/>
-          <w:sz w:val="24"/>
-          <w:szCs w:val="24"/>
-          <w:shd w:val="clear" w:color="auto" w:fill="FFFFFF"/>
-        </w:rPr>
-        <w:t>To overcome the above mentioned aspects, package listdown</w:t>
-      </w:r>
-      <w:r>
-        <w:rPr>
-          <w:rFonts w:ascii="Times New Roman" w:hAnsi="Times New Roman" w:cs="Times New Roman"/>
-          <w:color w:val="222222"/>
-          <w:sz w:val="24"/>
-          <w:szCs w:val="24"/>
-          <w:shd w:val="clear" w:color="auto" w:fill="FFFFFF"/>
-        </w:rPr>
-        <w:t xml:space="preserve"> </w:t>
-      </w:r>
-      <w:r>
-        <w:rPr>
-          <w:rFonts w:ascii="Times New Roman" w:hAnsi="Times New Roman" w:cs="Times New Roman"/>
-          <w:color w:val="222222"/>
-          <w:sz w:val="24"/>
-          <w:szCs w:val="24"/>
-          <w:shd w:val="clear" w:color="auto" w:fill="FFFFFF"/>
-        </w:rPr>
-        <w:t>(Kane,Jiang and Urbanek, 2020)</w:t>
-      </w:r>
-      <w:r>
-        <w:rPr>
-          <w:rFonts w:ascii="Times New Roman" w:hAnsi="Times New Roman" w:cs="Times New Roman"/>
-          <w:color w:val="222222"/>
-          <w:sz w:val="24"/>
-          <w:szCs w:val="24"/>
-          <w:shd w:val="clear" w:color="auto" w:fill="FFFFFF"/>
-        </w:rPr>
-        <w:t xml:space="preserve"> was introduced providing functions to programmatically create R markdown files from named lists.</w:t>
-      </w:r>
-      <w:r>
-        <w:rPr>
-          <w:rFonts w:ascii="Times New Roman" w:hAnsi="Times New Roman" w:cs="Times New Roman"/>
-          <w:color w:val="222222"/>
-          <w:sz w:val="24"/>
-          <w:szCs w:val="24"/>
-          <w:shd w:val="clear" w:color="auto" w:fill="FFFFFF"/>
-        </w:rPr>
-        <w:t xml:space="preserve"> By using functions from the package, the components can be turned into a single named list, organized in a hierarchical structure. The contents of each list denoted, including the name and type of R object can be viewed in dendrograms. </w:t>
-      </w:r>
-      <w:r>
-        <w:rPr>
-          <w:rFonts w:ascii="Times New Roman" w:hAnsi="Times New Roman" w:cs="Times New Roman"/>
-          <w:color w:val="222222"/>
-          <w:sz w:val="24"/>
-          <w:szCs w:val="24"/>
-          <w:shd w:val="clear" w:color="auto" w:fill="FFFFFF"/>
-        </w:rPr>
-        <w:t xml:space="preserve">On top of the lists, decorators and other customizable </w:t>
-      </w:r>
-      <w:r>
-        <w:rPr>
-          <w:rFonts w:ascii="Times New Roman" w:hAnsi="Times New Roman" w:cs="Times New Roman"/>
-          <w:color w:val="222222"/>
-          <w:sz w:val="24"/>
-          <w:szCs w:val="24"/>
-          <w:shd w:val="clear" w:color="auto" w:fill="FFFFFF"/>
-        </w:rPr>
-        <w:t xml:space="preserve">functions can be added to assist the problem of visualizing. This is particular useful when large datasets are added to its corresponding computational component list and </w:t>
-      </w:r>
-      <w:r>
-        <w:rPr>
-          <w:rFonts w:ascii="Times New Roman" w:hAnsi="Times New Roman" w:cs="Times New Roman"/>
-          <w:color w:val="222222"/>
-          <w:sz w:val="24"/>
-          <w:szCs w:val="24"/>
-          <w:shd w:val="clear" w:color="auto" w:fill="FFFFFF"/>
-        </w:rPr>
-        <w:t>the author intends to present them. Large data sets requires a substantial amount of space to be fully shown</w:t>
-      </w:r>
-      <w:r>
-        <w:rPr>
-          <w:rFonts w:ascii="Times New Roman" w:hAnsi="Times New Roman" w:cs="Times New Roman"/>
-          <w:color w:val="222222"/>
-          <w:sz w:val="24"/>
-          <w:szCs w:val="24"/>
-          <w:shd w:val="clear" w:color="auto" w:fill="FFFFFF"/>
-        </w:rPr>
-        <w:t>.</w:t>
-      </w:r>
-      <w:bookmarkStart w:id="0" w:name="_GoBack"/>
-      <w:bookmarkEnd w:id="0"/>
-    </w:p>
-    <w:p>
-      <w:pPr>
-        <w:rPr>
-          <w:rFonts w:ascii="Times New Roman" w:hAnsi="Times New Roman" w:cs="Times New Roman"/>
-          <w:color w:val="222222"/>
-          <w:sz w:val="24"/>
-          <w:szCs w:val="24"/>
-          <w:shd w:val="clear" w:color="auto" w:fill="FFFFFF"/>
-        </w:rPr>
-      </w:pPr>
-      <w:r>
-        <w:rPr>
-          <w:rFonts w:ascii="Times New Roman" w:hAnsi="Times New Roman" w:cs="Times New Roman"/>
-          <w:color w:val="222222"/>
-          <w:sz w:val="24"/>
-          <w:szCs w:val="24"/>
-          <w:shd w:val="clear" w:color="auto" w:fill="FFFFFF"/>
-        </w:rPr>
-        <w:t xml:space="preserve"> </w:t>
-      </w:r>
-    </w:p>
-    <w:p>
-      <w:pPr>
-        <w:rPr>
-          <w:rFonts w:ascii="Times New Roman" w:hAnsi="Times New Roman" w:cs="Times New Roman"/>
-          <w:color w:val="222222"/>
-          <w:sz w:val="24"/>
-          <w:szCs w:val="24"/>
-          <w:shd w:val="clear" w:color="auto" w:fill="FFFFFF"/>
-        </w:rPr>
-      </w:pPr>
-    </w:p>
-    <w:p>
-      <w:pPr>
-        <w:rPr>
-          <w:rFonts w:ascii="Times New Roman" w:hAnsi="Times New Roman" w:cs="Times New Roman"/>
-          <w:color w:val="222222"/>
-          <w:sz w:val="24"/>
-          <w:szCs w:val="24"/>
-          <w:shd w:val="clear" w:color="auto" w:fill="FFFFFF"/>
-        </w:rPr>
-      </w:pPr>
-    </w:p>
-    <w:p>
-      <w:pPr>
-        <w:rPr>
-          <w:rFonts w:ascii="Times New Roman" w:hAnsi="Times New Roman" w:cs="Times New Roman"/>
-          <w:color w:val="222222"/>
-          <w:sz w:val="24"/>
-          <w:szCs w:val="24"/>
-          <w:shd w:val="clear" w:color="auto" w:fill="FFFFFF"/>
-        </w:rPr>
-      </w:pPr>
-    </w:p>
-    <w:p>
-      <w:pPr>
-        <w:rPr>
-          <w:rFonts w:ascii="Times New Roman" w:hAnsi="Times New Roman" w:cs="Times New Roman"/>
-          <w:color w:val="222222"/>
-          <w:sz w:val="24"/>
-          <w:szCs w:val="24"/>
-          <w:shd w:val="clear" w:color="auto" w:fill="FFFFFF"/>
-        </w:rPr>
-      </w:pPr>
-      <w:r>
-        <w:rPr>
-          <w:rFonts w:ascii="Times New Roman" w:hAnsi="Times New Roman" w:cs="Times New Roman"/>
-          <w:color w:val="222222"/>
-          <w:sz w:val="24"/>
-          <w:szCs w:val="24"/>
-          <w:shd w:val="clear" w:color="auto" w:fill="FFFFFF"/>
-        </w:rPr>
-        <w:t xml:space="preserve">During a statistical analysis, the analytical process and results can be seen as two parts which can be stored separately. If the results contain graphs and plots, they could be further stored in single named lists. As everything is organized in named lists, </w:t>
-      </w:r>
-      <w:r>
-        <w:rPr>
-          <w:rFonts w:ascii="Times New Roman" w:hAnsi="Times New Roman" w:cs="Times New Roman"/>
-          <w:color w:val="222222"/>
-          <w:sz w:val="24"/>
-          <w:szCs w:val="24"/>
-          <w:shd w:val="clear" w:color="auto" w:fill="FFFFFF"/>
-        </w:rPr>
-        <w:t xml:space="preserve">the package has several advantages compared to normal R markdown files containing all computational and narrative components. The first is it allows multiple pathways working in parallel from the same data. When the experiment and objective is different based on the same data, computational components are expected to be different. This will affect the narrative components such as conclusions and discussions, but the data </w:t>
-      </w:r>
+    </w:p>
+    <w:p>
+      <w:pPr>
+        <w:rPr>
+          <w:rFonts w:ascii="Times New Roman" w:hAnsi="Times New Roman" w:cs="Times New Roman"/>
+          <w:color w:val="222222"/>
+          <w:sz w:val="24"/>
+          <w:szCs w:val="24"/>
+          <w:shd w:val="clear" w:color="auto" w:fill="FFFFFF"/>
+        </w:rPr>
+      </w:pPr>
+    </w:p>
+    <w:p>
+      <w:pPr>
+        <w:rPr>
+          <w:rFonts w:ascii="Times New Roman" w:hAnsi="Times New Roman" w:cs="Times New Roman"/>
+          <w:color w:val="222222"/>
+          <w:sz w:val="24"/>
+          <w:szCs w:val="24"/>
+          <w:shd w:val="clear" w:color="auto" w:fill="FFFFFF"/>
+        </w:rPr>
+      </w:pPr>
+    </w:p>
+    <w:p>
+      <w:pPr>
+        <w:rPr>
+          <w:rFonts w:ascii="Times New Roman" w:hAnsi="Times New Roman" w:cs="Times New Roman"/>
+          <w:color w:val="222222"/>
+          <w:sz w:val="24"/>
+          <w:szCs w:val="24"/>
+          <w:shd w:val="clear" w:color="auto" w:fill="FFFFFF"/>
+        </w:rPr>
+      </w:pPr>
+    </w:p>
+    <w:p>
+      <w:pPr>
+        <w:rPr>
+          <w:rFonts w:ascii="Times New Roman" w:hAnsi="Times New Roman" w:cs="Times New Roman"/>
+          <w:color w:val="222222"/>
+          <w:sz w:val="24"/>
+          <w:szCs w:val="24"/>
+          <w:shd w:val="clear" w:color="auto" w:fill="FFFFFF"/>
+        </w:rPr>
+      </w:pPr>
+    </w:p>
+    <w:p>
+      <w:pPr>
+        <w:rPr>
+          <w:rFonts w:ascii="Times New Roman" w:hAnsi="Times New Roman" w:cs="Times New Roman"/>
+          <w:color w:val="222222"/>
+          <w:sz w:val="24"/>
+          <w:szCs w:val="24"/>
+          <w:shd w:val="clear" w:color="auto" w:fill="FFFFFF"/>
+        </w:rPr>
+      </w:pPr>
+    </w:p>
+    <w:p>
+      <w:pPr>
+        <w:rPr>
+          <w:rFonts w:ascii="Times New Roman" w:hAnsi="Times New Roman" w:cs="Times New Roman"/>
+          <w:color w:val="222222"/>
+          <w:sz w:val="24"/>
+          <w:szCs w:val="24"/>
+          <w:shd w:val="clear" w:color="auto" w:fill="FFFFFF"/>
+        </w:rPr>
+      </w:pPr>
+    </w:p>
+    <w:p>
+      <w:pPr>
+        <w:rPr>
+          <w:rFonts w:ascii="Times New Roman" w:hAnsi="Times New Roman" w:cs="Times New Roman"/>
+          <w:color w:val="222222"/>
+          <w:sz w:val="24"/>
+          <w:szCs w:val="24"/>
+          <w:shd w:val="clear" w:color="auto" w:fill="FFFFFF"/>
+        </w:rPr>
+      </w:pPr>
+    </w:p>
+    <w:p>
+      <w:pPr>
+        <w:rPr>
+          <w:rFonts w:ascii="Times New Roman" w:hAnsi="Times New Roman" w:cs="Times New Roman"/>
+          <w:color w:val="222222"/>
+          <w:sz w:val="24"/>
+          <w:szCs w:val="24"/>
+          <w:shd w:val="clear" w:color="auto" w:fill="FFFFFF"/>
+        </w:rPr>
+      </w:pPr>
+      <w:r>
+        <w:rPr>
+          <w:rFonts w:ascii="Times New Roman" w:hAnsi="Times New Roman" w:cs="Times New Roman"/>
+          <w:color w:val="222222"/>
+          <w:sz w:val="24"/>
+          <w:szCs w:val="24"/>
+          <w:shd w:val="clear" w:color="auto" w:fill="FFFFFF"/>
+        </w:rPr>
+        <w:t xml:space="preserve">The list-down package </w:t>
+      </w:r>
+    </w:p>
+    <w:p>
+      <w:pPr>
+        <w:rPr>
+          <w:rFonts w:ascii="Times New Roman" w:hAnsi="Times New Roman" w:cs="Times New Roman"/>
+          <w:color w:val="222222"/>
+          <w:sz w:val="24"/>
+          <w:szCs w:val="24"/>
+          <w:shd w:val="clear" w:color="auto" w:fill="FFFFFF"/>
+        </w:rPr>
+      </w:pPr>
+    </w:p>
+    <w:p>
+      <w:pPr>
+        <w:rPr>
+          <w:rFonts w:ascii="Times New Roman" w:hAnsi="Times New Roman" w:cs="Times New Roman"/>
+          <w:color w:val="222222"/>
+          <w:sz w:val="24"/>
+          <w:szCs w:val="24"/>
+          <w:shd w:val="clear" w:color="auto" w:fill="FFFFFF"/>
+        </w:rPr>
+      </w:pPr>
+    </w:p>
+    <w:p>
+      <w:pPr>
+        <w:rPr>
+          <w:rFonts w:ascii="Times New Roman" w:hAnsi="Times New Roman" w:cs="Times New Roman"/>
+          <w:color w:val="222222"/>
+          <w:sz w:val="24"/>
+          <w:szCs w:val="24"/>
+          <w:shd w:val="clear" w:color="auto" w:fill="FFFFFF"/>
+        </w:rPr>
+      </w:pPr>
+    </w:p>
+    <w:p>
+      <w:pPr>
+        <w:rPr>
+          <w:rFonts w:ascii="Times New Roman" w:hAnsi="Times New Roman" w:cs="Times New Roman"/>
+          <w:color w:val="222222"/>
+          <w:sz w:val="24"/>
+          <w:szCs w:val="24"/>
+          <w:shd w:val="clear" w:color="auto" w:fill="FFFFFF"/>
+        </w:rPr>
+      </w:pPr>
+    </w:p>
+    <w:p>
+      <w:pPr>
+        <w:rPr>
+          <w:rFonts w:ascii="Times New Roman" w:hAnsi="Times New Roman" w:cs="Times New Roman"/>
+          <w:color w:val="222222"/>
+          <w:sz w:val="24"/>
+          <w:szCs w:val="24"/>
+          <w:shd w:val="clear" w:color="auto" w:fill="FFFFFF"/>
+        </w:rPr>
+      </w:pPr>
+    </w:p>
+    <w:p>
+      <w:pPr>
+        <w:rPr>
+          <w:rFonts w:ascii="Times New Roman" w:hAnsi="Times New Roman" w:cs="Times New Roman"/>
+          <w:color w:val="222222"/>
+          <w:sz w:val="24"/>
+          <w:szCs w:val="24"/>
+          <w:shd w:val="clear" w:color="auto" w:fill="FFFFFF"/>
+        </w:rPr>
+      </w:pPr>
       <w:r>
         <w:rPr>
           <w:rFonts w:ascii="Times New Roman" w:hAnsi="Times New Roman" w:cs="Times New Roman"/>
@@ -2246,463 +2715,6 @@
           <w:shd w:val="clear" w:color="auto" w:fill="FFFFFF"/>
         </w:rPr>
         <w:lastRenderedPageBreak/>
-        <w:t>and other process remains constant.</w:t>
-      </w:r>
-      <w:r>
-        <w:rPr>
-          <w:rFonts w:ascii="Times New Roman" w:hAnsi="Times New Roman" w:cs="Times New Roman"/>
-          <w:color w:val="222222"/>
-          <w:sz w:val="24"/>
-          <w:szCs w:val="24"/>
-          <w:shd w:val="clear" w:color="auto" w:fill="FFFFFF"/>
-        </w:rPr>
-        <w:t xml:space="preserve"> </w:t>
-      </w:r>
-      <w:r>
-        <w:rPr>
-          <w:rFonts w:ascii="Times New Roman" w:hAnsi="Times New Roman" w:cs="Times New Roman"/>
-          <w:color w:val="222222"/>
-          <w:sz w:val="24"/>
-          <w:szCs w:val="24"/>
-          <w:shd w:val="clear" w:color="auto" w:fill="FFFFFF"/>
-        </w:rPr>
-        <w:t>Since the different “pathways” can be stored into different lists, listdown package allows users to selectively pick the reproducible lists along with the narrative components</w:t>
-      </w:r>
-      <w:r>
-        <w:rPr>
-          <w:rFonts w:ascii="Times New Roman" w:hAnsi="Times New Roman" w:cs="Times New Roman"/>
-          <w:color w:val="222222"/>
-          <w:sz w:val="24"/>
-          <w:szCs w:val="24"/>
-          <w:shd w:val="clear" w:color="auto" w:fill="FFFFFF"/>
-        </w:rPr>
-        <w:t xml:space="preserve">. Normal R markdown files shows the experiment in a serial way if different experiments are stored in the same file, or users will have to open two R markdown files with the same computational component for processing in both R markdown files. </w:t>
-      </w:r>
-    </w:p>
-    <w:p>
-      <w:pPr>
-        <w:rPr>
-          <w:rFonts w:ascii="Times New Roman" w:hAnsi="Times New Roman" w:cs="Times New Roman"/>
-          <w:color w:val="222222"/>
-          <w:sz w:val="24"/>
-          <w:szCs w:val="24"/>
-          <w:shd w:val="clear" w:color="auto" w:fill="FFFFFF"/>
-        </w:rPr>
-      </w:pPr>
-    </w:p>
-    <w:p>
-      <w:pPr>
-        <w:rPr>
-          <w:rFonts w:ascii="Times New Roman" w:hAnsi="Times New Roman" w:cs="Times New Roman"/>
-          <w:color w:val="222222"/>
-          <w:sz w:val="24"/>
-          <w:szCs w:val="24"/>
-          <w:shd w:val="clear" w:color="auto" w:fill="FFFFFF"/>
-        </w:rPr>
-      </w:pPr>
-      <w:r>
-        <w:rPr>
-          <w:rFonts w:ascii="Times New Roman" w:hAnsi="Times New Roman" w:cs="Times New Roman"/>
-          <w:color w:val="222222"/>
-          <w:sz w:val="24"/>
-          <w:szCs w:val="24"/>
-          <w:shd w:val="clear" w:color="auto" w:fill="FFFFFF"/>
-        </w:rPr>
-        <w:t xml:space="preserve">Another advantage for </w:t>
-      </w:r>
-      <w:r>
-        <w:rPr>
-          <w:rFonts w:ascii="Times New Roman" w:hAnsi="Times New Roman" w:cs="Times New Roman"/>
-          <w:color w:val="222222"/>
-          <w:sz w:val="24"/>
-          <w:szCs w:val="24"/>
-          <w:shd w:val="clear" w:color="auto" w:fill="FFFFFF"/>
-        </w:rPr>
-        <w:t>storing objects</w:t>
-      </w:r>
-      <w:r>
-        <w:rPr>
-          <w:rFonts w:ascii="Times New Roman" w:hAnsi="Times New Roman" w:cs="Times New Roman"/>
-          <w:color w:val="222222"/>
-          <w:sz w:val="24"/>
-          <w:szCs w:val="24"/>
-          <w:shd w:val="clear" w:color="auto" w:fill="FFFFFF"/>
-        </w:rPr>
-        <w:t xml:space="preserve"> in a list is</w:t>
-      </w:r>
-      <w:r>
-        <w:rPr>
-          <w:rFonts w:ascii="Times New Roman" w:hAnsi="Times New Roman" w:cs="Times New Roman"/>
-          <w:color w:val="222222"/>
-          <w:sz w:val="24"/>
-          <w:szCs w:val="24"/>
-          <w:shd w:val="clear" w:color="auto" w:fill="FFFFFF"/>
-        </w:rPr>
-        <w:t xml:space="preserve"> its capability to</w:t>
-      </w:r>
-      <w:r>
-        <w:rPr>
-          <w:rFonts w:ascii="Times New Roman" w:hAnsi="Times New Roman" w:cs="Times New Roman"/>
-          <w:color w:val="222222"/>
-          <w:sz w:val="24"/>
-          <w:szCs w:val="24"/>
-          <w:shd w:val="clear" w:color="auto" w:fill="FFFFFF"/>
-        </w:rPr>
-        <w:t xml:space="preserve"> avoid repetitive work when data </w:t>
-      </w:r>
-      <w:r>
-        <w:rPr>
-          <w:rFonts w:ascii="Times New Roman" w:hAnsi="Times New Roman" w:cs="Times New Roman"/>
-          <w:color w:val="222222"/>
-          <w:sz w:val="24"/>
-          <w:szCs w:val="24"/>
-          <w:shd w:val="clear" w:color="auto" w:fill="FFFFFF"/>
-        </w:rPr>
-        <w:t>analysis</w:t>
-      </w:r>
-      <w:r>
-        <w:rPr>
-          <w:rFonts w:ascii="Times New Roman" w:hAnsi="Times New Roman" w:cs="Times New Roman"/>
-          <w:color w:val="222222"/>
-          <w:sz w:val="24"/>
-          <w:szCs w:val="24"/>
-          <w:shd w:val="clear" w:color="auto" w:fill="FFFFFF"/>
-        </w:rPr>
-        <w:t xml:space="preserve"> updates.</w:t>
-      </w:r>
-      <w:r>
-        <w:rPr>
-          <w:rFonts w:ascii="Times New Roman" w:hAnsi="Times New Roman" w:cs="Times New Roman"/>
-          <w:color w:val="222222"/>
-          <w:sz w:val="24"/>
-          <w:szCs w:val="24"/>
-          <w:shd w:val="clear" w:color="auto" w:fill="FFFFFF"/>
-        </w:rPr>
-        <w:t xml:space="preserve"> This is partially useful when data </w:t>
-      </w:r>
-      <w:r>
-        <w:rPr>
-          <w:rFonts w:ascii="Times New Roman" w:hAnsi="Times New Roman" w:cs="Times New Roman"/>
-          <w:color w:val="222222"/>
-          <w:sz w:val="24"/>
-          <w:szCs w:val="24"/>
-          <w:shd w:val="clear" w:color="auto" w:fill="FFFFFF"/>
-        </w:rPr>
-        <w:t>analysis process</w:t>
-      </w:r>
-      <w:r>
-        <w:rPr>
-          <w:rFonts w:ascii="Times New Roman" w:hAnsi="Times New Roman" w:cs="Times New Roman"/>
-          <w:color w:val="222222"/>
-          <w:sz w:val="24"/>
-          <w:szCs w:val="24"/>
-          <w:shd w:val="clear" w:color="auto" w:fill="FFFFFF"/>
-        </w:rPr>
-        <w:t xml:space="preserve"> </w:t>
-      </w:r>
-      <w:r>
-        <w:rPr>
-          <w:rFonts w:ascii="Times New Roman" w:hAnsi="Times New Roman" w:cs="Times New Roman"/>
-          <w:color w:val="222222"/>
-          <w:sz w:val="24"/>
-          <w:szCs w:val="24"/>
-          <w:shd w:val="clear" w:color="auto" w:fill="FFFFFF"/>
-        </w:rPr>
-        <w:t>is</w:t>
-      </w:r>
-      <w:r>
-        <w:rPr>
-          <w:rFonts w:ascii="Times New Roman" w:hAnsi="Times New Roman" w:cs="Times New Roman"/>
-          <w:color w:val="222222"/>
-          <w:sz w:val="24"/>
-          <w:szCs w:val="24"/>
-          <w:shd w:val="clear" w:color="auto" w:fill="FFFFFF"/>
-        </w:rPr>
-        <w:t xml:space="preserve"> updated frequently </w:t>
-      </w:r>
-      <w:r>
-        <w:rPr>
-          <w:rFonts w:ascii="Times New Roman" w:hAnsi="Times New Roman" w:cs="Times New Roman"/>
-          <w:color w:val="222222"/>
-          <w:sz w:val="24"/>
-          <w:szCs w:val="24"/>
-          <w:shd w:val="clear" w:color="auto" w:fill="FFFFFF"/>
-        </w:rPr>
-        <w:t>while the data source remains in the</w:t>
-      </w:r>
-      <w:r>
-        <w:rPr>
-          <w:rFonts w:ascii="Times New Roman" w:hAnsi="Times New Roman" w:cs="Times New Roman"/>
-          <w:color w:val="222222"/>
-          <w:sz w:val="24"/>
-          <w:szCs w:val="24"/>
-          <w:shd w:val="clear" w:color="auto" w:fill="FFFFFF"/>
-        </w:rPr>
-        <w:t xml:space="preserve"> same format</w:t>
-      </w:r>
-      <w:r>
-        <w:rPr>
-          <w:rFonts w:ascii="Times New Roman" w:hAnsi="Times New Roman" w:cs="Times New Roman"/>
-          <w:color w:val="222222"/>
-          <w:sz w:val="24"/>
-          <w:szCs w:val="24"/>
-          <w:shd w:val="clear" w:color="auto" w:fill="FFFFFF"/>
-        </w:rPr>
-        <w:t xml:space="preserve"> and standard. Once the computational components for data cleaning and process are constructed and stored into the </w:t>
-      </w:r>
-      <w:r>
-        <w:rPr>
-          <w:rFonts w:ascii="Times New Roman" w:hAnsi="Times New Roman" w:cs="Times New Roman"/>
-          <w:color w:val="222222"/>
-          <w:sz w:val="24"/>
-          <w:szCs w:val="24"/>
-          <w:shd w:val="clear" w:color="auto" w:fill="FFFFFF"/>
-        </w:rPr>
-        <w:t>list, the</w:t>
-      </w:r>
-      <w:r>
-        <w:rPr>
-          <w:rFonts w:ascii="Times New Roman" w:hAnsi="Times New Roman" w:cs="Times New Roman"/>
-          <w:color w:val="222222"/>
-          <w:sz w:val="24"/>
-          <w:szCs w:val="24"/>
-          <w:shd w:val="clear" w:color="auto" w:fill="FFFFFF"/>
-        </w:rPr>
-        <w:t xml:space="preserve"> analysis </w:t>
-      </w:r>
-      <w:r>
-        <w:rPr>
-          <w:rFonts w:ascii="Times New Roman" w:hAnsi="Times New Roman" w:cs="Times New Roman"/>
-          <w:color w:val="222222"/>
-          <w:sz w:val="24"/>
-          <w:szCs w:val="24"/>
-          <w:shd w:val="clear" w:color="auto" w:fill="FFFFFF"/>
-        </w:rPr>
-        <w:t xml:space="preserve">may change the outputs, such as results and plots. Further changing the narrative components. However, updating analysis methods does not mean deprecating the previous methods, listdown package allows different methods to be stored and reproducible at anytime with a single knitr, this vastly improves efficiency and drops tedious repetitive works while maintaining the objectives desired. </w:t>
-      </w:r>
-    </w:p>
-    <w:p>
-      <w:pPr>
-        <w:rPr>
-          <w:rFonts w:ascii="Times New Roman" w:hAnsi="Times New Roman" w:cs="Times New Roman" w:hint="eastAsia"/>
-          <w:color w:val="222222"/>
-          <w:sz w:val="24"/>
-          <w:szCs w:val="24"/>
-          <w:shd w:val="clear" w:color="auto" w:fill="FFFFFF"/>
-        </w:rPr>
-      </w:pPr>
-      <w:r>
-        <w:rPr>
-          <w:rFonts w:ascii="Times New Roman" w:hAnsi="Times New Roman" w:cs="Times New Roman"/>
-          <w:color w:val="222222"/>
-          <w:sz w:val="24"/>
-          <w:szCs w:val="24"/>
-          <w:shd w:val="clear" w:color="auto" w:fill="FFFFFF"/>
-        </w:rPr>
-        <w:t xml:space="preserve">Some useful areas of statistical analysis benefiting from the listdown package are mainly but not limited to it’s usage in clinical trial data </w:t>
-      </w:r>
-      <w:r>
-        <w:rPr>
-          <w:rFonts w:ascii="Times New Roman" w:eastAsiaTheme="minorHAnsi" w:hAnsi="Times New Roman" w:cs="Times New Roman"/>
-          <w:color w:val="222222"/>
-          <w:sz w:val="24"/>
-          <w:szCs w:val="24"/>
-          <w:shd w:val="clear" w:color="auto" w:fill="FFFFFF"/>
-        </w:rPr>
-        <w:t>(</w:t>
-      </w:r>
-      <w:r>
-        <w:rPr>
-          <w:rFonts w:ascii="Times New Roman" w:hAnsi="Times New Roman" w:cs="Times New Roman"/>
-          <w:color w:val="222222"/>
-          <w:sz w:val="24"/>
-          <w:szCs w:val="24"/>
-          <w:shd w:val="clear" w:color="auto" w:fill="FFFFFF"/>
-        </w:rPr>
-        <w:t>Kane,Jiang and Urbanek, 2020).</w:t>
-      </w:r>
-      <w:r>
-        <w:rPr>
-          <w:rFonts w:ascii="Times New Roman" w:hAnsi="Times New Roman" w:cs="Times New Roman"/>
-          <w:color w:val="222222"/>
-          <w:sz w:val="24"/>
-          <w:szCs w:val="24"/>
-          <w:shd w:val="clear" w:color="auto" w:fill="FFFFFF"/>
-        </w:rPr>
-        <w:t xml:space="preserve"> </w:t>
-      </w:r>
-    </w:p>
-    <w:p>
-      <w:pPr>
-        <w:rPr>
-          <w:rFonts w:ascii="Times New Roman" w:hAnsi="Times New Roman" w:cs="Times New Roman"/>
-          <w:color w:val="222222"/>
-          <w:sz w:val="24"/>
-          <w:szCs w:val="24"/>
-          <w:shd w:val="clear" w:color="auto" w:fill="FFFFFF"/>
-        </w:rPr>
-      </w:pPr>
-    </w:p>
-    <w:p>
-      <w:pPr>
-        <w:rPr>
-          <w:rFonts w:ascii="Times New Roman" w:hAnsi="Times New Roman" w:cs="Times New Roman"/>
-          <w:color w:val="222222"/>
-          <w:sz w:val="24"/>
-          <w:szCs w:val="24"/>
-          <w:shd w:val="clear" w:color="auto" w:fill="FFFFFF"/>
-        </w:rPr>
-      </w:pPr>
-    </w:p>
-    <w:p>
-      <w:pPr>
-        <w:rPr>
-          <w:rFonts w:ascii="Times New Roman" w:hAnsi="Times New Roman" w:cs="Times New Roman"/>
-          <w:color w:val="222222"/>
-          <w:sz w:val="24"/>
-          <w:szCs w:val="24"/>
-          <w:shd w:val="clear" w:color="auto" w:fill="FFFFFF"/>
-        </w:rPr>
-      </w:pPr>
-    </w:p>
-    <w:p>
-      <w:pPr>
-        <w:rPr>
-          <w:rFonts w:ascii="Times New Roman" w:hAnsi="Times New Roman" w:cs="Times New Roman"/>
-          <w:color w:val="222222"/>
-          <w:sz w:val="24"/>
-          <w:szCs w:val="24"/>
-          <w:shd w:val="clear" w:color="auto" w:fill="FFFFFF"/>
-        </w:rPr>
-      </w:pPr>
-    </w:p>
-    <w:p>
-      <w:pPr>
-        <w:rPr>
-          <w:rFonts w:ascii="Times New Roman" w:hAnsi="Times New Roman" w:cs="Times New Roman"/>
-          <w:color w:val="222222"/>
-          <w:sz w:val="24"/>
-          <w:szCs w:val="24"/>
-          <w:shd w:val="clear" w:color="auto" w:fill="FFFFFF"/>
-        </w:rPr>
-      </w:pPr>
-    </w:p>
-    <w:p>
-      <w:pPr>
-        <w:rPr>
-          <w:rFonts w:ascii="Times New Roman" w:hAnsi="Times New Roman" w:cs="Times New Roman"/>
-          <w:color w:val="222222"/>
-          <w:sz w:val="24"/>
-          <w:szCs w:val="24"/>
-          <w:shd w:val="clear" w:color="auto" w:fill="FFFFFF"/>
-        </w:rPr>
-      </w:pPr>
-    </w:p>
-    <w:p>
-      <w:pPr>
-        <w:rPr>
-          <w:rFonts w:ascii="Times New Roman" w:hAnsi="Times New Roman" w:cs="Times New Roman"/>
-          <w:color w:val="222222"/>
-          <w:sz w:val="24"/>
-          <w:szCs w:val="24"/>
-          <w:shd w:val="clear" w:color="auto" w:fill="FFFFFF"/>
-        </w:rPr>
-      </w:pPr>
-    </w:p>
-    <w:p>
-      <w:pPr>
-        <w:rPr>
-          <w:rFonts w:ascii="Times New Roman" w:hAnsi="Times New Roman" w:cs="Times New Roman"/>
-          <w:color w:val="222222"/>
-          <w:sz w:val="24"/>
-          <w:szCs w:val="24"/>
-          <w:shd w:val="clear" w:color="auto" w:fill="FFFFFF"/>
-        </w:rPr>
-      </w:pPr>
-      <w:r>
-        <w:rPr>
-          <w:rFonts w:ascii="Times New Roman" w:hAnsi="Times New Roman" w:cs="Times New Roman"/>
-          <w:color w:val="222222"/>
-          <w:sz w:val="24"/>
-          <w:szCs w:val="24"/>
-          <w:shd w:val="clear" w:color="auto" w:fill="FFFFFF"/>
-        </w:rPr>
-        <w:t xml:space="preserve">The list-down package </w:t>
-      </w:r>
-    </w:p>
-    <w:p>
-      <w:pPr>
-        <w:rPr>
-          <w:rFonts w:ascii="Times New Roman" w:hAnsi="Times New Roman" w:cs="Times New Roman"/>
-          <w:color w:val="222222"/>
-          <w:sz w:val="24"/>
-          <w:szCs w:val="24"/>
-          <w:shd w:val="clear" w:color="auto" w:fill="FFFFFF"/>
-        </w:rPr>
-      </w:pPr>
-    </w:p>
-    <w:p>
-      <w:pPr>
-        <w:rPr>
-          <w:rFonts w:ascii="Times New Roman" w:hAnsi="Times New Roman" w:cs="Times New Roman"/>
-          <w:color w:val="222222"/>
-          <w:sz w:val="24"/>
-          <w:szCs w:val="24"/>
-          <w:shd w:val="clear" w:color="auto" w:fill="FFFFFF"/>
-        </w:rPr>
-      </w:pPr>
-    </w:p>
-    <w:p>
-      <w:pPr>
-        <w:rPr>
-          <w:rFonts w:ascii="Times New Roman" w:hAnsi="Times New Roman" w:cs="Times New Roman"/>
-          <w:color w:val="222222"/>
-          <w:sz w:val="24"/>
-          <w:szCs w:val="24"/>
-          <w:shd w:val="clear" w:color="auto" w:fill="FFFFFF"/>
-        </w:rPr>
-      </w:pPr>
-    </w:p>
-    <w:p>
-      <w:pPr>
-        <w:rPr>
-          <w:rFonts w:ascii="Times New Roman" w:hAnsi="Times New Roman" w:cs="Times New Roman"/>
-          <w:color w:val="222222"/>
-          <w:sz w:val="24"/>
-          <w:szCs w:val="24"/>
-          <w:shd w:val="clear" w:color="auto" w:fill="FFFFFF"/>
-        </w:rPr>
-      </w:pPr>
-    </w:p>
-    <w:p>
-      <w:pPr>
-        <w:rPr>
-          <w:rFonts w:ascii="Times New Roman" w:hAnsi="Times New Roman" w:cs="Times New Roman"/>
-          <w:color w:val="222222"/>
-          <w:sz w:val="24"/>
-          <w:szCs w:val="24"/>
-          <w:shd w:val="clear" w:color="auto" w:fill="FFFFFF"/>
-        </w:rPr>
-      </w:pPr>
-    </w:p>
-    <w:p>
-      <w:pPr>
-        <w:rPr>
-          <w:rFonts w:ascii="Times New Roman" w:hAnsi="Times New Roman" w:cs="Times New Roman"/>
-          <w:color w:val="222222"/>
-          <w:sz w:val="24"/>
-          <w:szCs w:val="24"/>
-          <w:shd w:val="clear" w:color="auto" w:fill="FFFFFF"/>
-        </w:rPr>
-      </w:pPr>
-      <w:r>
-        <w:rPr>
-          <w:rFonts w:ascii="Times New Roman" w:hAnsi="Times New Roman" w:cs="Times New Roman"/>
-          <w:color w:val="222222"/>
-          <w:sz w:val="24"/>
-          <w:szCs w:val="24"/>
-          <w:shd w:val="clear" w:color="auto" w:fill="FFFFFF"/>
-        </w:rPr>
         <w:t>The basic function of the listdown package consists of 6 distinctive methods of which can be implanted into piping commands by various packages once the analysing and technical works are completed. The methods are (Kane,Jiang and Urbanek, 2020) :</w:t>
       </w:r>
     </w:p>
@@ -2795,7 +2807,6 @@
           <w:sz w:val="24"/>
           <w:szCs w:val="24"/>
         </w:rPr>
-        <w:lastRenderedPageBreak/>
         <w:t>• ld ioslides header() - create an ioslides presentation header</w:t>
       </w:r>
     </w:p>
@@ -3172,7 +3183,18 @@
           <w:szCs w:val="24"/>
           <w:shd w:val="clear" w:color="auto" w:fill="FFFFFF"/>
         </w:rPr>
-        <w:t xml:space="preserve">Then we can use listdown() to specify how the computational component will be loaded, along with library needed, the decorators and other attributes presented once the M markdown document is knitted. </w:t>
+        <w:t xml:space="preserve">Then we can use </w:t>
+      </w:r>
+      <w:r>
+        <w:rPr>
+          <w:rFonts w:ascii="Times New Roman" w:hAnsi="Times New Roman" w:cs="Times New Roman"/>
+          <w:color w:val="222222"/>
+          <w:sz w:val="24"/>
+          <w:szCs w:val="24"/>
+          <w:shd w:val="clear" w:color="auto" w:fill="FFFFFF"/>
+        </w:rPr>
+        <w:lastRenderedPageBreak/>
+        <w:t xml:space="preserve">listdown() to specify how the computational component will be loaded, along with library needed, the decorators and other attributes presented once the M markdown document is knitted. </w:t>
       </w:r>
     </w:p>
     <w:p>
@@ -3872,7 +3894,7 @@
 </file>
 
 <file path=word/styles.xml><?xml version="1.0" encoding="utf-8"?>
-<w:styles xmlns:mc="http://schemas.openxmlformats.org/markup-compatibility/2006" xmlns:r="http://schemas.openxmlformats.org/officeDocument/2006/relationships" xmlns:w="http://schemas.openxmlformats.org/wordprocessingml/2006/main" xmlns:w14="http://schemas.microsoft.com/office/word/2010/wordml" xmlns:w15="http://schemas.microsoft.com/office/word/2012/wordml" xmlns:w16cid="http://schemas.microsoft.com/office/word/2016/wordml/cid" xmlns:w16se="http://schemas.microsoft.com/office/word/2015/wordml/symex" mc:Ignorable="w14 w15 w16se w16cid">
+<w:styles xmlns:mc="http://schemas.openxmlformats.org/markup-compatibility/2006" xmlns:r="http://schemas.openxmlformats.org/officeDocument/2006/relationships" xmlns:w="http://schemas.openxmlformats.org/wordprocessingml/2006/main" xmlns:w14="http://schemas.microsoft.com/office/word/2010/wordml" mc:Ignorable="w14">
   <w:docDefaults>
     <w:rPrDefault>
       <w:rPr>
@@ -3888,385 +3910,155 @@
       </w:pPr>
     </w:pPrDefault>
   </w:docDefaults>
-  <w:latentStyles w:defLockedState="0" w:defUIPriority="99" w:defSemiHidden="0" w:defUnhideWhenUsed="0" w:defQFormat="0" w:count="376">
-    <w:lsdException w:name="Normal" w:uiPriority="0" w:qFormat="1"/>
-    <w:lsdException w:name="heading 1" w:uiPriority="9" w:qFormat="1"/>
-    <w:lsdException w:name="heading 2" w:semiHidden="1" w:uiPriority="9" w:unhideWhenUsed="1" w:qFormat="1"/>
-    <w:lsdException w:name="heading 3" w:semiHidden="1" w:uiPriority="9" w:unhideWhenUsed="1" w:qFormat="1"/>
-    <w:lsdException w:name="heading 4" w:semiHidden="1" w:uiPriority="9" w:unhideWhenUsed="1" w:qFormat="1"/>
-    <w:lsdException w:name="heading 5" w:semiHidden="1" w:uiPriority="9" w:unhideWhenUsed="1" w:qFormat="1"/>
-    <w:lsdException w:name="heading 6" w:semiHidden="1" w:uiPriority="9" w:unhideWhenUsed="1" w:qFormat="1"/>
-    <w:lsdException w:name="heading 7" w:semiHidden="1" w:uiPriority="9" w:unhideWhenUsed="1" w:qFormat="1"/>
-    <w:lsdException w:name="heading 8" w:semiHidden="1" w:uiPriority="9" w:unhideWhenUsed="1" w:qFormat="1"/>
-    <w:lsdException w:name="heading 9" w:semiHidden="1" w:uiPriority="9" w:unhideWhenUsed="1" w:qFormat="1"/>
-    <w:lsdException w:name="index 1" w:semiHidden="1" w:unhideWhenUsed="1"/>
-    <w:lsdException w:name="index 2" w:semiHidden="1" w:unhideWhenUsed="1"/>
-    <w:lsdException w:name="index 3" w:semiHidden="1" w:unhideWhenUsed="1"/>
-    <w:lsdException w:name="index 4" w:semiHidden="1" w:unhideWhenUsed="1"/>
-    <w:lsdException w:name="index 5" w:semiHidden="1" w:unhideWhenUsed="1"/>
-    <w:lsdException w:name="index 6" w:semiHidden="1" w:unhideWhenUsed="1"/>
-    <w:lsdException w:name="index 7" w:semiHidden="1" w:unhideWhenUsed="1"/>
-    <w:lsdException w:name="index 8" w:semiHidden="1" w:unhideWhenUsed="1"/>
-    <w:lsdException w:name="index 9" w:semiHidden="1" w:unhideWhenUsed="1"/>
-    <w:lsdException w:name="toc 1" w:semiHidden="1" w:uiPriority="39" w:unhideWhenUsed="1"/>
-    <w:lsdException w:name="toc 2" w:semiHidden="1" w:uiPriority="39" w:unhideWhenUsed="1"/>
-    <w:lsdException w:name="toc 3" w:semiHidden="1" w:uiPriority="39" w:unhideWhenUsed="1"/>
-    <w:lsdException w:name="toc 4" w:semiHidden="1" w:uiPriority="39" w:unhideWhenUsed="1"/>
-    <w:lsdException w:name="toc 5" w:semiHidden="1" w:uiPriority="39" w:unhideWhenUsed="1"/>
-    <w:lsdException w:name="toc 6" w:semiHidden="1" w:uiPriority="39" w:unhideWhenUsed="1"/>
-    <w:lsdException w:name="toc 7" w:semiHidden="1" w:uiPriority="39" w:unhideWhenUsed="1"/>
-    <w:lsdException w:name="toc 8" w:semiHidden="1" w:uiPriority="39" w:unhideWhenUsed="1"/>
-    <w:lsdException w:name="toc 9" w:semiHidden="1" w:uiPriority="39" w:unhideWhenUsed="1"/>
-    <w:lsdException w:name="Normal Indent" w:semiHidden="1" w:unhideWhenUsed="1"/>
-    <w:lsdException w:name="footnote text" w:semiHidden="1" w:unhideWhenUsed="1"/>
-    <w:lsdException w:name="annotation text" w:semiHidden="1" w:unhideWhenUsed="1"/>
-    <w:lsdException w:name="header" w:semiHidden="1" w:unhideWhenUsed="1"/>
-    <w:lsdException w:name="footer" w:semiHidden="1" w:unhideWhenUsed="1"/>
-    <w:lsdException w:name="index heading" w:semiHidden="1" w:unhideWhenUsed="1"/>
-    <w:lsdException w:name="caption" w:semiHidden="1" w:uiPriority="35" w:unhideWhenUsed="1" w:qFormat="1"/>
-    <w:lsdException w:name="table of figures" w:semiHidden="1" w:unhideWhenUsed="1"/>
-    <w:lsdException w:name="envelope address" w:semiHidden="1" w:unhideWhenUsed="1"/>
-    <w:lsdException w:name="envelope return" w:semiHidden="1" w:unhideWhenUsed="1"/>
-    <w:lsdException w:name="footnote reference" w:semiHidden="1" w:unhideWhenUsed="1"/>
-    <w:lsdException w:name="annotation reference" w:semiHidden="1" w:unhideWhenUsed="1"/>
-    <w:lsdException w:name="line number" w:semiHidden="1" w:unhideWhenUsed="1"/>
-    <w:lsdException w:name="page number" w:semiHidden="1" w:unhideWhenUsed="1"/>
-    <w:lsdException w:name="endnote reference" w:semiHidden="1" w:unhideWhenUsed="1"/>
-    <w:lsdException w:name="endnote text" w:semiHidden="1" w:unhideWhenUsed="1"/>
-    <w:lsdException w:name="table of authorities" w:semiHidden="1" w:unhideWhenUsed="1"/>
-    <w:lsdException w:name="macro" w:semiHidden="1" w:unhideWhenUsed="1"/>
-    <w:lsdException w:name="toa heading" w:semiHidden="1" w:unhideWhenUsed="1"/>
-    <w:lsdException w:name="List" w:semiHidden="1" w:unhideWhenUsed="1"/>
-    <w:lsdException w:name="List Bullet" w:semiHidden="1" w:unhideWhenUsed="1"/>
-    <w:lsdException w:name="List Number" w:semiHidden="1" w:unhideWhenUsed="1"/>
-    <w:lsdException w:name="List 2" w:semiHidden="1" w:unhideWhenUsed="1"/>
-    <w:lsdException w:name="List 3" w:semiHidden="1" w:unhideWhenUsed="1"/>
-    <w:lsdException w:name="List 4" w:semiHidden="1" w:unhideWhenUsed="1"/>
-    <w:lsdException w:name="List 5" w:semiHidden="1" w:unhideWhenUsed="1"/>
-    <w:lsdException w:name="List Bullet 2" w:semiHidden="1" w:unhideWhenUsed="1"/>
-    <w:lsdException w:name="List Bullet 3" w:semiHidden="1" w:unhideWhenUsed="1"/>
-    <w:lsdException w:name="List Bullet 4" w:semiHidden="1" w:unhideWhenUsed="1"/>
-    <w:lsdException w:name="List Bullet 5" w:semiHidden="1" w:unhideWhenUsed="1"/>
-    <w:lsdException w:name="List Number 2" w:semiHidden="1" w:unhideWhenUsed="1"/>
-    <w:lsdException w:name="List Number 3" w:semiHidden="1" w:unhideWhenUsed="1"/>
-    <w:lsdException w:name="List Number 4" w:semiHidden="1" w:unhideWhenUsed="1"/>
-    <w:lsdException w:name="List Number 5" w:semiHidden="1" w:unhideWhenUsed="1"/>
-    <w:lsdException w:name="Title" w:uiPriority="10" w:qFormat="1"/>
-    <w:lsdException w:name="Closing" w:semiHidden="1" w:unhideWhenUsed="1"/>
-    <w:lsdException w:name="Signature" w:semiHidden="1" w:unhideWhenUsed="1"/>
-    <w:lsdException w:name="Default Paragraph Font" w:semiHidden="1" w:uiPriority="1" w:unhideWhenUsed="1"/>
-    <w:lsdException w:name="Body Text" w:semiHidden="1" w:unhideWhenUsed="1"/>
-    <w:lsdException w:name="Body Text Indent" w:semiHidden="1" w:unhideWhenUsed="1"/>
-    <w:lsdException w:name="List Continue" w:semiHidden="1" w:unhideWhenUsed="1"/>
-    <w:lsdException w:name="List Continue 2" w:semiHidden="1" w:unhideWhenUsed="1"/>
-    <w:lsdException w:name="List Continue 3" w:semiHidden="1" w:unhideWhenUsed="1"/>
-    <w:lsdException w:name="List Continue 4" w:semiHidden="1" w:unhideWhenUsed="1"/>
-    <w:lsdException w:name="List Continue 5" w:semiHidden="1" w:unhideWhenUsed="1"/>
-    <w:lsdException w:name="Message Header" w:semiHidden="1" w:unhideWhenUsed="1"/>
-    <w:lsdException w:name="Subtitle" w:uiPriority="11" w:qFormat="1"/>
-    <w:lsdException w:name="Salutation" w:semiHidden="1" w:unhideWhenUsed="1"/>
-    <w:lsdException w:name="Date" w:semiHidden="1" w:unhideWhenUsed="1"/>
-    <w:lsdException w:name="Body Text First Indent" w:semiHidden="1" w:unhideWhenUsed="1"/>
-    <w:lsdException w:name="Body Text First Indent 2" w:semiHidden="1" w:unhideWhenUsed="1"/>
-    <w:lsdException w:name="Note Heading" w:semiHidden="1" w:unhideWhenUsed="1"/>
-    <w:lsdException w:name="Body Text 2" w:semiHidden="1" w:unhideWhenUsed="1"/>
-    <w:lsdException w:name="Body Text 3" w:semiHidden="1" w:unhideWhenUsed="1"/>
-    <w:lsdException w:name="Body Text Indent 2" w:semiHidden="1" w:unhideWhenUsed="1"/>
-    <w:lsdException w:name="Body Text Indent 3" w:semiHidden="1" w:unhideWhenUsed="1"/>
-    <w:lsdException w:name="Block Text" w:semiHidden="1" w:unhideWhenUsed="1"/>
-    <w:lsdException w:name="Hyperlink" w:semiHidden="1" w:unhideWhenUsed="1"/>
-    <w:lsdException w:name="FollowedHyperlink" w:semiHidden="1" w:unhideWhenUsed="1"/>
-    <w:lsdException w:name="Strong" w:uiPriority="22" w:qFormat="1"/>
-    <w:lsdException w:name="Emphasis" w:uiPriority="20" w:qFormat="1"/>
-    <w:lsdException w:name="Document Map" w:semiHidden="1" w:unhideWhenUsed="1"/>
-    <w:lsdException w:name="Plain Text" w:semiHidden="1" w:unhideWhenUsed="1"/>
-    <w:lsdException w:name="E-mail Signature" w:semiHidden="1" w:unhideWhenUsed="1"/>
-    <w:lsdException w:name="HTML Top of Form" w:semiHidden="1" w:unhideWhenUsed="1"/>
-    <w:lsdException w:name="HTML Bottom of Form" w:semiHidden="1" w:unhideWhenUsed="1"/>
-    <w:lsdException w:name="Normal (Web)" w:semiHidden="1" w:unhideWhenUsed="1"/>
-    <w:lsdException w:name="HTML Acronym" w:semiHidden="1" w:unhideWhenUsed="1"/>
-    <w:lsdException w:name="HTML Address" w:semiHidden="1" w:unhideWhenUsed="1"/>
-    <w:lsdException w:name="HTML Cite" w:semiHidden="1" w:unhideWhenUsed="1"/>
-    <w:lsdException w:name="HTML Code" w:semiHidden="1" w:unhideWhenUsed="1"/>
-    <w:lsdException w:name="HTML Definition" w:semiHidden="1" w:unhideWhenUsed="1"/>
-    <w:lsdException w:name="HTML Keyboard" w:semiHidden="1" w:unhideWhenUsed="1"/>
-    <w:lsdException w:name="HTML Preformatted" w:semiHidden="1" w:unhideWhenUsed="1"/>
-    <w:lsdException w:name="HTML Sample" w:semiHidden="1" w:unhideWhenUsed="1"/>
-    <w:lsdException w:name="HTML Typewriter" w:semiHidden="1" w:unhideWhenUsed="1"/>
-    <w:lsdException w:name="HTML Variable" w:semiHidden="1" w:unhideWhenUsed="1"/>
-    <w:lsdException w:name="Normal Table" w:semiHidden="1" w:unhideWhenUsed="1"/>
-    <w:lsdException w:name="annotation subject" w:semiHidden="1" w:unhideWhenUsed="1"/>
-    <w:lsdException w:name="No List" w:semiHidden="1" w:unhideWhenUsed="1"/>
-    <w:lsdException w:name="Outline List 1" w:semiHidden="1" w:unhideWhenUsed="1"/>
-    <w:lsdException w:name="Outline List 2" w:semiHidden="1" w:unhideWhenUsed="1"/>
-    <w:lsdException w:name="Outline List 3" w:semiHidden="1" w:unhideWhenUsed="1"/>
-    <w:lsdException w:name="Table Simple 1" w:semiHidden="1" w:unhideWhenUsed="1"/>
-    <w:lsdException w:name="Table Simple 2" w:semiHidden="1" w:unhideWhenUsed="1"/>
-    <w:lsdException w:name="Table Simple 3" w:semiHidden="1" w:unhideWhenUsed="1"/>
-    <w:lsdException w:name="Table Classic 1" w:semiHidden="1" w:unhideWhenUsed="1"/>
-    <w:lsdException w:name="Table Classic 2" w:semiHidden="1" w:unhideWhenUsed="1"/>
-    <w:lsdException w:name="Table Classic 3" w:semiHidden="1" w:unhideWhenUsed="1"/>
-    <w:lsdException w:name="Table Classic 4" w:semiHidden="1" w:unhideWhenUsed="1"/>
-    <w:lsdException w:name="Table Colorful 1" w:semiHidden="1" w:unhideWhenUsed="1"/>
-    <w:lsdException w:name="Table Colorful 2" w:semiHidden="1" w:unhideWhenUsed="1"/>
-    <w:lsdException w:name="Table Colorful 3" w:semiHidden="1" w:unhideWhenUsed="1"/>
-    <w:lsdException w:name="Table Columns 1" w:semiHidden="1" w:unhideWhenUsed="1"/>
-    <w:lsdException w:name="Table Columns 2" w:semiHidden="1" w:unhideWhenUsed="1"/>
-    <w:lsdException w:name="Table Columns 3" w:semiHidden="1" w:unhideWhenUsed="1"/>
-    <w:lsdException w:name="Table Columns 4" w:semiHidden="1" w:unhideWhenUsed="1"/>
-    <w:lsdException w:name="Table Columns 5" w:semiHidden="1" w:unhideWhenUsed="1"/>
-    <w:lsdException w:name="Table Grid 1" w:semiHidden="1" w:unhideWhenUsed="1"/>
-    <w:lsdException w:name="Table Grid 2" w:semiHidden="1" w:unhideWhenUsed="1"/>
-    <w:lsdException w:name="Table Grid 3" w:semiHidden="1" w:unhideWhenUsed="1"/>
-    <w:lsdException w:name="Table Grid 4" w:semiHidden="1" w:unhideWhenUsed="1"/>
-    <w:lsdException w:name="Table Grid 5" w:semiHidden="1" w:unhideWhenUsed="1"/>
-    <w:lsdException w:name="Table Grid 6" w:semiHidden="1" w:unhideWhenUsed="1"/>
-    <w:lsdException w:name="Table Grid 7" w:semiHidden="1" w:unhideWhenUsed="1"/>
-    <w:lsdException w:name="Table Grid 8" w:semiHidden="1" w:unhideWhenUsed="1"/>
-    <w:lsdException w:name="Table List 1" w:semiHidden="1" w:unhideWhenUsed="1"/>
-    <w:lsdException w:name="Table List 2" w:semiHidden="1" w:unhideWhenUsed="1"/>
-    <w:lsdException w:name="Table List 3" w:semiHidden="1" w:unhideWhenUsed="1"/>
-    <w:lsdException w:name="Table List 4" w:semiHidden="1" w:unhideWhenUsed="1"/>
-    <w:lsdException w:name="Table List 5" w:semiHidden="1" w:unhideWhenUsed="1"/>
-    <w:lsdException w:name="Table List 6" w:semiHidden="1" w:unhideWhenUsed="1"/>
-    <w:lsdException w:name="Table List 7" w:semiHidden="1" w:unhideWhenUsed="1"/>
-    <w:lsdException w:name="Table List 8" w:semiHidden="1" w:unhideWhenUsed="1"/>
-    <w:lsdException w:name="Table 3D effects 1" w:semiHidden="1" w:unhideWhenUsed="1"/>
-    <w:lsdException w:name="Table 3D effects 2" w:semiHidden="1" w:unhideWhenUsed="1"/>
-    <w:lsdException w:name="Table 3D effects 3" w:semiHidden="1" w:unhideWhenUsed="1"/>
-    <w:lsdException w:name="Table Contemporary" w:semiHidden="1" w:unhideWhenUsed="1"/>
-    <w:lsdException w:name="Table Elegant" w:semiHidden="1" w:unhideWhenUsed="1"/>
-    <w:lsdException w:name="Table Professional" w:semiHidden="1" w:unhideWhenUsed="1"/>
-    <w:lsdException w:name="Table Subtle 1" w:semiHidden="1" w:unhideWhenUsed="1"/>
-    <w:lsdException w:name="Table Subtle 2" w:semiHidden="1" w:unhideWhenUsed="1"/>
-    <w:lsdException w:name="Table Web 1" w:semiHidden="1" w:unhideWhenUsed="1"/>
-    <w:lsdException w:name="Table Web 2" w:semiHidden="1" w:unhideWhenUsed="1"/>
-    <w:lsdException w:name="Table Web 3" w:semiHidden="1" w:unhideWhenUsed="1"/>
-    <w:lsdException w:name="Balloon Text" w:semiHidden="1" w:unhideWhenUsed="1"/>
-    <w:lsdException w:name="Table Grid" w:uiPriority="39"/>
-    <w:lsdException w:name="Table Theme" w:semiHidden="1" w:unhideWhenUsed="1"/>
-    <w:lsdException w:name="Placeholder Text" w:semiHidden="1"/>
-    <w:lsdException w:name="No Spacing" w:uiPriority="1" w:qFormat="1"/>
-    <w:lsdException w:name="Light Shading" w:uiPriority="60"/>
-    <w:lsdException w:name="Light List" w:uiPriority="61"/>
-    <w:lsdException w:name="Light Grid" w:uiPriority="62"/>
-    <w:lsdException w:name="Medium Shading 1" w:uiPriority="63"/>
-    <w:lsdException w:name="Medium Shading 2" w:uiPriority="64"/>
-    <w:lsdException w:name="Medium List 1" w:uiPriority="65"/>
-    <w:lsdException w:name="Medium List 2" w:uiPriority="66"/>
-    <w:lsdException w:name="Medium Grid 1" w:uiPriority="67"/>
-    <w:lsdException w:name="Medium Grid 2" w:uiPriority="68"/>
-    <w:lsdException w:name="Medium Grid 3" w:uiPriority="69"/>
-    <w:lsdException w:name="Dark List" w:uiPriority="70"/>
-    <w:lsdException w:name="Colorful Shading" w:uiPriority="71"/>
-    <w:lsdException w:name="Colorful List" w:uiPriority="72"/>
-    <w:lsdException w:name="Colorful Grid" w:uiPriority="73"/>
-    <w:lsdException w:name="Light Shading Accent 1" w:uiPriority="60"/>
-    <w:lsdException w:name="Light List Accent 1" w:uiPriority="61"/>
-    <w:lsdException w:name="Light Grid Accent 1" w:uiPriority="62"/>
-    <w:lsdException w:name="Medium Shading 1 Accent 1" w:uiPriority="63"/>
-    <w:lsdException w:name="Medium Shading 2 Accent 1" w:uiPriority="64"/>
-    <w:lsdException w:name="Medium List 1 Accent 1" w:uiPriority="65"/>
-    <w:lsdException w:name="Revision" w:semiHidden="1"/>
-    <w:lsdException w:name="List Paragraph" w:uiPriority="34" w:qFormat="1"/>
-    <w:lsdException w:name="Quote" w:uiPriority="29" w:qFormat="1"/>
-    <w:lsdException w:name="Intense Quote" w:uiPriority="30" w:qFormat="1"/>
-    <w:lsdException w:name="Medium List 2 Accent 1" w:uiPriority="66"/>
-    <w:lsdException w:name="Medium Grid 1 Accent 1" w:uiPriority="67"/>
-    <w:lsdException w:name="Medium Grid 2 Accent 1" w:uiPriority="68"/>
-    <w:lsdException w:name="Medium Grid 3 Accent 1" w:uiPriority="69"/>
-    <w:lsdException w:name="Dark List Accent 1" w:uiPriority="70"/>
-    <w:lsdException w:name="Colorful Shading Accent 1" w:uiPriority="71"/>
-    <w:lsdException w:name="Colorful List Accent 1" w:uiPriority="72"/>
-    <w:lsdException w:name="Colorful Grid Accent 1" w:uiPriority="73"/>
-    <w:lsdException w:name="Light Shading Accent 2" w:uiPriority="60"/>
-    <w:lsdException w:name="Light List Accent 2" w:uiPriority="61"/>
-    <w:lsdException w:name="Light Grid Accent 2" w:uiPriority="62"/>
-    <w:lsdException w:name="Medium Shading 1 Accent 2" w:uiPriority="63"/>
-    <w:lsdException w:name="Medium Shading 2 Accent 2" w:uiPriority="64"/>
-    <w:lsdException w:name="Medium List 1 Accent 2" w:uiPriority="65"/>
-    <w:lsdException w:name="Medium List 2 Accent 2" w:uiPriority="66"/>
-    <w:lsdException w:name="Medium Grid 1 Accent 2" w:uiPriority="67"/>
-    <w:lsdException w:name="Medium Grid 2 Accent 2" w:uiPriority="68"/>
-    <w:lsdException w:name="Medium Grid 3 Accent 2" w:uiPriority="69"/>
-    <w:lsdException w:name="Dark List Accent 2" w:uiPriority="70"/>
-    <w:lsdException w:name="Colorful Shading Accent 2" w:uiPriority="71"/>
-    <w:lsdException w:name="Colorful List Accent 2" w:uiPriority="72"/>
-    <w:lsdException w:name="Colorful Grid Accent 2" w:uiPriority="73"/>
-    <w:lsdException w:name="Light Shading Accent 3" w:uiPriority="60"/>
-    <w:lsdException w:name="Light List Accent 3" w:uiPriority="61"/>
-    <w:lsdException w:name="Light Grid Accent 3" w:uiPriority="62"/>
-    <w:lsdException w:name="Medium Shading 1 Accent 3" w:uiPriority="63"/>
-    <w:lsdException w:name="Medium Shading 2 Accent 3" w:uiPriority="64"/>
-    <w:lsdException w:name="Medium List 1 Accent 3" w:uiPriority="65"/>
-    <w:lsdException w:name="Medium List 2 Accent 3" w:uiPriority="66"/>
-    <w:lsdException w:name="Medium Grid 1 Accent 3" w:uiPriority="67"/>
-    <w:lsdException w:name="Medium Grid 2 Accent 3" w:uiPriority="68"/>
-    <w:lsdException w:name="Medium Grid 3 Accent 3" w:uiPriority="69"/>
-    <w:lsdException w:name="Dark List Accent 3" w:uiPriority="70"/>
-    <w:lsdException w:name="Colorful Shading Accent 3" w:uiPriority="71"/>
-    <w:lsdException w:name="Colorful List Accent 3" w:uiPriority="72"/>
-    <w:lsdException w:name="Colorful Grid Accent 3" w:uiPriority="73"/>
-    <w:lsdException w:name="Light Shading Accent 4" w:uiPriority="60"/>
-    <w:lsdException w:name="Light List Accent 4" w:uiPriority="61"/>
-    <w:lsdException w:name="Light Grid Accent 4" w:uiPriority="62"/>
-    <w:lsdException w:name="Medium Shading 1 Accent 4" w:uiPriority="63"/>
-    <w:lsdException w:name="Medium Shading 2 Accent 4" w:uiPriority="64"/>
-    <w:lsdException w:name="Medium List 1 Accent 4" w:uiPriority="65"/>
-    <w:lsdException w:name="Medium List 2 Accent 4" w:uiPriority="66"/>
-    <w:lsdException w:name="Medium Grid 1 Accent 4" w:uiPriority="67"/>
-    <w:lsdException w:name="Medium Grid 2 Accent 4" w:uiPriority="68"/>
-    <w:lsdException w:name="Medium Grid 3 Accent 4" w:uiPriority="69"/>
-    <w:lsdException w:name="Dark List Accent 4" w:uiPriority="70"/>
-    <w:lsdException w:name="Colorful Shading Accent 4" w:uiPriority="71"/>
-    <w:lsdException w:name="Colorful List Accent 4" w:uiPriority="72"/>
-    <w:lsdException w:name="Colorful Grid Accent 4" w:uiPriority="73"/>
-    <w:lsdException w:name="Light Shading Accent 5" w:uiPriority="60"/>
-    <w:lsdException w:name="Light List Accent 5" w:uiPriority="61"/>
-    <w:lsdException w:name="Light Grid Accent 5" w:uiPriority="62"/>
-    <w:lsdException w:name="Medium Shading 1 Accent 5" w:uiPriority="63"/>
-    <w:lsdException w:name="Medium Shading 2 Accent 5" w:uiPriority="64"/>
-    <w:lsdException w:name="Medium List 1 Accent 5" w:uiPriority="65"/>
-    <w:lsdException w:name="Medium List 2 Accent 5" w:uiPriority="66"/>
-    <w:lsdException w:name="Medium Grid 1 Accent 5" w:uiPriority="67"/>
-    <w:lsdException w:name="Medium Grid 2 Accent 5" w:uiPriority="68"/>
-    <w:lsdException w:name="Medium Grid 3 Accent 5" w:uiPriority="69"/>
-    <w:lsdException w:name="Dark List Accent 5" w:uiPriority="70"/>
-    <w:lsdException w:name="Colorful Shading Accent 5" w:uiPriority="71"/>
-    <w:lsdException w:name="Colorful List Accent 5" w:uiPriority="72"/>
-    <w:lsdException w:name="Colorful Grid Accent 5" w:uiPriority="73"/>
-    <w:lsdException w:name="Light Shading Accent 6" w:uiPriority="60"/>
-    <w:lsdException w:name="Light List Accent 6" w:uiPriority="61"/>
-    <w:lsdException w:name="Light Grid Accent 6" w:uiPriority="62"/>
-    <w:lsdException w:name="Medium Shading 1 Accent 6" w:uiPriority="63"/>
-    <w:lsdException w:name="Medium Shading 2 Accent 6" w:uiPriority="64"/>
-    <w:lsdException w:name="Medium List 1 Accent 6" w:uiPriority="65"/>
-    <w:lsdException w:name="Medium List 2 Accent 6" w:uiPriority="66"/>
-    <w:lsdException w:name="Medium Grid 1 Accent 6" w:uiPriority="67"/>
-    <w:lsdException w:name="Medium Grid 2 Accent 6" w:uiPriority="68"/>
-    <w:lsdException w:name="Medium Grid 3 Accent 6" w:uiPriority="69"/>
-    <w:lsdException w:name="Dark List Accent 6" w:uiPriority="70"/>
-    <w:lsdException w:name="Colorful Shading Accent 6" w:uiPriority="71"/>
-    <w:lsdException w:name="Colorful List Accent 6" w:uiPriority="72"/>
-    <w:lsdException w:name="Colorful Grid Accent 6" w:uiPriority="73"/>
-    <w:lsdException w:name="Subtle Emphasis" w:uiPriority="19" w:qFormat="1"/>
-    <w:lsdException w:name="Intense Emphasis" w:uiPriority="21" w:qFormat="1"/>
-    <w:lsdException w:name="Subtle Reference" w:uiPriority="31" w:qFormat="1"/>
-    <w:lsdException w:name="Intense Reference" w:uiPriority="32" w:qFormat="1"/>
-    <w:lsdException w:name="Book Title" w:uiPriority="33" w:qFormat="1"/>
-    <w:lsdException w:name="Bibliography" w:semiHidden="1" w:uiPriority="37" w:unhideWhenUsed="1"/>
-    <w:lsdException w:name="TOC Heading" w:semiHidden="1" w:uiPriority="39" w:unhideWhenUsed="1" w:qFormat="1"/>
-    <w:lsdException w:name="Plain Table 1" w:uiPriority="41"/>
-    <w:lsdException w:name="Plain Table 2" w:uiPriority="42"/>
-    <w:lsdException w:name="Plain Table 3" w:uiPriority="43"/>
-    <w:lsdException w:name="Plain Table 4" w:uiPriority="44"/>
-    <w:lsdException w:name="Plain Table 5" w:uiPriority="45"/>
-    <w:lsdException w:name="Grid Table Light" w:uiPriority="40"/>
-    <w:lsdException w:name="Grid Table 1 Light" w:uiPriority="46"/>
-    <w:lsdException w:name="Grid Table 2" w:uiPriority="47"/>
-    <w:lsdException w:name="Grid Table 3" w:uiPriority="48"/>
-    <w:lsdException w:name="Grid Table 4" w:uiPriority="49"/>
-    <w:lsdException w:name="Grid Table 5 Dark" w:uiPriority="50"/>
-    <w:lsdException w:name="Grid Table 6 Colorful" w:uiPriority="51"/>
-    <w:lsdException w:name="Grid Table 7 Colorful" w:uiPriority="52"/>
-    <w:lsdException w:name="Grid Table 1 Light Accent 1" w:uiPriority="46"/>
-    <w:lsdException w:name="Grid Table 2 Accent 1" w:uiPriority="47"/>
-    <w:lsdException w:name="Grid Table 3 Accent 1" w:uiPriority="48"/>
-    <w:lsdException w:name="Grid Table 4 Accent 1" w:uiPriority="49"/>
-    <w:lsdException w:name="Grid Table 5 Dark Accent 1" w:uiPriority="50"/>
-    <w:lsdException w:name="Grid Table 6 Colorful Accent 1" w:uiPriority="51"/>
-    <w:lsdException w:name="Grid Table 7 Colorful Accent 1" w:uiPriority="52"/>
-    <w:lsdException w:name="Grid Table 1 Light Accent 2" w:uiPriority="46"/>
-    <w:lsdException w:name="Grid Table 2 Accent 2" w:uiPriority="47"/>
-    <w:lsdException w:name="Grid Table 3 Accent 2" w:uiPriority="48"/>
-    <w:lsdException w:name="Grid Table 4 Accent 2" w:uiPriority="49"/>
-    <w:lsdException w:name="Grid Table 5 Dark Accent 2" w:uiPriority="50"/>
-    <w:lsdException w:name="Grid Table 6 Colorful Accent 2" w:uiPriority="51"/>
-    <w:lsdException w:name="Grid Table 7 Colorful Accent 2" w:uiPriority="52"/>
-    <w:lsdException w:name="Grid Table 1 Light Accent 3" w:uiPriority="46"/>
-    <w:lsdException w:name="Grid Table 2 Accent 3" w:uiPriority="47"/>
-    <w:lsdException w:name="Grid Table 3 Accent 3" w:uiPriority="48"/>
-    <w:lsdException w:name="Grid Table 4 Accent 3" w:uiPriority="49"/>
-    <w:lsdException w:name="Grid Table 5 Dark Accent 3" w:uiPriority="50"/>
-    <w:lsdException w:name="Grid Table 6 Colorful Accent 3" w:uiPriority="51"/>
-    <w:lsdException w:name="Grid Table 7 Colorful Accent 3" w:uiPriority="52"/>
-    <w:lsdException w:name="Grid Table 1 Light Accent 4" w:uiPriority="46"/>
-    <w:lsdException w:name="Grid Table 2 Accent 4" w:uiPriority="47"/>
-    <w:lsdException w:name="Grid Table 3 Accent 4" w:uiPriority="48"/>
-    <w:lsdException w:name="Grid Table 4 Accent 4" w:uiPriority="49"/>
-    <w:lsdException w:name="Grid Table 5 Dark Accent 4" w:uiPriority="50"/>
-    <w:lsdException w:name="Grid Table 6 Colorful Accent 4" w:uiPriority="51"/>
-    <w:lsdException w:name="Grid Table 7 Colorful Accent 4" w:uiPriority="52"/>
-    <w:lsdException w:name="Grid Table 1 Light Accent 5" w:uiPriority="46"/>
-    <w:lsdException w:name="Grid Table 2 Accent 5" w:uiPriority="47"/>
-    <w:lsdException w:name="Grid Table 3 Accent 5" w:uiPriority="48"/>
-    <w:lsdException w:name="Grid Table 4 Accent 5" w:uiPriority="49"/>
-    <w:lsdException w:name="Grid Table 5 Dark Accent 5" w:uiPriority="50"/>
-    <w:lsdException w:name="Grid Table 6 Colorful Accent 5" w:uiPriority="51"/>
-    <w:lsdException w:name="Grid Table 7 Colorful Accent 5" w:uiPriority="52"/>
-    <w:lsdException w:name="Grid Table 1 Light Accent 6" w:uiPriority="46"/>
-    <w:lsdException w:name="Grid Table 2 Accent 6" w:uiPriority="47"/>
-    <w:lsdException w:name="Grid Table 3 Accent 6" w:uiPriority="48"/>
-    <w:lsdException w:name="Grid Table 4 Accent 6" w:uiPriority="49"/>
-    <w:lsdException w:name="Grid Table 5 Dark Accent 6" w:uiPriority="50"/>
-    <w:lsdException w:name="Grid Table 6 Colorful Accent 6" w:uiPriority="51"/>
-    <w:lsdException w:name="Grid Table 7 Colorful Accent 6" w:uiPriority="52"/>
-    <w:lsdException w:name="List Table 1 Light" w:uiPriority="46"/>
-    <w:lsdException w:name="List Table 2" w:uiPriority="47"/>
-    <w:lsdException w:name="List Table 3" w:uiPriority="48"/>
-    <w:lsdException w:name="List Table 4" w:uiPriority="49"/>
-    <w:lsdException w:name="List Table 5 Dark" w:uiPriority="50"/>
-    <w:lsdException w:name="List Table 6 Colorful" w:uiPriority="51"/>
-    <w:lsdException w:name="List Table 7 Colorful" w:uiPriority="52"/>
-    <w:lsdException w:name="List Table 1 Light Accent 1" w:uiPriority="46"/>
-    <w:lsdException w:name="List Table 2 Accent 1" w:uiPriority="47"/>
-    <w:lsdException w:name="List Table 3 Accent 1" w:uiPriority="48"/>
-    <w:lsdException w:name="List Table 4 Accent 1" w:uiPriority="49"/>
-    <w:lsdException w:name="List Table 5 Dark Accent 1" w:uiPriority="50"/>
-    <w:lsdException w:name="List Table 6 Colorful Accent 1" w:uiPriority="51"/>
-    <w:lsdException w:name="List Table 7 Colorful Accent 1" w:uiPriority="52"/>
-    <w:lsdException w:name="List Table 1 Light Accent 2" w:uiPriority="46"/>
-    <w:lsdException w:name="List Table 2 Accent 2" w:uiPriority="47"/>
-    <w:lsdException w:name="List Table 3 Accent 2" w:uiPriority="48"/>
-    <w:lsdException w:name="List Table 4 Accent 2" w:uiPriority="49"/>
-    <w:lsdException w:name="List Table 5 Dark Accent 2" w:uiPriority="50"/>
-    <w:lsdException w:name="List Table 6 Colorful Accent 2" w:uiPriority="51"/>
-    <w:lsdException w:name="List Table 7 Colorful Accent 2" w:uiPriority="52"/>
-    <w:lsdException w:name="List Table 1 Light Accent 3" w:uiPriority="46"/>
-    <w:lsdException w:name="List Table 2 Accent 3" w:uiPriority="47"/>
-    <w:lsdException w:name="List Table 3 Accent 3" w:uiPriority="48"/>
-    <w:lsdException w:name="List Table 4 Accent 3" w:uiPriority="49"/>
-    <w:lsdException w:name="List Table 5 Dark Accent 3" w:uiPriority="50"/>
-    <w:lsdException w:name="List Table 6 Colorful Accent 3" w:uiPriority="51"/>
-    <w:lsdException w:name="List Table 7 Colorful Accent 3" w:uiPriority="52"/>
-    <w:lsdException w:name="List Table 1 Light Accent 4" w:uiPriority="46"/>
-    <w:lsdException w:name="List Table 2 Accent 4" w:uiPriority="47"/>
-    <w:lsdException w:name="List Table 3 Accent 4" w:uiPriority="48"/>
-    <w:lsdException w:name="List Table 4 Accent 4" w:uiPriority="49"/>
-    <w:lsdException w:name="List Table 5 Dark Accent 4" w:uiPriority="50"/>
-    <w:lsdException w:name="List Table 6 Colorful Accent 4" w:uiPriority="51"/>
-    <w:lsdException w:name="List Table 7 Colorful Accent 4" w:uiPriority="52"/>
-    <w:lsdException w:name="List Table 1 Light Accent 5" w:uiPriority="46"/>
-    <w:lsdException w:name="List Table 2 Accent 5" w:uiPriority="47"/>
-    <w:lsdException w:name="List Table 3 Accent 5" w:uiPriority="48"/>
-    <w:lsdException w:name="List Table 4 Accent 5" w:uiPriority="49"/>
-    <w:lsdException w:name="List Table 5 Dark Accent 5" w:uiPriority="50"/>
-    <w:lsdException w:name="List Table 6 Colorful Accent 5" w:uiPriority="51"/>
-    <w:lsdException w:name="List Table 7 Colorful Accent 5" w:uiPriority="52"/>
-    <w:lsdException w:name="List Table 1 Light Accent 6" w:uiPriority="46"/>
-    <w:lsdException w:name="List Table 2 Accent 6" w:uiPriority="47"/>
-    <w:lsdException w:name="List Table 3 Accent 6" w:uiPriority="48"/>
-    <w:lsdException w:name="List Table 4 Accent 6" w:uiPriority="49"/>
-    <w:lsdException w:name="List Table 5 Dark Accent 6" w:uiPriority="50"/>
-    <w:lsdException w:name="List Table 6 Colorful Accent 6" w:uiPriority="51"/>
-    <w:lsdException w:name="List Table 7 Colorful Accent 6" w:uiPriority="52"/>
-    <w:lsdException w:name="Mention" w:semiHidden="1" w:unhideWhenUsed="1"/>
-    <w:lsdException w:name="Smart Hyperlink" w:semiHidden="1" w:unhideWhenUsed="1"/>
-    <w:lsdException w:name="Hashtag" w:semiHidden="1" w:unhideWhenUsed="1"/>
-    <w:lsdException w:name="Unresolved Mention" w:semiHidden="1" w:unhideWhenUsed="1"/>
-    <w:lsdException w:name="Smart Link" w:semiHidden="1" w:unhideWhenUsed="1"/>
+  <w:latentStyles w:defLockedState="0" w:defUIPriority="99" w:defSemiHidden="1" w:defUnhideWhenUsed="1" w:defQFormat="0" w:count="276">
+    <w:lsdException w:name="Normal" w:semiHidden="0" w:uiPriority="0" w:unhideWhenUsed="0" w:qFormat="1"/>
+    <w:lsdException w:name="heading 1" w:semiHidden="0" w:uiPriority="9" w:unhideWhenUsed="0" w:qFormat="1"/>
+    <w:lsdException w:name="heading 2" w:uiPriority="9" w:qFormat="1"/>
+    <w:lsdException w:name="heading 3" w:uiPriority="9" w:qFormat="1"/>
+    <w:lsdException w:name="heading 4" w:uiPriority="9" w:qFormat="1"/>
+    <w:lsdException w:name="heading 5" w:uiPriority="9" w:qFormat="1"/>
+    <w:lsdException w:name="heading 6" w:uiPriority="9" w:qFormat="1"/>
+    <w:lsdException w:name="heading 7" w:uiPriority="9" w:qFormat="1"/>
+    <w:lsdException w:name="heading 8" w:uiPriority="9" w:qFormat="1"/>
+    <w:lsdException w:name="heading 9" w:uiPriority="9" w:qFormat="1"/>
+    <w:lsdException w:name="toc 1" w:uiPriority="39"/>
+    <w:lsdException w:name="toc 2" w:uiPriority="39"/>
+    <w:lsdException w:name="toc 3" w:uiPriority="39"/>
+    <w:lsdException w:name="toc 4" w:uiPriority="39"/>
+    <w:lsdException w:name="toc 5" w:uiPriority="39"/>
+    <w:lsdException w:name="toc 6" w:uiPriority="39"/>
+    <w:lsdException w:name="toc 7" w:uiPriority="39"/>
+    <w:lsdException w:name="toc 8" w:uiPriority="39"/>
+    <w:lsdException w:name="toc 9" w:uiPriority="39"/>
+    <w:lsdException w:name="caption" w:uiPriority="35" w:qFormat="1"/>
+    <w:lsdException w:name="Title" w:semiHidden="0" w:uiPriority="10" w:unhideWhenUsed="0" w:qFormat="1"/>
+    <w:lsdException w:name="Default Paragraph Font" w:uiPriority="1"/>
+    <w:lsdException w:name="Subtitle" w:semiHidden="0" w:uiPriority="11" w:unhideWhenUsed="0" w:qFormat="1"/>
+    <w:lsdException w:name="Strong" w:semiHidden="0" w:uiPriority="22" w:unhideWhenUsed="0" w:qFormat="1"/>
+    <w:lsdException w:name="Emphasis" w:semiHidden="0" w:uiPriority="20" w:unhideWhenUsed="0" w:qFormat="1"/>
+    <w:lsdException w:name="Table Grid" w:semiHidden="0" w:uiPriority="39" w:unhideWhenUsed="0"/>
+    <w:lsdException w:name="Note Level 1" w:semiHidden="0" w:unhideWhenUsed="0"/>
+    <w:lsdException w:name="Note Level 2" w:semiHidden="0" w:unhideWhenUsed="0"/>
+    <w:lsdException w:name="Note Level 3" w:semiHidden="0" w:unhideWhenUsed="0"/>
+    <w:lsdException w:name="Note Level 4" w:semiHidden="0" w:unhideWhenUsed="0"/>
+    <w:lsdException w:name="Note Level 5" w:semiHidden="0" w:unhideWhenUsed="0"/>
+    <w:lsdException w:name="Note Level 6" w:semiHidden="0" w:unhideWhenUsed="0"/>
+    <w:lsdException w:name="Note Level 7" w:semiHidden="0" w:unhideWhenUsed="0"/>
+    <w:lsdException w:name="Note Level 8" w:semiHidden="0" w:unhideWhenUsed="0"/>
+    <w:lsdException w:name="Note Level 9" w:semiHidden="0" w:unhideWhenUsed="0"/>
+    <w:lsdException w:name="Placeholder Text" w:unhideWhenUsed="0"/>
+    <w:lsdException w:name="No Spacing" w:semiHidden="0" w:uiPriority="1" w:unhideWhenUsed="0" w:qFormat="1"/>
+    <w:lsdException w:name="Light Shading" w:semiHidden="0" w:uiPriority="60" w:unhideWhenUsed="0"/>
+    <w:lsdException w:name="Light List" w:semiHidden="0" w:uiPriority="61" w:unhideWhenUsed="0"/>
+    <w:lsdException w:name="Light Grid" w:semiHidden="0" w:uiPriority="62" w:unhideWhenUsed="0"/>
+    <w:lsdException w:name="Medium Shading 1" w:semiHidden="0" w:uiPriority="63" w:unhideWhenUsed="0"/>
+    <w:lsdException w:name="Medium Shading 2" w:semiHidden="0" w:uiPriority="64" w:unhideWhenUsed="0"/>
+    <w:lsdException w:name="Medium List 1" w:semiHidden="0" w:uiPriority="65" w:unhideWhenUsed="0"/>
+    <w:lsdException w:name="Medium List 2" w:semiHidden="0" w:uiPriority="66" w:unhideWhenUsed="0"/>
+    <w:lsdException w:name="Medium Grid 1" w:semiHidden="0" w:uiPriority="67" w:unhideWhenUsed="0"/>
+    <w:lsdException w:name="Medium Grid 2" w:semiHidden="0" w:uiPriority="68" w:unhideWhenUsed="0"/>
+    <w:lsdException w:name="Medium Grid 3" w:semiHidden="0" w:uiPriority="69" w:unhideWhenUsed="0"/>
+    <w:lsdException w:name="Dark List" w:semiHidden="0" w:uiPriority="70" w:unhideWhenUsed="0"/>
+    <w:lsdException w:name="Colorful Shading" w:semiHidden="0" w:uiPriority="71" w:unhideWhenUsed="0"/>
+    <w:lsdException w:name="Colorful List" w:semiHidden="0" w:uiPriority="72" w:unhideWhenUsed="0"/>
+    <w:lsdException w:name="Colorful Grid" w:semiHidden="0" w:uiPriority="73" w:unhideWhenUsed="0"/>
+    <w:lsdException w:name="Light Shading Accent 1" w:semiHidden="0" w:uiPriority="60" w:unhideWhenUsed="0"/>
+    <w:lsdException w:name="Light List Accent 1" w:semiHidden="0" w:uiPriority="61" w:unhideWhenUsed="0"/>
+    <w:lsdException w:name="Light Grid Accent 1" w:semiHidden="0" w:uiPriority="62" w:unhideWhenUsed="0"/>
+    <w:lsdException w:name="Medium Shading 1 Accent 1" w:semiHidden="0" w:uiPriority="63" w:unhideWhenUsed="0"/>
+    <w:lsdException w:name="Medium Shading 2 Accent 1" w:semiHidden="0" w:uiPriority="64" w:unhideWhenUsed="0"/>
+    <w:lsdException w:name="Medium List 1 Accent 1" w:semiHidden="0" w:uiPriority="65" w:unhideWhenUsed="0"/>
+    <w:lsdException w:name="Revision" w:unhideWhenUsed="0"/>
+    <w:lsdException w:name="List Paragraph" w:semiHidden="0" w:uiPriority="34" w:unhideWhenUsed="0" w:qFormat="1"/>
+    <w:lsdException w:name="Quote" w:semiHidden="0" w:uiPriority="29" w:unhideWhenUsed="0" w:qFormat="1"/>
+    <w:lsdException w:name="Intense Quote" w:semiHidden="0" w:uiPriority="30" w:unhideWhenUsed="0" w:qFormat="1"/>
+    <w:lsdException w:name="Medium List 2 Accent 1" w:semiHidden="0" w:uiPriority="66" w:unhideWhenUsed="0"/>
+    <w:lsdException w:name="Medium Grid 1 Accent 1" w:semiHidden="0" w:uiPriority="67" w:unhideWhenUsed="0"/>
+    <w:lsdException w:name="Medium Grid 2 Accent 1" w:semiHidden="0" w:uiPriority="68" w:unhideWhenUsed="0"/>
+    <w:lsdException w:name="Medium Grid 3 Accent 1" w:semiHidden="0" w:uiPriority="69" w:unhideWhenUsed="0"/>
+    <w:lsdException w:name="Dark List Accent 1" w:semiHidden="0" w:uiPriority="70" w:unhideWhenUsed="0"/>
+    <w:lsdException w:name="Colorful Shading Accent 1" w:semiHidden="0" w:uiPriority="71" w:unhideWhenUsed="0"/>
+    <w:lsdException w:name="Colorful List Accent 1" w:semiHidden="0" w:uiPriority="72" w:unhideWhenUsed="0"/>
+    <w:lsdException w:name="Colorful Grid Accent 1" w:semiHidden="0" w:uiPriority="73" w:unhideWhenUsed="0"/>
+    <w:lsdException w:name="Light Shading Accent 2" w:semiHidden="0" w:uiPriority="60" w:unhideWhenUsed="0"/>
+    <w:lsdException w:name="Light List Accent 2" w:semiHidden="0" w:uiPriority="61" w:unhideWhenUsed="0"/>
+    <w:lsdException w:name="Light Grid Accent 2" w:semiHidden="0" w:uiPriority="62" w:unhideWhenUsed="0"/>
+    <w:lsdException w:name="Medium Shading 1 Accent 2" w:semiHidden="0" w:uiPriority="63" w:unhideWhenUsed="0"/>
+    <w:lsdException w:name="Medium Shading 2 Accent 2" w:semiHidden="0" w:uiPriority="64" w:unhideWhenUsed="0"/>
+    <w:lsdException w:name="Medium List 1 Accent 2" w:semiHidden="0" w:uiPriority="65" w:unhideWhenUsed="0"/>
+    <w:lsdException w:name="Medium List 2 Accent 2" w:semiHidden="0" w:uiPriority="66" w:unhideWhenUsed="0"/>
+    <w:lsdException w:name="Medium Grid 1 Accent 2" w:semiHidden="0" w:uiPriority="67" w:unhideWhenUsed="0"/>
+    <w:lsdException w:name="Medium Grid 2 Accent 2" w:semiHidden="0" w:uiPriority="68" w:unhideWhenUsed="0"/>
+    <w:lsdException w:name="Medium Grid 3 Accent 2" w:semiHidden="0" w:uiPriority="69" w:unhideWhenUsed="0"/>
+    <w:lsdException w:name="Dark List Accent 2" w:semiHidden="0" w:uiPriority="70" w:unhideWhenUsed="0"/>
+    <w:lsdException w:name="Colorful Shading Accent 2" w:semiHidden="0" w:uiPriority="71" w:unhideWhenUsed="0"/>
+    <w:lsdException w:name="Colorful List Accent 2" w:semiHidden="0" w:uiPriority="72" w:unhideWhenUsed="0"/>
+    <w:lsdException w:name="Colorful Grid Accent 2" w:semiHidden="0" w:uiPriority="73" w:unhideWhenUsed="0"/>
+    <w:lsdException w:name="Light Shading Accent 3" w:semiHidden="0" w:uiPriority="60" w:unhideWhenUsed="0"/>
+    <w:lsdException w:name="Light List Accent 3" w:semiHidden="0" w:uiPriority="61" w:unhideWhenUsed="0"/>
+    <w:lsdException w:name="Light Grid Accent 3" w:semiHidden="0" w:uiPriority="62" w:unhideWhenUsed="0"/>
+    <w:lsdException w:name="Medium Shading 1 Accent 3" w:semiHidden="0" w:uiPriority="63" w:unhideWhenUsed="0"/>
+    <w:lsdException w:name="Medium Shading 2 Accent 3" w:semiHidden="0" w:uiPriority="64" w:unhideWhenUsed="0"/>
+    <w:lsdException w:name="Medium List 1 Accent 3" w:semiHidden="0" w:uiPriority="65" w:unhideWhenUsed="0"/>
+    <w:lsdException w:name="Medium List 2 Accent 3" w:semiHidden="0" w:uiPriority="66" w:unhideWhenUsed="0"/>
+    <w:lsdException w:name="Medium Grid 1 Accent 3" w:semiHidden="0" w:uiPriority="67" w:unhideWhenUsed="0"/>
+    <w:lsdException w:name="Medium Grid 2 Accent 3" w:semiHidden="0" w:uiPriority="68" w:unhideWhenUsed="0"/>
+    <w:lsdException w:name="Medium Grid 3 Accent 3" w:semiHidden="0" w:uiPriority="69" w:unhideWhenUsed="0"/>
+    <w:lsdException w:name="Dark List Accent 3" w:semiHidden="0" w:uiPriority="70" w:unhideWhenUsed="0"/>
+    <w:lsdException w:name="Colorful Shading Accent 3" w:semiHidden="0" w:uiPriority="71" w:unhideWhenUsed="0"/>
+    <w:lsdException w:name="Colorful List Accent 3" w:semiHidden="0" w:uiPriority="72" w:unhideWhenUsed="0"/>
+    <w:lsdException w:name="Colorful Grid Accent 3" w:semiHidden="0" w:uiPriority="73" w:unhideWhenUsed="0"/>
+    <w:lsdException w:name="Light Shading Accent 4" w:semiHidden="0" w:uiPriority="60" w:unhideWhenUsed="0"/>
+    <w:lsdException w:name="Light List Accent 4" w:semiHidden="0" w:uiPriority="61" w:unhideWhenUsed="0"/>
+    <w:lsdException w:name="Light Grid Accent 4" w:semiHidden="0" w:uiPriority="62" w:unhideWhenUsed="0"/>
+    <w:lsdException w:name="Medium Shading 1 Accent 4" w:semiHidden="0" w:uiPriority="63" w:unhideWhenUsed="0"/>
+    <w:lsdException w:name="Medium Shading 2 Accent 4" w:semiHidden="0" w:uiPriority="64" w:unhideWhenUsed="0"/>
+    <w:lsdException w:name="Medium List 1 Accent 4" w:semiHidden="0" w:uiPriority="65" w:unhideWhenUsed="0"/>
+    <w:lsdException w:name="Medium List 2 Accent 4" w:semiHidden="0" w:uiPriority="66" w:unhideWhenUsed="0"/>
+    <w:lsdException w:name="Medium Grid 1 Accent 4" w:semiHidden="0" w:uiPriority="67" w:unhideWhenUsed="0"/>
+    <w:lsdException w:name="Medium Grid 2 Accent 4" w:semiHidden="0" w:uiPriority="68" w:unhideWhenUsed="0"/>
+    <w:lsdException w:name="Medium Grid 3 Accent 4" w:semiHidden="0" w:uiPriority="69" w:unhideWhenUsed="0"/>
+    <w:lsdException w:name="Dark List Accent 4" w:semiHidden="0" w:uiPriority="70" w:unhideWhenUsed="0"/>
+    <w:lsdException w:name="Colorful Shading Accent 4" w:semiHidden="0" w:uiPriority="71" w:unhideWhenUsed="0"/>
+    <w:lsdException w:name="Colorful List Accent 4" w:semiHidden="0" w:uiPriority="72" w:unhideWhenUsed="0"/>
+    <w:lsdException w:name="Colorful Grid Accent 4" w:semiHidden="0" w:uiPriority="73" w:unhideWhenUsed="0"/>
+    <w:lsdException w:name="Light Shading Accent 5" w:semiHidden="0" w:uiPriority="60" w:unhideWhenUsed="0"/>
+    <w:lsdException w:name="Light List Accent 5" w:semiHidden="0" w:uiPriority="61" w:unhideWhenUsed="0"/>
+    <w:lsdException w:name="Light Grid Accent 5" w:semiHidden="0" w:uiPriority="62" w:unhideWhenUsed="0"/>
+    <w:lsdException w:name="Medium Shading 1 Accent 5" w:semiHidden="0" w:uiPriority="63" w:unhideWhenUsed="0"/>
+    <w:lsdException w:name="Medium Shading 2 Accent 5" w:semiHidden="0" w:uiPriority="64" w:unhideWhenUsed="0"/>
+    <w:lsdException w:name="Medium List 1 Accent 5" w:semiHidden="0" w:uiPriority="65" w:unhideWhenUsed="0"/>
+    <w:lsdException w:name="Medium List 2 Accent 5" w:semiHidden="0" w:uiPriority="66" w:unhideWhenUsed="0"/>
+    <w:lsdException w:name="Medium Grid 1 Accent 5" w:semiHidden="0" w:uiPriority="67" w:unhideWhenUsed="0"/>
+    <w:lsdException w:name="Medium Grid 2 Accent 5" w:semiHidden="0" w:uiPriority="68" w:unhideWhenUsed="0"/>
+    <w:lsdException w:name="Medium Grid 3 Accent 5" w:semiHidden="0" w:uiPriority="69" w:unhideWhenUsed="0"/>
+    <w:lsdException w:name="Dark List Accent 5" w:semiHidden="0" w:uiPriority="70" w:unhideWhenUsed="0"/>
+    <w:lsdException w:name="Colorful Shading Accent 5" w:semiHidden="0" w:uiPriority="71" w:unhideWhenUsed="0"/>
+    <w:lsdException w:name="Colorful List Accent 5" w:semiHidden="0" w:uiPriority="72" w:unhideWhenUsed="0"/>
+    <w:lsdException w:name="Colorful Grid Accent 5" w:semiHidden="0" w:uiPriority="73" w:unhideWhenUsed="0"/>
+    <w:lsdException w:name="Light Shading Accent 6" w:semiHidden="0" w:uiPriority="60" w:unhideWhenUsed="0"/>
+    <w:lsdException w:name="Light List Accent 6" w:semiHidden="0" w:uiPriority="61" w:unhideWhenUsed="0"/>
+    <w:lsdException w:name="Light Grid Accent 6" w:semiHidden="0" w:uiPriority="62" w:unhideWhenUsed="0"/>
+    <w:lsdException w:name="Medium Shading 1 Accent 6" w:semiHidden="0" w:uiPriority="63" w:unhideWhenUsed="0"/>
+    <w:lsdException w:name="Medium Shading 2 Accent 6" w:semiHidden="0" w:uiPriority="64" w:unhideWhenUsed="0"/>
+    <w:lsdException w:name="Medium List 1 Accent 6" w:semiHidden="0" w:uiPriority="65" w:unhideWhenUsed="0"/>
+    <w:lsdException w:name="Medium List 2 Accent 6" w:semiHidden="0" w:uiPriority="66" w:unhideWhenUsed="0"/>
+    <w:lsdException w:name="Medium Grid 1 Accent 6" w:semiHidden="0" w:uiPriority="67" w:unhideWhenUsed="0"/>
+    <w:lsdException w:name="Medium Grid 2 Accent 6" w:semiHidden="0" w:uiPriority="68" w:unhideWhenUsed="0"/>
+    <w:lsdException w:name="Medium Grid 3 Accent 6" w:semiHidden="0" w:uiPriority="69" w:unhideWhenUsed="0"/>
+    <w:lsdException w:name="Dark List Accent 6" w:semiHidden="0" w:uiPriority="70" w:unhideWhenUsed="0"/>
+    <w:lsdException w:name="Colorful Shading Accent 6" w:semiHidden="0" w:uiPriority="71" w:unhideWhenUsed="0"/>
+    <w:lsdException w:name="Colorful List Accent 6" w:semiHidden="0" w:uiPriority="72" w:unhideWhenUsed="0"/>
+    <w:lsdException w:name="Colorful Grid Accent 6" w:semiHidden="0" w:uiPriority="73" w:unhideWhenUsed="0"/>
+    <w:lsdException w:name="Subtle Emphasis" w:semiHidden="0" w:uiPriority="19" w:unhideWhenUsed="0" w:qFormat="1"/>
+    <w:lsdException w:name="Intense Emphasis" w:semiHidden="0" w:uiPriority="21" w:unhideWhenUsed="0" w:qFormat="1"/>
+    <w:lsdException w:name="Subtle Reference" w:semiHidden="0" w:uiPriority="31" w:unhideWhenUsed="0" w:qFormat="1"/>
+    <w:lsdException w:name="Intense Reference" w:semiHidden="0" w:uiPriority="32" w:unhideWhenUsed="0" w:qFormat="1"/>
+    <w:lsdException w:name="Book Title" w:semiHidden="0" w:uiPriority="33" w:unhideWhenUsed="0" w:qFormat="1"/>
+    <w:lsdException w:name="Bibliography" w:uiPriority="37"/>
+    <w:lsdException w:name="TOC Heading" w:uiPriority="39" w:qFormat="1"/>
   </w:latentStyles>
-  <w:style w:type="paragraph" w:default="1" w:styleId="Normal">
+  <w:style w:type="paragraph" w:default="1" w:styleId="a">
     <w:name w:val="Normal"/>
     <w:qFormat/>
     <w:pPr>
@@ -4274,13 +4066,13 @@
       <w:jc w:val="both"/>
     </w:pPr>
   </w:style>
-  <w:style w:type="character" w:default="1" w:styleId="DefaultParagraphFont">
+  <w:style w:type="character" w:default="1" w:styleId="a0">
     <w:name w:val="Default Paragraph Font"/>
     <w:uiPriority w:val="1"/>
     <w:semiHidden/>
     <w:unhideWhenUsed/>
   </w:style>
-  <w:style w:type="table" w:default="1" w:styleId="TableNormal">
+  <w:style w:type="table" w:default="1" w:styleId="a1">
     <w:name w:val="Normal Table"/>
     <w:uiPriority w:val="99"/>
     <w:semiHidden/>
@@ -4295,7 +4087,210 @@
       </w:tblCellMar>
     </w:tblPr>
   </w:style>
-  <w:style w:type="numbering" w:default="1" w:styleId="NoList">
+  <w:style w:type="numbering" w:default="1" w:styleId="a2">
+    <w:name w:val="No List"/>
+    <w:uiPriority w:val="99"/>
+    <w:semiHidden/>
+    <w:unhideWhenUsed/>
+  </w:style>
+</w:styles>
+</file>
+
+<file path=word/stylesWithEffects.xml><?xml version="1.0" encoding="utf-8"?>
+<w:styles xmlns:wpc="http://schemas.microsoft.com/office/word/2010/wordprocessingCanvas" xmlns:mo="http://schemas.microsoft.com/office/mac/office/2008/main" xmlns:mc="http://schemas.openxmlformats.org/markup-compatibility/2006" xmlns:mv="urn:schemas-microsoft-com:mac:vml" xmlns:o="urn:schemas-microsoft-com:office:office" xmlns:r="http://schemas.openxmlformats.org/officeDocument/2006/relationships" xmlns:m="http://schemas.openxmlformats.org/officeDocument/2006/math" xmlns:v="urn:schemas-microsoft-com:vml" xmlns:wp14="http://schemas.microsoft.com/office/word/2010/wordprocessingDrawing" xmlns:wp="http://schemas.openxmlformats.org/drawingml/2006/wordprocessingDrawing" xmlns:w10="urn:schemas-microsoft-com:office:word" xmlns:w="http://schemas.openxmlformats.org/wordprocessingml/2006/main" xmlns:w14="http://schemas.microsoft.com/office/word/2010/wordml" xmlns:wpg="http://schemas.microsoft.com/office/word/2010/wordprocessingGroup" xmlns:wpi="http://schemas.microsoft.com/office/word/2010/wordprocessingInk" xmlns:wne="http://schemas.microsoft.com/office/word/2006/wordml" xmlns:wps="http://schemas.microsoft.com/office/word/2010/wordprocessingShape" mc:Ignorable="w14 wp14">
+  <w:docDefaults>
+    <w:rPrDefault>
+      <w:rPr>
+        <w:rFonts w:asciiTheme="minorHAnsi" w:eastAsiaTheme="minorEastAsia" w:hAnsiTheme="minorHAnsi" w:cstheme="minorBidi"/>
+        <w:sz w:val="22"/>
+        <w:szCs w:val="22"/>
+        <w:lang w:val="en-NZ" w:eastAsia="zh-CN" w:bidi="ar-SA"/>
+      </w:rPr>
+    </w:rPrDefault>
+    <w:pPrDefault>
+      <w:pPr>
+        <w:spacing w:after="160" w:line="259" w:lineRule="auto"/>
+      </w:pPr>
+    </w:pPrDefault>
+  </w:docDefaults>
+  <w:latentStyles w:defLockedState="0" w:defUIPriority="99" w:defSemiHidden="1" w:defUnhideWhenUsed="1" w:defQFormat="0" w:count="276">
+    <w:lsdException w:name="Normal" w:semiHidden="0" w:uiPriority="0" w:unhideWhenUsed="0" w:qFormat="1"/>
+    <w:lsdException w:name="heading 1" w:semiHidden="0" w:uiPriority="9" w:unhideWhenUsed="0" w:qFormat="1"/>
+    <w:lsdException w:name="heading 2" w:uiPriority="9" w:qFormat="1"/>
+    <w:lsdException w:name="heading 3" w:uiPriority="9" w:qFormat="1"/>
+    <w:lsdException w:name="heading 4" w:uiPriority="9" w:qFormat="1"/>
+    <w:lsdException w:name="heading 5" w:uiPriority="9" w:qFormat="1"/>
+    <w:lsdException w:name="heading 6" w:uiPriority="9" w:qFormat="1"/>
+    <w:lsdException w:name="heading 7" w:uiPriority="9" w:qFormat="1"/>
+    <w:lsdException w:name="heading 8" w:uiPriority="9" w:qFormat="1"/>
+    <w:lsdException w:name="heading 9" w:uiPriority="9" w:qFormat="1"/>
+    <w:lsdException w:name="toc 1" w:uiPriority="39"/>
+    <w:lsdException w:name="toc 2" w:uiPriority="39"/>
+    <w:lsdException w:name="toc 3" w:uiPriority="39"/>
+    <w:lsdException w:name="toc 4" w:uiPriority="39"/>
+    <w:lsdException w:name="toc 5" w:uiPriority="39"/>
+    <w:lsdException w:name="toc 6" w:uiPriority="39"/>
+    <w:lsdException w:name="toc 7" w:uiPriority="39"/>
+    <w:lsdException w:name="toc 8" w:uiPriority="39"/>
+    <w:lsdException w:name="toc 9" w:uiPriority="39"/>
+    <w:lsdException w:name="caption" w:uiPriority="35" w:qFormat="1"/>
+    <w:lsdException w:name="Title" w:semiHidden="0" w:uiPriority="10" w:unhideWhenUsed="0" w:qFormat="1"/>
+    <w:lsdException w:name="Default Paragraph Font" w:uiPriority="1"/>
+    <w:lsdException w:name="Subtitle" w:semiHidden="0" w:uiPriority="11" w:unhideWhenUsed="0" w:qFormat="1"/>
+    <w:lsdException w:name="Strong" w:semiHidden="0" w:uiPriority="22" w:unhideWhenUsed="0" w:qFormat="1"/>
+    <w:lsdException w:name="Emphasis" w:semiHidden="0" w:uiPriority="20" w:unhideWhenUsed="0" w:qFormat="1"/>
+    <w:lsdException w:name="Table Grid" w:semiHidden="0" w:uiPriority="39" w:unhideWhenUsed="0"/>
+    <w:lsdException w:name="Note Level 1" w:semiHidden="0" w:unhideWhenUsed="0"/>
+    <w:lsdException w:name="Note Level 2" w:semiHidden="0" w:unhideWhenUsed="0"/>
+    <w:lsdException w:name="Note Level 3" w:semiHidden="0" w:unhideWhenUsed="0"/>
+    <w:lsdException w:name="Note Level 4" w:semiHidden="0" w:unhideWhenUsed="0"/>
+    <w:lsdException w:name="Note Level 5" w:semiHidden="0" w:unhideWhenUsed="0"/>
+    <w:lsdException w:name="Note Level 6" w:semiHidden="0" w:unhideWhenUsed="0"/>
+    <w:lsdException w:name="Note Level 7" w:semiHidden="0" w:unhideWhenUsed="0"/>
+    <w:lsdException w:name="Note Level 8" w:semiHidden="0" w:unhideWhenUsed="0"/>
+    <w:lsdException w:name="Note Level 9" w:semiHidden="0" w:unhideWhenUsed="0"/>
+    <w:lsdException w:name="Placeholder Text" w:unhideWhenUsed="0"/>
+    <w:lsdException w:name="No Spacing" w:semiHidden="0" w:uiPriority="1" w:unhideWhenUsed="0" w:qFormat="1"/>
+    <w:lsdException w:name="Light Shading" w:semiHidden="0" w:uiPriority="60" w:unhideWhenUsed="0"/>
+    <w:lsdException w:name="Light List" w:semiHidden="0" w:uiPriority="61" w:unhideWhenUsed="0"/>
+    <w:lsdException w:name="Light Grid" w:semiHidden="0" w:uiPriority="62" w:unhideWhenUsed="0"/>
+    <w:lsdException w:name="Medium Shading 1" w:semiHidden="0" w:uiPriority="63" w:unhideWhenUsed="0"/>
+    <w:lsdException w:name="Medium Shading 2" w:semiHidden="0" w:uiPriority="64" w:unhideWhenUsed="0"/>
+    <w:lsdException w:name="Medium List 1" w:semiHidden="0" w:uiPriority="65" w:unhideWhenUsed="0"/>
+    <w:lsdException w:name="Medium List 2" w:semiHidden="0" w:uiPriority="66" w:unhideWhenUsed="0"/>
+    <w:lsdException w:name="Medium Grid 1" w:semiHidden="0" w:uiPriority="67" w:unhideWhenUsed="0"/>
+    <w:lsdException w:name="Medium Grid 2" w:semiHidden="0" w:uiPriority="68" w:unhideWhenUsed="0"/>
+    <w:lsdException w:name="Medium Grid 3" w:semiHidden="0" w:uiPriority="69" w:unhideWhenUsed="0"/>
+    <w:lsdException w:name="Dark List" w:semiHidden="0" w:uiPriority="70" w:unhideWhenUsed="0"/>
+    <w:lsdException w:name="Colorful Shading" w:semiHidden="0" w:uiPriority="71" w:unhideWhenUsed="0"/>
+    <w:lsdException w:name="Colorful List" w:semiHidden="0" w:uiPriority="72" w:unhideWhenUsed="0"/>
+    <w:lsdException w:name="Colorful Grid" w:semiHidden="0" w:uiPriority="73" w:unhideWhenUsed="0"/>
+    <w:lsdException w:name="Light Shading Accent 1" w:semiHidden="0" w:uiPriority="60" w:unhideWhenUsed="0"/>
+    <w:lsdException w:name="Light List Accent 1" w:semiHidden="0" w:uiPriority="61" w:unhideWhenUsed="0"/>
+    <w:lsdException w:name="Light Grid Accent 1" w:semiHidden="0" w:uiPriority="62" w:unhideWhenUsed="0"/>
+    <w:lsdException w:name="Medium Shading 1 Accent 1" w:semiHidden="0" w:uiPriority="63" w:unhideWhenUsed="0"/>
+    <w:lsdException w:name="Medium Shading 2 Accent 1" w:semiHidden="0" w:uiPriority="64" w:unhideWhenUsed="0"/>
+    <w:lsdException w:name="Medium List 1 Accent 1" w:semiHidden="0" w:uiPriority="65" w:unhideWhenUsed="0"/>
+    <w:lsdException w:name="Revision" w:unhideWhenUsed="0"/>
+    <w:lsdException w:name="List Paragraph" w:semiHidden="0" w:uiPriority="34" w:unhideWhenUsed="0" w:qFormat="1"/>
+    <w:lsdException w:name="Quote" w:semiHidden="0" w:uiPriority="29" w:unhideWhenUsed="0" w:qFormat="1"/>
+    <w:lsdException w:name="Intense Quote" w:semiHidden="0" w:uiPriority="30" w:unhideWhenUsed="0" w:qFormat="1"/>
+    <w:lsdException w:name="Medium List 2 Accent 1" w:semiHidden="0" w:uiPriority="66" w:unhideWhenUsed="0"/>
+    <w:lsdException w:name="Medium Grid 1 Accent 1" w:semiHidden="0" w:uiPriority="67" w:unhideWhenUsed="0"/>
+    <w:lsdException w:name="Medium Grid 2 Accent 1" w:semiHidden="0" w:uiPriority="68" w:unhideWhenUsed="0"/>
+    <w:lsdException w:name="Medium Grid 3 Accent 1" w:semiHidden="0" w:uiPriority="69" w:unhideWhenUsed="0"/>
+    <w:lsdException w:name="Dark List Accent 1" w:semiHidden="0" w:uiPriority="70" w:unhideWhenUsed="0"/>
+    <w:lsdException w:name="Colorful Shading Accent 1" w:semiHidden="0" w:uiPriority="71" w:unhideWhenUsed="0"/>
+    <w:lsdException w:name="Colorful List Accent 1" w:semiHidden="0" w:uiPriority="72" w:unhideWhenUsed="0"/>
+    <w:lsdException w:name="Colorful Grid Accent 1" w:semiHidden="0" w:uiPriority="73" w:unhideWhenUsed="0"/>
+    <w:lsdException w:name="Light Shading Accent 2" w:semiHidden="0" w:uiPriority="60" w:unhideWhenUsed="0"/>
+    <w:lsdException w:name="Light List Accent 2" w:semiHidden="0" w:uiPriority="61" w:unhideWhenUsed="0"/>
+    <w:lsdException w:name="Light Grid Accent 2" w:semiHidden="0" w:uiPriority="62" w:unhideWhenUsed="0"/>
+    <w:lsdException w:name="Medium Shading 1 Accent 2" w:semiHidden="0" w:uiPriority="63" w:unhideWhenUsed="0"/>
+    <w:lsdException w:name="Medium Shading 2 Accent 2" w:semiHidden="0" w:uiPriority="64" w:unhideWhenUsed="0"/>
+    <w:lsdException w:name="Medium List 1 Accent 2" w:semiHidden="0" w:uiPriority="65" w:unhideWhenUsed="0"/>
+    <w:lsdException w:name="Medium List 2 Accent 2" w:semiHidden="0" w:uiPriority="66" w:unhideWhenUsed="0"/>
+    <w:lsdException w:name="Medium Grid 1 Accent 2" w:semiHidden="0" w:uiPriority="67" w:unhideWhenUsed="0"/>
+    <w:lsdException w:name="Medium Grid 2 Accent 2" w:semiHidden="0" w:uiPriority="68" w:unhideWhenUsed="0"/>
+    <w:lsdException w:name="Medium Grid 3 Accent 2" w:semiHidden="0" w:uiPriority="69" w:unhideWhenUsed="0"/>
+    <w:lsdException w:name="Dark List Accent 2" w:semiHidden="0" w:uiPriority="70" w:unhideWhenUsed="0"/>
+    <w:lsdException w:name="Colorful Shading Accent 2" w:semiHidden="0" w:uiPriority="71" w:unhideWhenUsed="0"/>
+    <w:lsdException w:name="Colorful List Accent 2" w:semiHidden="0" w:uiPriority="72" w:unhideWhenUsed="0"/>
+    <w:lsdException w:name="Colorful Grid Accent 2" w:semiHidden="0" w:uiPriority="73" w:unhideWhenUsed="0"/>
+    <w:lsdException w:name="Light Shading Accent 3" w:semiHidden="0" w:uiPriority="60" w:unhideWhenUsed="0"/>
+    <w:lsdException w:name="Light List Accent 3" w:semiHidden="0" w:uiPriority="61" w:unhideWhenUsed="0"/>
+    <w:lsdException w:name="Light Grid Accent 3" w:semiHidden="0" w:uiPriority="62" w:unhideWhenUsed="0"/>
+    <w:lsdException w:name="Medium Shading 1 Accent 3" w:semiHidden="0" w:uiPriority="63" w:unhideWhenUsed="0"/>
+    <w:lsdException w:name="Medium Shading 2 Accent 3" w:semiHidden="0" w:uiPriority="64" w:unhideWhenUsed="0"/>
+    <w:lsdException w:name="Medium List 1 Accent 3" w:semiHidden="0" w:uiPriority="65" w:unhideWhenUsed="0"/>
+    <w:lsdException w:name="Medium List 2 Accent 3" w:semiHidden="0" w:uiPriority="66" w:unhideWhenUsed="0"/>
+    <w:lsdException w:name="Medium Grid 1 Accent 3" w:semiHidden="0" w:uiPriority="67" w:unhideWhenUsed="0"/>
+    <w:lsdException w:name="Medium Grid 2 Accent 3" w:semiHidden="0" w:uiPriority="68" w:unhideWhenUsed="0"/>
+    <w:lsdException w:name="Medium Grid 3 Accent 3" w:semiHidden="0" w:uiPriority="69" w:unhideWhenUsed="0"/>
+    <w:lsdException w:name="Dark List Accent 3" w:semiHidden="0" w:uiPriority="70" w:unhideWhenUsed="0"/>
+    <w:lsdException w:name="Colorful Shading Accent 3" w:semiHidden="0" w:uiPriority="71" w:unhideWhenUsed="0"/>
+    <w:lsdException w:name="Colorful List Accent 3" w:semiHidden="0" w:uiPriority="72" w:unhideWhenUsed="0"/>
+    <w:lsdException w:name="Colorful Grid Accent 3" w:semiHidden="0" w:uiPriority="73" w:unhideWhenUsed="0"/>
+    <w:lsdException w:name="Light Shading Accent 4" w:semiHidden="0" w:uiPriority="60" w:unhideWhenUsed="0"/>
+    <w:lsdException w:name="Light List Accent 4" w:semiHidden="0" w:uiPriority="61" w:unhideWhenUsed="0"/>
+    <w:lsdException w:name="Light Grid Accent 4" w:semiHidden="0" w:uiPriority="62" w:unhideWhenUsed="0"/>
+    <w:lsdException w:name="Medium Shading 1 Accent 4" w:semiHidden="0" w:uiPriority="63" w:unhideWhenUsed="0"/>
+    <w:lsdException w:name="Medium Shading 2 Accent 4" w:semiHidden="0" w:uiPriority="64" w:unhideWhenUsed="0"/>
+    <w:lsdException w:name="Medium List 1 Accent 4" w:semiHidden="0" w:uiPriority="65" w:unhideWhenUsed="0"/>
+    <w:lsdException w:name="Medium List 2 Accent 4" w:semiHidden="0" w:uiPriority="66" w:unhideWhenUsed="0"/>
+    <w:lsdException w:name="Medium Grid 1 Accent 4" w:semiHidden="0" w:uiPriority="67" w:unhideWhenUsed="0"/>
+    <w:lsdException w:name="Medium Grid 2 Accent 4" w:semiHidden="0" w:uiPriority="68" w:unhideWhenUsed="0"/>
+    <w:lsdException w:name="Medium Grid 3 Accent 4" w:semiHidden="0" w:uiPriority="69" w:unhideWhenUsed="0"/>
+    <w:lsdException w:name="Dark List Accent 4" w:semiHidden="0" w:uiPriority="70" w:unhideWhenUsed="0"/>
+    <w:lsdException w:name="Colorful Shading Accent 4" w:semiHidden="0" w:uiPriority="71" w:unhideWhenUsed="0"/>
+    <w:lsdException w:name="Colorful List Accent 4" w:semiHidden="0" w:uiPriority="72" w:unhideWhenUsed="0"/>
+    <w:lsdException w:name="Colorful Grid Accent 4" w:semiHidden="0" w:uiPriority="73" w:unhideWhenUsed="0"/>
+    <w:lsdException w:name="Light Shading Accent 5" w:semiHidden="0" w:uiPriority="60" w:unhideWhenUsed="0"/>
+    <w:lsdException w:name="Light List Accent 5" w:semiHidden="0" w:uiPriority="61" w:unhideWhenUsed="0"/>
+    <w:lsdException w:name="Light Grid Accent 5" w:semiHidden="0" w:uiPriority="62" w:unhideWhenUsed="0"/>
+    <w:lsdException w:name="Medium Shading 1 Accent 5" w:semiHidden="0" w:uiPriority="63" w:unhideWhenUsed="0"/>
+    <w:lsdException w:name="Medium Shading 2 Accent 5" w:semiHidden="0" w:uiPriority="64" w:unhideWhenUsed="0"/>
+    <w:lsdException w:name="Medium List 1 Accent 5" w:semiHidden="0" w:uiPriority="65" w:unhideWhenUsed="0"/>
+    <w:lsdException w:name="Medium List 2 Accent 5" w:semiHidden="0" w:uiPriority="66" w:unhideWhenUsed="0"/>
+    <w:lsdException w:name="Medium Grid 1 Accent 5" w:semiHidden="0" w:uiPriority="67" w:unhideWhenUsed="0"/>
+    <w:lsdException w:name="Medium Grid 2 Accent 5" w:semiHidden="0" w:uiPriority="68" w:unhideWhenUsed="0"/>
+    <w:lsdException w:name="Medium Grid 3 Accent 5" w:semiHidden="0" w:uiPriority="69" w:unhideWhenUsed="0"/>
+    <w:lsdException w:name="Dark List Accent 5" w:semiHidden="0" w:uiPriority="70" w:unhideWhenUsed="0"/>
+    <w:lsdException w:name="Colorful Shading Accent 5" w:semiHidden="0" w:uiPriority="71" w:unhideWhenUsed="0"/>
+    <w:lsdException w:name="Colorful List Accent 5" w:semiHidden="0" w:uiPriority="72" w:unhideWhenUsed="0"/>
+    <w:lsdException w:name="Colorful Grid Accent 5" w:semiHidden="0" w:uiPriority="73" w:unhideWhenUsed="0"/>
+    <w:lsdException w:name="Light Shading Accent 6" w:semiHidden="0" w:uiPriority="60" w:unhideWhenUsed="0"/>
+    <w:lsdException w:name="Light List Accent 6" w:semiHidden="0" w:uiPriority="61" w:unhideWhenUsed="0"/>
+    <w:lsdException w:name="Light Grid Accent 6" w:semiHidden="0" w:uiPriority="62" w:unhideWhenUsed="0"/>
+    <w:lsdException w:name="Medium Shading 1 Accent 6" w:semiHidden="0" w:uiPriority="63" w:unhideWhenUsed="0"/>
+    <w:lsdException w:name="Medium Shading 2 Accent 6" w:semiHidden="0" w:uiPriority="64" w:unhideWhenUsed="0"/>
+    <w:lsdException w:name="Medium List 1 Accent 6" w:semiHidden="0" w:uiPriority="65" w:unhideWhenUsed="0"/>
+    <w:lsdException w:name="Medium List 2 Accent 6" w:semiHidden="0" w:uiPriority="66" w:unhideWhenUsed="0"/>
+    <w:lsdException w:name="Medium Grid 1 Accent 6" w:semiHidden="0" w:uiPriority="67" w:unhideWhenUsed="0"/>
+    <w:lsdException w:name="Medium Grid 2 Accent 6" w:semiHidden="0" w:uiPriority="68" w:unhideWhenUsed="0"/>
+    <w:lsdException w:name="Medium Grid 3 Accent 6" w:semiHidden="0" w:uiPriority="69" w:unhideWhenUsed="0"/>
+    <w:lsdException w:name="Dark List Accent 6" w:semiHidden="0" w:uiPriority="70" w:unhideWhenUsed="0"/>
+    <w:lsdException w:name="Colorful Shading Accent 6" w:semiHidden="0" w:uiPriority="71" w:unhideWhenUsed="0"/>
+    <w:lsdException w:name="Colorful List Accent 6" w:semiHidden="0" w:uiPriority="72" w:unhideWhenUsed="0"/>
+    <w:lsdException w:name="Colorful Grid Accent 6" w:semiHidden="0" w:uiPriority="73" w:unhideWhenUsed="0"/>
+    <w:lsdException w:name="Subtle Emphasis" w:semiHidden="0" w:uiPriority="19" w:unhideWhenUsed="0" w:qFormat="1"/>
+    <w:lsdException w:name="Intense Emphasis" w:semiHidden="0" w:uiPriority="21" w:unhideWhenUsed="0" w:qFormat="1"/>
+    <w:lsdException w:name="Subtle Reference" w:semiHidden="0" w:uiPriority="31" w:unhideWhenUsed="0" w:qFormat="1"/>
+    <w:lsdException w:name="Intense Reference" w:semiHidden="0" w:uiPriority="32" w:unhideWhenUsed="0" w:qFormat="1"/>
+    <w:lsdException w:name="Book Title" w:semiHidden="0" w:uiPriority="33" w:unhideWhenUsed="0" w:qFormat="1"/>
+    <w:lsdException w:name="Bibliography" w:uiPriority="37"/>
+    <w:lsdException w:name="TOC Heading" w:uiPriority="39" w:qFormat="1"/>
+  </w:latentStyles>
+  <w:style w:type="paragraph" w:default="1" w:styleId="a">
+    <w:name w:val="Normal"/>
+    <w:qFormat/>
+    <w:pPr>
+      <w:widowControl w:val="0"/>
+      <w:jc w:val="both"/>
+    </w:pPr>
+  </w:style>
+  <w:style w:type="character" w:default="1" w:styleId="a0">
+    <w:name w:val="Default Paragraph Font"/>
+    <w:uiPriority w:val="1"/>
+    <w:semiHidden/>
+    <w:unhideWhenUsed/>
+  </w:style>
+  <w:style w:type="table" w:default="1" w:styleId="a1">
+    <w:name w:val="Normal Table"/>
+    <w:uiPriority w:val="99"/>
+    <w:semiHidden/>
+    <w:unhideWhenUsed/>
+    <w:tblPr>
+      <w:tblInd w:w="0" w:type="dxa"/>
+      <w:tblCellMar>
+        <w:top w:w="0" w:type="dxa"/>
+        <w:left w:w="108" w:type="dxa"/>
+        <w:bottom w:w="0" w:type="dxa"/>
+        <w:right w:w="108" w:type="dxa"/>
+      </w:tblCellMar>
+    </w:tblPr>
+  </w:style>
+  <w:style w:type="numbering" w:default="1" w:styleId="a2">
     <w:name w:val="No List"/>
     <w:uiPriority w:val="99"/>
     <w:semiHidden/>
@@ -4347,7 +4342,7 @@
     </a:clrScheme>
     <a:fontScheme name="Office">
       <a:majorFont>
-        <a:latin typeface="等线 Light" panose="020F0302020204030204"/>
+        <a:latin typeface="等线 Light"/>
         <a:ea typeface=""/>
         <a:cs typeface=""/>
         <a:font script="Jpan" typeface="游ゴシック Light"/>
@@ -4399,7 +4394,7 @@
         <a:font script="Tfng" typeface="Ebrima"/>
       </a:majorFont>
       <a:minorFont>
-        <a:latin typeface="等线" panose="020F0502020204030204"/>
+        <a:latin typeface="等线"/>
         <a:ea typeface=""/>
         <a:cs typeface=""/>
         <a:font script="Jpan" typeface="游明朝"/>
@@ -4593,7 +4588,7 @@
   <a:extraClrSchemeLst/>
   <a:extLst>
     <a:ext uri="{05A4C25C-085E-4340-85A3-A5531E510DB2}">
-      <thm15:themeFamily xmlns:thm15="http://schemas.microsoft.com/office/thememl/2012/main" name="Office Theme" id="{62F939B6-93AF-4DB8-9C6B-D6C7DFDC589F}" vid="{4A3C46E8-61CC-4603-A589-7422A47A8E4A}"/>
+      <thm15:themeFamily xmlns:thm15="http://schemas.microsoft.com/office/thememl/2012/main" xmlns="" name="Office Theme" id="{62F939B6-93AF-4DB8-9C6B-D6C7DFDC589F}" vid="{4A3C46E8-61CC-4603-A589-7422A47A8E4A}"/>
     </a:ext>
   </a:extLst>
 </a:theme>
@@ -4604,7 +4599,7 @@
 </file>
 
 <file path=customXml/itemProps1.xml><?xml version="1.0" encoding="utf-8"?>
-<ds:datastoreItem xmlns:ds="http://schemas.openxmlformats.org/officeDocument/2006/customXml" ds:itemID="{EB58765B-DE7B-4C4A-AC86-8748CCE92619}">
+<ds:datastoreItem xmlns:ds="http://schemas.openxmlformats.org/officeDocument/2006/customXml" ds:itemID="{1C2DE6BA-3BB4-074F-A70C-C305B36F7217}">
   <ds:schemaRefs>
     <ds:schemaRef ds:uri="http://schemas.openxmlformats.org/officeDocument/2006/bibliography"/>
   </ds:schemaRefs>

</xml_diff>

<commit_message>
more writing and stuck on trelliscopeJS example
</commit_message>
<xml_diff>
--- a/Masters introduction.docx
+++ b/Masters introduction.docx
@@ -1,6 +1,6 @@
 
 <file path=word/document.xml><?xml version="1.0" encoding="utf-8"?>
-<w:document xmlns:wpc="http://schemas.microsoft.com/office/word/2010/wordprocessingCanvas" xmlns:mo="http://schemas.microsoft.com/office/mac/office/2008/main" xmlns:mc="http://schemas.openxmlformats.org/markup-compatibility/2006" xmlns:mv="urn:schemas-microsoft-com:mac:vml" xmlns:o="urn:schemas-microsoft-com:office:office" xmlns:r="http://schemas.openxmlformats.org/officeDocument/2006/relationships" xmlns:m="http://schemas.openxmlformats.org/officeDocument/2006/math" xmlns:v="urn:schemas-microsoft-com:vml" xmlns:wp14="http://schemas.microsoft.com/office/word/2010/wordprocessingDrawing" xmlns:wp="http://schemas.openxmlformats.org/drawingml/2006/wordprocessingDrawing" xmlns:w10="urn:schemas-microsoft-com:office:word" xmlns:w="http://schemas.openxmlformats.org/wordprocessingml/2006/main" xmlns:w14="http://schemas.microsoft.com/office/word/2010/wordml" xmlns:wpg="http://schemas.microsoft.com/office/word/2010/wordprocessingGroup" xmlns:wpi="http://schemas.microsoft.com/office/word/2010/wordprocessingInk" xmlns:wne="http://schemas.microsoft.com/office/word/2006/wordml" xmlns:wps="http://schemas.microsoft.com/office/word/2010/wordprocessingShape" mc:Ignorable="w14 wp14">
+<w:document xmlns:wpc="http://schemas.microsoft.com/office/word/2010/wordprocessingCanvas" xmlns:cx="http://schemas.microsoft.com/office/drawing/2014/chartex" xmlns:cx1="http://schemas.microsoft.com/office/drawing/2015/9/8/chartex" xmlns:cx2="http://schemas.microsoft.com/office/drawing/2015/10/21/chartex" xmlns:cx3="http://schemas.microsoft.com/office/drawing/2016/5/9/chartex" xmlns:cx4="http://schemas.microsoft.com/office/drawing/2016/5/10/chartex" xmlns:cx5="http://schemas.microsoft.com/office/drawing/2016/5/11/chartex" xmlns:cx6="http://schemas.microsoft.com/office/drawing/2016/5/12/chartex" xmlns:cx7="http://schemas.microsoft.com/office/drawing/2016/5/13/chartex" xmlns:cx8="http://schemas.microsoft.com/office/drawing/2016/5/14/chartex" xmlns:mc="http://schemas.openxmlformats.org/markup-compatibility/2006" xmlns:aink="http://schemas.microsoft.com/office/drawing/2016/ink" xmlns:am3d="http://schemas.microsoft.com/office/drawing/2017/model3d" xmlns:o="urn:schemas-microsoft-com:office:office" xmlns:r="http://schemas.openxmlformats.org/officeDocument/2006/relationships" xmlns:m="http://schemas.openxmlformats.org/officeDocument/2006/math" xmlns:v="urn:schemas-microsoft-com:vml" xmlns:wp14="http://schemas.microsoft.com/office/word/2010/wordprocessingDrawing" xmlns:wp="http://schemas.openxmlformats.org/drawingml/2006/wordprocessingDrawing" xmlns:w10="urn:schemas-microsoft-com:office:word" xmlns:w="http://schemas.openxmlformats.org/wordprocessingml/2006/main" xmlns:w14="http://schemas.microsoft.com/office/word/2010/wordml" xmlns:w15="http://schemas.microsoft.com/office/word/2012/wordml" xmlns:w16cid="http://schemas.microsoft.com/office/word/2016/wordml/cid" xmlns:w16se="http://schemas.microsoft.com/office/word/2015/wordml/symex" xmlns:wpg="http://schemas.microsoft.com/office/word/2010/wordprocessingGroup" xmlns:wpi="http://schemas.microsoft.com/office/word/2010/wordprocessingInk" xmlns:wne="http://schemas.microsoft.com/office/word/2006/wordml" xmlns:wps="http://schemas.microsoft.com/office/word/2010/wordprocessingShape" mc:Ignorable="w14 w15 w16se w16cid wp14">
   <w:body>
     <w:p>
       <w:pPr>
@@ -3829,7 +3829,6 @@
           <w:shd w:val="clear" w:color="auto" w:fill="FFFFFF"/>
         </w:rPr>
       </w:pPr>
-      <w:bookmarkStart w:id="0" w:name="_GoBack"/>
       <w:r>
         <w:rPr>
           <w:rFonts w:ascii="Arial" w:hAnsi="Arial" w:cs="Arial"/>
@@ -3850,9 +3849,210 @@
           <w:szCs w:val="20"/>
           <w:shd w:val="clear" w:color="auto" w:fill="FFFFFF"/>
         </w:rPr>
-        <w:t xml:space="preserve">Interactive graphics for data analysis: principles and </w:t>
-      </w:r>
-      <w:bookmarkEnd w:id="0"/>
+        <w:t>Interactive graphics for data analysis: principles and examples</w:t>
+      </w:r>
+      <w:r>
+        <w:rPr>
+          <w:rFonts w:ascii="Arial" w:hAnsi="Arial" w:cs="Arial"/>
+          <w:color w:val="222222"/>
+          <w:sz w:val="20"/>
+          <w:szCs w:val="20"/>
+          <w:shd w:val="clear" w:color="auto" w:fill="FFFFFF"/>
+        </w:rPr>
+        <w:t>. CRC Press.</w:t>
+      </w:r>
+    </w:p>
+    <w:p>
+      <w:pPr>
+        <w:rPr>
+          <w:rFonts w:ascii="Arial" w:hAnsi="Arial" w:cs="Arial"/>
+          <w:color w:val="222222"/>
+          <w:sz w:val="20"/>
+          <w:szCs w:val="20"/>
+          <w:shd w:val="clear" w:color="auto" w:fill="FFFFFF"/>
+        </w:rPr>
+      </w:pPr>
+      <w:r>
+        <w:rPr>
+          <w:rFonts w:ascii="Arial" w:hAnsi="Arial" w:cs="Arial"/>
+          <w:color w:val="222222"/>
+          <w:sz w:val="20"/>
+          <w:szCs w:val="20"/>
+          <w:shd w:val="clear" w:color="auto" w:fill="FFFFFF"/>
+        </w:rPr>
+        <w:t>(interactive graphics)</w:t>
+      </w:r>
+    </w:p>
+    <w:p>
+      <w:pPr>
+        <w:widowControl/>
+        <w:spacing w:after="0" w:line="240" w:lineRule="auto"/>
+        <w:jc w:val="left"/>
+        <w:rPr>
+          <w:rFonts w:ascii="Arial" w:eastAsia="SimSun" w:hAnsi="Arial" w:cs="Times New Roman"/>
+          <w:color w:val="222222"/>
+          <w:sz w:val="20"/>
+          <w:szCs w:val="20"/>
+          <w:shd w:val="clear" w:color="auto" w:fill="FFFFFF"/>
+          <w:lang w:val="en-US"/>
+        </w:rPr>
+      </w:pPr>
+      <w:r>
+        <w:rPr>
+          <w:rFonts w:ascii="Arial" w:eastAsia="SimSun" w:hAnsi="Arial" w:cs="Times New Roman"/>
+          <w:color w:val="222222"/>
+          <w:sz w:val="20"/>
+          <w:szCs w:val="20"/>
+          <w:shd w:val="clear" w:color="auto" w:fill="FFFFFF"/>
+          <w:lang w:val="en-US"/>
+        </w:rPr>
+        <w:t>Healy, K. (2018). </w:t>
+      </w:r>
+      <w:r>
+        <w:rPr>
+          <w:rFonts w:ascii="Arial" w:eastAsia="SimSun" w:hAnsi="Arial" w:cs="Times New Roman"/>
+          <w:i/>
+          <w:iCs/>
+          <w:color w:val="222222"/>
+          <w:sz w:val="20"/>
+          <w:szCs w:val="20"/>
+          <w:lang w:val="en-US"/>
+        </w:rPr>
+        <w:t>Data visualization: a practical introduction</w:t>
+      </w:r>
+      <w:r>
+        <w:rPr>
+          <w:rFonts w:ascii="Arial" w:eastAsia="SimSun" w:hAnsi="Arial" w:cs="Times New Roman"/>
+          <w:color w:val="222222"/>
+          <w:sz w:val="20"/>
+          <w:szCs w:val="20"/>
+          <w:shd w:val="clear" w:color="auto" w:fill="FFFFFF"/>
+          <w:lang w:val="en-US"/>
+        </w:rPr>
+        <w:t>. Princeton University Press.</w:t>
+      </w:r>
+    </w:p>
+    <w:p>
+      <w:pPr>
+        <w:widowControl/>
+        <w:spacing w:after="0" w:line="240" w:lineRule="auto"/>
+        <w:jc w:val="left"/>
+        <w:rPr>
+          <w:rFonts w:ascii="Arial" w:eastAsia="SimSun" w:hAnsi="Arial" w:cs="Times New Roman"/>
+          <w:color w:val="222222"/>
+          <w:sz w:val="20"/>
+          <w:szCs w:val="20"/>
+          <w:shd w:val="clear" w:color="auto" w:fill="FFFFFF"/>
+          <w:lang w:val="en-US"/>
+        </w:rPr>
+      </w:pPr>
+      <w:bookmarkStart w:id="0" w:name="_GoBack"/>
+    </w:p>
+    <w:bookmarkEnd w:id="0"/>
+    <w:p>
+      <w:pPr>
+        <w:widowControl/>
+        <w:spacing w:after="0" w:line="240" w:lineRule="auto"/>
+        <w:jc w:val="left"/>
+        <w:rPr>
+          <w:rFonts w:ascii="SimSun" w:eastAsia="SimSun" w:hAnsi="SimSun" w:cs="Times New Roman"/>
+          <w:sz w:val="20"/>
+          <w:szCs w:val="20"/>
+          <w:lang w:val="en-US"/>
+        </w:rPr>
+      </w:pPr>
+      <w:r>
+        <w:rPr>
+          <w:rFonts w:ascii="Arial" w:eastAsia="SimSun" w:hAnsi="Arial" w:cs="Times New Roman"/>
+          <w:color w:val="222222"/>
+          <w:sz w:val="20"/>
+          <w:szCs w:val="20"/>
+          <w:shd w:val="clear" w:color="auto" w:fill="FFFFFF"/>
+          <w:lang w:val="en-US"/>
+        </w:rPr>
+        <w:t>Wilke, C. O. (2019). </w:t>
+      </w:r>
+      <w:r>
+        <w:rPr>
+          <w:rFonts w:ascii="Arial" w:eastAsia="SimSun" w:hAnsi="Arial" w:cs="Times New Roman"/>
+          <w:i/>
+          <w:iCs/>
+          <w:color w:val="222222"/>
+          <w:sz w:val="20"/>
+          <w:szCs w:val="20"/>
+          <w:lang w:val="en-US"/>
+        </w:rPr>
+        <w:t>Fundamentals of data visualization: a primer on making informative and compelling figures</w:t>
+      </w:r>
+      <w:r>
+        <w:rPr>
+          <w:rFonts w:ascii="Arial" w:eastAsia="SimSun" w:hAnsi="Arial" w:cs="Times New Roman"/>
+          <w:color w:val="222222"/>
+          <w:sz w:val="20"/>
+          <w:szCs w:val="20"/>
+          <w:shd w:val="clear" w:color="auto" w:fill="FFFFFF"/>
+          <w:lang w:val="en-US"/>
+        </w:rPr>
+        <w:t>. O'Reilly Media.</w:t>
+      </w:r>
+    </w:p>
+    <w:p>
+      <w:pPr>
+        <w:widowControl/>
+        <w:spacing w:after="0" w:line="240" w:lineRule="auto"/>
+        <w:jc w:val="left"/>
+        <w:rPr>
+          <w:rFonts w:ascii="SimSun" w:eastAsia="SimSun" w:hAnsi="SimSun" w:cs="Times New Roman"/>
+          <w:sz w:val="20"/>
+          <w:szCs w:val="20"/>
+          <w:lang w:val="en-US"/>
+        </w:rPr>
+      </w:pPr>
+    </w:p>
+    <w:p>
+      <w:pPr>
+        <w:widowControl/>
+        <w:spacing w:after="0" w:line="240" w:lineRule="auto"/>
+        <w:jc w:val="left"/>
+        <w:rPr>
+          <w:rFonts w:ascii="SimSun" w:eastAsia="SimSun" w:hAnsi="SimSun" w:cs="Times New Roman"/>
+          <w:sz w:val="20"/>
+          <w:szCs w:val="20"/>
+          <w:lang w:val="en-US"/>
+        </w:rPr>
+      </w:pPr>
+      <w:r>
+        <w:rPr>
+          <w:rFonts w:ascii="Arial" w:hAnsi="Arial" w:cs="Arial"/>
+          <w:color w:val="222222"/>
+          <w:sz w:val="20"/>
+          <w:szCs w:val="20"/>
+          <w:shd w:val="clear" w:color="auto" w:fill="FFFFFF"/>
+        </w:rPr>
+        <w:t xml:space="preserve">Cook, D., Swayne, D. F., &amp; </w:t>
+      </w:r>
+      <w:proofErr w:type="spellStart"/>
+      <w:r>
+        <w:rPr>
+          <w:rFonts w:ascii="Arial" w:hAnsi="Arial" w:cs="Arial"/>
+          <w:color w:val="222222"/>
+          <w:sz w:val="20"/>
+          <w:szCs w:val="20"/>
+          <w:shd w:val="clear" w:color="auto" w:fill="FFFFFF"/>
+        </w:rPr>
+        <w:t>Buja</w:t>
+      </w:r>
+      <w:proofErr w:type="spellEnd"/>
+      <w:r>
+        <w:rPr>
+          <w:rFonts w:ascii="Arial" w:hAnsi="Arial" w:cs="Arial"/>
+          <w:color w:val="222222"/>
+          <w:sz w:val="20"/>
+          <w:szCs w:val="20"/>
+          <w:shd w:val="clear" w:color="auto" w:fill="FFFFFF"/>
+        </w:rPr>
+        <w:t>, A. (2007). </w:t>
+      </w:r>
       <w:r>
         <w:rPr>
           <w:rFonts w:ascii="Arial" w:hAnsi="Arial" w:cs="Arial"/>
@@ -3863,21 +4063,23 @@
           <w:szCs w:val="20"/>
           <w:shd w:val="clear" w:color="auto" w:fill="FFFFFF"/>
         </w:rPr>
-        <w:t>examples</w:t>
-      </w:r>
+        <w:t xml:space="preserve">Interactive and dynamic graphics for data analysis: with R and </w:t>
+      </w:r>
+      <w:proofErr w:type="spellStart"/>
       <w:r>
         <w:rPr>
           <w:rFonts w:ascii="Arial" w:hAnsi="Arial" w:cs="Arial"/>
+          <w:i/>
+          <w:iCs/>
           <w:color w:val="222222"/>
           <w:sz w:val="20"/>
           <w:szCs w:val="20"/>
           <w:shd w:val="clear" w:color="auto" w:fill="FFFFFF"/>
         </w:rPr>
-        <w:t>. CRC Press.</w:t>
-      </w:r>
-    </w:p>
-    <w:p>
-      <w:pPr>
+        <w:t>GGobi</w:t>
+      </w:r>
+      <w:proofErr w:type="spellEnd"/>
+      <w:r>
         <w:rPr>
           <w:rFonts w:ascii="Arial" w:hAnsi="Arial" w:cs="Arial"/>
           <w:color w:val="222222"/>
@@ -3885,176 +4087,87 @@
           <w:szCs w:val="20"/>
           <w:shd w:val="clear" w:color="auto" w:fill="FFFFFF"/>
         </w:rPr>
-      </w:pPr>
-      <w:r>
-        <w:rPr>
-          <w:rFonts w:ascii="Arial" w:hAnsi="Arial" w:cs="Arial"/>
-          <w:color w:val="222222"/>
-          <w:sz w:val="20"/>
-          <w:szCs w:val="20"/>
-          <w:shd w:val="clear" w:color="auto" w:fill="FFFFFF"/>
-        </w:rPr>
-        <w:t>(interactive graphics)</w:t>
-      </w:r>
-    </w:p>
-    <w:p>
-      <w:pPr>
-        <w:widowControl/>
-        <w:spacing w:after="0" w:line="240" w:lineRule="auto"/>
-        <w:jc w:val="left"/>
-        <w:rPr>
-          <w:rFonts w:ascii="Arial" w:eastAsia="宋体" w:hAnsi="Arial" w:cs="Times New Roman"/>
-          <w:color w:val="222222"/>
-          <w:sz w:val="20"/>
-          <w:szCs w:val="20"/>
-          <w:shd w:val="clear" w:color="auto" w:fill="FFFFFF"/>
-          <w:lang w:val="en-US"/>
-        </w:rPr>
-      </w:pPr>
-      <w:r>
-        <w:rPr>
-          <w:rFonts w:ascii="Arial" w:eastAsia="宋体" w:hAnsi="Arial" w:cs="Times New Roman"/>
-          <w:color w:val="222222"/>
-          <w:sz w:val="20"/>
-          <w:szCs w:val="20"/>
-          <w:shd w:val="clear" w:color="auto" w:fill="FFFFFF"/>
-          <w:lang w:val="en-US"/>
-        </w:rPr>
-        <w:t>Healy, K. (2018). </w:t>
-      </w:r>
-      <w:r>
-        <w:rPr>
-          <w:rFonts w:ascii="Arial" w:eastAsia="宋体" w:hAnsi="Arial" w:cs="Times New Roman"/>
-          <w:i/>
-          <w:iCs/>
-          <w:color w:val="222222"/>
-          <w:sz w:val="20"/>
-          <w:szCs w:val="20"/>
-          <w:lang w:val="en-US"/>
-        </w:rPr>
-        <w:t>Data visualization: a practical introduction</w:t>
-      </w:r>
-      <w:r>
-        <w:rPr>
-          <w:rFonts w:ascii="Arial" w:eastAsia="宋体" w:hAnsi="Arial" w:cs="Times New Roman"/>
-          <w:color w:val="222222"/>
-          <w:sz w:val="20"/>
-          <w:szCs w:val="20"/>
-          <w:shd w:val="clear" w:color="auto" w:fill="FFFFFF"/>
-          <w:lang w:val="en-US"/>
-        </w:rPr>
-        <w:t xml:space="preserve">. </w:t>
-      </w:r>
-      <w:proofErr w:type="gramStart"/>
-      <w:r>
-        <w:rPr>
-          <w:rFonts w:ascii="Arial" w:eastAsia="宋体" w:hAnsi="Arial" w:cs="Times New Roman"/>
-          <w:color w:val="222222"/>
-          <w:sz w:val="20"/>
-          <w:szCs w:val="20"/>
-          <w:shd w:val="clear" w:color="auto" w:fill="FFFFFF"/>
-          <w:lang w:val="en-US"/>
-        </w:rPr>
-        <w:t>Princeton University Press.</w:t>
-      </w:r>
-      <w:proofErr w:type="gramEnd"/>
-    </w:p>
-    <w:p>
-      <w:pPr>
-        <w:widowControl/>
-        <w:spacing w:after="0" w:line="240" w:lineRule="auto"/>
-        <w:jc w:val="left"/>
-        <w:rPr>
-          <w:rFonts w:ascii="Arial" w:eastAsia="宋体" w:hAnsi="Arial" w:cs="Times New Roman"/>
-          <w:color w:val="222222"/>
-          <w:sz w:val="20"/>
-          <w:szCs w:val="20"/>
-          <w:shd w:val="clear" w:color="auto" w:fill="FFFFFF"/>
-          <w:lang w:val="en-US"/>
-        </w:rPr>
-      </w:pPr>
-    </w:p>
-    <w:p>
-      <w:pPr>
-        <w:widowControl/>
-        <w:spacing w:after="0" w:line="240" w:lineRule="auto"/>
-        <w:jc w:val="left"/>
-        <w:rPr>
-          <w:rFonts w:ascii="宋体" w:eastAsia="宋体" w:hAnsi="宋体" w:cs="Times New Roman"/>
-          <w:sz w:val="20"/>
-          <w:szCs w:val="20"/>
-          <w:lang w:val="en-US"/>
-        </w:rPr>
-      </w:pPr>
+        <w:t>. Springer Science &amp; Business Media.</w:t>
+      </w:r>
+    </w:p>
+    <w:p>
+      <w:pPr>
+        <w:rPr>
+          <w:rFonts w:ascii="Times New Roman" w:hAnsi="Times New Roman" w:cs="Times New Roman"/>
+          <w:sz w:val="24"/>
+          <w:szCs w:val="24"/>
+        </w:rPr>
+      </w:pPr>
+    </w:p>
+    <w:p>
+      <w:pPr>
+        <w:rPr>
+          <w:rFonts w:ascii="Times New Roman" w:hAnsi="Times New Roman" w:cs="Times New Roman"/>
+          <w:sz w:val="24"/>
+          <w:szCs w:val="24"/>
+        </w:rPr>
+      </w:pPr>
+      <w:r>
+        <w:rPr>
+          <w:color w:val="000000"/>
+          <w:sz w:val="27"/>
+          <w:szCs w:val="27"/>
+          <w:shd w:val="clear" w:color="auto" w:fill="FFFFFF"/>
+        </w:rPr>
+        <w:t>Sievert C (2020). </w:t>
+      </w:r>
+      <w:r>
+        <w:rPr>
+          <w:rStyle w:val="Emphasis"/>
+          <w:color w:val="000000"/>
+          <w:sz w:val="27"/>
+          <w:szCs w:val="27"/>
+          <w:shd w:val="clear" w:color="auto" w:fill="FFFFFF"/>
+        </w:rPr>
+        <w:t xml:space="preserve">Interactive Web-Based Data Visualization with R, </w:t>
+      </w:r>
       <w:proofErr w:type="spellStart"/>
       <w:r>
         <w:rPr>
-          <w:rFonts w:ascii="Arial" w:eastAsia="宋体" w:hAnsi="Arial" w:cs="Times New Roman"/>
-          <w:color w:val="222222"/>
-          <w:sz w:val="20"/>
-          <w:szCs w:val="20"/>
-          <w:shd w:val="clear" w:color="auto" w:fill="FFFFFF"/>
-          <w:lang w:val="en-US"/>
-        </w:rPr>
-        <w:t>Wilke</w:t>
+          <w:rStyle w:val="Emphasis"/>
+          <w:color w:val="000000"/>
+          <w:sz w:val="27"/>
+          <w:szCs w:val="27"/>
+          <w:shd w:val="clear" w:color="auto" w:fill="FFFFFF"/>
+        </w:rPr>
+        <w:t>plotly</w:t>
       </w:r>
       <w:proofErr w:type="spellEnd"/>
       <w:r>
         <w:rPr>
-          <w:rFonts w:ascii="Arial" w:eastAsia="宋体" w:hAnsi="Arial" w:cs="Times New Roman"/>
-          <w:color w:val="222222"/>
-          <w:sz w:val="20"/>
-          <w:szCs w:val="20"/>
-          <w:shd w:val="clear" w:color="auto" w:fill="FFFFFF"/>
-          <w:lang w:val="en-US"/>
-        </w:rPr>
-        <w:t>, C. O. (2019). </w:t>
-      </w:r>
-      <w:r>
-        <w:rPr>
-          <w:rFonts w:ascii="Arial" w:eastAsia="宋体" w:hAnsi="Arial" w:cs="Times New Roman"/>
-          <w:i/>
-          <w:iCs/>
-          <w:color w:val="222222"/>
-          <w:sz w:val="20"/>
-          <w:szCs w:val="20"/>
-          <w:lang w:val="en-US"/>
-        </w:rPr>
-        <w:t>Fundamentals of data visualization: a primer on making informative and compelling figures</w:t>
-      </w:r>
-      <w:r>
-        <w:rPr>
-          <w:rFonts w:ascii="Arial" w:eastAsia="宋体" w:hAnsi="Arial" w:cs="Times New Roman"/>
-          <w:color w:val="222222"/>
-          <w:sz w:val="20"/>
-          <w:szCs w:val="20"/>
-          <w:shd w:val="clear" w:color="auto" w:fill="FFFFFF"/>
-          <w:lang w:val="en-US"/>
-        </w:rPr>
-        <w:t>. O'Reilly Media.</w:t>
-      </w:r>
-    </w:p>
-    <w:p>
-      <w:pPr>
-        <w:widowControl/>
-        <w:spacing w:after="0" w:line="240" w:lineRule="auto"/>
-        <w:jc w:val="left"/>
-        <w:rPr>
-          <w:rFonts w:ascii="宋体" w:eastAsia="宋体" w:hAnsi="宋体" w:cs="Times New Roman"/>
-          <w:sz w:val="20"/>
-          <w:szCs w:val="20"/>
-          <w:lang w:val="en-US"/>
-        </w:rPr>
-      </w:pPr>
-    </w:p>
-    <w:p>
-      <w:pPr>
-        <w:rPr>
-          <w:rFonts w:ascii="Times New Roman" w:hAnsi="Times New Roman" w:cs="Times New Roman"/>
-          <w:sz w:val="24"/>
-          <w:szCs w:val="24"/>
-        </w:rPr>
-      </w:pPr>
+          <w:rStyle w:val="Emphasis"/>
+          <w:color w:val="000000"/>
+          <w:sz w:val="27"/>
+          <w:szCs w:val="27"/>
+          <w:shd w:val="clear" w:color="auto" w:fill="FFFFFF"/>
+        </w:rPr>
+        <w:t>, and shiny</w:t>
+      </w:r>
+      <w:r>
+        <w:rPr>
+          <w:color w:val="000000"/>
+          <w:sz w:val="27"/>
+          <w:szCs w:val="27"/>
+          <w:shd w:val="clear" w:color="auto" w:fill="FFFFFF"/>
+        </w:rPr>
+        <w:t>. Chapman and Hall/CRC. ISBN 9781138331457, </w:t>
+      </w:r>
+      <w:hyperlink r:id="rId5" w:history="1">
+        <w:r>
+          <w:rPr>
+            <w:rStyle w:val="Hyperlink"/>
+            <w:sz w:val="27"/>
+            <w:szCs w:val="27"/>
+            <w:shd w:val="clear" w:color="auto" w:fill="FFFFFF"/>
+          </w:rPr>
+          <w:t>https://plotly-r.com</w:t>
+        </w:r>
+      </w:hyperlink>
     </w:p>
     <w:sectPr>
       <w:pgSz w:w="11906" w:h="16838"/>
@@ -4067,7 +4180,7 @@
 </file>
 
 <file path=word/styles.xml><?xml version="1.0" encoding="utf-8"?>
-<w:styles xmlns:mc="http://schemas.openxmlformats.org/markup-compatibility/2006" xmlns:r="http://schemas.openxmlformats.org/officeDocument/2006/relationships" xmlns:w="http://schemas.openxmlformats.org/wordprocessingml/2006/main" xmlns:w14="http://schemas.microsoft.com/office/word/2010/wordml" mc:Ignorable="w14">
+<w:styles xmlns:mc="http://schemas.openxmlformats.org/markup-compatibility/2006" xmlns:r="http://schemas.openxmlformats.org/officeDocument/2006/relationships" xmlns:w="http://schemas.openxmlformats.org/wordprocessingml/2006/main" xmlns:w14="http://schemas.microsoft.com/office/word/2010/wordml" xmlns:w15="http://schemas.microsoft.com/office/word/2012/wordml" xmlns:w16cid="http://schemas.microsoft.com/office/word/2016/wordml/cid" xmlns:w16se="http://schemas.microsoft.com/office/word/2015/wordml/symex" mc:Ignorable="w14 w15 w16se w16cid">
   <w:docDefaults>
     <w:rPrDefault>
       <w:rPr>
@@ -4083,155 +4196,381 @@
       </w:pPr>
     </w:pPrDefault>
   </w:docDefaults>
-  <w:latentStyles w:defLockedState="0" w:defUIPriority="99" w:defSemiHidden="1" w:defUnhideWhenUsed="1" w:defQFormat="0" w:count="276">
-    <w:lsdException w:name="Normal" w:semiHidden="0" w:uiPriority="0" w:unhideWhenUsed="0" w:qFormat="1"/>
-    <w:lsdException w:name="heading 1" w:semiHidden="0" w:uiPriority="9" w:unhideWhenUsed="0" w:qFormat="1"/>
-    <w:lsdException w:name="heading 2" w:uiPriority="9" w:qFormat="1"/>
-    <w:lsdException w:name="heading 3" w:uiPriority="9" w:qFormat="1"/>
-    <w:lsdException w:name="heading 4" w:uiPriority="9" w:qFormat="1"/>
-    <w:lsdException w:name="heading 5" w:uiPriority="9" w:qFormat="1"/>
-    <w:lsdException w:name="heading 6" w:uiPriority="9" w:qFormat="1"/>
-    <w:lsdException w:name="heading 7" w:uiPriority="9" w:qFormat="1"/>
-    <w:lsdException w:name="heading 8" w:uiPriority="9" w:qFormat="1"/>
-    <w:lsdException w:name="heading 9" w:uiPriority="9" w:qFormat="1"/>
-    <w:lsdException w:name="toc 1" w:uiPriority="39"/>
-    <w:lsdException w:name="toc 2" w:uiPriority="39"/>
-    <w:lsdException w:name="toc 3" w:uiPriority="39"/>
-    <w:lsdException w:name="toc 4" w:uiPriority="39"/>
-    <w:lsdException w:name="toc 5" w:uiPriority="39"/>
-    <w:lsdException w:name="toc 6" w:uiPriority="39"/>
-    <w:lsdException w:name="toc 7" w:uiPriority="39"/>
-    <w:lsdException w:name="toc 8" w:uiPriority="39"/>
-    <w:lsdException w:name="toc 9" w:uiPriority="39"/>
-    <w:lsdException w:name="caption" w:uiPriority="35" w:qFormat="1"/>
-    <w:lsdException w:name="Title" w:semiHidden="0" w:uiPriority="10" w:unhideWhenUsed="0" w:qFormat="1"/>
-    <w:lsdException w:name="Default Paragraph Font" w:uiPriority="1"/>
-    <w:lsdException w:name="Subtitle" w:semiHidden="0" w:uiPriority="11" w:unhideWhenUsed="0" w:qFormat="1"/>
-    <w:lsdException w:name="Strong" w:semiHidden="0" w:uiPriority="22" w:unhideWhenUsed="0" w:qFormat="1"/>
-    <w:lsdException w:name="Emphasis" w:semiHidden="0" w:uiPriority="20" w:unhideWhenUsed="0" w:qFormat="1"/>
-    <w:lsdException w:name="Table Grid" w:semiHidden="0" w:uiPriority="39" w:unhideWhenUsed="0"/>
-    <w:lsdException w:name="Note Level 1" w:semiHidden="0" w:unhideWhenUsed="0"/>
-    <w:lsdException w:name="Note Level 2" w:semiHidden="0" w:unhideWhenUsed="0"/>
-    <w:lsdException w:name="Note Level 3" w:semiHidden="0" w:unhideWhenUsed="0"/>
-    <w:lsdException w:name="Note Level 4" w:semiHidden="0" w:unhideWhenUsed="0"/>
-    <w:lsdException w:name="Note Level 5" w:semiHidden="0" w:unhideWhenUsed="0"/>
-    <w:lsdException w:name="Note Level 6" w:semiHidden="0" w:unhideWhenUsed="0"/>
-    <w:lsdException w:name="Note Level 7" w:semiHidden="0" w:unhideWhenUsed="0"/>
-    <w:lsdException w:name="Note Level 8" w:semiHidden="0" w:unhideWhenUsed="0"/>
-    <w:lsdException w:name="Note Level 9" w:semiHidden="0" w:unhideWhenUsed="0"/>
-    <w:lsdException w:name="Placeholder Text" w:unhideWhenUsed="0"/>
-    <w:lsdException w:name="No Spacing" w:semiHidden="0" w:uiPriority="1" w:unhideWhenUsed="0" w:qFormat="1"/>
-    <w:lsdException w:name="Light Shading" w:semiHidden="0" w:uiPriority="60" w:unhideWhenUsed="0"/>
-    <w:lsdException w:name="Light List" w:semiHidden="0" w:uiPriority="61" w:unhideWhenUsed="0"/>
-    <w:lsdException w:name="Light Grid" w:semiHidden="0" w:uiPriority="62" w:unhideWhenUsed="0"/>
-    <w:lsdException w:name="Medium Shading 1" w:semiHidden="0" w:uiPriority="63" w:unhideWhenUsed="0"/>
-    <w:lsdException w:name="Medium Shading 2" w:semiHidden="0" w:uiPriority="64" w:unhideWhenUsed="0"/>
-    <w:lsdException w:name="Medium List 1" w:semiHidden="0" w:uiPriority="65" w:unhideWhenUsed="0"/>
-    <w:lsdException w:name="Medium List 2" w:semiHidden="0" w:uiPriority="66" w:unhideWhenUsed="0"/>
-    <w:lsdException w:name="Medium Grid 1" w:semiHidden="0" w:uiPriority="67" w:unhideWhenUsed="0"/>
-    <w:lsdException w:name="Medium Grid 2" w:semiHidden="0" w:uiPriority="68" w:unhideWhenUsed="0"/>
-    <w:lsdException w:name="Medium Grid 3" w:semiHidden="0" w:uiPriority="69" w:unhideWhenUsed="0"/>
-    <w:lsdException w:name="Dark List" w:semiHidden="0" w:uiPriority="70" w:unhideWhenUsed="0"/>
-    <w:lsdException w:name="Colorful Shading" w:semiHidden="0" w:uiPriority="71" w:unhideWhenUsed="0"/>
-    <w:lsdException w:name="Colorful List" w:semiHidden="0" w:uiPriority="72" w:unhideWhenUsed="0"/>
-    <w:lsdException w:name="Colorful Grid" w:semiHidden="0" w:uiPriority="73" w:unhideWhenUsed="0"/>
-    <w:lsdException w:name="Light Shading Accent 1" w:semiHidden="0" w:uiPriority="60" w:unhideWhenUsed="0"/>
-    <w:lsdException w:name="Light List Accent 1" w:semiHidden="0" w:uiPriority="61" w:unhideWhenUsed="0"/>
-    <w:lsdException w:name="Light Grid Accent 1" w:semiHidden="0" w:uiPriority="62" w:unhideWhenUsed="0"/>
-    <w:lsdException w:name="Medium Shading 1 Accent 1" w:semiHidden="0" w:uiPriority="63" w:unhideWhenUsed="0"/>
-    <w:lsdException w:name="Medium Shading 2 Accent 1" w:semiHidden="0" w:uiPriority="64" w:unhideWhenUsed="0"/>
-    <w:lsdException w:name="Medium List 1 Accent 1" w:semiHidden="0" w:uiPriority="65" w:unhideWhenUsed="0"/>
-    <w:lsdException w:name="Revision" w:unhideWhenUsed="0"/>
-    <w:lsdException w:name="List Paragraph" w:semiHidden="0" w:uiPriority="34" w:unhideWhenUsed="0" w:qFormat="1"/>
-    <w:lsdException w:name="Quote" w:semiHidden="0" w:uiPriority="29" w:unhideWhenUsed="0" w:qFormat="1"/>
-    <w:lsdException w:name="Intense Quote" w:semiHidden="0" w:uiPriority="30" w:unhideWhenUsed="0" w:qFormat="1"/>
-    <w:lsdException w:name="Medium List 2 Accent 1" w:semiHidden="0" w:uiPriority="66" w:unhideWhenUsed="0"/>
-    <w:lsdException w:name="Medium Grid 1 Accent 1" w:semiHidden="0" w:uiPriority="67" w:unhideWhenUsed="0"/>
-    <w:lsdException w:name="Medium Grid 2 Accent 1" w:semiHidden="0" w:uiPriority="68" w:unhideWhenUsed="0"/>
-    <w:lsdException w:name="Medium Grid 3 Accent 1" w:semiHidden="0" w:uiPriority="69" w:unhideWhenUsed="0"/>
-    <w:lsdException w:name="Dark List Accent 1" w:semiHidden="0" w:uiPriority="70" w:unhideWhenUsed="0"/>
-    <w:lsdException w:name="Colorful Shading Accent 1" w:semiHidden="0" w:uiPriority="71" w:unhideWhenUsed="0"/>
-    <w:lsdException w:name="Colorful List Accent 1" w:semiHidden="0" w:uiPriority="72" w:unhideWhenUsed="0"/>
-    <w:lsdException w:name="Colorful Grid Accent 1" w:semiHidden="0" w:uiPriority="73" w:unhideWhenUsed="0"/>
-    <w:lsdException w:name="Light Shading Accent 2" w:semiHidden="0" w:uiPriority="60" w:unhideWhenUsed="0"/>
-    <w:lsdException w:name="Light List Accent 2" w:semiHidden="0" w:uiPriority="61" w:unhideWhenUsed="0"/>
-    <w:lsdException w:name="Light Grid Accent 2" w:semiHidden="0" w:uiPriority="62" w:unhideWhenUsed="0"/>
-    <w:lsdException w:name="Medium Shading 1 Accent 2" w:semiHidden="0" w:uiPriority="63" w:unhideWhenUsed="0"/>
-    <w:lsdException w:name="Medium Shading 2 Accent 2" w:semiHidden="0" w:uiPriority="64" w:unhideWhenUsed="0"/>
-    <w:lsdException w:name="Medium List 1 Accent 2" w:semiHidden="0" w:uiPriority="65" w:unhideWhenUsed="0"/>
-    <w:lsdException w:name="Medium List 2 Accent 2" w:semiHidden="0" w:uiPriority="66" w:unhideWhenUsed="0"/>
-    <w:lsdException w:name="Medium Grid 1 Accent 2" w:semiHidden="0" w:uiPriority="67" w:unhideWhenUsed="0"/>
-    <w:lsdException w:name="Medium Grid 2 Accent 2" w:semiHidden="0" w:uiPriority="68" w:unhideWhenUsed="0"/>
-    <w:lsdException w:name="Medium Grid 3 Accent 2" w:semiHidden="0" w:uiPriority="69" w:unhideWhenUsed="0"/>
-    <w:lsdException w:name="Dark List Accent 2" w:semiHidden="0" w:uiPriority="70" w:unhideWhenUsed="0"/>
-    <w:lsdException w:name="Colorful Shading Accent 2" w:semiHidden="0" w:uiPriority="71" w:unhideWhenUsed="0"/>
-    <w:lsdException w:name="Colorful List Accent 2" w:semiHidden="0" w:uiPriority="72" w:unhideWhenUsed="0"/>
-    <w:lsdException w:name="Colorful Grid Accent 2" w:semiHidden="0" w:uiPriority="73" w:unhideWhenUsed="0"/>
-    <w:lsdException w:name="Light Shading Accent 3" w:semiHidden="0" w:uiPriority="60" w:unhideWhenUsed="0"/>
-    <w:lsdException w:name="Light List Accent 3" w:semiHidden="0" w:uiPriority="61" w:unhideWhenUsed="0"/>
-    <w:lsdException w:name="Light Grid Accent 3" w:semiHidden="0" w:uiPriority="62" w:unhideWhenUsed="0"/>
-    <w:lsdException w:name="Medium Shading 1 Accent 3" w:semiHidden="0" w:uiPriority="63" w:unhideWhenUsed="0"/>
-    <w:lsdException w:name="Medium Shading 2 Accent 3" w:semiHidden="0" w:uiPriority="64" w:unhideWhenUsed="0"/>
-    <w:lsdException w:name="Medium List 1 Accent 3" w:semiHidden="0" w:uiPriority="65" w:unhideWhenUsed="0"/>
-    <w:lsdException w:name="Medium List 2 Accent 3" w:semiHidden="0" w:uiPriority="66" w:unhideWhenUsed="0"/>
-    <w:lsdException w:name="Medium Grid 1 Accent 3" w:semiHidden="0" w:uiPriority="67" w:unhideWhenUsed="0"/>
-    <w:lsdException w:name="Medium Grid 2 Accent 3" w:semiHidden="0" w:uiPriority="68" w:unhideWhenUsed="0"/>
-    <w:lsdException w:name="Medium Grid 3 Accent 3" w:semiHidden="0" w:uiPriority="69" w:unhideWhenUsed="0"/>
-    <w:lsdException w:name="Dark List Accent 3" w:semiHidden="0" w:uiPriority="70" w:unhideWhenUsed="0"/>
-    <w:lsdException w:name="Colorful Shading Accent 3" w:semiHidden="0" w:uiPriority="71" w:unhideWhenUsed="0"/>
-    <w:lsdException w:name="Colorful List Accent 3" w:semiHidden="0" w:uiPriority="72" w:unhideWhenUsed="0"/>
-    <w:lsdException w:name="Colorful Grid Accent 3" w:semiHidden="0" w:uiPriority="73" w:unhideWhenUsed="0"/>
-    <w:lsdException w:name="Light Shading Accent 4" w:semiHidden="0" w:uiPriority="60" w:unhideWhenUsed="0"/>
-    <w:lsdException w:name="Light List Accent 4" w:semiHidden="0" w:uiPriority="61" w:unhideWhenUsed="0"/>
-    <w:lsdException w:name="Light Grid Accent 4" w:semiHidden="0" w:uiPriority="62" w:unhideWhenUsed="0"/>
-    <w:lsdException w:name="Medium Shading 1 Accent 4" w:semiHidden="0" w:uiPriority="63" w:unhideWhenUsed="0"/>
-    <w:lsdException w:name="Medium Shading 2 Accent 4" w:semiHidden="0" w:uiPriority="64" w:unhideWhenUsed="0"/>
-    <w:lsdException w:name="Medium List 1 Accent 4" w:semiHidden="0" w:uiPriority="65" w:unhideWhenUsed="0"/>
-    <w:lsdException w:name="Medium List 2 Accent 4" w:semiHidden="0" w:uiPriority="66" w:unhideWhenUsed="0"/>
-    <w:lsdException w:name="Medium Grid 1 Accent 4" w:semiHidden="0" w:uiPriority="67" w:unhideWhenUsed="0"/>
-    <w:lsdException w:name="Medium Grid 2 Accent 4" w:semiHidden="0" w:uiPriority="68" w:unhideWhenUsed="0"/>
-    <w:lsdException w:name="Medium Grid 3 Accent 4" w:semiHidden="0" w:uiPriority="69" w:unhideWhenUsed="0"/>
-    <w:lsdException w:name="Dark List Accent 4" w:semiHidden="0" w:uiPriority="70" w:unhideWhenUsed="0"/>
-    <w:lsdException w:name="Colorful Shading Accent 4" w:semiHidden="0" w:uiPriority="71" w:unhideWhenUsed="0"/>
-    <w:lsdException w:name="Colorful List Accent 4" w:semiHidden="0" w:uiPriority="72" w:unhideWhenUsed="0"/>
-    <w:lsdException w:name="Colorful Grid Accent 4" w:semiHidden="0" w:uiPriority="73" w:unhideWhenUsed="0"/>
-    <w:lsdException w:name="Light Shading Accent 5" w:semiHidden="0" w:uiPriority="60" w:unhideWhenUsed="0"/>
-    <w:lsdException w:name="Light List Accent 5" w:semiHidden="0" w:uiPriority="61" w:unhideWhenUsed="0"/>
-    <w:lsdException w:name="Light Grid Accent 5" w:semiHidden="0" w:uiPriority="62" w:unhideWhenUsed="0"/>
-    <w:lsdException w:name="Medium Shading 1 Accent 5" w:semiHidden="0" w:uiPriority="63" w:unhideWhenUsed="0"/>
-    <w:lsdException w:name="Medium Shading 2 Accent 5" w:semiHidden="0" w:uiPriority="64" w:unhideWhenUsed="0"/>
-    <w:lsdException w:name="Medium List 1 Accent 5" w:semiHidden="0" w:uiPriority="65" w:unhideWhenUsed="0"/>
-    <w:lsdException w:name="Medium List 2 Accent 5" w:semiHidden="0" w:uiPriority="66" w:unhideWhenUsed="0"/>
-    <w:lsdException w:name="Medium Grid 1 Accent 5" w:semiHidden="0" w:uiPriority="67" w:unhideWhenUsed="0"/>
-    <w:lsdException w:name="Medium Grid 2 Accent 5" w:semiHidden="0" w:uiPriority="68" w:unhideWhenUsed="0"/>
-    <w:lsdException w:name="Medium Grid 3 Accent 5" w:semiHidden="0" w:uiPriority="69" w:unhideWhenUsed="0"/>
-    <w:lsdException w:name="Dark List Accent 5" w:semiHidden="0" w:uiPriority="70" w:unhideWhenUsed="0"/>
-    <w:lsdException w:name="Colorful Shading Accent 5" w:semiHidden="0" w:uiPriority="71" w:unhideWhenUsed="0"/>
-    <w:lsdException w:name="Colorful List Accent 5" w:semiHidden="0" w:uiPriority="72" w:unhideWhenUsed="0"/>
-    <w:lsdException w:name="Colorful Grid Accent 5" w:semiHidden="0" w:uiPriority="73" w:unhideWhenUsed="0"/>
-    <w:lsdException w:name="Light Shading Accent 6" w:semiHidden="0" w:uiPriority="60" w:unhideWhenUsed="0"/>
-    <w:lsdException w:name="Light List Accent 6" w:semiHidden="0" w:uiPriority="61" w:unhideWhenUsed="0"/>
-    <w:lsdException w:name="Light Grid Accent 6" w:semiHidden="0" w:uiPriority="62" w:unhideWhenUsed="0"/>
-    <w:lsdException w:name="Medium Shading 1 Accent 6" w:semiHidden="0" w:uiPriority="63" w:unhideWhenUsed="0"/>
-    <w:lsdException w:name="Medium Shading 2 Accent 6" w:semiHidden="0" w:uiPriority="64" w:unhideWhenUsed="0"/>
-    <w:lsdException w:name="Medium List 1 Accent 6" w:semiHidden="0" w:uiPriority="65" w:unhideWhenUsed="0"/>
-    <w:lsdException w:name="Medium List 2 Accent 6" w:semiHidden="0" w:uiPriority="66" w:unhideWhenUsed="0"/>
-    <w:lsdException w:name="Medium Grid 1 Accent 6" w:semiHidden="0" w:uiPriority="67" w:unhideWhenUsed="0"/>
-    <w:lsdException w:name="Medium Grid 2 Accent 6" w:semiHidden="0" w:uiPriority="68" w:unhideWhenUsed="0"/>
-    <w:lsdException w:name="Medium Grid 3 Accent 6" w:semiHidden="0" w:uiPriority="69" w:unhideWhenUsed="0"/>
-    <w:lsdException w:name="Dark List Accent 6" w:semiHidden="0" w:uiPriority="70" w:unhideWhenUsed="0"/>
-    <w:lsdException w:name="Colorful Shading Accent 6" w:semiHidden="0" w:uiPriority="71" w:unhideWhenUsed="0"/>
-    <w:lsdException w:name="Colorful List Accent 6" w:semiHidden="0" w:uiPriority="72" w:unhideWhenUsed="0"/>
-    <w:lsdException w:name="Colorful Grid Accent 6" w:semiHidden="0" w:uiPriority="73" w:unhideWhenUsed="0"/>
-    <w:lsdException w:name="Subtle Emphasis" w:semiHidden="0" w:uiPriority="19" w:unhideWhenUsed="0" w:qFormat="1"/>
-    <w:lsdException w:name="Intense Emphasis" w:semiHidden="0" w:uiPriority="21" w:unhideWhenUsed="0" w:qFormat="1"/>
-    <w:lsdException w:name="Subtle Reference" w:semiHidden="0" w:uiPriority="31" w:unhideWhenUsed="0" w:qFormat="1"/>
-    <w:lsdException w:name="Intense Reference" w:semiHidden="0" w:uiPriority="32" w:unhideWhenUsed="0" w:qFormat="1"/>
-    <w:lsdException w:name="Book Title" w:semiHidden="0" w:uiPriority="33" w:unhideWhenUsed="0" w:qFormat="1"/>
-    <w:lsdException w:name="Bibliography" w:uiPriority="37"/>
-    <w:lsdException w:name="TOC Heading" w:uiPriority="39" w:qFormat="1"/>
+  <w:latentStyles w:defLockedState="0" w:defUIPriority="99" w:defSemiHidden="0" w:defUnhideWhenUsed="0" w:defQFormat="0" w:count="376">
+    <w:lsdException w:name="Normal" w:uiPriority="0" w:qFormat="1"/>
+    <w:lsdException w:name="heading 1" w:uiPriority="9" w:qFormat="1"/>
+    <w:lsdException w:name="heading 2" w:semiHidden="1" w:uiPriority="9" w:unhideWhenUsed="1" w:qFormat="1"/>
+    <w:lsdException w:name="heading 3" w:semiHidden="1" w:uiPriority="9" w:unhideWhenUsed="1" w:qFormat="1"/>
+    <w:lsdException w:name="heading 4" w:semiHidden="1" w:uiPriority="9" w:unhideWhenUsed="1" w:qFormat="1"/>
+    <w:lsdException w:name="heading 5" w:semiHidden="1" w:uiPriority="9" w:unhideWhenUsed="1" w:qFormat="1"/>
+    <w:lsdException w:name="heading 6" w:semiHidden="1" w:uiPriority="9" w:unhideWhenUsed="1" w:qFormat="1"/>
+    <w:lsdException w:name="heading 7" w:semiHidden="1" w:uiPriority="9" w:unhideWhenUsed="1" w:qFormat="1"/>
+    <w:lsdException w:name="heading 8" w:semiHidden="1" w:uiPriority="9" w:unhideWhenUsed="1" w:qFormat="1"/>
+    <w:lsdException w:name="heading 9" w:semiHidden="1" w:uiPriority="9" w:unhideWhenUsed="1" w:qFormat="1"/>
+    <w:lsdException w:name="index 1" w:semiHidden="1" w:unhideWhenUsed="1"/>
+    <w:lsdException w:name="index 2" w:semiHidden="1" w:unhideWhenUsed="1"/>
+    <w:lsdException w:name="index 3" w:semiHidden="1" w:unhideWhenUsed="1"/>
+    <w:lsdException w:name="index 4" w:semiHidden="1" w:unhideWhenUsed="1"/>
+    <w:lsdException w:name="index 5" w:semiHidden="1" w:unhideWhenUsed="1"/>
+    <w:lsdException w:name="index 6" w:semiHidden="1" w:unhideWhenUsed="1"/>
+    <w:lsdException w:name="index 7" w:semiHidden="1" w:unhideWhenUsed="1"/>
+    <w:lsdException w:name="index 8" w:semiHidden="1" w:unhideWhenUsed="1"/>
+    <w:lsdException w:name="index 9" w:semiHidden="1" w:unhideWhenUsed="1"/>
+    <w:lsdException w:name="toc 1" w:semiHidden="1" w:uiPriority="39" w:unhideWhenUsed="1"/>
+    <w:lsdException w:name="toc 2" w:semiHidden="1" w:uiPriority="39" w:unhideWhenUsed="1"/>
+    <w:lsdException w:name="toc 3" w:semiHidden="1" w:uiPriority="39" w:unhideWhenUsed="1"/>
+    <w:lsdException w:name="toc 4" w:semiHidden="1" w:uiPriority="39" w:unhideWhenUsed="1"/>
+    <w:lsdException w:name="toc 5" w:semiHidden="1" w:uiPriority="39" w:unhideWhenUsed="1"/>
+    <w:lsdException w:name="toc 6" w:semiHidden="1" w:uiPriority="39" w:unhideWhenUsed="1"/>
+    <w:lsdException w:name="toc 7" w:semiHidden="1" w:uiPriority="39" w:unhideWhenUsed="1"/>
+    <w:lsdException w:name="toc 8" w:semiHidden="1" w:uiPriority="39" w:unhideWhenUsed="1"/>
+    <w:lsdException w:name="toc 9" w:semiHidden="1" w:uiPriority="39" w:unhideWhenUsed="1"/>
+    <w:lsdException w:name="Normal Indent" w:semiHidden="1" w:unhideWhenUsed="1"/>
+    <w:lsdException w:name="footnote text" w:semiHidden="1" w:unhideWhenUsed="1"/>
+    <w:lsdException w:name="annotation text" w:semiHidden="1" w:unhideWhenUsed="1"/>
+    <w:lsdException w:name="header" w:semiHidden="1" w:unhideWhenUsed="1"/>
+    <w:lsdException w:name="footer" w:semiHidden="1" w:unhideWhenUsed="1"/>
+    <w:lsdException w:name="index heading" w:semiHidden="1" w:unhideWhenUsed="1"/>
+    <w:lsdException w:name="caption" w:semiHidden="1" w:uiPriority="35" w:unhideWhenUsed="1" w:qFormat="1"/>
+    <w:lsdException w:name="table of figures" w:semiHidden="1" w:unhideWhenUsed="1"/>
+    <w:lsdException w:name="envelope address" w:semiHidden="1" w:unhideWhenUsed="1"/>
+    <w:lsdException w:name="envelope return" w:semiHidden="1" w:unhideWhenUsed="1"/>
+    <w:lsdException w:name="footnote reference" w:semiHidden="1" w:unhideWhenUsed="1"/>
+    <w:lsdException w:name="annotation reference" w:semiHidden="1" w:unhideWhenUsed="1"/>
+    <w:lsdException w:name="line number" w:semiHidden="1" w:unhideWhenUsed="1"/>
+    <w:lsdException w:name="page number" w:semiHidden="1" w:unhideWhenUsed="1"/>
+    <w:lsdException w:name="endnote reference" w:semiHidden="1" w:unhideWhenUsed="1"/>
+    <w:lsdException w:name="endnote text" w:semiHidden="1" w:unhideWhenUsed="1"/>
+    <w:lsdException w:name="table of authorities" w:semiHidden="1" w:unhideWhenUsed="1"/>
+    <w:lsdException w:name="macro" w:semiHidden="1" w:unhideWhenUsed="1"/>
+    <w:lsdException w:name="toa heading" w:semiHidden="1" w:unhideWhenUsed="1"/>
+    <w:lsdException w:name="List" w:semiHidden="1" w:unhideWhenUsed="1"/>
+    <w:lsdException w:name="List Bullet" w:semiHidden="1" w:unhideWhenUsed="1"/>
+    <w:lsdException w:name="List Number" w:semiHidden="1" w:unhideWhenUsed="1"/>
+    <w:lsdException w:name="List 2" w:semiHidden="1" w:unhideWhenUsed="1"/>
+    <w:lsdException w:name="List 3" w:semiHidden="1" w:unhideWhenUsed="1"/>
+    <w:lsdException w:name="List 4" w:semiHidden="1" w:unhideWhenUsed="1"/>
+    <w:lsdException w:name="List 5" w:semiHidden="1" w:unhideWhenUsed="1"/>
+    <w:lsdException w:name="List Bullet 2" w:semiHidden="1" w:unhideWhenUsed="1"/>
+    <w:lsdException w:name="List Bullet 3" w:semiHidden="1" w:unhideWhenUsed="1"/>
+    <w:lsdException w:name="List Bullet 4" w:semiHidden="1" w:unhideWhenUsed="1"/>
+    <w:lsdException w:name="List Bullet 5" w:semiHidden="1" w:unhideWhenUsed="1"/>
+    <w:lsdException w:name="List Number 2" w:semiHidden="1" w:unhideWhenUsed="1"/>
+    <w:lsdException w:name="List Number 3" w:semiHidden="1" w:unhideWhenUsed="1"/>
+    <w:lsdException w:name="List Number 4" w:semiHidden="1" w:unhideWhenUsed="1"/>
+    <w:lsdException w:name="List Number 5" w:semiHidden="1" w:unhideWhenUsed="1"/>
+    <w:lsdException w:name="Title" w:uiPriority="10" w:qFormat="1"/>
+    <w:lsdException w:name="Closing" w:semiHidden="1" w:unhideWhenUsed="1"/>
+    <w:lsdException w:name="Signature" w:semiHidden="1" w:unhideWhenUsed="1"/>
+    <w:lsdException w:name="Default Paragraph Font" w:semiHidden="1" w:uiPriority="1" w:unhideWhenUsed="1"/>
+    <w:lsdException w:name="Body Text" w:semiHidden="1" w:unhideWhenUsed="1"/>
+    <w:lsdException w:name="Body Text Indent" w:semiHidden="1" w:unhideWhenUsed="1"/>
+    <w:lsdException w:name="List Continue" w:semiHidden="1" w:unhideWhenUsed="1"/>
+    <w:lsdException w:name="List Continue 2" w:semiHidden="1" w:unhideWhenUsed="1"/>
+    <w:lsdException w:name="List Continue 3" w:semiHidden="1" w:unhideWhenUsed="1"/>
+    <w:lsdException w:name="List Continue 4" w:semiHidden="1" w:unhideWhenUsed="1"/>
+    <w:lsdException w:name="List Continue 5" w:semiHidden="1" w:unhideWhenUsed="1"/>
+    <w:lsdException w:name="Message Header" w:semiHidden="1" w:unhideWhenUsed="1"/>
+    <w:lsdException w:name="Subtitle" w:uiPriority="11" w:qFormat="1"/>
+    <w:lsdException w:name="Salutation" w:semiHidden="1" w:unhideWhenUsed="1"/>
+    <w:lsdException w:name="Date" w:semiHidden="1" w:unhideWhenUsed="1"/>
+    <w:lsdException w:name="Body Text First Indent" w:semiHidden="1" w:unhideWhenUsed="1"/>
+    <w:lsdException w:name="Body Text First Indent 2" w:semiHidden="1" w:unhideWhenUsed="1"/>
+    <w:lsdException w:name="Note Heading" w:semiHidden="1" w:unhideWhenUsed="1"/>
+    <w:lsdException w:name="Body Text 2" w:semiHidden="1" w:unhideWhenUsed="1"/>
+    <w:lsdException w:name="Body Text 3" w:semiHidden="1" w:unhideWhenUsed="1"/>
+    <w:lsdException w:name="Body Text Indent 2" w:semiHidden="1" w:unhideWhenUsed="1"/>
+    <w:lsdException w:name="Body Text Indent 3" w:semiHidden="1" w:unhideWhenUsed="1"/>
+    <w:lsdException w:name="Block Text" w:semiHidden="1" w:unhideWhenUsed="1"/>
+    <w:lsdException w:name="Hyperlink" w:semiHidden="1" w:unhideWhenUsed="1"/>
+    <w:lsdException w:name="FollowedHyperlink" w:semiHidden="1" w:unhideWhenUsed="1"/>
+    <w:lsdException w:name="Strong" w:uiPriority="22" w:qFormat="1"/>
+    <w:lsdException w:name="Emphasis" w:uiPriority="20" w:qFormat="1"/>
+    <w:lsdException w:name="Document Map" w:semiHidden="1" w:unhideWhenUsed="1"/>
+    <w:lsdException w:name="Plain Text" w:semiHidden="1" w:unhideWhenUsed="1"/>
+    <w:lsdException w:name="E-mail Signature" w:semiHidden="1" w:unhideWhenUsed="1"/>
+    <w:lsdException w:name="HTML Top of Form" w:semiHidden="1" w:unhideWhenUsed="1"/>
+    <w:lsdException w:name="HTML Bottom of Form" w:semiHidden="1" w:unhideWhenUsed="1"/>
+    <w:lsdException w:name="Normal (Web)" w:semiHidden="1" w:unhideWhenUsed="1"/>
+    <w:lsdException w:name="HTML Acronym" w:semiHidden="1" w:unhideWhenUsed="1"/>
+    <w:lsdException w:name="HTML Address" w:semiHidden="1" w:unhideWhenUsed="1"/>
+    <w:lsdException w:name="HTML Cite" w:semiHidden="1" w:unhideWhenUsed="1"/>
+    <w:lsdException w:name="HTML Code" w:semiHidden="1" w:unhideWhenUsed="1"/>
+    <w:lsdException w:name="HTML Definition" w:semiHidden="1" w:unhideWhenUsed="1"/>
+    <w:lsdException w:name="HTML Keyboard" w:semiHidden="1" w:unhideWhenUsed="1"/>
+    <w:lsdException w:name="HTML Preformatted" w:semiHidden="1" w:unhideWhenUsed="1"/>
+    <w:lsdException w:name="HTML Sample" w:semiHidden="1" w:unhideWhenUsed="1"/>
+    <w:lsdException w:name="HTML Typewriter" w:semiHidden="1" w:unhideWhenUsed="1"/>
+    <w:lsdException w:name="HTML Variable" w:semiHidden="1" w:unhideWhenUsed="1"/>
+    <w:lsdException w:name="Normal Table" w:semiHidden="1" w:unhideWhenUsed="1"/>
+    <w:lsdException w:name="annotation subject" w:semiHidden="1" w:unhideWhenUsed="1"/>
+    <w:lsdException w:name="No List" w:semiHidden="1" w:unhideWhenUsed="1"/>
+    <w:lsdException w:name="Outline List 1" w:semiHidden="1" w:unhideWhenUsed="1"/>
+    <w:lsdException w:name="Outline List 2" w:semiHidden="1" w:unhideWhenUsed="1"/>
+    <w:lsdException w:name="Outline List 3" w:semiHidden="1" w:unhideWhenUsed="1"/>
+    <w:lsdException w:name="Table Simple 1" w:semiHidden="1" w:unhideWhenUsed="1"/>
+    <w:lsdException w:name="Table Simple 2" w:semiHidden="1" w:unhideWhenUsed="1"/>
+    <w:lsdException w:name="Table Simple 3" w:semiHidden="1" w:unhideWhenUsed="1"/>
+    <w:lsdException w:name="Table Classic 1" w:semiHidden="1" w:unhideWhenUsed="1"/>
+    <w:lsdException w:name="Table Classic 2" w:semiHidden="1" w:unhideWhenUsed="1"/>
+    <w:lsdException w:name="Table Classic 3" w:semiHidden="1" w:unhideWhenUsed="1"/>
+    <w:lsdException w:name="Table Classic 4" w:semiHidden="1" w:unhideWhenUsed="1"/>
+    <w:lsdException w:name="Table Colorful 1" w:semiHidden="1" w:unhideWhenUsed="1"/>
+    <w:lsdException w:name="Table Colorful 2" w:semiHidden="1" w:unhideWhenUsed="1"/>
+    <w:lsdException w:name="Table Colorful 3" w:semiHidden="1" w:unhideWhenUsed="1"/>
+    <w:lsdException w:name="Table Columns 1" w:semiHidden="1" w:unhideWhenUsed="1"/>
+    <w:lsdException w:name="Table Columns 2" w:semiHidden="1" w:unhideWhenUsed="1"/>
+    <w:lsdException w:name="Table Columns 3" w:semiHidden="1" w:unhideWhenUsed="1"/>
+    <w:lsdException w:name="Table Columns 4" w:semiHidden="1" w:unhideWhenUsed="1"/>
+    <w:lsdException w:name="Table Columns 5" w:semiHidden="1" w:unhideWhenUsed="1"/>
+    <w:lsdException w:name="Table Grid 1" w:semiHidden="1" w:unhideWhenUsed="1"/>
+    <w:lsdException w:name="Table Grid 2" w:semiHidden="1" w:unhideWhenUsed="1"/>
+    <w:lsdException w:name="Table Grid 3" w:semiHidden="1" w:unhideWhenUsed="1"/>
+    <w:lsdException w:name="Table Grid 4" w:semiHidden="1" w:unhideWhenUsed="1"/>
+    <w:lsdException w:name="Table Grid 5" w:semiHidden="1" w:unhideWhenUsed="1"/>
+    <w:lsdException w:name="Table Grid 6" w:semiHidden="1" w:unhideWhenUsed="1"/>
+    <w:lsdException w:name="Table Grid 7" w:semiHidden="1" w:unhideWhenUsed="1"/>
+    <w:lsdException w:name="Table Grid 8" w:semiHidden="1" w:unhideWhenUsed="1"/>
+    <w:lsdException w:name="Table List 1" w:semiHidden="1" w:unhideWhenUsed="1"/>
+    <w:lsdException w:name="Table List 2" w:semiHidden="1" w:unhideWhenUsed="1"/>
+    <w:lsdException w:name="Table List 3" w:semiHidden="1" w:unhideWhenUsed="1"/>
+    <w:lsdException w:name="Table List 4" w:semiHidden="1" w:unhideWhenUsed="1"/>
+    <w:lsdException w:name="Table List 5" w:semiHidden="1" w:unhideWhenUsed="1"/>
+    <w:lsdException w:name="Table List 6" w:semiHidden="1" w:unhideWhenUsed="1"/>
+    <w:lsdException w:name="Table List 7" w:semiHidden="1" w:unhideWhenUsed="1"/>
+    <w:lsdException w:name="Table List 8" w:semiHidden="1" w:unhideWhenUsed="1"/>
+    <w:lsdException w:name="Table 3D effects 1" w:semiHidden="1" w:unhideWhenUsed="1"/>
+    <w:lsdException w:name="Table 3D effects 2" w:semiHidden="1" w:unhideWhenUsed="1"/>
+    <w:lsdException w:name="Table 3D effects 3" w:semiHidden="1" w:unhideWhenUsed="1"/>
+    <w:lsdException w:name="Table Contemporary" w:semiHidden="1" w:unhideWhenUsed="1"/>
+    <w:lsdException w:name="Table Elegant" w:semiHidden="1" w:unhideWhenUsed="1"/>
+    <w:lsdException w:name="Table Professional" w:semiHidden="1" w:unhideWhenUsed="1"/>
+    <w:lsdException w:name="Table Subtle 1" w:semiHidden="1" w:unhideWhenUsed="1"/>
+    <w:lsdException w:name="Table Subtle 2" w:semiHidden="1" w:unhideWhenUsed="1"/>
+    <w:lsdException w:name="Table Web 1" w:semiHidden="1" w:unhideWhenUsed="1"/>
+    <w:lsdException w:name="Table Web 2" w:semiHidden="1" w:unhideWhenUsed="1"/>
+    <w:lsdException w:name="Table Web 3" w:semiHidden="1" w:unhideWhenUsed="1"/>
+    <w:lsdException w:name="Balloon Text" w:semiHidden="1" w:unhideWhenUsed="1"/>
+    <w:lsdException w:name="Table Grid" w:uiPriority="39"/>
+    <w:lsdException w:name="Table Theme" w:semiHidden="1" w:unhideWhenUsed="1"/>
+    <w:lsdException w:name="Placeholder Text" w:semiHidden="1"/>
+    <w:lsdException w:name="No Spacing" w:uiPriority="1" w:qFormat="1"/>
+    <w:lsdException w:name="Light Shading" w:uiPriority="60"/>
+    <w:lsdException w:name="Light List" w:uiPriority="61"/>
+    <w:lsdException w:name="Light Grid" w:uiPriority="62"/>
+    <w:lsdException w:name="Medium Shading 1" w:uiPriority="63"/>
+    <w:lsdException w:name="Medium Shading 2" w:uiPriority="64"/>
+    <w:lsdException w:name="Medium List 1" w:uiPriority="65"/>
+    <w:lsdException w:name="Medium List 2" w:uiPriority="66"/>
+    <w:lsdException w:name="Medium Grid 1" w:uiPriority="67"/>
+    <w:lsdException w:name="Medium Grid 2" w:uiPriority="68"/>
+    <w:lsdException w:name="Medium Grid 3" w:uiPriority="69"/>
+    <w:lsdException w:name="Dark List" w:uiPriority="70"/>
+    <w:lsdException w:name="Colorful Shading" w:uiPriority="71"/>
+    <w:lsdException w:name="Colorful List" w:uiPriority="72"/>
+    <w:lsdException w:name="Colorful Grid" w:uiPriority="73"/>
+    <w:lsdException w:name="Light Shading Accent 1" w:uiPriority="60"/>
+    <w:lsdException w:name="Light List Accent 1" w:uiPriority="61"/>
+    <w:lsdException w:name="Light Grid Accent 1" w:uiPriority="62"/>
+    <w:lsdException w:name="Medium Shading 1 Accent 1" w:uiPriority="63"/>
+    <w:lsdException w:name="Medium Shading 2 Accent 1" w:uiPriority="64"/>
+    <w:lsdException w:name="Medium List 1 Accent 1" w:uiPriority="65"/>
+    <w:lsdException w:name="Revision" w:semiHidden="1"/>
+    <w:lsdException w:name="List Paragraph" w:uiPriority="34" w:qFormat="1"/>
+    <w:lsdException w:name="Quote" w:uiPriority="29" w:qFormat="1"/>
+    <w:lsdException w:name="Intense Quote" w:uiPriority="30" w:qFormat="1"/>
+    <w:lsdException w:name="Medium List 2 Accent 1" w:uiPriority="66"/>
+    <w:lsdException w:name="Medium Grid 1 Accent 1" w:uiPriority="67"/>
+    <w:lsdException w:name="Medium Grid 2 Accent 1" w:uiPriority="68"/>
+    <w:lsdException w:name="Medium Grid 3 Accent 1" w:uiPriority="69"/>
+    <w:lsdException w:name="Dark List Accent 1" w:uiPriority="70"/>
+    <w:lsdException w:name="Colorful Shading Accent 1" w:uiPriority="71"/>
+    <w:lsdException w:name="Colorful List Accent 1" w:uiPriority="72"/>
+    <w:lsdException w:name="Colorful Grid Accent 1" w:uiPriority="73"/>
+    <w:lsdException w:name="Light Shading Accent 2" w:uiPriority="60"/>
+    <w:lsdException w:name="Light List Accent 2" w:uiPriority="61"/>
+    <w:lsdException w:name="Light Grid Accent 2" w:uiPriority="62"/>
+    <w:lsdException w:name="Medium Shading 1 Accent 2" w:uiPriority="63"/>
+    <w:lsdException w:name="Medium Shading 2 Accent 2" w:uiPriority="64"/>
+    <w:lsdException w:name="Medium List 1 Accent 2" w:uiPriority="65"/>
+    <w:lsdException w:name="Medium List 2 Accent 2" w:uiPriority="66"/>
+    <w:lsdException w:name="Medium Grid 1 Accent 2" w:uiPriority="67"/>
+    <w:lsdException w:name="Medium Grid 2 Accent 2" w:uiPriority="68"/>
+    <w:lsdException w:name="Medium Grid 3 Accent 2" w:uiPriority="69"/>
+    <w:lsdException w:name="Dark List Accent 2" w:uiPriority="70"/>
+    <w:lsdException w:name="Colorful Shading Accent 2" w:uiPriority="71"/>
+    <w:lsdException w:name="Colorful List Accent 2" w:uiPriority="72"/>
+    <w:lsdException w:name="Colorful Grid Accent 2" w:uiPriority="73"/>
+    <w:lsdException w:name="Light Shading Accent 3" w:uiPriority="60"/>
+    <w:lsdException w:name="Light List Accent 3" w:uiPriority="61"/>
+    <w:lsdException w:name="Light Grid Accent 3" w:uiPriority="62"/>
+    <w:lsdException w:name="Medium Shading 1 Accent 3" w:uiPriority="63"/>
+    <w:lsdException w:name="Medium Shading 2 Accent 3" w:uiPriority="64"/>
+    <w:lsdException w:name="Medium List 1 Accent 3" w:uiPriority="65"/>
+    <w:lsdException w:name="Medium List 2 Accent 3" w:uiPriority="66"/>
+    <w:lsdException w:name="Medium Grid 1 Accent 3" w:uiPriority="67"/>
+    <w:lsdException w:name="Medium Grid 2 Accent 3" w:uiPriority="68"/>
+    <w:lsdException w:name="Medium Grid 3 Accent 3" w:uiPriority="69"/>
+    <w:lsdException w:name="Dark List Accent 3" w:uiPriority="70"/>
+    <w:lsdException w:name="Colorful Shading Accent 3" w:uiPriority="71"/>
+    <w:lsdException w:name="Colorful List Accent 3" w:uiPriority="72"/>
+    <w:lsdException w:name="Colorful Grid Accent 3" w:uiPriority="73"/>
+    <w:lsdException w:name="Light Shading Accent 4" w:uiPriority="60"/>
+    <w:lsdException w:name="Light List Accent 4" w:uiPriority="61"/>
+    <w:lsdException w:name="Light Grid Accent 4" w:uiPriority="62"/>
+    <w:lsdException w:name="Medium Shading 1 Accent 4" w:uiPriority="63"/>
+    <w:lsdException w:name="Medium Shading 2 Accent 4" w:uiPriority="64"/>
+    <w:lsdException w:name="Medium List 1 Accent 4" w:uiPriority="65"/>
+    <w:lsdException w:name="Medium List 2 Accent 4" w:uiPriority="66"/>
+    <w:lsdException w:name="Medium Grid 1 Accent 4" w:uiPriority="67"/>
+    <w:lsdException w:name="Medium Grid 2 Accent 4" w:uiPriority="68"/>
+    <w:lsdException w:name="Medium Grid 3 Accent 4" w:uiPriority="69"/>
+    <w:lsdException w:name="Dark List Accent 4" w:uiPriority="70"/>
+    <w:lsdException w:name="Colorful Shading Accent 4" w:uiPriority="71"/>
+    <w:lsdException w:name="Colorful List Accent 4" w:uiPriority="72"/>
+    <w:lsdException w:name="Colorful Grid Accent 4" w:uiPriority="73"/>
+    <w:lsdException w:name="Light Shading Accent 5" w:uiPriority="60"/>
+    <w:lsdException w:name="Light List Accent 5" w:uiPriority="61"/>
+    <w:lsdException w:name="Light Grid Accent 5" w:uiPriority="62"/>
+    <w:lsdException w:name="Medium Shading 1 Accent 5" w:uiPriority="63"/>
+    <w:lsdException w:name="Medium Shading 2 Accent 5" w:uiPriority="64"/>
+    <w:lsdException w:name="Medium List 1 Accent 5" w:uiPriority="65"/>
+    <w:lsdException w:name="Medium List 2 Accent 5" w:uiPriority="66"/>
+    <w:lsdException w:name="Medium Grid 1 Accent 5" w:uiPriority="67"/>
+    <w:lsdException w:name="Medium Grid 2 Accent 5" w:uiPriority="68"/>
+    <w:lsdException w:name="Medium Grid 3 Accent 5" w:uiPriority="69"/>
+    <w:lsdException w:name="Dark List Accent 5" w:uiPriority="70"/>
+    <w:lsdException w:name="Colorful Shading Accent 5" w:uiPriority="71"/>
+    <w:lsdException w:name="Colorful List Accent 5" w:uiPriority="72"/>
+    <w:lsdException w:name="Colorful Grid Accent 5" w:uiPriority="73"/>
+    <w:lsdException w:name="Light Shading Accent 6" w:uiPriority="60"/>
+    <w:lsdException w:name="Light List Accent 6" w:uiPriority="61"/>
+    <w:lsdException w:name="Light Grid Accent 6" w:uiPriority="62"/>
+    <w:lsdException w:name="Medium Shading 1 Accent 6" w:uiPriority="63"/>
+    <w:lsdException w:name="Medium Shading 2 Accent 6" w:uiPriority="64"/>
+    <w:lsdException w:name="Medium List 1 Accent 6" w:uiPriority="65"/>
+    <w:lsdException w:name="Medium List 2 Accent 6" w:uiPriority="66"/>
+    <w:lsdException w:name="Medium Grid 1 Accent 6" w:uiPriority="67"/>
+    <w:lsdException w:name="Medium Grid 2 Accent 6" w:uiPriority="68"/>
+    <w:lsdException w:name="Medium Grid 3 Accent 6" w:uiPriority="69"/>
+    <w:lsdException w:name="Dark List Accent 6" w:uiPriority="70"/>
+    <w:lsdException w:name="Colorful Shading Accent 6" w:uiPriority="71"/>
+    <w:lsdException w:name="Colorful List Accent 6" w:uiPriority="72"/>
+    <w:lsdException w:name="Colorful Grid Accent 6" w:uiPriority="73"/>
+    <w:lsdException w:name="Subtle Emphasis" w:uiPriority="19" w:qFormat="1"/>
+    <w:lsdException w:name="Intense Emphasis" w:uiPriority="21" w:qFormat="1"/>
+    <w:lsdException w:name="Subtle Reference" w:uiPriority="31" w:qFormat="1"/>
+    <w:lsdException w:name="Intense Reference" w:uiPriority="32" w:qFormat="1"/>
+    <w:lsdException w:name="Book Title" w:uiPriority="33" w:qFormat="1"/>
+    <w:lsdException w:name="Bibliography" w:semiHidden="1" w:uiPriority="37" w:unhideWhenUsed="1"/>
+    <w:lsdException w:name="TOC Heading" w:semiHidden="1" w:uiPriority="39" w:unhideWhenUsed="1" w:qFormat="1"/>
+    <w:lsdException w:name="Plain Table 5" w:semiHidden="1" w:unhideWhenUsed="1"/>
+    <w:lsdException w:name="Grid Table Light" w:semiHidden="1" w:unhideWhenUsed="1"/>
+    <w:lsdException w:name="Grid Table 1 Light" w:semiHidden="1" w:unhideWhenUsed="1"/>
+    <w:lsdException w:name="Grid Table 2" w:semiHidden="1" w:unhideWhenUsed="1"/>
+    <w:lsdException w:name="Grid Table 3" w:semiHidden="1" w:unhideWhenUsed="1"/>
+    <w:lsdException w:name="Grid Table 4" w:uiPriority="49"/>
+    <w:lsdException w:name="Grid Table 5 Dark" w:uiPriority="50"/>
+    <w:lsdException w:name="Grid Table 6 Colorful" w:uiPriority="51"/>
+    <w:lsdException w:name="Grid Table 7 Colorful" w:uiPriority="52"/>
+    <w:lsdException w:name="Grid Table 1 Light Accent 1" w:uiPriority="46"/>
+    <w:lsdException w:name="Grid Table 2 Accent 1" w:uiPriority="47"/>
+    <w:lsdException w:name="Grid Table 3 Accent 1" w:uiPriority="48"/>
+    <w:lsdException w:name="Grid Table 4 Accent 1" w:uiPriority="49"/>
+    <w:lsdException w:name="Grid Table 5 Dark Accent 1" w:uiPriority="50"/>
+    <w:lsdException w:name="Grid Table 6 Colorful Accent 1" w:uiPriority="51"/>
+    <w:lsdException w:name="Grid Table 7 Colorful Accent 1" w:uiPriority="52"/>
+    <w:lsdException w:name="Grid Table 1 Light Accent 2" w:uiPriority="46"/>
+    <w:lsdException w:name="Grid Table 2 Accent 2" w:uiPriority="47"/>
+    <w:lsdException w:name="Grid Table 3 Accent 2" w:uiPriority="48"/>
+    <w:lsdException w:name="Grid Table 4 Accent 2" w:uiPriority="49"/>
+    <w:lsdException w:name="Grid Table 5 Dark Accent 2" w:uiPriority="50"/>
+    <w:lsdException w:name="Grid Table 6 Colorful Accent 2" w:uiPriority="51"/>
+    <w:lsdException w:name="Grid Table 7 Colorful Accent 2" w:uiPriority="52"/>
+    <w:lsdException w:name="Grid Table 1 Light Accent 3" w:uiPriority="46"/>
+    <w:lsdException w:name="Grid Table 2 Accent 3" w:uiPriority="47"/>
+    <w:lsdException w:name="Grid Table 3 Accent 3" w:uiPriority="48"/>
+    <w:lsdException w:name="Grid Table 4 Accent 3" w:uiPriority="49"/>
+    <w:lsdException w:name="Grid Table 5 Dark Accent 3" w:uiPriority="50"/>
+    <w:lsdException w:name="Grid Table 6 Colorful Accent 3" w:uiPriority="51"/>
+    <w:lsdException w:name="Grid Table 7 Colorful Accent 3" w:uiPriority="52"/>
+    <w:lsdException w:name="Grid Table 1 Light Accent 4" w:uiPriority="46"/>
+    <w:lsdException w:name="Grid Table 2 Accent 4" w:uiPriority="47"/>
+    <w:lsdException w:name="Grid Table 3 Accent 4" w:uiPriority="48"/>
+    <w:lsdException w:name="Grid Table 4 Accent 4" w:uiPriority="49"/>
+    <w:lsdException w:name="Grid Table 5 Dark Accent 4" w:uiPriority="50"/>
+    <w:lsdException w:name="Grid Table 6 Colorful Accent 4" w:uiPriority="51"/>
+    <w:lsdException w:name="Grid Table 7 Colorful Accent 4" w:uiPriority="52"/>
+    <w:lsdException w:name="Grid Table 1 Light Accent 5" w:uiPriority="46"/>
+    <w:lsdException w:name="Grid Table 2 Accent 5" w:uiPriority="47"/>
+    <w:lsdException w:name="Grid Table 3 Accent 5" w:uiPriority="48"/>
+    <w:lsdException w:name="Grid Table 4 Accent 5" w:uiPriority="49"/>
+    <w:lsdException w:name="Grid Table 5 Dark Accent 5" w:uiPriority="50"/>
+    <w:lsdException w:name="Grid Table 6 Colorful Accent 5" w:uiPriority="51"/>
+    <w:lsdException w:name="Grid Table 7 Colorful Accent 5" w:uiPriority="52"/>
+    <w:lsdException w:name="Grid Table 1 Light Accent 6" w:uiPriority="46"/>
+    <w:lsdException w:name="Grid Table 2 Accent 6" w:uiPriority="47"/>
+    <w:lsdException w:name="Grid Table 3 Accent 6" w:uiPriority="48"/>
+    <w:lsdException w:name="Grid Table 4 Accent 6" w:uiPriority="49"/>
+    <w:lsdException w:name="Grid Table 5 Dark Accent 6" w:uiPriority="50"/>
+    <w:lsdException w:name="Grid Table 6 Colorful Accent 6" w:uiPriority="51"/>
+    <w:lsdException w:name="Grid Table 7 Colorful Accent 6" w:uiPriority="52"/>
+    <w:lsdException w:name="List Table 1 Light" w:uiPriority="46"/>
+    <w:lsdException w:name="List Table 2" w:uiPriority="47"/>
+    <w:lsdException w:name="List Table 3" w:uiPriority="48"/>
+    <w:lsdException w:name="List Table 4" w:uiPriority="49"/>
+    <w:lsdException w:name="List Table 5 Dark" w:uiPriority="50"/>
+    <w:lsdException w:name="List Table 6 Colorful" w:uiPriority="51"/>
+    <w:lsdException w:name="List Table 7 Colorful" w:uiPriority="52"/>
+    <w:lsdException w:name="List Table 1 Light Accent 1" w:uiPriority="46"/>
+    <w:lsdException w:name="List Table 2 Accent 1" w:uiPriority="47"/>
+    <w:lsdException w:name="List Table 3 Accent 1" w:uiPriority="48"/>
+    <w:lsdException w:name="List Table 4 Accent 1" w:uiPriority="49"/>
+    <w:lsdException w:name="List Table 5 Dark Accent 1" w:uiPriority="50"/>
+    <w:lsdException w:name="List Table 6 Colorful Accent 1" w:uiPriority="51"/>
+    <w:lsdException w:name="List Table 7 Colorful Accent 1" w:uiPriority="52"/>
+    <w:lsdException w:name="List Table 1 Light Accent 2" w:uiPriority="46"/>
+    <w:lsdException w:name="List Table 2 Accent 2" w:uiPriority="47"/>
+    <w:lsdException w:name="List Table 3 Accent 2" w:uiPriority="48"/>
+    <w:lsdException w:name="List Table 4 Accent 2" w:uiPriority="49"/>
+    <w:lsdException w:name="List Table 5 Dark Accent 2" w:uiPriority="50"/>
+    <w:lsdException w:name="List Table 6 Colorful Accent 2" w:uiPriority="51"/>
+    <w:lsdException w:name="List Table 7 Colorful Accent 2" w:uiPriority="52"/>
+    <w:lsdException w:name="List Table 1 Light Accent 3" w:uiPriority="46"/>
+    <w:lsdException w:name="List Table 2 Accent 3" w:uiPriority="47"/>
+    <w:lsdException w:name="List Table 3 Accent 3" w:uiPriority="48"/>
+    <w:lsdException w:name="List Table 4 Accent 3" w:uiPriority="49"/>
+    <w:lsdException w:name="List Table 5 Dark Accent 3" w:uiPriority="50"/>
+    <w:lsdException w:name="List Table 6 Colorful Accent 3" w:uiPriority="51"/>
+    <w:lsdException w:name="List Table 7 Colorful Accent 3" w:uiPriority="52"/>
+    <w:lsdException w:name="List Table 1 Light Accent 4" w:uiPriority="46"/>
+    <w:lsdException w:name="List Table 2 Accent 4" w:uiPriority="47"/>
+    <w:lsdException w:name="List Table 3 Accent 4" w:uiPriority="48"/>
+    <w:lsdException w:name="List Table 4 Accent 4" w:uiPriority="49"/>
+    <w:lsdException w:name="List Table 5 Dark Accent 4" w:uiPriority="50"/>
+    <w:lsdException w:name="List Table 6 Colorful Accent 4" w:uiPriority="51"/>
+    <w:lsdException w:name="List Table 7 Colorful Accent 4" w:uiPriority="52"/>
+    <w:lsdException w:name="List Table 1 Light Accent 5" w:uiPriority="46"/>
+    <w:lsdException w:name="List Table 2 Accent 5" w:uiPriority="47"/>
+    <w:lsdException w:name="List Table 3 Accent 5" w:uiPriority="48"/>
+    <w:lsdException w:name="List Table 4 Accent 5" w:uiPriority="49"/>
+    <w:lsdException w:name="List Table 5 Dark Accent 5" w:uiPriority="50"/>
+    <w:lsdException w:name="List Table 6 Colorful Accent 5" w:uiPriority="51"/>
+    <w:lsdException w:name="List Table 7 Colorful Accent 5" w:uiPriority="52"/>
+    <w:lsdException w:name="List Table 1 Light Accent 6" w:uiPriority="46"/>
+    <w:lsdException w:name="List Table 2 Accent 6" w:uiPriority="47"/>
+    <w:lsdException w:name="List Table 3 Accent 6" w:uiPriority="48"/>
+    <w:lsdException w:name="List Table 4 Accent 6" w:uiPriority="49"/>
+    <w:lsdException w:name="List Table 5 Dark Accent 6" w:uiPriority="50"/>
+    <w:lsdException w:name="List Table 6 Colorful Accent 6" w:uiPriority="51"/>
+    <w:lsdException w:name="List Table 7 Colorful Accent 6" w:uiPriority="52"/>
+    <w:lsdException w:name="Mention" w:semiHidden="1" w:unhideWhenUsed="1"/>
+    <w:lsdException w:name="Smart Hyperlink" w:semiHidden="1" w:unhideWhenUsed="1"/>
+    <w:lsdException w:name="Hashtag" w:semiHidden="1" w:unhideWhenUsed="1"/>
+    <w:lsdException w:name="Unresolved Mention" w:semiHidden="1" w:unhideWhenUsed="1"/>
+    <w:lsdException w:name="Smart Link" w:semiHidden="1" w:unhideWhenUsed="1"/>
   </w:latentStyles>
-  <w:style w:type="paragraph" w:default="1" w:styleId="a">
+  <w:style w:type="paragraph" w:default="1" w:styleId="Normal">
     <w:name w:val="Normal"/>
     <w:qFormat/>
     <w:pPr>
@@ -4239,13 +4578,13 @@
       <w:jc w:val="both"/>
     </w:pPr>
   </w:style>
-  <w:style w:type="character" w:default="1" w:styleId="a0">
+  <w:style w:type="character" w:default="1" w:styleId="DefaultParagraphFont">
     <w:name w:val="Default Paragraph Font"/>
     <w:uiPriority w:val="1"/>
     <w:semiHidden/>
     <w:unhideWhenUsed/>
   </w:style>
-  <w:style w:type="table" w:default="1" w:styleId="a1">
+  <w:style w:type="table" w:default="1" w:styleId="TableNormal">
     <w:name w:val="Normal Table"/>
     <w:uiPriority w:val="99"/>
     <w:semiHidden/>
@@ -4260,7 +4599,7 @@
       </w:tblCellMar>
     </w:tblPr>
   </w:style>
-  <w:style w:type="numbering" w:default="1" w:styleId="a2">
+  <w:style w:type="numbering" w:default="1" w:styleId="NoList">
     <w:name w:val="No List"/>
     <w:uiPriority w:val="99"/>
     <w:semiHidden/>
@@ -4268,216 +4607,31 @@
   </w:style>
   <w:style w:type="character" w:customStyle="1" w:styleId="apple-converted-space">
     <w:name w:val="apple-converted-space"/>
-    <w:basedOn w:val="a0"/>
+    <w:basedOn w:val="DefaultParagraphFont"/>
     <w:rsid w:val="00555CCF"/>
   </w:style>
-</w:styles>
-</file>
-
-<file path=word/stylesWithEffects.xml><?xml version="1.0" encoding="utf-8"?>
-<w:styles xmlns:wpc="http://schemas.microsoft.com/office/word/2010/wordprocessingCanvas" xmlns:mo="http://schemas.microsoft.com/office/mac/office/2008/main" xmlns:mc="http://schemas.openxmlformats.org/markup-compatibility/2006" xmlns:mv="urn:schemas-microsoft-com:mac:vml" xmlns:o="urn:schemas-microsoft-com:office:office" xmlns:r="http://schemas.openxmlformats.org/officeDocument/2006/relationships" xmlns:m="http://schemas.openxmlformats.org/officeDocument/2006/math" xmlns:v="urn:schemas-microsoft-com:vml" xmlns:wp14="http://schemas.microsoft.com/office/word/2010/wordprocessingDrawing" xmlns:wp="http://schemas.openxmlformats.org/drawingml/2006/wordprocessingDrawing" xmlns:w10="urn:schemas-microsoft-com:office:word" xmlns:w="http://schemas.openxmlformats.org/wordprocessingml/2006/main" xmlns:w14="http://schemas.microsoft.com/office/word/2010/wordml" xmlns:wpg="http://schemas.microsoft.com/office/word/2010/wordprocessingGroup" xmlns:wpi="http://schemas.microsoft.com/office/word/2010/wordprocessingInk" xmlns:wne="http://schemas.microsoft.com/office/word/2006/wordml" xmlns:wps="http://schemas.microsoft.com/office/word/2010/wordprocessingShape" mc:Ignorable="w14 wp14">
-  <w:docDefaults>
-    <w:rPrDefault>
-      <w:rPr>
-        <w:rFonts w:asciiTheme="minorHAnsi" w:eastAsiaTheme="minorEastAsia" w:hAnsiTheme="minorHAnsi" w:cstheme="minorBidi"/>
-        <w:sz w:val="22"/>
-        <w:szCs w:val="22"/>
-        <w:lang w:val="en-NZ" w:eastAsia="zh-CN" w:bidi="ar-SA"/>
-      </w:rPr>
-    </w:rPrDefault>
-    <w:pPrDefault>
-      <w:pPr>
-        <w:spacing w:after="160" w:line="259" w:lineRule="auto"/>
-      </w:pPr>
-    </w:pPrDefault>
-  </w:docDefaults>
-  <w:latentStyles w:defLockedState="0" w:defUIPriority="99" w:defSemiHidden="1" w:defUnhideWhenUsed="1" w:defQFormat="0" w:count="276">
-    <w:lsdException w:name="Normal" w:semiHidden="0" w:uiPriority="0" w:unhideWhenUsed="0" w:qFormat="1"/>
-    <w:lsdException w:name="heading 1" w:semiHidden="0" w:uiPriority="9" w:unhideWhenUsed="0" w:qFormat="1"/>
-    <w:lsdException w:name="heading 2" w:uiPriority="9" w:qFormat="1"/>
-    <w:lsdException w:name="heading 3" w:uiPriority="9" w:qFormat="1"/>
-    <w:lsdException w:name="heading 4" w:uiPriority="9" w:qFormat="1"/>
-    <w:lsdException w:name="heading 5" w:uiPriority="9" w:qFormat="1"/>
-    <w:lsdException w:name="heading 6" w:uiPriority="9" w:qFormat="1"/>
-    <w:lsdException w:name="heading 7" w:uiPriority="9" w:qFormat="1"/>
-    <w:lsdException w:name="heading 8" w:uiPriority="9" w:qFormat="1"/>
-    <w:lsdException w:name="heading 9" w:uiPriority="9" w:qFormat="1"/>
-    <w:lsdException w:name="toc 1" w:uiPriority="39"/>
-    <w:lsdException w:name="toc 2" w:uiPriority="39"/>
-    <w:lsdException w:name="toc 3" w:uiPriority="39"/>
-    <w:lsdException w:name="toc 4" w:uiPriority="39"/>
-    <w:lsdException w:name="toc 5" w:uiPriority="39"/>
-    <w:lsdException w:name="toc 6" w:uiPriority="39"/>
-    <w:lsdException w:name="toc 7" w:uiPriority="39"/>
-    <w:lsdException w:name="toc 8" w:uiPriority="39"/>
-    <w:lsdException w:name="toc 9" w:uiPriority="39"/>
-    <w:lsdException w:name="caption" w:uiPriority="35" w:qFormat="1"/>
-    <w:lsdException w:name="Title" w:semiHidden="0" w:uiPriority="10" w:unhideWhenUsed="0" w:qFormat="1"/>
-    <w:lsdException w:name="Default Paragraph Font" w:uiPriority="1"/>
-    <w:lsdException w:name="Subtitle" w:semiHidden="0" w:uiPriority="11" w:unhideWhenUsed="0" w:qFormat="1"/>
-    <w:lsdException w:name="Strong" w:semiHidden="0" w:uiPriority="22" w:unhideWhenUsed="0" w:qFormat="1"/>
-    <w:lsdException w:name="Emphasis" w:semiHidden="0" w:uiPriority="20" w:unhideWhenUsed="0" w:qFormat="1"/>
-    <w:lsdException w:name="Table Grid" w:semiHidden="0" w:uiPriority="39" w:unhideWhenUsed="0"/>
-    <w:lsdException w:name="Note Level 1" w:semiHidden="0" w:unhideWhenUsed="0"/>
-    <w:lsdException w:name="Note Level 2" w:semiHidden="0" w:unhideWhenUsed="0"/>
-    <w:lsdException w:name="Note Level 3" w:semiHidden="0" w:unhideWhenUsed="0"/>
-    <w:lsdException w:name="Note Level 4" w:semiHidden="0" w:unhideWhenUsed="0"/>
-    <w:lsdException w:name="Note Level 5" w:semiHidden="0" w:unhideWhenUsed="0"/>
-    <w:lsdException w:name="Note Level 6" w:semiHidden="0" w:unhideWhenUsed="0"/>
-    <w:lsdException w:name="Note Level 7" w:semiHidden="0" w:unhideWhenUsed="0"/>
-    <w:lsdException w:name="Note Level 8" w:semiHidden="0" w:unhideWhenUsed="0"/>
-    <w:lsdException w:name="Note Level 9" w:semiHidden="0" w:unhideWhenUsed="0"/>
-    <w:lsdException w:name="Placeholder Text" w:unhideWhenUsed="0"/>
-    <w:lsdException w:name="No Spacing" w:semiHidden="0" w:uiPriority="1" w:unhideWhenUsed="0" w:qFormat="1"/>
-    <w:lsdException w:name="Light Shading" w:semiHidden="0" w:uiPriority="60" w:unhideWhenUsed="0"/>
-    <w:lsdException w:name="Light List" w:semiHidden="0" w:uiPriority="61" w:unhideWhenUsed="0"/>
-    <w:lsdException w:name="Light Grid" w:semiHidden="0" w:uiPriority="62" w:unhideWhenUsed="0"/>
-    <w:lsdException w:name="Medium Shading 1" w:semiHidden="0" w:uiPriority="63" w:unhideWhenUsed="0"/>
-    <w:lsdException w:name="Medium Shading 2" w:semiHidden="0" w:uiPriority="64" w:unhideWhenUsed="0"/>
-    <w:lsdException w:name="Medium List 1" w:semiHidden="0" w:uiPriority="65" w:unhideWhenUsed="0"/>
-    <w:lsdException w:name="Medium List 2" w:semiHidden="0" w:uiPriority="66" w:unhideWhenUsed="0"/>
-    <w:lsdException w:name="Medium Grid 1" w:semiHidden="0" w:uiPriority="67" w:unhideWhenUsed="0"/>
-    <w:lsdException w:name="Medium Grid 2" w:semiHidden="0" w:uiPriority="68" w:unhideWhenUsed="0"/>
-    <w:lsdException w:name="Medium Grid 3" w:semiHidden="0" w:uiPriority="69" w:unhideWhenUsed="0"/>
-    <w:lsdException w:name="Dark List" w:semiHidden="0" w:uiPriority="70" w:unhideWhenUsed="0"/>
-    <w:lsdException w:name="Colorful Shading" w:semiHidden="0" w:uiPriority="71" w:unhideWhenUsed="0"/>
-    <w:lsdException w:name="Colorful List" w:semiHidden="0" w:uiPriority="72" w:unhideWhenUsed="0"/>
-    <w:lsdException w:name="Colorful Grid" w:semiHidden="0" w:uiPriority="73" w:unhideWhenUsed="0"/>
-    <w:lsdException w:name="Light Shading Accent 1" w:semiHidden="0" w:uiPriority="60" w:unhideWhenUsed="0"/>
-    <w:lsdException w:name="Light List Accent 1" w:semiHidden="0" w:uiPriority="61" w:unhideWhenUsed="0"/>
-    <w:lsdException w:name="Light Grid Accent 1" w:semiHidden="0" w:uiPriority="62" w:unhideWhenUsed="0"/>
-    <w:lsdException w:name="Medium Shading 1 Accent 1" w:semiHidden="0" w:uiPriority="63" w:unhideWhenUsed="0"/>
-    <w:lsdException w:name="Medium Shading 2 Accent 1" w:semiHidden="0" w:uiPriority="64" w:unhideWhenUsed="0"/>
-    <w:lsdException w:name="Medium List 1 Accent 1" w:semiHidden="0" w:uiPriority="65" w:unhideWhenUsed="0"/>
-    <w:lsdException w:name="Revision" w:unhideWhenUsed="0"/>
-    <w:lsdException w:name="List Paragraph" w:semiHidden="0" w:uiPriority="34" w:unhideWhenUsed="0" w:qFormat="1"/>
-    <w:lsdException w:name="Quote" w:semiHidden="0" w:uiPriority="29" w:unhideWhenUsed="0" w:qFormat="1"/>
-    <w:lsdException w:name="Intense Quote" w:semiHidden="0" w:uiPriority="30" w:unhideWhenUsed="0" w:qFormat="1"/>
-    <w:lsdException w:name="Medium List 2 Accent 1" w:semiHidden="0" w:uiPriority="66" w:unhideWhenUsed="0"/>
-    <w:lsdException w:name="Medium Grid 1 Accent 1" w:semiHidden="0" w:uiPriority="67" w:unhideWhenUsed="0"/>
-    <w:lsdException w:name="Medium Grid 2 Accent 1" w:semiHidden="0" w:uiPriority="68" w:unhideWhenUsed="0"/>
-    <w:lsdException w:name="Medium Grid 3 Accent 1" w:semiHidden="0" w:uiPriority="69" w:unhideWhenUsed="0"/>
-    <w:lsdException w:name="Dark List Accent 1" w:semiHidden="0" w:uiPriority="70" w:unhideWhenUsed="0"/>
-    <w:lsdException w:name="Colorful Shading Accent 1" w:semiHidden="0" w:uiPriority="71" w:unhideWhenUsed="0"/>
-    <w:lsdException w:name="Colorful List Accent 1" w:semiHidden="0" w:uiPriority="72" w:unhideWhenUsed="0"/>
-    <w:lsdException w:name="Colorful Grid Accent 1" w:semiHidden="0" w:uiPriority="73" w:unhideWhenUsed="0"/>
-    <w:lsdException w:name="Light Shading Accent 2" w:semiHidden="0" w:uiPriority="60" w:unhideWhenUsed="0"/>
-    <w:lsdException w:name="Light List Accent 2" w:semiHidden="0" w:uiPriority="61" w:unhideWhenUsed="0"/>
-    <w:lsdException w:name="Light Grid Accent 2" w:semiHidden="0" w:uiPriority="62" w:unhideWhenUsed="0"/>
-    <w:lsdException w:name="Medium Shading 1 Accent 2" w:semiHidden="0" w:uiPriority="63" w:unhideWhenUsed="0"/>
-    <w:lsdException w:name="Medium Shading 2 Accent 2" w:semiHidden="0" w:uiPriority="64" w:unhideWhenUsed="0"/>
-    <w:lsdException w:name="Medium List 1 Accent 2" w:semiHidden="0" w:uiPriority="65" w:unhideWhenUsed="0"/>
-    <w:lsdException w:name="Medium List 2 Accent 2" w:semiHidden="0" w:uiPriority="66" w:unhideWhenUsed="0"/>
-    <w:lsdException w:name="Medium Grid 1 Accent 2" w:semiHidden="0" w:uiPriority="67" w:unhideWhenUsed="0"/>
-    <w:lsdException w:name="Medium Grid 2 Accent 2" w:semiHidden="0" w:uiPriority="68" w:unhideWhenUsed="0"/>
-    <w:lsdException w:name="Medium Grid 3 Accent 2" w:semiHidden="0" w:uiPriority="69" w:unhideWhenUsed="0"/>
-    <w:lsdException w:name="Dark List Accent 2" w:semiHidden="0" w:uiPriority="70" w:unhideWhenUsed="0"/>
-    <w:lsdException w:name="Colorful Shading Accent 2" w:semiHidden="0" w:uiPriority="71" w:unhideWhenUsed="0"/>
-    <w:lsdException w:name="Colorful List Accent 2" w:semiHidden="0" w:uiPriority="72" w:unhideWhenUsed="0"/>
-    <w:lsdException w:name="Colorful Grid Accent 2" w:semiHidden="0" w:uiPriority="73" w:unhideWhenUsed="0"/>
-    <w:lsdException w:name="Light Shading Accent 3" w:semiHidden="0" w:uiPriority="60" w:unhideWhenUsed="0"/>
-    <w:lsdException w:name="Light List Accent 3" w:semiHidden="0" w:uiPriority="61" w:unhideWhenUsed="0"/>
-    <w:lsdException w:name="Light Grid Accent 3" w:semiHidden="0" w:uiPriority="62" w:unhideWhenUsed="0"/>
-    <w:lsdException w:name="Medium Shading 1 Accent 3" w:semiHidden="0" w:uiPriority="63" w:unhideWhenUsed="0"/>
-    <w:lsdException w:name="Medium Shading 2 Accent 3" w:semiHidden="0" w:uiPriority="64" w:unhideWhenUsed="0"/>
-    <w:lsdException w:name="Medium List 1 Accent 3" w:semiHidden="0" w:uiPriority="65" w:unhideWhenUsed="0"/>
-    <w:lsdException w:name="Medium List 2 Accent 3" w:semiHidden="0" w:uiPriority="66" w:unhideWhenUsed="0"/>
-    <w:lsdException w:name="Medium Grid 1 Accent 3" w:semiHidden="0" w:uiPriority="67" w:unhideWhenUsed="0"/>
-    <w:lsdException w:name="Medium Grid 2 Accent 3" w:semiHidden="0" w:uiPriority="68" w:unhideWhenUsed="0"/>
-    <w:lsdException w:name="Medium Grid 3 Accent 3" w:semiHidden="0" w:uiPriority="69" w:unhideWhenUsed="0"/>
-    <w:lsdException w:name="Dark List Accent 3" w:semiHidden="0" w:uiPriority="70" w:unhideWhenUsed="0"/>
-    <w:lsdException w:name="Colorful Shading Accent 3" w:semiHidden="0" w:uiPriority="71" w:unhideWhenUsed="0"/>
-    <w:lsdException w:name="Colorful List Accent 3" w:semiHidden="0" w:uiPriority="72" w:unhideWhenUsed="0"/>
-    <w:lsdException w:name="Colorful Grid Accent 3" w:semiHidden="0" w:uiPriority="73" w:unhideWhenUsed="0"/>
-    <w:lsdException w:name="Light Shading Accent 4" w:semiHidden="0" w:uiPriority="60" w:unhideWhenUsed="0"/>
-    <w:lsdException w:name="Light List Accent 4" w:semiHidden="0" w:uiPriority="61" w:unhideWhenUsed="0"/>
-    <w:lsdException w:name="Light Grid Accent 4" w:semiHidden="0" w:uiPriority="62" w:unhideWhenUsed="0"/>
-    <w:lsdException w:name="Medium Shading 1 Accent 4" w:semiHidden="0" w:uiPriority="63" w:unhideWhenUsed="0"/>
-    <w:lsdException w:name="Medium Shading 2 Accent 4" w:semiHidden="0" w:uiPriority="64" w:unhideWhenUsed="0"/>
-    <w:lsdException w:name="Medium List 1 Accent 4" w:semiHidden="0" w:uiPriority="65" w:unhideWhenUsed="0"/>
-    <w:lsdException w:name="Medium List 2 Accent 4" w:semiHidden="0" w:uiPriority="66" w:unhideWhenUsed="0"/>
-    <w:lsdException w:name="Medium Grid 1 Accent 4" w:semiHidden="0" w:uiPriority="67" w:unhideWhenUsed="0"/>
-    <w:lsdException w:name="Medium Grid 2 Accent 4" w:semiHidden="0" w:uiPriority="68" w:unhideWhenUsed="0"/>
-    <w:lsdException w:name="Medium Grid 3 Accent 4" w:semiHidden="0" w:uiPriority="69" w:unhideWhenUsed="0"/>
-    <w:lsdException w:name="Dark List Accent 4" w:semiHidden="0" w:uiPriority="70" w:unhideWhenUsed="0"/>
-    <w:lsdException w:name="Colorful Shading Accent 4" w:semiHidden="0" w:uiPriority="71" w:unhideWhenUsed="0"/>
-    <w:lsdException w:name="Colorful List Accent 4" w:semiHidden="0" w:uiPriority="72" w:unhideWhenUsed="0"/>
-    <w:lsdException w:name="Colorful Grid Accent 4" w:semiHidden="0" w:uiPriority="73" w:unhideWhenUsed="0"/>
-    <w:lsdException w:name="Light Shading Accent 5" w:semiHidden="0" w:uiPriority="60" w:unhideWhenUsed="0"/>
-    <w:lsdException w:name="Light List Accent 5" w:semiHidden="0" w:uiPriority="61" w:unhideWhenUsed="0"/>
-    <w:lsdException w:name="Light Grid Accent 5" w:semiHidden="0" w:uiPriority="62" w:unhideWhenUsed="0"/>
-    <w:lsdException w:name="Medium Shading 1 Accent 5" w:semiHidden="0" w:uiPriority="63" w:unhideWhenUsed="0"/>
-    <w:lsdException w:name="Medium Shading 2 Accent 5" w:semiHidden="0" w:uiPriority="64" w:unhideWhenUsed="0"/>
-    <w:lsdException w:name="Medium List 1 Accent 5" w:semiHidden="0" w:uiPriority="65" w:unhideWhenUsed="0"/>
-    <w:lsdException w:name="Medium List 2 Accent 5" w:semiHidden="0" w:uiPriority="66" w:unhideWhenUsed="0"/>
-    <w:lsdException w:name="Medium Grid 1 Accent 5" w:semiHidden="0" w:uiPriority="67" w:unhideWhenUsed="0"/>
-    <w:lsdException w:name="Medium Grid 2 Accent 5" w:semiHidden="0" w:uiPriority="68" w:unhideWhenUsed="0"/>
-    <w:lsdException w:name="Medium Grid 3 Accent 5" w:semiHidden="0" w:uiPriority="69" w:unhideWhenUsed="0"/>
-    <w:lsdException w:name="Dark List Accent 5" w:semiHidden="0" w:uiPriority="70" w:unhideWhenUsed="0"/>
-    <w:lsdException w:name="Colorful Shading Accent 5" w:semiHidden="0" w:uiPriority="71" w:unhideWhenUsed="0"/>
-    <w:lsdException w:name="Colorful List Accent 5" w:semiHidden="0" w:uiPriority="72" w:unhideWhenUsed="0"/>
-    <w:lsdException w:name="Colorful Grid Accent 5" w:semiHidden="0" w:uiPriority="73" w:unhideWhenUsed="0"/>
-    <w:lsdException w:name="Light Shading Accent 6" w:semiHidden="0" w:uiPriority="60" w:unhideWhenUsed="0"/>
-    <w:lsdException w:name="Light List Accent 6" w:semiHidden="0" w:uiPriority="61" w:unhideWhenUsed="0"/>
-    <w:lsdException w:name="Light Grid Accent 6" w:semiHidden="0" w:uiPriority="62" w:unhideWhenUsed="0"/>
-    <w:lsdException w:name="Medium Shading 1 Accent 6" w:semiHidden="0" w:uiPriority="63" w:unhideWhenUsed="0"/>
-    <w:lsdException w:name="Medium Shading 2 Accent 6" w:semiHidden="0" w:uiPriority="64" w:unhideWhenUsed="0"/>
-    <w:lsdException w:name="Medium List 1 Accent 6" w:semiHidden="0" w:uiPriority="65" w:unhideWhenUsed="0"/>
-    <w:lsdException w:name="Medium List 2 Accent 6" w:semiHidden="0" w:uiPriority="66" w:unhideWhenUsed="0"/>
-    <w:lsdException w:name="Medium Grid 1 Accent 6" w:semiHidden="0" w:uiPriority="67" w:unhideWhenUsed="0"/>
-    <w:lsdException w:name="Medium Grid 2 Accent 6" w:semiHidden="0" w:uiPriority="68" w:unhideWhenUsed="0"/>
-    <w:lsdException w:name="Medium Grid 3 Accent 6" w:semiHidden="0" w:uiPriority="69" w:unhideWhenUsed="0"/>
-    <w:lsdException w:name="Dark List Accent 6" w:semiHidden="0" w:uiPriority="70" w:unhideWhenUsed="0"/>
-    <w:lsdException w:name="Colorful Shading Accent 6" w:semiHidden="0" w:uiPriority="71" w:unhideWhenUsed="0"/>
-    <w:lsdException w:name="Colorful List Accent 6" w:semiHidden="0" w:uiPriority="72" w:unhideWhenUsed="0"/>
-    <w:lsdException w:name="Colorful Grid Accent 6" w:semiHidden="0" w:uiPriority="73" w:unhideWhenUsed="0"/>
-    <w:lsdException w:name="Subtle Emphasis" w:semiHidden="0" w:uiPriority="19" w:unhideWhenUsed="0" w:qFormat="1"/>
-    <w:lsdException w:name="Intense Emphasis" w:semiHidden="0" w:uiPriority="21" w:unhideWhenUsed="0" w:qFormat="1"/>
-    <w:lsdException w:name="Subtle Reference" w:semiHidden="0" w:uiPriority="31" w:unhideWhenUsed="0" w:qFormat="1"/>
-    <w:lsdException w:name="Intense Reference" w:semiHidden="0" w:uiPriority="32" w:unhideWhenUsed="0" w:qFormat="1"/>
-    <w:lsdException w:name="Book Title" w:semiHidden="0" w:uiPriority="33" w:unhideWhenUsed="0" w:qFormat="1"/>
-    <w:lsdException w:name="Bibliography" w:uiPriority="37"/>
-    <w:lsdException w:name="TOC Heading" w:uiPriority="39" w:qFormat="1"/>
-  </w:latentStyles>
-  <w:style w:type="paragraph" w:default="1" w:styleId="a">
-    <w:name w:val="Normal"/>
+  <w:style w:type="character" w:styleId="Emphasis">
+    <w:name w:val="Emphasis"/>
+    <w:basedOn w:val="DefaultParagraphFont"/>
+    <w:uiPriority w:val="20"/>
     <w:qFormat/>
-    <w:pPr>
-      <w:widowControl w:val="0"/>
-      <w:jc w:val="both"/>
-    </w:pPr>
+    <w:rsid w:val="00582A95"/>
+    <w:rPr>
+      <w:i/>
+      <w:iCs/>
+    </w:rPr>
   </w:style>
-  <w:style w:type="character" w:default="1" w:styleId="a0">
-    <w:name w:val="Default Paragraph Font"/>
-    <w:uiPriority w:val="1"/>
-    <w:semiHidden/>
-    <w:unhideWhenUsed/>
-  </w:style>
-  <w:style w:type="table" w:default="1" w:styleId="a1">
-    <w:name w:val="Normal Table"/>
+  <w:style w:type="character" w:styleId="Hyperlink">
+    <w:name w:val="Hyperlink"/>
+    <w:basedOn w:val="DefaultParagraphFont"/>
     <w:uiPriority w:val="99"/>
     <w:semiHidden/>
     <w:unhideWhenUsed/>
-    <w:tblPr>
-      <w:tblInd w:w="0" w:type="dxa"/>
-      <w:tblCellMar>
-        <w:top w:w="0" w:type="dxa"/>
-        <w:left w:w="108" w:type="dxa"/>
-        <w:bottom w:w="0" w:type="dxa"/>
-        <w:right w:w="108" w:type="dxa"/>
-      </w:tblCellMar>
-    </w:tblPr>
-  </w:style>
-  <w:style w:type="numbering" w:default="1" w:styleId="a2">
-    <w:name w:val="No List"/>
-    <w:uiPriority w:val="99"/>
-    <w:semiHidden/>
-    <w:unhideWhenUsed/>
-  </w:style>
-  <w:style w:type="character" w:customStyle="1" w:styleId="apple-converted-space">
-    <w:name w:val="apple-converted-space"/>
-    <w:basedOn w:val="a0"/>
-    <w:rsid w:val="00555CCF"/>
+    <w:rsid w:val="00582A95"/>
+    <w:rPr>
+      <w:color w:val="0000FF"/>
+      <w:u w:val="single"/>
+    </w:rPr>
   </w:style>
 </w:styles>
 </file>
@@ -4771,7 +4925,7 @@
   <a:extraClrSchemeLst/>
   <a:extLst>
     <a:ext uri="{05A4C25C-085E-4340-85A3-A5531E510DB2}">
-      <thm15:themeFamily xmlns="" xmlns:thm15="http://schemas.microsoft.com/office/thememl/2012/main" name="Office Theme" id="{62F939B6-93AF-4DB8-9C6B-D6C7DFDC589F}" vid="{4A3C46E8-61CC-4603-A589-7422A47A8E4A}"/>
+      <thm15:themeFamily xmlns:thm15="http://schemas.microsoft.com/office/thememl/2012/main" name="Office Theme" id="{62F939B6-93AF-4DB8-9C6B-D6C7DFDC589F}" vid="{4A3C46E8-61CC-4603-A589-7422A47A8E4A}"/>
     </a:ext>
   </a:extLst>
 </a:theme>
@@ -4782,7 +4936,7 @@
 </file>
 
 <file path=customXml/itemProps1.xml><?xml version="1.0" encoding="utf-8"?>
-<ds:datastoreItem xmlns:ds="http://schemas.openxmlformats.org/officeDocument/2006/customXml" ds:itemID="{C79EC72A-4DD4-8846-800A-1B841960150C}">
+<ds:datastoreItem xmlns:ds="http://schemas.openxmlformats.org/officeDocument/2006/customXml" ds:itemID="{EA9FC07A-E889-4A1F-A3BB-D7426C7FA279}">
   <ds:schemaRefs>
     <ds:schemaRef ds:uri="http://schemas.openxmlformats.org/officeDocument/2006/bibliography"/>
   </ds:schemaRefs>

</xml_diff>

<commit_message>
writings in the first example
</commit_message>
<xml_diff>
--- a/Masters introduction.docx
+++ b/Masters introduction.docx
@@ -4170,6 +4170,228 @@
     </w:p>
     <w:p>
       <w:pPr>
+        <w:widowControl/>
+        <w:shd w:val="clear" w:color="auto" w:fill="FFFFFF"/>
+        <w:tabs>
+          <w:tab w:val="left" w:pos="916"/>
+          <w:tab w:val="left" w:pos="1832"/>
+          <w:tab w:val="left" w:pos="2748"/>
+          <w:tab w:val="left" w:pos="3664"/>
+          <w:tab w:val="left" w:pos="4580"/>
+          <w:tab w:val="left" w:pos="5496"/>
+          <w:tab w:val="left" w:pos="6412"/>
+          <w:tab w:val="left" w:pos="7328"/>
+          <w:tab w:val="left" w:pos="8244"/>
+          <w:tab w:val="left" w:pos="9160"/>
+          <w:tab w:val="left" w:pos="10076"/>
+          <w:tab w:val="left" w:pos="10992"/>
+          <w:tab w:val="left" w:pos="11908"/>
+          <w:tab w:val="left" w:pos="12824"/>
+          <w:tab w:val="left" w:pos="13740"/>
+          <w:tab w:val="left" w:pos="14656"/>
+        </w:tabs>
+        <w:spacing w:after="0" w:line="240" w:lineRule="auto"/>
+        <w:jc w:val="left"/>
+        <w:rPr>
+          <w:rFonts w:ascii="Courier New" w:eastAsia="Times New Roman" w:hAnsi="Courier New" w:cs="Courier New"/>
+          <w:color w:val="000000"/>
+          <w:sz w:val="20"/>
+          <w:szCs w:val="20"/>
+        </w:rPr>
+      </w:pPr>
+      <w:r>
+        <w:rPr>
+          <w:rFonts w:ascii="Courier New" w:eastAsia="Times New Roman" w:hAnsi="Courier New" w:cs="Courier New"/>
+          <w:i/>
+          <w:iCs/>
+          <w:color w:val="60A0B0"/>
+          <w:sz w:val="20"/>
+          <w:szCs w:val="20"/>
+        </w:rPr>
+        <w:t xml:space="preserve">Jennifer Bryan (NA). </w:t>
+      </w:r>
+      <w:proofErr w:type="spellStart"/>
+      <w:r>
+        <w:rPr>
+          <w:rFonts w:ascii="Courier New" w:eastAsia="Times New Roman" w:hAnsi="Courier New" w:cs="Courier New"/>
+          <w:i/>
+          <w:iCs/>
+          <w:color w:val="60A0B0"/>
+          <w:sz w:val="20"/>
+          <w:szCs w:val="20"/>
+        </w:rPr>
+        <w:t>gapminder</w:t>
+      </w:r>
+      <w:proofErr w:type="spellEnd"/>
+      <w:r>
+        <w:rPr>
+          <w:rFonts w:ascii="Courier New" w:eastAsia="Times New Roman" w:hAnsi="Courier New" w:cs="Courier New"/>
+          <w:i/>
+          <w:iCs/>
+          <w:color w:val="60A0B0"/>
+          <w:sz w:val="20"/>
+          <w:szCs w:val="20"/>
+        </w:rPr>
+        <w:t xml:space="preserve">: Data from </w:t>
+      </w:r>
+      <w:proofErr w:type="spellStart"/>
+      <w:r>
+        <w:rPr>
+          <w:rFonts w:ascii="Courier New" w:eastAsia="Times New Roman" w:hAnsi="Courier New" w:cs="Courier New"/>
+          <w:i/>
+          <w:iCs/>
+          <w:color w:val="60A0B0"/>
+          <w:sz w:val="20"/>
+          <w:szCs w:val="20"/>
+        </w:rPr>
+        <w:t>Gapminder</w:t>
+      </w:r>
+      <w:proofErr w:type="spellEnd"/>
+      <w:r>
+        <w:rPr>
+          <w:rFonts w:ascii="Courier New" w:eastAsia="Times New Roman" w:hAnsi="Courier New" w:cs="Courier New"/>
+          <w:i/>
+          <w:iCs/>
+          <w:color w:val="60A0B0"/>
+          <w:sz w:val="20"/>
+          <w:szCs w:val="20"/>
+        </w:rPr>
+        <w:t>.</w:t>
+      </w:r>
+    </w:p>
+    <w:p>
+      <w:pPr>
+        <w:widowControl/>
+        <w:shd w:val="clear" w:color="auto" w:fill="FFFFFF"/>
+        <w:tabs>
+          <w:tab w:val="left" w:pos="916"/>
+          <w:tab w:val="left" w:pos="1832"/>
+          <w:tab w:val="left" w:pos="2748"/>
+          <w:tab w:val="left" w:pos="3664"/>
+          <w:tab w:val="left" w:pos="4580"/>
+          <w:tab w:val="left" w:pos="5496"/>
+          <w:tab w:val="left" w:pos="6412"/>
+          <w:tab w:val="left" w:pos="7328"/>
+          <w:tab w:val="left" w:pos="8244"/>
+          <w:tab w:val="left" w:pos="9160"/>
+          <w:tab w:val="left" w:pos="10076"/>
+          <w:tab w:val="left" w:pos="10992"/>
+          <w:tab w:val="left" w:pos="11908"/>
+          <w:tab w:val="left" w:pos="12824"/>
+          <w:tab w:val="left" w:pos="13740"/>
+          <w:tab w:val="left" w:pos="14656"/>
+        </w:tabs>
+        <w:spacing w:after="0" w:line="240" w:lineRule="auto"/>
+        <w:jc w:val="left"/>
+        <w:rPr>
+          <w:rFonts w:ascii="Courier New" w:eastAsia="Times New Roman" w:hAnsi="Courier New" w:cs="Courier New"/>
+          <w:color w:val="000000"/>
+          <w:sz w:val="20"/>
+          <w:szCs w:val="20"/>
+        </w:rPr>
+      </w:pPr>
+      <w:r>
+        <w:rPr>
+          <w:rFonts w:ascii="Courier New" w:eastAsia="Times New Roman" w:hAnsi="Courier New" w:cs="Courier New"/>
+          <w:i/>
+          <w:iCs/>
+          <w:color w:val="60A0B0"/>
+          <w:sz w:val="20"/>
+          <w:szCs w:val="20"/>
+        </w:rPr>
+        <w:t>#&gt;   https://github.com/jennybc/gapminder,</w:t>
+      </w:r>
+    </w:p>
+    <w:p>
+      <w:pPr>
+        <w:widowControl/>
+        <w:shd w:val="clear" w:color="auto" w:fill="FFFFFF"/>
+        <w:tabs>
+          <w:tab w:val="left" w:pos="916"/>
+          <w:tab w:val="left" w:pos="1832"/>
+          <w:tab w:val="left" w:pos="2748"/>
+          <w:tab w:val="left" w:pos="3664"/>
+          <w:tab w:val="left" w:pos="4580"/>
+          <w:tab w:val="left" w:pos="5496"/>
+          <w:tab w:val="left" w:pos="6412"/>
+          <w:tab w:val="left" w:pos="7328"/>
+          <w:tab w:val="left" w:pos="8244"/>
+          <w:tab w:val="left" w:pos="9160"/>
+          <w:tab w:val="left" w:pos="10076"/>
+          <w:tab w:val="left" w:pos="10992"/>
+          <w:tab w:val="left" w:pos="11908"/>
+          <w:tab w:val="left" w:pos="12824"/>
+          <w:tab w:val="left" w:pos="13740"/>
+          <w:tab w:val="left" w:pos="14656"/>
+        </w:tabs>
+        <w:spacing w:after="0" w:line="240" w:lineRule="auto"/>
+        <w:jc w:val="left"/>
+        <w:rPr>
+          <w:rFonts w:ascii="Courier New" w:eastAsia="Times New Roman" w:hAnsi="Courier New" w:cs="Courier New"/>
+          <w:color w:val="000000"/>
+          <w:sz w:val="20"/>
+          <w:szCs w:val="20"/>
+        </w:rPr>
+      </w:pPr>
+      <w:r>
+        <w:rPr>
+          <w:rFonts w:ascii="Courier New" w:eastAsia="Times New Roman" w:hAnsi="Courier New" w:cs="Courier New"/>
+          <w:i/>
+          <w:iCs/>
+          <w:color w:val="60A0B0"/>
+          <w:sz w:val="20"/>
+          <w:szCs w:val="20"/>
+        </w:rPr>
+        <w:t>#&gt;   http://www.gapminder.org/data/,</w:t>
+      </w:r>
+      <w:bookmarkStart w:id="0" w:name="_GoBack"/>
+      <w:bookmarkEnd w:id="0"/>
+    </w:p>
+    <w:p>
+      <w:pPr>
+        <w:widowControl/>
+        <w:shd w:val="clear" w:color="auto" w:fill="FFFFFF"/>
+        <w:tabs>
+          <w:tab w:val="left" w:pos="916"/>
+          <w:tab w:val="left" w:pos="1832"/>
+          <w:tab w:val="left" w:pos="2748"/>
+          <w:tab w:val="left" w:pos="3664"/>
+          <w:tab w:val="left" w:pos="4580"/>
+          <w:tab w:val="left" w:pos="5496"/>
+          <w:tab w:val="left" w:pos="6412"/>
+          <w:tab w:val="left" w:pos="7328"/>
+          <w:tab w:val="left" w:pos="8244"/>
+          <w:tab w:val="left" w:pos="9160"/>
+          <w:tab w:val="left" w:pos="10076"/>
+          <w:tab w:val="left" w:pos="10992"/>
+          <w:tab w:val="left" w:pos="11908"/>
+          <w:tab w:val="left" w:pos="12824"/>
+          <w:tab w:val="left" w:pos="13740"/>
+          <w:tab w:val="left" w:pos="14656"/>
+        </w:tabs>
+        <w:spacing w:after="0" w:line="240" w:lineRule="auto"/>
+        <w:jc w:val="left"/>
+        <w:rPr>
+          <w:rFonts w:ascii="Courier New" w:eastAsia="Times New Roman" w:hAnsi="Courier New" w:cs="Courier New"/>
+          <w:color w:val="000000"/>
+          <w:sz w:val="20"/>
+          <w:szCs w:val="20"/>
+        </w:rPr>
+      </w:pPr>
+      <w:r>
+        <w:rPr>
+          <w:rFonts w:ascii="Courier New" w:eastAsia="Times New Roman" w:hAnsi="Courier New" w:cs="Courier New"/>
+          <w:i/>
+          <w:iCs/>
+          <w:color w:val="60A0B0"/>
+          <w:sz w:val="20"/>
+          <w:szCs w:val="20"/>
+        </w:rPr>
+        <w:t>#&gt;   https://doi.org/10.5281/zenodo.594018.</w:t>
+      </w:r>
+    </w:p>
+    <w:p>
+      <w:pPr>
         <w:rPr>
           <w:rStyle w:val="Hyperlink"/>
           <w:sz w:val="27"/>
@@ -4206,8 +4428,6 @@
           <w:szCs w:val="24"/>
         </w:rPr>
       </w:pPr>
-      <w:bookmarkStart w:id="0" w:name="_GoBack"/>
-      <w:bookmarkEnd w:id="0"/>
     </w:p>
     <w:sectPr>
       <w:pgSz w:w="11906" w:h="16838"/>
@@ -4668,6 +4888,74 @@
       <w:u w:val="single"/>
     </w:rPr>
   </w:style>
+  <w:style w:type="paragraph" w:styleId="HTMLPreformatted">
+    <w:name w:val="HTML Preformatted"/>
+    <w:basedOn w:val="Normal"/>
+    <w:link w:val="HTMLPreformattedChar"/>
+    <w:uiPriority w:val="99"/>
+    <w:semiHidden/>
+    <w:unhideWhenUsed/>
+    <w:rsid w:val="0049228B"/>
+    <w:pPr>
+      <w:widowControl/>
+      <w:tabs>
+        <w:tab w:val="left" w:pos="916"/>
+        <w:tab w:val="left" w:pos="1832"/>
+        <w:tab w:val="left" w:pos="2748"/>
+        <w:tab w:val="left" w:pos="3664"/>
+        <w:tab w:val="left" w:pos="4580"/>
+        <w:tab w:val="left" w:pos="5496"/>
+        <w:tab w:val="left" w:pos="6412"/>
+        <w:tab w:val="left" w:pos="7328"/>
+        <w:tab w:val="left" w:pos="8244"/>
+        <w:tab w:val="left" w:pos="9160"/>
+        <w:tab w:val="left" w:pos="10076"/>
+        <w:tab w:val="left" w:pos="10992"/>
+        <w:tab w:val="left" w:pos="11908"/>
+        <w:tab w:val="left" w:pos="12824"/>
+        <w:tab w:val="left" w:pos="13740"/>
+        <w:tab w:val="left" w:pos="14656"/>
+      </w:tabs>
+      <w:spacing w:after="0" w:line="240" w:lineRule="auto"/>
+      <w:jc w:val="left"/>
+    </w:pPr>
+    <w:rPr>
+      <w:rFonts w:ascii="Courier New" w:eastAsia="Times New Roman" w:hAnsi="Courier New" w:cs="Courier New"/>
+      <w:sz w:val="20"/>
+      <w:szCs w:val="20"/>
+    </w:rPr>
+  </w:style>
+  <w:style w:type="character" w:customStyle="1" w:styleId="HTMLPreformattedChar">
+    <w:name w:val="HTML Preformatted Char"/>
+    <w:basedOn w:val="DefaultParagraphFont"/>
+    <w:link w:val="HTMLPreformatted"/>
+    <w:uiPriority w:val="99"/>
+    <w:semiHidden/>
+    <w:rsid w:val="0049228B"/>
+    <w:rPr>
+      <w:rFonts w:ascii="Courier New" w:eastAsia="Times New Roman" w:hAnsi="Courier New" w:cs="Courier New"/>
+      <w:sz w:val="20"/>
+      <w:szCs w:val="20"/>
+    </w:rPr>
+  </w:style>
+  <w:style w:type="character" w:styleId="HTMLCode">
+    <w:name w:val="HTML Code"/>
+    <w:basedOn w:val="DefaultParagraphFont"/>
+    <w:uiPriority w:val="99"/>
+    <w:semiHidden/>
+    <w:unhideWhenUsed/>
+    <w:rsid w:val="0049228B"/>
+    <w:rPr>
+      <w:rFonts w:ascii="Courier New" w:eastAsia="Times New Roman" w:hAnsi="Courier New" w:cs="Courier New"/>
+      <w:sz w:val="20"/>
+      <w:szCs w:val="20"/>
+    </w:rPr>
+  </w:style>
+  <w:style w:type="character" w:customStyle="1" w:styleId="co">
+    <w:name w:val="co"/>
+    <w:basedOn w:val="DefaultParagraphFont"/>
+    <w:rsid w:val="0049228B"/>
+  </w:style>
 </w:styles>
 </file>
 
@@ -4971,7 +5259,7 @@
 </file>
 
 <file path=customXml/itemProps1.xml><?xml version="1.0" encoding="utf-8"?>
-<ds:datastoreItem xmlns:ds="http://schemas.openxmlformats.org/officeDocument/2006/customXml" ds:itemID="{607771DA-832E-4DF9-9592-6DCA9D3F352A}">
+<ds:datastoreItem xmlns:ds="http://schemas.openxmlformats.org/officeDocument/2006/customXml" ds:itemID="{619418F2-6F58-47DB-8709-D4C1C6CFFCEC}">
   <ds:schemaRefs>
     <ds:schemaRef ds:uri="http://schemas.openxmlformats.org/officeDocument/2006/bibliography"/>
   </ds:schemaRefs>

</xml_diff>

<commit_message>
changes after second proofreading
</commit_message>
<xml_diff>
--- a/Masters introduction.docx
+++ b/Masters introduction.docx
@@ -1,6 +1,6 @@
 
 <file path=word/document.xml><?xml version="1.0" encoding="utf-8"?>
-<w:document xmlns:wpc="http://schemas.microsoft.com/office/word/2010/wordprocessingCanvas" xmlns:mo="http://schemas.microsoft.com/office/mac/office/2008/main" xmlns:mc="http://schemas.openxmlformats.org/markup-compatibility/2006" xmlns:mv="urn:schemas-microsoft-com:mac:vml" xmlns:o="urn:schemas-microsoft-com:office:office" xmlns:r="http://schemas.openxmlformats.org/officeDocument/2006/relationships" xmlns:m="http://schemas.openxmlformats.org/officeDocument/2006/math" xmlns:v="urn:schemas-microsoft-com:vml" xmlns:wp14="http://schemas.microsoft.com/office/word/2010/wordprocessingDrawing" xmlns:wp="http://schemas.openxmlformats.org/drawingml/2006/wordprocessingDrawing" xmlns:w10="urn:schemas-microsoft-com:office:word" xmlns:w="http://schemas.openxmlformats.org/wordprocessingml/2006/main" xmlns:w14="http://schemas.microsoft.com/office/word/2010/wordml" xmlns:wpg="http://schemas.microsoft.com/office/word/2010/wordprocessingGroup" xmlns:wpi="http://schemas.microsoft.com/office/word/2010/wordprocessingInk" xmlns:wne="http://schemas.microsoft.com/office/word/2006/wordml" xmlns:wps="http://schemas.microsoft.com/office/word/2010/wordprocessingShape" mc:Ignorable="w14 wp14">
+<w:document xmlns:wpc="http://schemas.microsoft.com/office/word/2010/wordprocessingCanvas" xmlns:cx="http://schemas.microsoft.com/office/drawing/2014/chartex" xmlns:cx1="http://schemas.microsoft.com/office/drawing/2015/9/8/chartex" xmlns:cx2="http://schemas.microsoft.com/office/drawing/2015/10/21/chartex" xmlns:cx3="http://schemas.microsoft.com/office/drawing/2016/5/9/chartex" xmlns:cx4="http://schemas.microsoft.com/office/drawing/2016/5/10/chartex" xmlns:cx5="http://schemas.microsoft.com/office/drawing/2016/5/11/chartex" xmlns:cx6="http://schemas.microsoft.com/office/drawing/2016/5/12/chartex" xmlns:cx7="http://schemas.microsoft.com/office/drawing/2016/5/13/chartex" xmlns:cx8="http://schemas.microsoft.com/office/drawing/2016/5/14/chartex" xmlns:mc="http://schemas.openxmlformats.org/markup-compatibility/2006" xmlns:aink="http://schemas.microsoft.com/office/drawing/2016/ink" xmlns:am3d="http://schemas.microsoft.com/office/drawing/2017/model3d" xmlns:o="urn:schemas-microsoft-com:office:office" xmlns:r="http://schemas.openxmlformats.org/officeDocument/2006/relationships" xmlns:m="http://schemas.openxmlformats.org/officeDocument/2006/math" xmlns:v="urn:schemas-microsoft-com:vml" xmlns:wp14="http://schemas.microsoft.com/office/word/2010/wordprocessingDrawing" xmlns:wp="http://schemas.openxmlformats.org/drawingml/2006/wordprocessingDrawing" xmlns:w10="urn:schemas-microsoft-com:office:word" xmlns:w="http://schemas.openxmlformats.org/wordprocessingml/2006/main" xmlns:w14="http://schemas.microsoft.com/office/word/2010/wordml" xmlns:w15="http://schemas.microsoft.com/office/word/2012/wordml" xmlns:w16cid="http://schemas.microsoft.com/office/word/2016/wordml/cid" xmlns:w16se="http://schemas.microsoft.com/office/word/2015/wordml/symex" xmlns:wpg="http://schemas.microsoft.com/office/word/2010/wordprocessingGroup" xmlns:wpi="http://schemas.microsoft.com/office/word/2010/wordprocessingInk" xmlns:wne="http://schemas.microsoft.com/office/word/2006/wordml" xmlns:wps="http://schemas.microsoft.com/office/word/2010/wordprocessingShape" mc:Ignorable="w14 w15 w16se w16cid wp14">
   <w:body>
     <w:p>
       <w:pPr>
@@ -4043,7 +4043,7 @@
     <w:p>
       <w:pPr>
         <w:rPr>
-          <w:rStyle w:val="a4"/>
+          <w:rStyle w:val="Hyperlink"/>
           <w:sz w:val="27"/>
           <w:szCs w:val="27"/>
           <w:shd w:val="clear" w:color="auto" w:fill="FFFFFF"/>
@@ -4060,7 +4060,7 @@
       </w:r>
       <w:r>
         <w:rPr>
-          <w:rStyle w:val="a3"/>
+          <w:rStyle w:val="Emphasis"/>
           <w:color w:val="000000"/>
           <w:sz w:val="27"/>
           <w:szCs w:val="27"/>
@@ -4077,58 +4077,42 @@
         </w:rPr>
         <w:t>. Chapman and Hall/CRC. ISBN 9781138331457, </w:t>
       </w:r>
-      <w:r>
-        <w:fldChar w:fldCharType="begin"/>
-      </w:r>
-      <w:r>
-        <w:instrText xml:space="preserve"> HYPERLINK "https://plotly-r.com/" </w:instrText>
-      </w:r>
-      <w:r>
-        <w:fldChar w:fldCharType="separate"/>
-      </w:r>
-      <w:r>
-        <w:rPr>
-          <w:rStyle w:val="a4"/>
+      <w:hyperlink r:id="rId5" w:history="1">
+        <w:r>
+          <w:rPr>
+            <w:rStyle w:val="Hyperlink"/>
+            <w:sz w:val="27"/>
+            <w:szCs w:val="27"/>
+            <w:shd w:val="clear" w:color="auto" w:fill="FFFFFF"/>
+          </w:rPr>
+          <w:t>https://plotly-r.com</w:t>
+        </w:r>
+      </w:hyperlink>
+    </w:p>
+    <w:p>
+      <w:pPr>
+        <w:rPr>
+          <w:rStyle w:val="Hyperlink"/>
           <w:sz w:val="27"/>
           <w:szCs w:val="27"/>
           <w:shd w:val="clear" w:color="auto" w:fill="FFFFFF"/>
         </w:rPr>
-        <w:t>https://plotly-r.com</w:t>
-      </w:r>
-      <w:r>
-        <w:rPr>
-          <w:rStyle w:val="a4"/>
+      </w:pPr>
+    </w:p>
+    <w:p>
+      <w:pPr>
+        <w:rPr>
+          <w:rStyle w:val="Hyperlink"/>
           <w:sz w:val="27"/>
           <w:szCs w:val="27"/>
           <w:shd w:val="clear" w:color="auto" w:fill="FFFFFF"/>
         </w:rPr>
-        <w:fldChar w:fldCharType="end"/>
-      </w:r>
-    </w:p>
-    <w:p>
-      <w:pPr>
-        <w:rPr>
-          <w:rStyle w:val="a4"/>
-          <w:sz w:val="27"/>
-          <w:szCs w:val="27"/>
-          <w:shd w:val="clear" w:color="auto" w:fill="FFFFFF"/>
-        </w:rPr>
-      </w:pPr>
-    </w:p>
-    <w:p>
-      <w:pPr>
-        <w:rPr>
-          <w:rStyle w:val="a4"/>
-          <w:sz w:val="27"/>
-          <w:szCs w:val="27"/>
-          <w:shd w:val="clear" w:color="auto" w:fill="FFFFFF"/>
-        </w:rPr>
-      </w:pPr>
-    </w:p>
-    <w:p>
-      <w:pPr>
-        <w:rPr>
-          <w:rStyle w:val="a4"/>
+      </w:pPr>
+    </w:p>
+    <w:p>
+      <w:pPr>
+        <w:rPr>
+          <w:rStyle w:val="Hyperlink"/>
           <w:sz w:val="27"/>
           <w:szCs w:val="27"/>
           <w:shd w:val="clear" w:color="auto" w:fill="FFFFFF"/>
@@ -4310,7 +4294,7 @@
     <w:p>
       <w:pPr>
         <w:rPr>
-          <w:rStyle w:val="a4"/>
+          <w:rStyle w:val="Hyperlink"/>
           <w:sz w:val="27"/>
           <w:szCs w:val="27"/>
           <w:shd w:val="clear" w:color="auto" w:fill="FFFFFF"/>
@@ -4320,7 +4304,7 @@
     <w:p>
       <w:pPr>
         <w:rPr>
-          <w:rStyle w:val="a4"/>
+          <w:rStyle w:val="Hyperlink"/>
           <w:sz w:val="27"/>
           <w:szCs w:val="27"/>
           <w:shd w:val="clear" w:color="auto" w:fill="FFFFFF"/>
@@ -4401,7 +4385,7 @@
     <w:p>
       <w:pPr>
         <w:rPr>
-          <w:rStyle w:val="a4"/>
+          <w:rStyle w:val="Hyperlink"/>
           <w:sz w:val="27"/>
           <w:szCs w:val="27"/>
           <w:shd w:val="clear" w:color="auto" w:fill="FFFFFF"/>
@@ -4411,7 +4395,7 @@
     <w:p>
       <w:pPr>
         <w:rPr>
-          <w:rStyle w:val="a4"/>
+          <w:rStyle w:val="Hyperlink"/>
           <w:sz w:val="27"/>
           <w:szCs w:val="27"/>
           <w:shd w:val="clear" w:color="auto" w:fill="FFFFFF"/>
@@ -5245,7 +5229,7 @@
     <w:p>
       <w:pPr>
         <w:rPr>
-          <w:rFonts w:ascii="Arial" w:hAnsi="Arial" w:cs="Arial" w:hint="eastAsia"/>
+          <w:rFonts w:ascii="Arial" w:hAnsi="Arial" w:cs="Arial"/>
           <w:color w:val="222222"/>
           <w:sz w:val="20"/>
           <w:szCs w:val="20"/>
@@ -5310,7 +5294,7 @@
     <w:p>
       <w:pPr>
         <w:rPr>
-          <w:rFonts w:ascii="Arial" w:hAnsi="Arial" w:cs="Arial" w:hint="eastAsia"/>
+          <w:rFonts w:ascii="Arial" w:hAnsi="Arial" w:cs="Arial"/>
           <w:color w:val="222222"/>
           <w:sz w:val="20"/>
           <w:szCs w:val="20"/>
@@ -5324,41 +5308,75 @@
         <w:spacing w:after="0" w:line="240" w:lineRule="auto"/>
         <w:jc w:val="left"/>
         <w:rPr>
-          <w:rFonts w:ascii="宋体" w:eastAsia="宋体" w:hAnsi="宋体" w:cs="Times New Roman"/>
-          <w:sz w:val="20"/>
-          <w:szCs w:val="20"/>
-          <w:lang w:val="en-US"/>
-        </w:rPr>
-      </w:pPr>
+          <w:rFonts w:ascii="SimSun" w:eastAsia="SimSun" w:hAnsi="SimSun" w:cs="Times New Roman"/>
+          <w:sz w:val="20"/>
+          <w:szCs w:val="20"/>
+          <w:lang w:val="en-US"/>
+        </w:rPr>
+      </w:pPr>
+      <w:r>
+        <w:rPr>
+          <w:rFonts w:ascii="Arial" w:eastAsia="SimSun" w:hAnsi="Arial" w:cs="Times New Roman"/>
+          <w:color w:val="222222"/>
+          <w:sz w:val="20"/>
+          <w:szCs w:val="20"/>
+          <w:shd w:val="clear" w:color="auto" w:fill="FFFFFF"/>
+          <w:lang w:val="en-US"/>
+        </w:rPr>
+        <w:t xml:space="preserve">Allaire, J. J., Ellis, P., </w:t>
+      </w:r>
       <w:proofErr w:type="spellStart"/>
-      <w:proofErr w:type="gramStart"/>
-      <w:r>
-        <w:rPr>
-          <w:rFonts w:ascii="Arial" w:eastAsia="宋体" w:hAnsi="Arial" w:cs="Times New Roman"/>
-          <w:color w:val="222222"/>
-          <w:sz w:val="20"/>
-          <w:szCs w:val="20"/>
-          <w:shd w:val="clear" w:color="auto" w:fill="FFFFFF"/>
-          <w:lang w:val="en-US"/>
-        </w:rPr>
-        <w:t>Allaire</w:t>
+      <w:r>
+        <w:rPr>
+          <w:rFonts w:ascii="Arial" w:eastAsia="SimSun" w:hAnsi="Arial" w:cs="Times New Roman"/>
+          <w:color w:val="222222"/>
+          <w:sz w:val="20"/>
+          <w:szCs w:val="20"/>
+          <w:shd w:val="clear" w:color="auto" w:fill="FFFFFF"/>
+          <w:lang w:val="en-US"/>
+        </w:rPr>
+        <w:t>Gandrud</w:t>
       </w:r>
       <w:proofErr w:type="spellEnd"/>
       <w:r>
         <w:rPr>
-          <w:rFonts w:ascii="Arial" w:eastAsia="宋体" w:hAnsi="Arial" w:cs="Times New Roman"/>
-          <w:color w:val="222222"/>
-          <w:sz w:val="20"/>
-          <w:szCs w:val="20"/>
-          <w:shd w:val="clear" w:color="auto" w:fill="FFFFFF"/>
-          <w:lang w:val="en-US"/>
-        </w:rPr>
-        <w:t xml:space="preserve">, J. J., Ellis, P., </w:t>
+          <w:rFonts w:ascii="Arial" w:eastAsia="SimSun" w:hAnsi="Arial" w:cs="Times New Roman"/>
+          <w:color w:val="222222"/>
+          <w:sz w:val="20"/>
+          <w:szCs w:val="20"/>
+          <w:shd w:val="clear" w:color="auto" w:fill="FFFFFF"/>
+          <w:lang w:val="en-US"/>
+        </w:rPr>
+        <w:t xml:space="preserve">, C., </w:t>
       </w:r>
       <w:proofErr w:type="spellStart"/>
       <w:r>
         <w:rPr>
-          <w:rFonts w:ascii="Arial" w:eastAsia="宋体" w:hAnsi="Arial" w:cs="Times New Roman"/>
+          <w:rFonts w:ascii="Arial" w:eastAsia="SimSun" w:hAnsi="Arial" w:cs="Times New Roman"/>
+          <w:color w:val="222222"/>
+          <w:sz w:val="20"/>
+          <w:szCs w:val="20"/>
+          <w:shd w:val="clear" w:color="auto" w:fill="FFFFFF"/>
+          <w:lang w:val="en-US"/>
+        </w:rPr>
+        <w:t>Kuo</w:t>
+      </w:r>
+      <w:proofErr w:type="spellEnd"/>
+      <w:r>
+        <w:rPr>
+          <w:rFonts w:ascii="Arial" w:eastAsia="SimSun" w:hAnsi="Arial" w:cs="Times New Roman"/>
+          <w:color w:val="222222"/>
+          <w:sz w:val="20"/>
+          <w:szCs w:val="20"/>
+          <w:shd w:val="clear" w:color="auto" w:fill="FFFFFF"/>
+          <w:lang w:val="en-US"/>
+        </w:rPr>
+        <w:t xml:space="preserve">, K., Lewis, B. W., Owen, J., ... &amp; </w:t>
+      </w:r>
+      <w:proofErr w:type="spellStart"/>
+      <w:r>
+        <w:rPr>
+          <w:rFonts w:ascii="Arial" w:eastAsia="SimSun" w:hAnsi="Arial" w:cs="Times New Roman"/>
           <w:color w:val="222222"/>
           <w:sz w:val="20"/>
           <w:szCs w:val="20"/>
@@ -5370,103 +5388,18 @@
       <w:proofErr w:type="spellEnd"/>
       <w:r>
         <w:rPr>
-          <w:rFonts w:ascii="Arial" w:eastAsia="宋体" w:hAnsi="Arial" w:cs="Times New Roman"/>
-          <w:color w:val="222222"/>
-          <w:sz w:val="20"/>
-          <w:szCs w:val="20"/>
-          <w:shd w:val="clear" w:color="auto" w:fill="FFFFFF"/>
-          <w:lang w:val="en-US"/>
-        </w:rPr>
-        <w:t xml:space="preserve">, C., </w:t>
-      </w:r>
-      <w:proofErr w:type="spellStart"/>
-      <w:r>
-        <w:rPr>
-          <w:rFonts w:ascii="Arial" w:eastAsia="宋体" w:hAnsi="Arial" w:cs="Times New Roman"/>
-          <w:color w:val="222222"/>
-          <w:sz w:val="20"/>
-          <w:szCs w:val="20"/>
-          <w:shd w:val="clear" w:color="auto" w:fill="FFFFFF"/>
-          <w:lang w:val="en-US"/>
-        </w:rPr>
-        <w:t>Kuo</w:t>
-      </w:r>
-      <w:proofErr w:type="spellEnd"/>
-      <w:r>
-        <w:rPr>
-          <w:rFonts w:ascii="Arial" w:eastAsia="宋体" w:hAnsi="Arial" w:cs="Times New Roman"/>
-          <w:color w:val="222222"/>
-          <w:sz w:val="20"/>
-          <w:szCs w:val="20"/>
-          <w:shd w:val="clear" w:color="auto" w:fill="FFFFFF"/>
-          <w:lang w:val="en-US"/>
-        </w:rPr>
-        <w:t xml:space="preserve">, K., Lewis, B. W., Owen, J., ... &amp; </w:t>
-      </w:r>
-      <w:proofErr w:type="spellStart"/>
-      <w:r>
-        <w:rPr>
-          <w:rFonts w:ascii="Arial" w:eastAsia="宋体" w:hAnsi="Arial" w:cs="Times New Roman"/>
-          <w:color w:val="222222"/>
-          <w:sz w:val="20"/>
-          <w:szCs w:val="20"/>
-          <w:shd w:val="clear" w:color="auto" w:fill="FFFFFF"/>
-          <w:lang w:val="en-US"/>
-        </w:rPr>
-        <w:t>Gandrud</w:t>
-      </w:r>
-      <w:proofErr w:type="spellEnd"/>
-      <w:r>
-        <w:rPr>
-          <w:rFonts w:ascii="Arial" w:eastAsia="宋体" w:hAnsi="Arial" w:cs="Times New Roman"/>
-          <w:color w:val="222222"/>
-          <w:sz w:val="20"/>
-          <w:szCs w:val="20"/>
-          <w:shd w:val="clear" w:color="auto" w:fill="FFFFFF"/>
-          <w:lang w:val="en-US"/>
-        </w:rPr>
-        <w:t>, M. C. (2017).</w:t>
-      </w:r>
-      <w:proofErr w:type="gramEnd"/>
-      <w:r>
-        <w:rPr>
-          <w:rFonts w:ascii="Arial" w:eastAsia="宋体" w:hAnsi="Arial" w:cs="Times New Roman"/>
-          <w:color w:val="222222"/>
-          <w:sz w:val="20"/>
-          <w:szCs w:val="20"/>
-          <w:shd w:val="clear" w:color="auto" w:fill="FFFFFF"/>
-          <w:lang w:val="en-US"/>
-        </w:rPr>
-        <w:t xml:space="preserve"> </w:t>
-      </w:r>
-      <w:proofErr w:type="gramStart"/>
-      <w:r>
-        <w:rPr>
-          <w:rFonts w:ascii="Arial" w:eastAsia="宋体" w:hAnsi="Arial" w:cs="Times New Roman"/>
-          <w:color w:val="222222"/>
-          <w:sz w:val="20"/>
-          <w:szCs w:val="20"/>
-          <w:shd w:val="clear" w:color="auto" w:fill="FFFFFF"/>
-          <w:lang w:val="en-US"/>
-        </w:rPr>
-        <w:t>Package ‘networkD3’.</w:t>
-      </w:r>
-      <w:proofErr w:type="gramEnd"/>
-      <w:r>
-        <w:rPr>
-          <w:rFonts w:ascii="Arial" w:eastAsia="宋体" w:hAnsi="Arial" w:cs="Times New Roman"/>
-          <w:color w:val="222222"/>
-          <w:sz w:val="20"/>
-          <w:szCs w:val="20"/>
-          <w:shd w:val="clear" w:color="auto" w:fill="FFFFFF"/>
-          <w:lang w:val="en-US"/>
-        </w:rPr>
-        <w:t> </w:t>
-      </w:r>
-      <w:proofErr w:type="gramStart"/>
-      <w:r>
-        <w:rPr>
-          <w:rFonts w:ascii="Arial" w:eastAsia="宋体" w:hAnsi="Arial" w:cs="Times New Roman"/>
+          <w:rFonts w:ascii="Arial" w:eastAsia="SimSun" w:hAnsi="Arial" w:cs="Times New Roman"/>
+          <w:color w:val="222222"/>
+          <w:sz w:val="20"/>
+          <w:szCs w:val="20"/>
+          <w:shd w:val="clear" w:color="auto" w:fill="FFFFFF"/>
+          <w:lang w:val="en-US"/>
+        </w:rPr>
+        <w:t>, M. C. (2017). Package ‘networkD3’. </w:t>
+      </w:r>
+      <w:r>
+        <w:rPr>
+          <w:rFonts w:ascii="Arial" w:eastAsia="SimSun" w:hAnsi="Arial" w:cs="Times New Roman"/>
           <w:i/>
           <w:iCs/>
           <w:color w:val="222222"/>
@@ -5478,7 +5411,7 @@
       </w:r>
       <w:r>
         <w:rPr>
-          <w:rFonts w:ascii="Arial" w:eastAsia="宋体" w:hAnsi="Arial" w:cs="Times New Roman"/>
+          <w:rFonts w:ascii="Arial" w:eastAsia="SimSun" w:hAnsi="Arial" w:cs="Times New Roman"/>
           <w:color w:val="222222"/>
           <w:sz w:val="20"/>
           <w:szCs w:val="20"/>
@@ -5487,7 +5420,6 @@
         </w:rPr>
         <w:t>.</w:t>
       </w:r>
-      <w:proofErr w:type="gramEnd"/>
     </w:p>
     <w:p>
       <w:pPr>
@@ -5532,7 +5464,7 @@
               <w:spacing w:after="0" w:line="240" w:lineRule="auto"/>
               <w:jc w:val="left"/>
               <w:rPr>
-                <w:rFonts w:ascii="Arial" w:eastAsia="宋体" w:hAnsi="Arial" w:cs="Times New Roman"/>
+                <w:rFonts w:ascii="Arial" w:eastAsia="SimSun" w:hAnsi="Arial" w:cs="Times New Roman"/>
                 <w:color w:val="222222"/>
                 <w:sz w:val="20"/>
                 <w:szCs w:val="20"/>
@@ -5563,7 +5495,7 @@
               <w:spacing w:after="0" w:line="240" w:lineRule="auto"/>
               <w:jc w:val="left"/>
               <w:rPr>
-                <w:rFonts w:ascii="Arial" w:eastAsia="宋体" w:hAnsi="Arial" w:cs="Times New Roman"/>
+                <w:rFonts w:ascii="Arial" w:eastAsia="SimSun" w:hAnsi="Arial" w:cs="Times New Roman"/>
                 <w:color w:val="222222"/>
                 <w:sz w:val="20"/>
                 <w:szCs w:val="20"/>
@@ -5572,30 +5504,18 @@
             </w:pPr>
             <w:r>
               <w:rPr>
-                <w:rFonts w:ascii="Arial" w:eastAsia="宋体" w:hAnsi="Arial" w:cs="Times New Roman"/>
+                <w:rFonts w:ascii="Arial" w:eastAsia="SimSun" w:hAnsi="Arial" w:cs="Times New Roman"/>
                 <w:color w:val="222222"/>
                 <w:sz w:val="20"/>
                 <w:szCs w:val="20"/>
                 <w:lang w:val="en-US"/>
               </w:rPr>
-              <w:t>Be</w:t>
-            </w:r>
-            <w:bookmarkStart w:id="0" w:name="_GoBack"/>
-            <w:bookmarkEnd w:id="0"/>
-            <w:r>
-              <w:rPr>
-                <w:rFonts w:ascii="Arial" w:eastAsia="宋体" w:hAnsi="Arial" w:cs="Times New Roman"/>
-                <w:color w:val="222222"/>
-                <w:sz w:val="20"/>
-                <w:szCs w:val="20"/>
-                <w:lang w:val="en-US"/>
-              </w:rPr>
-              <w:t xml:space="preserve">cker, R. A., Cleveland, W. S., &amp; </w:t>
+              <w:t xml:space="preserve">Becker, R. A., Cleveland, W. S., &amp; </w:t>
             </w:r>
             <w:proofErr w:type="spellStart"/>
             <w:r>
               <w:rPr>
-                <w:rFonts w:ascii="Arial" w:eastAsia="宋体" w:hAnsi="Arial" w:cs="Times New Roman"/>
+                <w:rFonts w:ascii="Arial" w:eastAsia="SimSun" w:hAnsi="Arial" w:cs="Times New Roman"/>
                 <w:color w:val="222222"/>
                 <w:sz w:val="20"/>
                 <w:szCs w:val="20"/>
@@ -5606,7 +5526,7 @@
             <w:proofErr w:type="spellEnd"/>
             <w:r>
               <w:rPr>
-                <w:rFonts w:ascii="Arial" w:eastAsia="宋体" w:hAnsi="Arial" w:cs="Times New Roman"/>
+                <w:rFonts w:ascii="Arial" w:eastAsia="SimSun" w:hAnsi="Arial" w:cs="Times New Roman"/>
                 <w:color w:val="222222"/>
                 <w:sz w:val="20"/>
                 <w:szCs w:val="20"/>
@@ -5616,7 +5536,7 @@
             </w:r>
             <w:r>
               <w:rPr>
-                <w:rFonts w:ascii="Arial" w:eastAsia="宋体" w:hAnsi="Arial" w:cs="Times New Roman"/>
+                <w:rFonts w:ascii="Arial" w:eastAsia="SimSun" w:hAnsi="Arial" w:cs="Times New Roman"/>
                 <w:i/>
                 <w:iCs/>
                 <w:color w:val="222222"/>
@@ -5624,11 +5544,24 @@
                 <w:szCs w:val="20"/>
                 <w:lang w:val="en-US"/>
               </w:rPr>
-              <w:t>Journal of computational and Graphical Statistics</w:t>
+              <w:t xml:space="preserve">Journal of computational and Graphical </w:t>
             </w:r>
             <w:r>
               <w:rPr>
-                <w:rFonts w:ascii="Arial" w:eastAsia="宋体" w:hAnsi="Arial" w:cs="Times New Roman"/>
+                <w:rFonts w:ascii="Arial" w:eastAsia="SimSun" w:hAnsi="Arial" w:cs="Times New Roman"/>
+                <w:i/>
+                <w:iCs/>
+                <w:color w:val="222222"/>
+                <w:sz w:val="20"/>
+                <w:szCs w:val="20"/>
+                <w:lang w:val="en-US"/>
+              </w:rPr>
+              <w:lastRenderedPageBreak/>
+              <w:t>Statistics</w:t>
+            </w:r>
+            <w:r>
+              <w:rPr>
+                <w:rFonts w:ascii="Arial" w:eastAsia="SimSun" w:hAnsi="Arial" w:cs="Times New Roman"/>
                 <w:color w:val="222222"/>
                 <w:sz w:val="20"/>
                 <w:szCs w:val="20"/>
@@ -5638,7 +5571,7 @@
             </w:r>
             <w:r>
               <w:rPr>
-                <w:rFonts w:ascii="Arial" w:eastAsia="宋体" w:hAnsi="Arial" w:cs="Times New Roman"/>
+                <w:rFonts w:ascii="Arial" w:eastAsia="SimSun" w:hAnsi="Arial" w:cs="Times New Roman"/>
                 <w:i/>
                 <w:iCs/>
                 <w:color w:val="222222"/>
@@ -5650,7 +5583,7 @@
             </w:r>
             <w:r>
               <w:rPr>
-                <w:rFonts w:ascii="Arial" w:eastAsia="宋体" w:hAnsi="Arial" w:cs="Times New Roman"/>
+                <w:rFonts w:ascii="Arial" w:eastAsia="SimSun" w:hAnsi="Arial" w:cs="Times New Roman"/>
                 <w:color w:val="222222"/>
                 <w:sz w:val="20"/>
                 <w:szCs w:val="20"/>
@@ -5680,7 +5613,7 @@
               <w:spacing w:after="0" w:line="240" w:lineRule="auto"/>
               <w:jc w:val="right"/>
               <w:rPr>
-                <w:rFonts w:ascii="Arial" w:eastAsia="宋体" w:hAnsi="Arial" w:cs="Times New Roman"/>
+                <w:rFonts w:ascii="Arial" w:eastAsia="SimSun" w:hAnsi="Arial" w:cs="Times New Roman"/>
                 <w:color w:val="777777"/>
                 <w:sz w:val="20"/>
                 <w:szCs w:val="20"/>
@@ -5689,12 +5622,13 @@
             </w:pPr>
             <w:r>
               <w:rPr>
-                <w:rFonts w:ascii="Arial" w:eastAsia="宋体" w:hAnsi="Arial" w:cs="Times New Roman"/>
+                <w:rFonts w:ascii="Arial" w:eastAsia="SimSun" w:hAnsi="Arial" w:cs="Times New Roman"/>
                 <w:color w:val="777777"/>
                 <w:sz w:val="20"/>
                 <w:szCs w:val="20"/>
                 <w:lang w:val="en-US"/>
               </w:rPr>
+              <w:lastRenderedPageBreak/>
               <w:t>Chicago</w:t>
             </w:r>
           </w:p>
@@ -5716,7 +5650,7 @@
               <w:spacing w:after="0" w:line="240" w:lineRule="auto"/>
               <w:jc w:val="left"/>
               <w:rPr>
-                <w:rFonts w:ascii="Arial" w:eastAsia="宋体" w:hAnsi="Arial" w:cs="Times New Roman"/>
+                <w:rFonts w:ascii="Arial" w:eastAsia="SimSun" w:hAnsi="Arial" w:cs="Times New Roman"/>
                 <w:color w:val="222222"/>
                 <w:sz w:val="20"/>
                 <w:szCs w:val="20"/>
@@ -5733,7 +5667,7 @@
         <w:spacing w:after="0" w:line="240" w:lineRule="auto"/>
         <w:jc w:val="left"/>
         <w:rPr>
-          <w:rFonts w:ascii="宋体" w:eastAsia="宋体" w:hAnsi="宋体" w:cs="Times New Roman"/>
+          <w:rFonts w:ascii="SimSun" w:eastAsia="SimSun" w:hAnsi="SimSun" w:cs="Times New Roman"/>
           <w:sz w:val="20"/>
           <w:szCs w:val="20"/>
           <w:lang w:val="en-US"/>
@@ -5753,6 +5687,76 @@
           <w:lang w:val="en-US"/>
         </w:rPr>
       </w:pPr>
+    </w:p>
+    <w:p>
+      <w:pPr>
+        <w:rPr>
+          <w:rFonts w:ascii="Arial" w:hAnsi="Arial" w:cs="Arial"/>
+          <w:i/>
+          <w:iCs/>
+          <w:color w:val="222222"/>
+          <w:sz w:val="20"/>
+          <w:szCs w:val="20"/>
+          <w:shd w:val="clear" w:color="auto" w:fill="FFFFFF"/>
+          <w:lang w:val="en-US"/>
+        </w:rPr>
+      </w:pPr>
+      <w:r>
+        <w:rPr>
+          <w:rFonts w:ascii="Arial" w:hAnsi="Arial" w:cs="Arial"/>
+          <w:color w:val="222222"/>
+          <w:sz w:val="20"/>
+          <w:szCs w:val="20"/>
+          <w:shd w:val="clear" w:color="auto" w:fill="FFFFFF"/>
+        </w:rPr>
+        <w:t>Ihaka, R., &amp; Gentleman, R. (1996). R: a language for data analysis and graphics. </w:t>
+      </w:r>
+      <w:r>
+        <w:rPr>
+          <w:rFonts w:ascii="Arial" w:hAnsi="Arial" w:cs="Arial"/>
+          <w:i/>
+          <w:iCs/>
+          <w:color w:val="222222"/>
+          <w:sz w:val="20"/>
+          <w:szCs w:val="20"/>
+          <w:shd w:val="clear" w:color="auto" w:fill="FFFFFF"/>
+        </w:rPr>
+        <w:t>Journal of computational and graphical statistics</w:t>
+      </w:r>
+      <w:r>
+        <w:rPr>
+          <w:rFonts w:ascii="Arial" w:hAnsi="Arial" w:cs="Arial"/>
+          <w:color w:val="222222"/>
+          <w:sz w:val="20"/>
+          <w:szCs w:val="20"/>
+          <w:shd w:val="clear" w:color="auto" w:fill="FFFFFF"/>
+        </w:rPr>
+        <w:t>, </w:t>
+      </w:r>
+      <w:r>
+        <w:rPr>
+          <w:rFonts w:ascii="Arial" w:hAnsi="Arial" w:cs="Arial"/>
+          <w:i/>
+          <w:iCs/>
+          <w:color w:val="222222"/>
+          <w:sz w:val="20"/>
+          <w:szCs w:val="20"/>
+          <w:shd w:val="clear" w:color="auto" w:fill="FFFFFF"/>
+        </w:rPr>
+        <w:t>5</w:t>
+      </w:r>
+      <w:r>
+        <w:rPr>
+          <w:rFonts w:ascii="Arial" w:hAnsi="Arial" w:cs="Arial"/>
+          <w:color w:val="222222"/>
+          <w:sz w:val="20"/>
+          <w:szCs w:val="20"/>
+          <w:shd w:val="clear" w:color="auto" w:fill="FFFFFF"/>
+        </w:rPr>
+        <w:t>(3), 299-314.</w:t>
+      </w:r>
+      <w:bookmarkStart w:id="0" w:name="_GoBack"/>
+      <w:bookmarkEnd w:id="0"/>
     </w:p>
     <w:sectPr>
       <w:pgSz w:w="11906" w:h="16838"/>
@@ -5765,7 +5769,7 @@
 </file>
 
 <file path=word/styles.xml><?xml version="1.0" encoding="utf-8"?>
-<w:styles xmlns:mc="http://schemas.openxmlformats.org/markup-compatibility/2006" xmlns:r="http://schemas.openxmlformats.org/officeDocument/2006/relationships" xmlns:w="http://schemas.openxmlformats.org/wordprocessingml/2006/main" xmlns:w14="http://schemas.microsoft.com/office/word/2010/wordml" mc:Ignorable="w14">
+<w:styles xmlns:mc="http://schemas.openxmlformats.org/markup-compatibility/2006" xmlns:r="http://schemas.openxmlformats.org/officeDocument/2006/relationships" xmlns:w="http://schemas.openxmlformats.org/wordprocessingml/2006/main" xmlns:w14="http://schemas.microsoft.com/office/word/2010/wordml" xmlns:w15="http://schemas.microsoft.com/office/word/2012/wordml" xmlns:w16cid="http://schemas.microsoft.com/office/word/2016/wordml/cid" xmlns:w16se="http://schemas.microsoft.com/office/word/2015/wordml/symex" mc:Ignorable="w14 w15 w16se w16cid">
   <w:docDefaults>
     <w:rPrDefault>
       <w:rPr>
@@ -5781,155 +5785,381 @@
       </w:pPr>
     </w:pPrDefault>
   </w:docDefaults>
-  <w:latentStyles w:defLockedState="0" w:defUIPriority="99" w:defSemiHidden="1" w:defUnhideWhenUsed="1" w:defQFormat="0" w:count="276">
-    <w:lsdException w:name="Normal" w:semiHidden="0" w:uiPriority="0" w:unhideWhenUsed="0" w:qFormat="1"/>
-    <w:lsdException w:name="heading 1" w:semiHidden="0" w:uiPriority="9" w:unhideWhenUsed="0" w:qFormat="1"/>
-    <w:lsdException w:name="heading 2" w:uiPriority="9" w:qFormat="1"/>
-    <w:lsdException w:name="heading 3" w:uiPriority="9" w:qFormat="1"/>
-    <w:lsdException w:name="heading 4" w:uiPriority="9" w:qFormat="1"/>
-    <w:lsdException w:name="heading 5" w:uiPriority="9" w:qFormat="1"/>
-    <w:lsdException w:name="heading 6" w:uiPriority="9" w:qFormat="1"/>
-    <w:lsdException w:name="heading 7" w:uiPriority="9" w:qFormat="1"/>
-    <w:lsdException w:name="heading 8" w:uiPriority="9" w:qFormat="1"/>
-    <w:lsdException w:name="heading 9" w:uiPriority="9" w:qFormat="1"/>
-    <w:lsdException w:name="toc 1" w:uiPriority="39"/>
-    <w:lsdException w:name="toc 2" w:uiPriority="39"/>
-    <w:lsdException w:name="toc 3" w:uiPriority="39"/>
-    <w:lsdException w:name="toc 4" w:uiPriority="39"/>
-    <w:lsdException w:name="toc 5" w:uiPriority="39"/>
-    <w:lsdException w:name="toc 6" w:uiPriority="39"/>
-    <w:lsdException w:name="toc 7" w:uiPriority="39"/>
-    <w:lsdException w:name="toc 8" w:uiPriority="39"/>
-    <w:lsdException w:name="toc 9" w:uiPriority="39"/>
-    <w:lsdException w:name="caption" w:uiPriority="35" w:qFormat="1"/>
-    <w:lsdException w:name="Title" w:semiHidden="0" w:uiPriority="10" w:unhideWhenUsed="0" w:qFormat="1"/>
-    <w:lsdException w:name="Default Paragraph Font" w:uiPriority="1"/>
-    <w:lsdException w:name="Subtitle" w:semiHidden="0" w:uiPriority="11" w:unhideWhenUsed="0" w:qFormat="1"/>
-    <w:lsdException w:name="Strong" w:semiHidden="0" w:uiPriority="22" w:unhideWhenUsed="0" w:qFormat="1"/>
-    <w:lsdException w:name="Emphasis" w:semiHidden="0" w:uiPriority="20" w:unhideWhenUsed="0" w:qFormat="1"/>
-    <w:lsdException w:name="Table Grid" w:semiHidden="0" w:uiPriority="39" w:unhideWhenUsed="0"/>
-    <w:lsdException w:name="Note Level 1" w:semiHidden="0" w:unhideWhenUsed="0"/>
-    <w:lsdException w:name="Note Level 2" w:semiHidden="0" w:unhideWhenUsed="0"/>
-    <w:lsdException w:name="Note Level 3" w:semiHidden="0" w:unhideWhenUsed="0"/>
-    <w:lsdException w:name="Note Level 4" w:semiHidden="0" w:unhideWhenUsed="0"/>
-    <w:lsdException w:name="Note Level 5" w:semiHidden="0" w:unhideWhenUsed="0"/>
-    <w:lsdException w:name="Note Level 6" w:semiHidden="0" w:unhideWhenUsed="0"/>
-    <w:lsdException w:name="Note Level 7" w:semiHidden="0" w:unhideWhenUsed="0"/>
-    <w:lsdException w:name="Note Level 8" w:semiHidden="0" w:unhideWhenUsed="0"/>
-    <w:lsdException w:name="Note Level 9" w:semiHidden="0" w:unhideWhenUsed="0"/>
-    <w:lsdException w:name="Placeholder Text" w:unhideWhenUsed="0"/>
-    <w:lsdException w:name="No Spacing" w:semiHidden="0" w:uiPriority="1" w:unhideWhenUsed="0" w:qFormat="1"/>
-    <w:lsdException w:name="Light Shading" w:semiHidden="0" w:uiPriority="60" w:unhideWhenUsed="0"/>
-    <w:lsdException w:name="Light List" w:semiHidden="0" w:uiPriority="61" w:unhideWhenUsed="0"/>
-    <w:lsdException w:name="Light Grid" w:semiHidden="0" w:uiPriority="62" w:unhideWhenUsed="0"/>
-    <w:lsdException w:name="Medium Shading 1" w:semiHidden="0" w:uiPriority="63" w:unhideWhenUsed="0"/>
-    <w:lsdException w:name="Medium Shading 2" w:semiHidden="0" w:uiPriority="64" w:unhideWhenUsed="0"/>
-    <w:lsdException w:name="Medium List 1" w:semiHidden="0" w:uiPriority="65" w:unhideWhenUsed="0"/>
-    <w:lsdException w:name="Medium List 2" w:semiHidden="0" w:uiPriority="66" w:unhideWhenUsed="0"/>
-    <w:lsdException w:name="Medium Grid 1" w:semiHidden="0" w:uiPriority="67" w:unhideWhenUsed="0"/>
-    <w:lsdException w:name="Medium Grid 2" w:semiHidden="0" w:uiPriority="68" w:unhideWhenUsed="0"/>
-    <w:lsdException w:name="Medium Grid 3" w:semiHidden="0" w:uiPriority="69" w:unhideWhenUsed="0"/>
-    <w:lsdException w:name="Dark List" w:semiHidden="0" w:uiPriority="70" w:unhideWhenUsed="0"/>
-    <w:lsdException w:name="Colorful Shading" w:semiHidden="0" w:uiPriority="71" w:unhideWhenUsed="0"/>
-    <w:lsdException w:name="Colorful List" w:semiHidden="0" w:uiPriority="72" w:unhideWhenUsed="0"/>
-    <w:lsdException w:name="Colorful Grid" w:semiHidden="0" w:uiPriority="73" w:unhideWhenUsed="0"/>
-    <w:lsdException w:name="Light Shading Accent 1" w:semiHidden="0" w:uiPriority="60" w:unhideWhenUsed="0"/>
-    <w:lsdException w:name="Light List Accent 1" w:semiHidden="0" w:uiPriority="61" w:unhideWhenUsed="0"/>
-    <w:lsdException w:name="Light Grid Accent 1" w:semiHidden="0" w:uiPriority="62" w:unhideWhenUsed="0"/>
-    <w:lsdException w:name="Medium Shading 1 Accent 1" w:semiHidden="0" w:uiPriority="63" w:unhideWhenUsed="0"/>
-    <w:lsdException w:name="Medium Shading 2 Accent 1" w:semiHidden="0" w:uiPriority="64" w:unhideWhenUsed="0"/>
-    <w:lsdException w:name="Medium List 1 Accent 1" w:semiHidden="0" w:uiPriority="65" w:unhideWhenUsed="0"/>
-    <w:lsdException w:name="Revision" w:unhideWhenUsed="0"/>
-    <w:lsdException w:name="List Paragraph" w:semiHidden="0" w:uiPriority="34" w:unhideWhenUsed="0" w:qFormat="1"/>
-    <w:lsdException w:name="Quote" w:semiHidden="0" w:uiPriority="29" w:unhideWhenUsed="0" w:qFormat="1"/>
-    <w:lsdException w:name="Intense Quote" w:semiHidden="0" w:uiPriority="30" w:unhideWhenUsed="0" w:qFormat="1"/>
-    <w:lsdException w:name="Medium List 2 Accent 1" w:semiHidden="0" w:uiPriority="66" w:unhideWhenUsed="0"/>
-    <w:lsdException w:name="Medium Grid 1 Accent 1" w:semiHidden="0" w:uiPriority="67" w:unhideWhenUsed="0"/>
-    <w:lsdException w:name="Medium Grid 2 Accent 1" w:semiHidden="0" w:uiPriority="68" w:unhideWhenUsed="0"/>
-    <w:lsdException w:name="Medium Grid 3 Accent 1" w:semiHidden="0" w:uiPriority="69" w:unhideWhenUsed="0"/>
-    <w:lsdException w:name="Dark List Accent 1" w:semiHidden="0" w:uiPriority="70" w:unhideWhenUsed="0"/>
-    <w:lsdException w:name="Colorful Shading Accent 1" w:semiHidden="0" w:uiPriority="71" w:unhideWhenUsed="0"/>
-    <w:lsdException w:name="Colorful List Accent 1" w:semiHidden="0" w:uiPriority="72" w:unhideWhenUsed="0"/>
-    <w:lsdException w:name="Colorful Grid Accent 1" w:semiHidden="0" w:uiPriority="73" w:unhideWhenUsed="0"/>
-    <w:lsdException w:name="Light Shading Accent 2" w:semiHidden="0" w:uiPriority="60" w:unhideWhenUsed="0"/>
-    <w:lsdException w:name="Light List Accent 2" w:semiHidden="0" w:uiPriority="61" w:unhideWhenUsed="0"/>
-    <w:lsdException w:name="Light Grid Accent 2" w:semiHidden="0" w:uiPriority="62" w:unhideWhenUsed="0"/>
-    <w:lsdException w:name="Medium Shading 1 Accent 2" w:semiHidden="0" w:uiPriority="63" w:unhideWhenUsed="0"/>
-    <w:lsdException w:name="Medium Shading 2 Accent 2" w:semiHidden="0" w:uiPriority="64" w:unhideWhenUsed="0"/>
-    <w:lsdException w:name="Medium List 1 Accent 2" w:semiHidden="0" w:uiPriority="65" w:unhideWhenUsed="0"/>
-    <w:lsdException w:name="Medium List 2 Accent 2" w:semiHidden="0" w:uiPriority="66" w:unhideWhenUsed="0"/>
-    <w:lsdException w:name="Medium Grid 1 Accent 2" w:semiHidden="0" w:uiPriority="67" w:unhideWhenUsed="0"/>
-    <w:lsdException w:name="Medium Grid 2 Accent 2" w:semiHidden="0" w:uiPriority="68" w:unhideWhenUsed="0"/>
-    <w:lsdException w:name="Medium Grid 3 Accent 2" w:semiHidden="0" w:uiPriority="69" w:unhideWhenUsed="0"/>
-    <w:lsdException w:name="Dark List Accent 2" w:semiHidden="0" w:uiPriority="70" w:unhideWhenUsed="0"/>
-    <w:lsdException w:name="Colorful Shading Accent 2" w:semiHidden="0" w:uiPriority="71" w:unhideWhenUsed="0"/>
-    <w:lsdException w:name="Colorful List Accent 2" w:semiHidden="0" w:uiPriority="72" w:unhideWhenUsed="0"/>
-    <w:lsdException w:name="Colorful Grid Accent 2" w:semiHidden="0" w:uiPriority="73" w:unhideWhenUsed="0"/>
-    <w:lsdException w:name="Light Shading Accent 3" w:semiHidden="0" w:uiPriority="60" w:unhideWhenUsed="0"/>
-    <w:lsdException w:name="Light List Accent 3" w:semiHidden="0" w:uiPriority="61" w:unhideWhenUsed="0"/>
-    <w:lsdException w:name="Light Grid Accent 3" w:semiHidden="0" w:uiPriority="62" w:unhideWhenUsed="0"/>
-    <w:lsdException w:name="Medium Shading 1 Accent 3" w:semiHidden="0" w:uiPriority="63" w:unhideWhenUsed="0"/>
-    <w:lsdException w:name="Medium Shading 2 Accent 3" w:semiHidden="0" w:uiPriority="64" w:unhideWhenUsed="0"/>
-    <w:lsdException w:name="Medium List 1 Accent 3" w:semiHidden="0" w:uiPriority="65" w:unhideWhenUsed="0"/>
-    <w:lsdException w:name="Medium List 2 Accent 3" w:semiHidden="0" w:uiPriority="66" w:unhideWhenUsed="0"/>
-    <w:lsdException w:name="Medium Grid 1 Accent 3" w:semiHidden="0" w:uiPriority="67" w:unhideWhenUsed="0"/>
-    <w:lsdException w:name="Medium Grid 2 Accent 3" w:semiHidden="0" w:uiPriority="68" w:unhideWhenUsed="0"/>
-    <w:lsdException w:name="Medium Grid 3 Accent 3" w:semiHidden="0" w:uiPriority="69" w:unhideWhenUsed="0"/>
-    <w:lsdException w:name="Dark List Accent 3" w:semiHidden="0" w:uiPriority="70" w:unhideWhenUsed="0"/>
-    <w:lsdException w:name="Colorful Shading Accent 3" w:semiHidden="0" w:uiPriority="71" w:unhideWhenUsed="0"/>
-    <w:lsdException w:name="Colorful List Accent 3" w:semiHidden="0" w:uiPriority="72" w:unhideWhenUsed="0"/>
-    <w:lsdException w:name="Colorful Grid Accent 3" w:semiHidden="0" w:uiPriority="73" w:unhideWhenUsed="0"/>
-    <w:lsdException w:name="Light Shading Accent 4" w:semiHidden="0" w:uiPriority="60" w:unhideWhenUsed="0"/>
-    <w:lsdException w:name="Light List Accent 4" w:semiHidden="0" w:uiPriority="61" w:unhideWhenUsed="0"/>
-    <w:lsdException w:name="Light Grid Accent 4" w:semiHidden="0" w:uiPriority="62" w:unhideWhenUsed="0"/>
-    <w:lsdException w:name="Medium Shading 1 Accent 4" w:semiHidden="0" w:uiPriority="63" w:unhideWhenUsed="0"/>
-    <w:lsdException w:name="Medium Shading 2 Accent 4" w:semiHidden="0" w:uiPriority="64" w:unhideWhenUsed="0"/>
-    <w:lsdException w:name="Medium List 1 Accent 4" w:semiHidden="0" w:uiPriority="65" w:unhideWhenUsed="0"/>
-    <w:lsdException w:name="Medium List 2 Accent 4" w:semiHidden="0" w:uiPriority="66" w:unhideWhenUsed="0"/>
-    <w:lsdException w:name="Medium Grid 1 Accent 4" w:semiHidden="0" w:uiPriority="67" w:unhideWhenUsed="0"/>
-    <w:lsdException w:name="Medium Grid 2 Accent 4" w:semiHidden="0" w:uiPriority="68" w:unhideWhenUsed="0"/>
-    <w:lsdException w:name="Medium Grid 3 Accent 4" w:semiHidden="0" w:uiPriority="69" w:unhideWhenUsed="0"/>
-    <w:lsdException w:name="Dark List Accent 4" w:semiHidden="0" w:uiPriority="70" w:unhideWhenUsed="0"/>
-    <w:lsdException w:name="Colorful Shading Accent 4" w:semiHidden="0" w:uiPriority="71" w:unhideWhenUsed="0"/>
-    <w:lsdException w:name="Colorful List Accent 4" w:semiHidden="0" w:uiPriority="72" w:unhideWhenUsed="0"/>
-    <w:lsdException w:name="Colorful Grid Accent 4" w:semiHidden="0" w:uiPriority="73" w:unhideWhenUsed="0"/>
-    <w:lsdException w:name="Light Shading Accent 5" w:semiHidden="0" w:uiPriority="60" w:unhideWhenUsed="0"/>
-    <w:lsdException w:name="Light List Accent 5" w:semiHidden="0" w:uiPriority="61" w:unhideWhenUsed="0"/>
-    <w:lsdException w:name="Light Grid Accent 5" w:semiHidden="0" w:uiPriority="62" w:unhideWhenUsed="0"/>
-    <w:lsdException w:name="Medium Shading 1 Accent 5" w:semiHidden="0" w:uiPriority="63" w:unhideWhenUsed="0"/>
-    <w:lsdException w:name="Medium Shading 2 Accent 5" w:semiHidden="0" w:uiPriority="64" w:unhideWhenUsed="0"/>
-    <w:lsdException w:name="Medium List 1 Accent 5" w:semiHidden="0" w:uiPriority="65" w:unhideWhenUsed="0"/>
-    <w:lsdException w:name="Medium List 2 Accent 5" w:semiHidden="0" w:uiPriority="66" w:unhideWhenUsed="0"/>
-    <w:lsdException w:name="Medium Grid 1 Accent 5" w:semiHidden="0" w:uiPriority="67" w:unhideWhenUsed="0"/>
-    <w:lsdException w:name="Medium Grid 2 Accent 5" w:semiHidden="0" w:uiPriority="68" w:unhideWhenUsed="0"/>
-    <w:lsdException w:name="Medium Grid 3 Accent 5" w:semiHidden="0" w:uiPriority="69" w:unhideWhenUsed="0"/>
-    <w:lsdException w:name="Dark List Accent 5" w:semiHidden="0" w:uiPriority="70" w:unhideWhenUsed="0"/>
-    <w:lsdException w:name="Colorful Shading Accent 5" w:semiHidden="0" w:uiPriority="71" w:unhideWhenUsed="0"/>
-    <w:lsdException w:name="Colorful List Accent 5" w:semiHidden="0" w:uiPriority="72" w:unhideWhenUsed="0"/>
-    <w:lsdException w:name="Colorful Grid Accent 5" w:semiHidden="0" w:uiPriority="73" w:unhideWhenUsed="0"/>
-    <w:lsdException w:name="Light Shading Accent 6" w:semiHidden="0" w:uiPriority="60" w:unhideWhenUsed="0"/>
-    <w:lsdException w:name="Light List Accent 6" w:semiHidden="0" w:uiPriority="61" w:unhideWhenUsed="0"/>
-    <w:lsdException w:name="Light Grid Accent 6" w:semiHidden="0" w:uiPriority="62" w:unhideWhenUsed="0"/>
-    <w:lsdException w:name="Medium Shading 1 Accent 6" w:semiHidden="0" w:uiPriority="63" w:unhideWhenUsed="0"/>
-    <w:lsdException w:name="Medium Shading 2 Accent 6" w:semiHidden="0" w:uiPriority="64" w:unhideWhenUsed="0"/>
-    <w:lsdException w:name="Medium List 1 Accent 6" w:semiHidden="0" w:uiPriority="65" w:unhideWhenUsed="0"/>
-    <w:lsdException w:name="Medium List 2 Accent 6" w:semiHidden="0" w:uiPriority="66" w:unhideWhenUsed="0"/>
-    <w:lsdException w:name="Medium Grid 1 Accent 6" w:semiHidden="0" w:uiPriority="67" w:unhideWhenUsed="0"/>
-    <w:lsdException w:name="Medium Grid 2 Accent 6" w:semiHidden="0" w:uiPriority="68" w:unhideWhenUsed="0"/>
-    <w:lsdException w:name="Medium Grid 3 Accent 6" w:semiHidden="0" w:uiPriority="69" w:unhideWhenUsed="0"/>
-    <w:lsdException w:name="Dark List Accent 6" w:semiHidden="0" w:uiPriority="70" w:unhideWhenUsed="0"/>
-    <w:lsdException w:name="Colorful Shading Accent 6" w:semiHidden="0" w:uiPriority="71" w:unhideWhenUsed="0"/>
-    <w:lsdException w:name="Colorful List Accent 6" w:semiHidden="0" w:uiPriority="72" w:unhideWhenUsed="0"/>
-    <w:lsdException w:name="Colorful Grid Accent 6" w:semiHidden="0" w:uiPriority="73" w:unhideWhenUsed="0"/>
-    <w:lsdException w:name="Subtle Emphasis" w:semiHidden="0" w:uiPriority="19" w:unhideWhenUsed="0" w:qFormat="1"/>
-    <w:lsdException w:name="Intense Emphasis" w:semiHidden="0" w:uiPriority="21" w:unhideWhenUsed="0" w:qFormat="1"/>
-    <w:lsdException w:name="Subtle Reference" w:semiHidden="0" w:uiPriority="31" w:unhideWhenUsed="0" w:qFormat="1"/>
-    <w:lsdException w:name="Intense Reference" w:semiHidden="0" w:uiPriority="32" w:unhideWhenUsed="0" w:qFormat="1"/>
-    <w:lsdException w:name="Book Title" w:semiHidden="0" w:uiPriority="33" w:unhideWhenUsed="0" w:qFormat="1"/>
-    <w:lsdException w:name="Bibliography" w:uiPriority="37"/>
-    <w:lsdException w:name="TOC Heading" w:uiPriority="39" w:qFormat="1"/>
+  <w:latentStyles w:defLockedState="0" w:defUIPriority="99" w:defSemiHidden="0" w:defUnhideWhenUsed="0" w:defQFormat="0" w:count="376">
+    <w:lsdException w:name="Normal" w:uiPriority="0" w:qFormat="1"/>
+    <w:lsdException w:name="heading 1" w:uiPriority="9" w:qFormat="1"/>
+    <w:lsdException w:name="heading 2" w:semiHidden="1" w:uiPriority="9" w:unhideWhenUsed="1" w:qFormat="1"/>
+    <w:lsdException w:name="heading 3" w:semiHidden="1" w:uiPriority="9" w:unhideWhenUsed="1" w:qFormat="1"/>
+    <w:lsdException w:name="heading 4" w:semiHidden="1" w:uiPriority="9" w:unhideWhenUsed="1" w:qFormat="1"/>
+    <w:lsdException w:name="heading 5" w:semiHidden="1" w:uiPriority="9" w:unhideWhenUsed="1" w:qFormat="1"/>
+    <w:lsdException w:name="heading 6" w:semiHidden="1" w:uiPriority="9" w:unhideWhenUsed="1" w:qFormat="1"/>
+    <w:lsdException w:name="heading 7" w:semiHidden="1" w:uiPriority="9" w:unhideWhenUsed="1" w:qFormat="1"/>
+    <w:lsdException w:name="heading 8" w:semiHidden="1" w:uiPriority="9" w:unhideWhenUsed="1" w:qFormat="1"/>
+    <w:lsdException w:name="heading 9" w:semiHidden="1" w:uiPriority="9" w:unhideWhenUsed="1" w:qFormat="1"/>
+    <w:lsdException w:name="index 1" w:semiHidden="1" w:unhideWhenUsed="1"/>
+    <w:lsdException w:name="index 2" w:semiHidden="1" w:unhideWhenUsed="1"/>
+    <w:lsdException w:name="index 3" w:semiHidden="1" w:unhideWhenUsed="1"/>
+    <w:lsdException w:name="index 4" w:semiHidden="1" w:unhideWhenUsed="1"/>
+    <w:lsdException w:name="index 5" w:semiHidden="1" w:unhideWhenUsed="1"/>
+    <w:lsdException w:name="index 6" w:semiHidden="1" w:unhideWhenUsed="1"/>
+    <w:lsdException w:name="index 7" w:semiHidden="1" w:unhideWhenUsed="1"/>
+    <w:lsdException w:name="index 8" w:semiHidden="1" w:unhideWhenUsed="1"/>
+    <w:lsdException w:name="index 9" w:semiHidden="1" w:unhideWhenUsed="1"/>
+    <w:lsdException w:name="toc 1" w:semiHidden="1" w:uiPriority="39" w:unhideWhenUsed="1"/>
+    <w:lsdException w:name="toc 2" w:semiHidden="1" w:uiPriority="39" w:unhideWhenUsed="1"/>
+    <w:lsdException w:name="toc 3" w:semiHidden="1" w:uiPriority="39" w:unhideWhenUsed="1"/>
+    <w:lsdException w:name="toc 4" w:semiHidden="1" w:uiPriority="39" w:unhideWhenUsed="1"/>
+    <w:lsdException w:name="toc 5" w:semiHidden="1" w:uiPriority="39" w:unhideWhenUsed="1"/>
+    <w:lsdException w:name="toc 6" w:semiHidden="1" w:uiPriority="39" w:unhideWhenUsed="1"/>
+    <w:lsdException w:name="toc 7" w:semiHidden="1" w:uiPriority="39" w:unhideWhenUsed="1"/>
+    <w:lsdException w:name="toc 8" w:semiHidden="1" w:uiPriority="39" w:unhideWhenUsed="1"/>
+    <w:lsdException w:name="toc 9" w:semiHidden="1" w:uiPriority="39" w:unhideWhenUsed="1"/>
+    <w:lsdException w:name="Normal Indent" w:semiHidden="1" w:unhideWhenUsed="1"/>
+    <w:lsdException w:name="footnote text" w:semiHidden="1" w:unhideWhenUsed="1"/>
+    <w:lsdException w:name="annotation text" w:semiHidden="1" w:unhideWhenUsed="1"/>
+    <w:lsdException w:name="header" w:semiHidden="1" w:unhideWhenUsed="1"/>
+    <w:lsdException w:name="footer" w:semiHidden="1" w:unhideWhenUsed="1"/>
+    <w:lsdException w:name="index heading" w:semiHidden="1" w:unhideWhenUsed="1"/>
+    <w:lsdException w:name="caption" w:semiHidden="1" w:uiPriority="35" w:unhideWhenUsed="1" w:qFormat="1"/>
+    <w:lsdException w:name="table of figures" w:semiHidden="1" w:unhideWhenUsed="1"/>
+    <w:lsdException w:name="envelope address" w:semiHidden="1" w:unhideWhenUsed="1"/>
+    <w:lsdException w:name="envelope return" w:semiHidden="1" w:unhideWhenUsed="1"/>
+    <w:lsdException w:name="footnote reference" w:semiHidden="1" w:unhideWhenUsed="1"/>
+    <w:lsdException w:name="annotation reference" w:semiHidden="1" w:unhideWhenUsed="1"/>
+    <w:lsdException w:name="line number" w:semiHidden="1" w:unhideWhenUsed="1"/>
+    <w:lsdException w:name="page number" w:semiHidden="1" w:unhideWhenUsed="1"/>
+    <w:lsdException w:name="endnote reference" w:semiHidden="1" w:unhideWhenUsed="1"/>
+    <w:lsdException w:name="endnote text" w:semiHidden="1" w:unhideWhenUsed="1"/>
+    <w:lsdException w:name="table of authorities" w:semiHidden="1" w:unhideWhenUsed="1"/>
+    <w:lsdException w:name="macro" w:semiHidden="1" w:unhideWhenUsed="1"/>
+    <w:lsdException w:name="toa heading" w:semiHidden="1" w:unhideWhenUsed="1"/>
+    <w:lsdException w:name="List" w:semiHidden="1" w:unhideWhenUsed="1"/>
+    <w:lsdException w:name="List Bullet" w:semiHidden="1" w:unhideWhenUsed="1"/>
+    <w:lsdException w:name="List Number" w:semiHidden="1" w:unhideWhenUsed="1"/>
+    <w:lsdException w:name="List 2" w:semiHidden="1" w:unhideWhenUsed="1"/>
+    <w:lsdException w:name="List 3" w:semiHidden="1" w:unhideWhenUsed="1"/>
+    <w:lsdException w:name="List 4" w:semiHidden="1" w:unhideWhenUsed="1"/>
+    <w:lsdException w:name="List 5" w:semiHidden="1" w:unhideWhenUsed="1"/>
+    <w:lsdException w:name="List Bullet 2" w:semiHidden="1" w:unhideWhenUsed="1"/>
+    <w:lsdException w:name="List Bullet 3" w:semiHidden="1" w:unhideWhenUsed="1"/>
+    <w:lsdException w:name="List Bullet 4" w:semiHidden="1" w:unhideWhenUsed="1"/>
+    <w:lsdException w:name="List Bullet 5" w:semiHidden="1" w:unhideWhenUsed="1"/>
+    <w:lsdException w:name="List Number 2" w:semiHidden="1" w:unhideWhenUsed="1"/>
+    <w:lsdException w:name="List Number 3" w:semiHidden="1" w:unhideWhenUsed="1"/>
+    <w:lsdException w:name="List Number 4" w:semiHidden="1" w:unhideWhenUsed="1"/>
+    <w:lsdException w:name="List Number 5" w:semiHidden="1" w:unhideWhenUsed="1"/>
+    <w:lsdException w:name="Title" w:uiPriority="10" w:qFormat="1"/>
+    <w:lsdException w:name="Closing" w:semiHidden="1" w:unhideWhenUsed="1"/>
+    <w:lsdException w:name="Signature" w:semiHidden="1" w:unhideWhenUsed="1"/>
+    <w:lsdException w:name="Default Paragraph Font" w:semiHidden="1" w:uiPriority="1" w:unhideWhenUsed="1"/>
+    <w:lsdException w:name="Body Text" w:semiHidden="1" w:unhideWhenUsed="1"/>
+    <w:lsdException w:name="Body Text Indent" w:semiHidden="1" w:unhideWhenUsed="1"/>
+    <w:lsdException w:name="List Continue" w:semiHidden="1" w:unhideWhenUsed="1"/>
+    <w:lsdException w:name="List Continue 2" w:semiHidden="1" w:unhideWhenUsed="1"/>
+    <w:lsdException w:name="List Continue 3" w:semiHidden="1" w:unhideWhenUsed="1"/>
+    <w:lsdException w:name="List Continue 4" w:semiHidden="1" w:unhideWhenUsed="1"/>
+    <w:lsdException w:name="List Continue 5" w:semiHidden="1" w:unhideWhenUsed="1"/>
+    <w:lsdException w:name="Message Header" w:semiHidden="1" w:unhideWhenUsed="1"/>
+    <w:lsdException w:name="Subtitle" w:uiPriority="11" w:qFormat="1"/>
+    <w:lsdException w:name="Salutation" w:semiHidden="1" w:unhideWhenUsed="1"/>
+    <w:lsdException w:name="Date" w:semiHidden="1" w:unhideWhenUsed="1"/>
+    <w:lsdException w:name="Body Text First Indent" w:semiHidden="1" w:unhideWhenUsed="1"/>
+    <w:lsdException w:name="Body Text First Indent 2" w:semiHidden="1" w:unhideWhenUsed="1"/>
+    <w:lsdException w:name="Note Heading" w:semiHidden="1" w:unhideWhenUsed="1"/>
+    <w:lsdException w:name="Body Text 2" w:semiHidden="1" w:unhideWhenUsed="1"/>
+    <w:lsdException w:name="Body Text 3" w:semiHidden="1" w:unhideWhenUsed="1"/>
+    <w:lsdException w:name="Body Text Indent 2" w:semiHidden="1" w:unhideWhenUsed="1"/>
+    <w:lsdException w:name="Body Text Indent 3" w:semiHidden="1" w:unhideWhenUsed="1"/>
+    <w:lsdException w:name="Block Text" w:semiHidden="1" w:unhideWhenUsed="1"/>
+    <w:lsdException w:name="Hyperlink" w:semiHidden="1" w:unhideWhenUsed="1"/>
+    <w:lsdException w:name="FollowedHyperlink" w:semiHidden="1" w:unhideWhenUsed="1"/>
+    <w:lsdException w:name="Strong" w:uiPriority="22" w:qFormat="1"/>
+    <w:lsdException w:name="Emphasis" w:uiPriority="20" w:qFormat="1"/>
+    <w:lsdException w:name="Document Map" w:semiHidden="1" w:unhideWhenUsed="1"/>
+    <w:lsdException w:name="Plain Text" w:semiHidden="1" w:unhideWhenUsed="1"/>
+    <w:lsdException w:name="E-mail Signature" w:semiHidden="1" w:unhideWhenUsed="1"/>
+    <w:lsdException w:name="HTML Top of Form" w:semiHidden="1" w:unhideWhenUsed="1"/>
+    <w:lsdException w:name="HTML Bottom of Form" w:semiHidden="1" w:unhideWhenUsed="1"/>
+    <w:lsdException w:name="Normal (Web)" w:semiHidden="1" w:unhideWhenUsed="1"/>
+    <w:lsdException w:name="HTML Acronym" w:semiHidden="1" w:unhideWhenUsed="1"/>
+    <w:lsdException w:name="HTML Address" w:semiHidden="1" w:unhideWhenUsed="1"/>
+    <w:lsdException w:name="HTML Cite" w:semiHidden="1" w:unhideWhenUsed="1"/>
+    <w:lsdException w:name="HTML Code" w:semiHidden="1" w:unhideWhenUsed="1"/>
+    <w:lsdException w:name="HTML Definition" w:semiHidden="1" w:unhideWhenUsed="1"/>
+    <w:lsdException w:name="HTML Keyboard" w:semiHidden="1" w:unhideWhenUsed="1"/>
+    <w:lsdException w:name="HTML Preformatted" w:semiHidden="1" w:unhideWhenUsed="1"/>
+    <w:lsdException w:name="HTML Sample" w:semiHidden="1" w:unhideWhenUsed="1"/>
+    <w:lsdException w:name="HTML Typewriter" w:semiHidden="1" w:unhideWhenUsed="1"/>
+    <w:lsdException w:name="HTML Variable" w:semiHidden="1" w:unhideWhenUsed="1"/>
+    <w:lsdException w:name="Normal Table" w:semiHidden="1" w:unhideWhenUsed="1"/>
+    <w:lsdException w:name="annotation subject" w:semiHidden="1" w:unhideWhenUsed="1"/>
+    <w:lsdException w:name="No List" w:semiHidden="1" w:unhideWhenUsed="1"/>
+    <w:lsdException w:name="Outline List 1" w:semiHidden="1" w:unhideWhenUsed="1"/>
+    <w:lsdException w:name="Outline List 2" w:semiHidden="1" w:unhideWhenUsed="1"/>
+    <w:lsdException w:name="Outline List 3" w:semiHidden="1" w:unhideWhenUsed="1"/>
+    <w:lsdException w:name="Table Simple 1" w:semiHidden="1" w:unhideWhenUsed="1"/>
+    <w:lsdException w:name="Table Simple 2" w:semiHidden="1" w:unhideWhenUsed="1"/>
+    <w:lsdException w:name="Table Simple 3" w:semiHidden="1" w:unhideWhenUsed="1"/>
+    <w:lsdException w:name="Table Classic 1" w:semiHidden="1" w:unhideWhenUsed="1"/>
+    <w:lsdException w:name="Table Classic 2" w:semiHidden="1" w:unhideWhenUsed="1"/>
+    <w:lsdException w:name="Table Classic 3" w:semiHidden="1" w:unhideWhenUsed="1"/>
+    <w:lsdException w:name="Table Classic 4" w:semiHidden="1" w:unhideWhenUsed="1"/>
+    <w:lsdException w:name="Table Colorful 1" w:semiHidden="1" w:unhideWhenUsed="1"/>
+    <w:lsdException w:name="Table Colorful 2" w:semiHidden="1" w:unhideWhenUsed="1"/>
+    <w:lsdException w:name="Table Colorful 3" w:semiHidden="1" w:unhideWhenUsed="1"/>
+    <w:lsdException w:name="Table Columns 1" w:semiHidden="1" w:unhideWhenUsed="1"/>
+    <w:lsdException w:name="Table Columns 2" w:semiHidden="1" w:unhideWhenUsed="1"/>
+    <w:lsdException w:name="Table Columns 3" w:semiHidden="1" w:unhideWhenUsed="1"/>
+    <w:lsdException w:name="Table Columns 4" w:semiHidden="1" w:unhideWhenUsed="1"/>
+    <w:lsdException w:name="Table Columns 5" w:semiHidden="1" w:unhideWhenUsed="1"/>
+    <w:lsdException w:name="Table Grid 1" w:semiHidden="1" w:unhideWhenUsed="1"/>
+    <w:lsdException w:name="Table Grid 2" w:semiHidden="1" w:unhideWhenUsed="1"/>
+    <w:lsdException w:name="Table Grid 3" w:semiHidden="1" w:unhideWhenUsed="1"/>
+    <w:lsdException w:name="Table Grid 4" w:semiHidden="1" w:unhideWhenUsed="1"/>
+    <w:lsdException w:name="Table Grid 5" w:semiHidden="1" w:unhideWhenUsed="1"/>
+    <w:lsdException w:name="Table Grid 6" w:semiHidden="1" w:unhideWhenUsed="1"/>
+    <w:lsdException w:name="Table Grid 7" w:semiHidden="1" w:unhideWhenUsed="1"/>
+    <w:lsdException w:name="Table Grid 8" w:semiHidden="1" w:unhideWhenUsed="1"/>
+    <w:lsdException w:name="Table List 1" w:semiHidden="1" w:unhideWhenUsed="1"/>
+    <w:lsdException w:name="Table List 2" w:semiHidden="1" w:unhideWhenUsed="1"/>
+    <w:lsdException w:name="Table List 3" w:semiHidden="1" w:unhideWhenUsed="1"/>
+    <w:lsdException w:name="Table List 4" w:semiHidden="1" w:unhideWhenUsed="1"/>
+    <w:lsdException w:name="Table List 5" w:semiHidden="1" w:unhideWhenUsed="1"/>
+    <w:lsdException w:name="Table List 6" w:semiHidden="1" w:unhideWhenUsed="1"/>
+    <w:lsdException w:name="Table List 7" w:semiHidden="1" w:unhideWhenUsed="1"/>
+    <w:lsdException w:name="Table List 8" w:semiHidden="1" w:unhideWhenUsed="1"/>
+    <w:lsdException w:name="Table 3D effects 1" w:semiHidden="1" w:unhideWhenUsed="1"/>
+    <w:lsdException w:name="Table 3D effects 2" w:semiHidden="1" w:unhideWhenUsed="1"/>
+    <w:lsdException w:name="Table 3D effects 3" w:semiHidden="1" w:unhideWhenUsed="1"/>
+    <w:lsdException w:name="Table Contemporary" w:semiHidden="1" w:unhideWhenUsed="1"/>
+    <w:lsdException w:name="Table Elegant" w:semiHidden="1" w:unhideWhenUsed="1"/>
+    <w:lsdException w:name="Table Professional" w:semiHidden="1" w:unhideWhenUsed="1"/>
+    <w:lsdException w:name="Table Subtle 1" w:semiHidden="1" w:unhideWhenUsed="1"/>
+    <w:lsdException w:name="Table Subtle 2" w:semiHidden="1" w:unhideWhenUsed="1"/>
+    <w:lsdException w:name="Table Web 1" w:semiHidden="1" w:unhideWhenUsed="1"/>
+    <w:lsdException w:name="Table Web 2" w:semiHidden="1" w:unhideWhenUsed="1"/>
+    <w:lsdException w:name="Table Web 3" w:semiHidden="1" w:unhideWhenUsed="1"/>
+    <w:lsdException w:name="Balloon Text" w:semiHidden="1" w:unhideWhenUsed="1"/>
+    <w:lsdException w:name="Table Grid" w:uiPriority="39"/>
+    <w:lsdException w:name="Table Theme" w:semiHidden="1" w:unhideWhenUsed="1"/>
+    <w:lsdException w:name="Placeholder Text" w:semiHidden="1"/>
+    <w:lsdException w:name="No Spacing" w:uiPriority="1" w:qFormat="1"/>
+    <w:lsdException w:name="Light Shading" w:uiPriority="60"/>
+    <w:lsdException w:name="Light List" w:uiPriority="61"/>
+    <w:lsdException w:name="Light Grid" w:uiPriority="62"/>
+    <w:lsdException w:name="Medium Shading 1" w:uiPriority="63"/>
+    <w:lsdException w:name="Medium Shading 2" w:uiPriority="64"/>
+    <w:lsdException w:name="Medium List 1" w:uiPriority="65"/>
+    <w:lsdException w:name="Medium List 2" w:uiPriority="66"/>
+    <w:lsdException w:name="Medium Grid 1" w:uiPriority="67"/>
+    <w:lsdException w:name="Medium Grid 2" w:uiPriority="68"/>
+    <w:lsdException w:name="Medium Grid 3" w:uiPriority="69"/>
+    <w:lsdException w:name="Dark List" w:uiPriority="70"/>
+    <w:lsdException w:name="Colorful Shading" w:uiPriority="71"/>
+    <w:lsdException w:name="Colorful List" w:uiPriority="72"/>
+    <w:lsdException w:name="Colorful Grid" w:uiPriority="73"/>
+    <w:lsdException w:name="Light Shading Accent 1" w:uiPriority="60"/>
+    <w:lsdException w:name="Light List Accent 1" w:uiPriority="61"/>
+    <w:lsdException w:name="Light Grid Accent 1" w:uiPriority="62"/>
+    <w:lsdException w:name="Medium Shading 1 Accent 1" w:uiPriority="63"/>
+    <w:lsdException w:name="Medium Shading 2 Accent 1" w:uiPriority="64"/>
+    <w:lsdException w:name="Medium List 1 Accent 1" w:uiPriority="65"/>
+    <w:lsdException w:name="Revision" w:semiHidden="1"/>
+    <w:lsdException w:name="List Paragraph" w:uiPriority="34" w:qFormat="1"/>
+    <w:lsdException w:name="Quote" w:uiPriority="29" w:qFormat="1"/>
+    <w:lsdException w:name="Intense Quote" w:uiPriority="30" w:qFormat="1"/>
+    <w:lsdException w:name="Medium List 2 Accent 1" w:uiPriority="66"/>
+    <w:lsdException w:name="Medium Grid 1 Accent 1" w:uiPriority="67"/>
+    <w:lsdException w:name="Medium Grid 2 Accent 1" w:uiPriority="68"/>
+    <w:lsdException w:name="Medium Grid 3 Accent 1" w:uiPriority="69"/>
+    <w:lsdException w:name="Dark List Accent 1" w:uiPriority="70"/>
+    <w:lsdException w:name="Colorful Shading Accent 1" w:uiPriority="71"/>
+    <w:lsdException w:name="Colorful List Accent 1" w:uiPriority="72"/>
+    <w:lsdException w:name="Colorful Grid Accent 1" w:uiPriority="73"/>
+    <w:lsdException w:name="Light Shading Accent 2" w:uiPriority="60"/>
+    <w:lsdException w:name="Light List Accent 2" w:uiPriority="61"/>
+    <w:lsdException w:name="Light Grid Accent 2" w:uiPriority="62"/>
+    <w:lsdException w:name="Medium Shading 1 Accent 2" w:uiPriority="63"/>
+    <w:lsdException w:name="Medium Shading 2 Accent 2" w:uiPriority="64"/>
+    <w:lsdException w:name="Medium List 1 Accent 2" w:uiPriority="65"/>
+    <w:lsdException w:name="Medium List 2 Accent 2" w:uiPriority="66"/>
+    <w:lsdException w:name="Medium Grid 1 Accent 2" w:uiPriority="67"/>
+    <w:lsdException w:name="Medium Grid 2 Accent 2" w:uiPriority="68"/>
+    <w:lsdException w:name="Medium Grid 3 Accent 2" w:uiPriority="69"/>
+    <w:lsdException w:name="Dark List Accent 2" w:uiPriority="70"/>
+    <w:lsdException w:name="Colorful Shading Accent 2" w:uiPriority="71"/>
+    <w:lsdException w:name="Colorful List Accent 2" w:uiPriority="72"/>
+    <w:lsdException w:name="Colorful Grid Accent 2" w:uiPriority="73"/>
+    <w:lsdException w:name="Light Shading Accent 3" w:uiPriority="60"/>
+    <w:lsdException w:name="Light List Accent 3" w:uiPriority="61"/>
+    <w:lsdException w:name="Light Grid Accent 3" w:uiPriority="62"/>
+    <w:lsdException w:name="Medium Shading 1 Accent 3" w:uiPriority="63"/>
+    <w:lsdException w:name="Medium Shading 2 Accent 3" w:uiPriority="64"/>
+    <w:lsdException w:name="Medium List 1 Accent 3" w:uiPriority="65"/>
+    <w:lsdException w:name="Medium List 2 Accent 3" w:uiPriority="66"/>
+    <w:lsdException w:name="Medium Grid 1 Accent 3" w:uiPriority="67"/>
+    <w:lsdException w:name="Medium Grid 2 Accent 3" w:uiPriority="68"/>
+    <w:lsdException w:name="Medium Grid 3 Accent 3" w:uiPriority="69"/>
+    <w:lsdException w:name="Dark List Accent 3" w:uiPriority="70"/>
+    <w:lsdException w:name="Colorful Shading Accent 3" w:uiPriority="71"/>
+    <w:lsdException w:name="Colorful List Accent 3" w:uiPriority="72"/>
+    <w:lsdException w:name="Colorful Grid Accent 3" w:uiPriority="73"/>
+    <w:lsdException w:name="Light Shading Accent 4" w:uiPriority="60"/>
+    <w:lsdException w:name="Light List Accent 4" w:uiPriority="61"/>
+    <w:lsdException w:name="Light Grid Accent 4" w:uiPriority="62"/>
+    <w:lsdException w:name="Medium Shading 1 Accent 4" w:uiPriority="63"/>
+    <w:lsdException w:name="Medium Shading 2 Accent 4" w:uiPriority="64"/>
+    <w:lsdException w:name="Medium List 1 Accent 4" w:uiPriority="65"/>
+    <w:lsdException w:name="Medium List 2 Accent 4" w:uiPriority="66"/>
+    <w:lsdException w:name="Medium Grid 1 Accent 4" w:uiPriority="67"/>
+    <w:lsdException w:name="Medium Grid 2 Accent 4" w:uiPriority="68"/>
+    <w:lsdException w:name="Medium Grid 3 Accent 4" w:uiPriority="69"/>
+    <w:lsdException w:name="Dark List Accent 4" w:uiPriority="70"/>
+    <w:lsdException w:name="Colorful Shading Accent 4" w:uiPriority="71"/>
+    <w:lsdException w:name="Colorful List Accent 4" w:uiPriority="72"/>
+    <w:lsdException w:name="Colorful Grid Accent 4" w:uiPriority="73"/>
+    <w:lsdException w:name="Light Shading Accent 5" w:uiPriority="60"/>
+    <w:lsdException w:name="Light List Accent 5" w:uiPriority="61"/>
+    <w:lsdException w:name="Light Grid Accent 5" w:uiPriority="62"/>
+    <w:lsdException w:name="Medium Shading 1 Accent 5" w:uiPriority="63"/>
+    <w:lsdException w:name="Medium Shading 2 Accent 5" w:uiPriority="64"/>
+    <w:lsdException w:name="Medium List 1 Accent 5" w:uiPriority="65"/>
+    <w:lsdException w:name="Medium List 2 Accent 5" w:uiPriority="66"/>
+    <w:lsdException w:name="Medium Grid 1 Accent 5" w:uiPriority="67"/>
+    <w:lsdException w:name="Medium Grid 2 Accent 5" w:uiPriority="68"/>
+    <w:lsdException w:name="Medium Grid 3 Accent 5" w:uiPriority="69"/>
+    <w:lsdException w:name="Dark List Accent 5" w:uiPriority="70"/>
+    <w:lsdException w:name="Colorful Shading Accent 5" w:uiPriority="71"/>
+    <w:lsdException w:name="Colorful List Accent 5" w:uiPriority="72"/>
+    <w:lsdException w:name="Colorful Grid Accent 5" w:uiPriority="73"/>
+    <w:lsdException w:name="Light Shading Accent 6" w:uiPriority="60"/>
+    <w:lsdException w:name="Light List Accent 6" w:uiPriority="61"/>
+    <w:lsdException w:name="Light Grid Accent 6" w:uiPriority="62"/>
+    <w:lsdException w:name="Medium Shading 1 Accent 6" w:uiPriority="63"/>
+    <w:lsdException w:name="Medium Shading 2 Accent 6" w:uiPriority="64"/>
+    <w:lsdException w:name="Medium List 1 Accent 6" w:uiPriority="65"/>
+    <w:lsdException w:name="Medium List 2 Accent 6" w:uiPriority="66"/>
+    <w:lsdException w:name="Medium Grid 1 Accent 6" w:uiPriority="67"/>
+    <w:lsdException w:name="Medium Grid 2 Accent 6" w:uiPriority="68"/>
+    <w:lsdException w:name="Medium Grid 3 Accent 6" w:uiPriority="69"/>
+    <w:lsdException w:name="Dark List Accent 6" w:uiPriority="70"/>
+    <w:lsdException w:name="Colorful Shading Accent 6" w:uiPriority="71"/>
+    <w:lsdException w:name="Colorful List Accent 6" w:uiPriority="72"/>
+    <w:lsdException w:name="Colorful Grid Accent 6" w:uiPriority="73"/>
+    <w:lsdException w:name="Subtle Emphasis" w:uiPriority="19" w:qFormat="1"/>
+    <w:lsdException w:name="Intense Emphasis" w:uiPriority="21" w:qFormat="1"/>
+    <w:lsdException w:name="Subtle Reference" w:uiPriority="31" w:qFormat="1"/>
+    <w:lsdException w:name="Intense Reference" w:uiPriority="32" w:qFormat="1"/>
+    <w:lsdException w:name="Book Title" w:uiPriority="33" w:qFormat="1"/>
+    <w:lsdException w:name="Bibliography" w:semiHidden="1" w:uiPriority="37" w:unhideWhenUsed="1"/>
+    <w:lsdException w:name="TOC Heading" w:semiHidden="1" w:uiPriority="39" w:unhideWhenUsed="1" w:qFormat="1"/>
+    <w:lsdException w:name="Plain Table 5" w:semiHidden="1" w:unhideWhenUsed="1"/>
+    <w:lsdException w:name="Grid Table Light" w:semiHidden="1" w:unhideWhenUsed="1"/>
+    <w:lsdException w:name="Grid Table 1 Light" w:semiHidden="1" w:unhideWhenUsed="1"/>
+    <w:lsdException w:name="Grid Table 2" w:semiHidden="1" w:unhideWhenUsed="1"/>
+    <w:lsdException w:name="Grid Table 3" w:semiHidden="1" w:unhideWhenUsed="1"/>
+    <w:lsdException w:name="Grid Table 4" w:uiPriority="49"/>
+    <w:lsdException w:name="Grid Table 5 Dark" w:uiPriority="50"/>
+    <w:lsdException w:name="Grid Table 6 Colorful" w:uiPriority="51"/>
+    <w:lsdException w:name="Grid Table 7 Colorful" w:uiPriority="52"/>
+    <w:lsdException w:name="Grid Table 1 Light Accent 1" w:uiPriority="46"/>
+    <w:lsdException w:name="Grid Table 2 Accent 1" w:uiPriority="47"/>
+    <w:lsdException w:name="Grid Table 3 Accent 1" w:uiPriority="48"/>
+    <w:lsdException w:name="Grid Table 4 Accent 1" w:uiPriority="49"/>
+    <w:lsdException w:name="Grid Table 5 Dark Accent 1" w:uiPriority="50"/>
+    <w:lsdException w:name="Grid Table 6 Colorful Accent 1" w:uiPriority="51"/>
+    <w:lsdException w:name="Grid Table 7 Colorful Accent 1" w:uiPriority="52"/>
+    <w:lsdException w:name="Grid Table 1 Light Accent 2" w:uiPriority="46"/>
+    <w:lsdException w:name="Grid Table 2 Accent 2" w:uiPriority="47"/>
+    <w:lsdException w:name="Grid Table 3 Accent 2" w:uiPriority="48"/>
+    <w:lsdException w:name="Grid Table 4 Accent 2" w:uiPriority="49"/>
+    <w:lsdException w:name="Grid Table 5 Dark Accent 2" w:uiPriority="50"/>
+    <w:lsdException w:name="Grid Table 6 Colorful Accent 2" w:uiPriority="51"/>
+    <w:lsdException w:name="Grid Table 7 Colorful Accent 2" w:uiPriority="52"/>
+    <w:lsdException w:name="Grid Table 1 Light Accent 3" w:uiPriority="46"/>
+    <w:lsdException w:name="Grid Table 2 Accent 3" w:uiPriority="47"/>
+    <w:lsdException w:name="Grid Table 3 Accent 3" w:uiPriority="48"/>
+    <w:lsdException w:name="Grid Table 4 Accent 3" w:uiPriority="49"/>
+    <w:lsdException w:name="Grid Table 5 Dark Accent 3" w:uiPriority="50"/>
+    <w:lsdException w:name="Grid Table 6 Colorful Accent 3" w:uiPriority="51"/>
+    <w:lsdException w:name="Grid Table 7 Colorful Accent 3" w:uiPriority="52"/>
+    <w:lsdException w:name="Grid Table 1 Light Accent 4" w:uiPriority="46"/>
+    <w:lsdException w:name="Grid Table 2 Accent 4" w:uiPriority="47"/>
+    <w:lsdException w:name="Grid Table 3 Accent 4" w:uiPriority="48"/>
+    <w:lsdException w:name="Grid Table 4 Accent 4" w:uiPriority="49"/>
+    <w:lsdException w:name="Grid Table 5 Dark Accent 4" w:uiPriority="50"/>
+    <w:lsdException w:name="Grid Table 6 Colorful Accent 4" w:uiPriority="51"/>
+    <w:lsdException w:name="Grid Table 7 Colorful Accent 4" w:uiPriority="52"/>
+    <w:lsdException w:name="Grid Table 1 Light Accent 5" w:uiPriority="46"/>
+    <w:lsdException w:name="Grid Table 2 Accent 5" w:uiPriority="47"/>
+    <w:lsdException w:name="Grid Table 3 Accent 5" w:uiPriority="48"/>
+    <w:lsdException w:name="Grid Table 4 Accent 5" w:uiPriority="49"/>
+    <w:lsdException w:name="Grid Table 5 Dark Accent 5" w:uiPriority="50"/>
+    <w:lsdException w:name="Grid Table 6 Colorful Accent 5" w:uiPriority="51"/>
+    <w:lsdException w:name="Grid Table 7 Colorful Accent 5" w:uiPriority="52"/>
+    <w:lsdException w:name="Grid Table 1 Light Accent 6" w:uiPriority="46"/>
+    <w:lsdException w:name="Grid Table 2 Accent 6" w:uiPriority="47"/>
+    <w:lsdException w:name="Grid Table 3 Accent 6" w:uiPriority="48"/>
+    <w:lsdException w:name="Grid Table 4 Accent 6" w:uiPriority="49"/>
+    <w:lsdException w:name="Grid Table 5 Dark Accent 6" w:uiPriority="50"/>
+    <w:lsdException w:name="Grid Table 6 Colorful Accent 6" w:uiPriority="51"/>
+    <w:lsdException w:name="Grid Table 7 Colorful Accent 6" w:uiPriority="52"/>
+    <w:lsdException w:name="List Table 1 Light" w:uiPriority="46"/>
+    <w:lsdException w:name="List Table 2" w:uiPriority="47"/>
+    <w:lsdException w:name="List Table 3" w:uiPriority="48"/>
+    <w:lsdException w:name="List Table 4" w:uiPriority="49"/>
+    <w:lsdException w:name="List Table 5 Dark" w:uiPriority="50"/>
+    <w:lsdException w:name="List Table 6 Colorful" w:uiPriority="51"/>
+    <w:lsdException w:name="List Table 7 Colorful" w:uiPriority="52"/>
+    <w:lsdException w:name="List Table 1 Light Accent 1" w:uiPriority="46"/>
+    <w:lsdException w:name="List Table 2 Accent 1" w:uiPriority="47"/>
+    <w:lsdException w:name="List Table 3 Accent 1" w:uiPriority="48"/>
+    <w:lsdException w:name="List Table 4 Accent 1" w:uiPriority="49"/>
+    <w:lsdException w:name="List Table 5 Dark Accent 1" w:uiPriority="50"/>
+    <w:lsdException w:name="List Table 6 Colorful Accent 1" w:uiPriority="51"/>
+    <w:lsdException w:name="List Table 7 Colorful Accent 1" w:uiPriority="52"/>
+    <w:lsdException w:name="List Table 1 Light Accent 2" w:uiPriority="46"/>
+    <w:lsdException w:name="List Table 2 Accent 2" w:uiPriority="47"/>
+    <w:lsdException w:name="List Table 3 Accent 2" w:uiPriority="48"/>
+    <w:lsdException w:name="List Table 4 Accent 2" w:uiPriority="49"/>
+    <w:lsdException w:name="List Table 5 Dark Accent 2" w:uiPriority="50"/>
+    <w:lsdException w:name="List Table 6 Colorful Accent 2" w:uiPriority="51"/>
+    <w:lsdException w:name="List Table 7 Colorful Accent 2" w:uiPriority="52"/>
+    <w:lsdException w:name="List Table 1 Light Accent 3" w:uiPriority="46"/>
+    <w:lsdException w:name="List Table 2 Accent 3" w:uiPriority="47"/>
+    <w:lsdException w:name="List Table 3 Accent 3" w:uiPriority="48"/>
+    <w:lsdException w:name="List Table 4 Accent 3" w:uiPriority="49"/>
+    <w:lsdException w:name="List Table 5 Dark Accent 3" w:uiPriority="50"/>
+    <w:lsdException w:name="List Table 6 Colorful Accent 3" w:uiPriority="51"/>
+    <w:lsdException w:name="List Table 7 Colorful Accent 3" w:uiPriority="52"/>
+    <w:lsdException w:name="List Table 1 Light Accent 4" w:uiPriority="46"/>
+    <w:lsdException w:name="List Table 2 Accent 4" w:uiPriority="47"/>
+    <w:lsdException w:name="List Table 3 Accent 4" w:uiPriority="48"/>
+    <w:lsdException w:name="List Table 4 Accent 4" w:uiPriority="49"/>
+    <w:lsdException w:name="List Table 5 Dark Accent 4" w:uiPriority="50"/>
+    <w:lsdException w:name="List Table 6 Colorful Accent 4" w:uiPriority="51"/>
+    <w:lsdException w:name="List Table 7 Colorful Accent 4" w:uiPriority="52"/>
+    <w:lsdException w:name="List Table 1 Light Accent 5" w:uiPriority="46"/>
+    <w:lsdException w:name="List Table 2 Accent 5" w:uiPriority="47"/>
+    <w:lsdException w:name="List Table 3 Accent 5" w:uiPriority="48"/>
+    <w:lsdException w:name="List Table 4 Accent 5" w:uiPriority="49"/>
+    <w:lsdException w:name="List Table 5 Dark Accent 5" w:uiPriority="50"/>
+    <w:lsdException w:name="List Table 6 Colorful Accent 5" w:uiPriority="51"/>
+    <w:lsdException w:name="List Table 7 Colorful Accent 5" w:uiPriority="52"/>
+    <w:lsdException w:name="List Table 1 Light Accent 6" w:uiPriority="46"/>
+    <w:lsdException w:name="List Table 2 Accent 6" w:uiPriority="47"/>
+    <w:lsdException w:name="List Table 3 Accent 6" w:uiPriority="48"/>
+    <w:lsdException w:name="List Table 4 Accent 6" w:uiPriority="49"/>
+    <w:lsdException w:name="List Table 5 Dark Accent 6" w:uiPriority="50"/>
+    <w:lsdException w:name="List Table 6 Colorful Accent 6" w:uiPriority="51"/>
+    <w:lsdException w:name="List Table 7 Colorful Accent 6" w:uiPriority="52"/>
+    <w:lsdException w:name="Mention" w:semiHidden="1" w:unhideWhenUsed="1"/>
+    <w:lsdException w:name="Smart Hyperlink" w:semiHidden="1" w:unhideWhenUsed="1"/>
+    <w:lsdException w:name="Hashtag" w:semiHidden="1" w:unhideWhenUsed="1"/>
+    <w:lsdException w:name="Unresolved Mention" w:semiHidden="1" w:unhideWhenUsed="1"/>
+    <w:lsdException w:name="Smart Link" w:semiHidden="1" w:unhideWhenUsed="1"/>
   </w:latentStyles>
-  <w:style w:type="paragraph" w:default="1" w:styleId="a">
+  <w:style w:type="paragraph" w:default="1" w:styleId="Normal">
     <w:name w:val="Normal"/>
     <w:qFormat/>
     <w:pPr>
@@ -5937,13 +6167,13 @@
       <w:jc w:val="both"/>
     </w:pPr>
   </w:style>
-  <w:style w:type="character" w:default="1" w:styleId="a0">
+  <w:style w:type="character" w:default="1" w:styleId="DefaultParagraphFont">
     <w:name w:val="Default Paragraph Font"/>
     <w:uiPriority w:val="1"/>
     <w:semiHidden/>
     <w:unhideWhenUsed/>
   </w:style>
-  <w:style w:type="table" w:default="1" w:styleId="a1">
+  <w:style w:type="table" w:default="1" w:styleId="TableNormal">
     <w:name w:val="Normal Table"/>
     <w:uiPriority w:val="99"/>
     <w:semiHidden/>
@@ -5958,7 +6188,7 @@
       </w:tblCellMar>
     </w:tblPr>
   </w:style>
-  <w:style w:type="numbering" w:default="1" w:styleId="a2">
+  <w:style w:type="numbering" w:default="1" w:styleId="NoList">
     <w:name w:val="No List"/>
     <w:uiPriority w:val="99"/>
     <w:semiHidden/>
@@ -5966,12 +6196,12 @@
   </w:style>
   <w:style w:type="character" w:customStyle="1" w:styleId="apple-converted-space">
     <w:name w:val="apple-converted-space"/>
-    <w:basedOn w:val="a0"/>
+    <w:basedOn w:val="DefaultParagraphFont"/>
     <w:rsid w:val="00555CCF"/>
   </w:style>
-  <w:style w:type="character" w:styleId="a3">
+  <w:style w:type="character" w:styleId="Emphasis">
     <w:name w:val="Emphasis"/>
-    <w:basedOn w:val="a0"/>
+    <w:basedOn w:val="DefaultParagraphFont"/>
     <w:uiPriority w:val="20"/>
     <w:qFormat/>
     <w:rsid w:val="00582A95"/>
@@ -5980,9 +6210,9 @@
       <w:iCs/>
     </w:rPr>
   </w:style>
-  <w:style w:type="character" w:styleId="a4">
+  <w:style w:type="character" w:styleId="Hyperlink">
     <w:name w:val="Hyperlink"/>
-    <w:basedOn w:val="a0"/>
+    <w:basedOn w:val="DefaultParagraphFont"/>
     <w:uiPriority w:val="99"/>
     <w:semiHidden/>
     <w:unhideWhenUsed/>
@@ -5992,10 +6222,10 @@
       <w:u w:val="single"/>
     </w:rPr>
   </w:style>
-  <w:style w:type="paragraph" w:styleId="HTML">
+  <w:style w:type="paragraph" w:styleId="HTMLPreformatted">
     <w:name w:val="HTML Preformatted"/>
-    <w:basedOn w:val="a"/>
-    <w:link w:val="HTML0"/>
+    <w:basedOn w:val="Normal"/>
+    <w:link w:val="HTMLPreformattedChar"/>
     <w:uiPriority w:val="99"/>
     <w:semiHidden/>
     <w:unhideWhenUsed/>
@@ -6029,10 +6259,10 @@
       <w:szCs w:val="20"/>
     </w:rPr>
   </w:style>
-  <w:style w:type="character" w:customStyle="1" w:styleId="HTML0">
-    <w:name w:val="HTML  预设格式字符"/>
-    <w:basedOn w:val="a0"/>
-    <w:link w:val="HTML"/>
+  <w:style w:type="character" w:customStyle="1" w:styleId="HTMLPreformattedChar">
+    <w:name w:val="HTML Preformatted Char"/>
+    <w:basedOn w:val="DefaultParagraphFont"/>
+    <w:link w:val="HTMLPreformatted"/>
     <w:uiPriority w:val="99"/>
     <w:semiHidden/>
     <w:rsid w:val="0049228B"/>
@@ -6042,9 +6272,9 @@
       <w:szCs w:val="20"/>
     </w:rPr>
   </w:style>
-  <w:style w:type="character" w:styleId="HTML1">
+  <w:style w:type="character" w:styleId="HTMLCode">
     <w:name w:val="HTML Code"/>
-    <w:basedOn w:val="a0"/>
+    <w:basedOn w:val="DefaultParagraphFont"/>
     <w:uiPriority w:val="99"/>
     <w:semiHidden/>
     <w:unhideWhenUsed/>
@@ -6057,306 +6287,7 @@
   </w:style>
   <w:style w:type="character" w:customStyle="1" w:styleId="co">
     <w:name w:val="co"/>
-    <w:basedOn w:val="a0"/>
-    <w:rsid w:val="0049228B"/>
-  </w:style>
-</w:styles>
-</file>
-
-<file path=word/stylesWithEffects.xml><?xml version="1.0" encoding="utf-8"?>
-<w:styles xmlns:wpc="http://schemas.microsoft.com/office/word/2010/wordprocessingCanvas" xmlns:mo="http://schemas.microsoft.com/office/mac/office/2008/main" xmlns:mc="http://schemas.openxmlformats.org/markup-compatibility/2006" xmlns:mv="urn:schemas-microsoft-com:mac:vml" xmlns:o="urn:schemas-microsoft-com:office:office" xmlns:r="http://schemas.openxmlformats.org/officeDocument/2006/relationships" xmlns:m="http://schemas.openxmlformats.org/officeDocument/2006/math" xmlns:v="urn:schemas-microsoft-com:vml" xmlns:wp14="http://schemas.microsoft.com/office/word/2010/wordprocessingDrawing" xmlns:wp="http://schemas.openxmlformats.org/drawingml/2006/wordprocessingDrawing" xmlns:w10="urn:schemas-microsoft-com:office:word" xmlns:w="http://schemas.openxmlformats.org/wordprocessingml/2006/main" xmlns:w14="http://schemas.microsoft.com/office/word/2010/wordml" xmlns:wpg="http://schemas.microsoft.com/office/word/2010/wordprocessingGroup" xmlns:wpi="http://schemas.microsoft.com/office/word/2010/wordprocessingInk" xmlns:wne="http://schemas.microsoft.com/office/word/2006/wordml" xmlns:wps="http://schemas.microsoft.com/office/word/2010/wordprocessingShape" mc:Ignorable="w14 wp14">
-  <w:docDefaults>
-    <w:rPrDefault>
-      <w:rPr>
-        <w:rFonts w:asciiTheme="minorHAnsi" w:eastAsiaTheme="minorEastAsia" w:hAnsiTheme="minorHAnsi" w:cstheme="minorBidi"/>
-        <w:sz w:val="22"/>
-        <w:szCs w:val="22"/>
-        <w:lang w:val="en-NZ" w:eastAsia="zh-CN" w:bidi="ar-SA"/>
-      </w:rPr>
-    </w:rPrDefault>
-    <w:pPrDefault>
-      <w:pPr>
-        <w:spacing w:after="160" w:line="259" w:lineRule="auto"/>
-      </w:pPr>
-    </w:pPrDefault>
-  </w:docDefaults>
-  <w:latentStyles w:defLockedState="0" w:defUIPriority="99" w:defSemiHidden="1" w:defUnhideWhenUsed="1" w:defQFormat="0" w:count="276">
-    <w:lsdException w:name="Normal" w:semiHidden="0" w:uiPriority="0" w:unhideWhenUsed="0" w:qFormat="1"/>
-    <w:lsdException w:name="heading 1" w:semiHidden="0" w:uiPriority="9" w:unhideWhenUsed="0" w:qFormat="1"/>
-    <w:lsdException w:name="heading 2" w:uiPriority="9" w:qFormat="1"/>
-    <w:lsdException w:name="heading 3" w:uiPriority="9" w:qFormat="1"/>
-    <w:lsdException w:name="heading 4" w:uiPriority="9" w:qFormat="1"/>
-    <w:lsdException w:name="heading 5" w:uiPriority="9" w:qFormat="1"/>
-    <w:lsdException w:name="heading 6" w:uiPriority="9" w:qFormat="1"/>
-    <w:lsdException w:name="heading 7" w:uiPriority="9" w:qFormat="1"/>
-    <w:lsdException w:name="heading 8" w:uiPriority="9" w:qFormat="1"/>
-    <w:lsdException w:name="heading 9" w:uiPriority="9" w:qFormat="1"/>
-    <w:lsdException w:name="toc 1" w:uiPriority="39"/>
-    <w:lsdException w:name="toc 2" w:uiPriority="39"/>
-    <w:lsdException w:name="toc 3" w:uiPriority="39"/>
-    <w:lsdException w:name="toc 4" w:uiPriority="39"/>
-    <w:lsdException w:name="toc 5" w:uiPriority="39"/>
-    <w:lsdException w:name="toc 6" w:uiPriority="39"/>
-    <w:lsdException w:name="toc 7" w:uiPriority="39"/>
-    <w:lsdException w:name="toc 8" w:uiPriority="39"/>
-    <w:lsdException w:name="toc 9" w:uiPriority="39"/>
-    <w:lsdException w:name="caption" w:uiPriority="35" w:qFormat="1"/>
-    <w:lsdException w:name="Title" w:semiHidden="0" w:uiPriority="10" w:unhideWhenUsed="0" w:qFormat="1"/>
-    <w:lsdException w:name="Default Paragraph Font" w:uiPriority="1"/>
-    <w:lsdException w:name="Subtitle" w:semiHidden="0" w:uiPriority="11" w:unhideWhenUsed="0" w:qFormat="1"/>
-    <w:lsdException w:name="Strong" w:semiHidden="0" w:uiPriority="22" w:unhideWhenUsed="0" w:qFormat="1"/>
-    <w:lsdException w:name="Emphasis" w:semiHidden="0" w:uiPriority="20" w:unhideWhenUsed="0" w:qFormat="1"/>
-    <w:lsdException w:name="Table Grid" w:semiHidden="0" w:uiPriority="39" w:unhideWhenUsed="0"/>
-    <w:lsdException w:name="Note Level 1" w:semiHidden="0" w:unhideWhenUsed="0"/>
-    <w:lsdException w:name="Note Level 2" w:semiHidden="0" w:unhideWhenUsed="0"/>
-    <w:lsdException w:name="Note Level 3" w:semiHidden="0" w:unhideWhenUsed="0"/>
-    <w:lsdException w:name="Note Level 4" w:semiHidden="0" w:unhideWhenUsed="0"/>
-    <w:lsdException w:name="Note Level 5" w:semiHidden="0" w:unhideWhenUsed="0"/>
-    <w:lsdException w:name="Note Level 6" w:semiHidden="0" w:unhideWhenUsed="0"/>
-    <w:lsdException w:name="Note Level 7" w:semiHidden="0" w:unhideWhenUsed="0"/>
-    <w:lsdException w:name="Note Level 8" w:semiHidden="0" w:unhideWhenUsed="0"/>
-    <w:lsdException w:name="Note Level 9" w:semiHidden="0" w:unhideWhenUsed="0"/>
-    <w:lsdException w:name="Placeholder Text" w:unhideWhenUsed="0"/>
-    <w:lsdException w:name="No Spacing" w:semiHidden="0" w:uiPriority="1" w:unhideWhenUsed="0" w:qFormat="1"/>
-    <w:lsdException w:name="Light Shading" w:semiHidden="0" w:uiPriority="60" w:unhideWhenUsed="0"/>
-    <w:lsdException w:name="Light List" w:semiHidden="0" w:uiPriority="61" w:unhideWhenUsed="0"/>
-    <w:lsdException w:name="Light Grid" w:semiHidden="0" w:uiPriority="62" w:unhideWhenUsed="0"/>
-    <w:lsdException w:name="Medium Shading 1" w:semiHidden="0" w:uiPriority="63" w:unhideWhenUsed="0"/>
-    <w:lsdException w:name="Medium Shading 2" w:semiHidden="0" w:uiPriority="64" w:unhideWhenUsed="0"/>
-    <w:lsdException w:name="Medium List 1" w:semiHidden="0" w:uiPriority="65" w:unhideWhenUsed="0"/>
-    <w:lsdException w:name="Medium List 2" w:semiHidden="0" w:uiPriority="66" w:unhideWhenUsed="0"/>
-    <w:lsdException w:name="Medium Grid 1" w:semiHidden="0" w:uiPriority="67" w:unhideWhenUsed="0"/>
-    <w:lsdException w:name="Medium Grid 2" w:semiHidden="0" w:uiPriority="68" w:unhideWhenUsed="0"/>
-    <w:lsdException w:name="Medium Grid 3" w:semiHidden="0" w:uiPriority="69" w:unhideWhenUsed="0"/>
-    <w:lsdException w:name="Dark List" w:semiHidden="0" w:uiPriority="70" w:unhideWhenUsed="0"/>
-    <w:lsdException w:name="Colorful Shading" w:semiHidden="0" w:uiPriority="71" w:unhideWhenUsed="0"/>
-    <w:lsdException w:name="Colorful List" w:semiHidden="0" w:uiPriority="72" w:unhideWhenUsed="0"/>
-    <w:lsdException w:name="Colorful Grid" w:semiHidden="0" w:uiPriority="73" w:unhideWhenUsed="0"/>
-    <w:lsdException w:name="Light Shading Accent 1" w:semiHidden="0" w:uiPriority="60" w:unhideWhenUsed="0"/>
-    <w:lsdException w:name="Light List Accent 1" w:semiHidden="0" w:uiPriority="61" w:unhideWhenUsed="0"/>
-    <w:lsdException w:name="Light Grid Accent 1" w:semiHidden="0" w:uiPriority="62" w:unhideWhenUsed="0"/>
-    <w:lsdException w:name="Medium Shading 1 Accent 1" w:semiHidden="0" w:uiPriority="63" w:unhideWhenUsed="0"/>
-    <w:lsdException w:name="Medium Shading 2 Accent 1" w:semiHidden="0" w:uiPriority="64" w:unhideWhenUsed="0"/>
-    <w:lsdException w:name="Medium List 1 Accent 1" w:semiHidden="0" w:uiPriority="65" w:unhideWhenUsed="0"/>
-    <w:lsdException w:name="Revision" w:unhideWhenUsed="0"/>
-    <w:lsdException w:name="List Paragraph" w:semiHidden="0" w:uiPriority="34" w:unhideWhenUsed="0" w:qFormat="1"/>
-    <w:lsdException w:name="Quote" w:semiHidden="0" w:uiPriority="29" w:unhideWhenUsed="0" w:qFormat="1"/>
-    <w:lsdException w:name="Intense Quote" w:semiHidden="0" w:uiPriority="30" w:unhideWhenUsed="0" w:qFormat="1"/>
-    <w:lsdException w:name="Medium List 2 Accent 1" w:semiHidden="0" w:uiPriority="66" w:unhideWhenUsed="0"/>
-    <w:lsdException w:name="Medium Grid 1 Accent 1" w:semiHidden="0" w:uiPriority="67" w:unhideWhenUsed="0"/>
-    <w:lsdException w:name="Medium Grid 2 Accent 1" w:semiHidden="0" w:uiPriority="68" w:unhideWhenUsed="0"/>
-    <w:lsdException w:name="Medium Grid 3 Accent 1" w:semiHidden="0" w:uiPriority="69" w:unhideWhenUsed="0"/>
-    <w:lsdException w:name="Dark List Accent 1" w:semiHidden="0" w:uiPriority="70" w:unhideWhenUsed="0"/>
-    <w:lsdException w:name="Colorful Shading Accent 1" w:semiHidden="0" w:uiPriority="71" w:unhideWhenUsed="0"/>
-    <w:lsdException w:name="Colorful List Accent 1" w:semiHidden="0" w:uiPriority="72" w:unhideWhenUsed="0"/>
-    <w:lsdException w:name="Colorful Grid Accent 1" w:semiHidden="0" w:uiPriority="73" w:unhideWhenUsed="0"/>
-    <w:lsdException w:name="Light Shading Accent 2" w:semiHidden="0" w:uiPriority="60" w:unhideWhenUsed="0"/>
-    <w:lsdException w:name="Light List Accent 2" w:semiHidden="0" w:uiPriority="61" w:unhideWhenUsed="0"/>
-    <w:lsdException w:name="Light Grid Accent 2" w:semiHidden="0" w:uiPriority="62" w:unhideWhenUsed="0"/>
-    <w:lsdException w:name="Medium Shading 1 Accent 2" w:semiHidden="0" w:uiPriority="63" w:unhideWhenUsed="0"/>
-    <w:lsdException w:name="Medium Shading 2 Accent 2" w:semiHidden="0" w:uiPriority="64" w:unhideWhenUsed="0"/>
-    <w:lsdException w:name="Medium List 1 Accent 2" w:semiHidden="0" w:uiPriority="65" w:unhideWhenUsed="0"/>
-    <w:lsdException w:name="Medium List 2 Accent 2" w:semiHidden="0" w:uiPriority="66" w:unhideWhenUsed="0"/>
-    <w:lsdException w:name="Medium Grid 1 Accent 2" w:semiHidden="0" w:uiPriority="67" w:unhideWhenUsed="0"/>
-    <w:lsdException w:name="Medium Grid 2 Accent 2" w:semiHidden="0" w:uiPriority="68" w:unhideWhenUsed="0"/>
-    <w:lsdException w:name="Medium Grid 3 Accent 2" w:semiHidden="0" w:uiPriority="69" w:unhideWhenUsed="0"/>
-    <w:lsdException w:name="Dark List Accent 2" w:semiHidden="0" w:uiPriority="70" w:unhideWhenUsed="0"/>
-    <w:lsdException w:name="Colorful Shading Accent 2" w:semiHidden="0" w:uiPriority="71" w:unhideWhenUsed="0"/>
-    <w:lsdException w:name="Colorful List Accent 2" w:semiHidden="0" w:uiPriority="72" w:unhideWhenUsed="0"/>
-    <w:lsdException w:name="Colorful Grid Accent 2" w:semiHidden="0" w:uiPriority="73" w:unhideWhenUsed="0"/>
-    <w:lsdException w:name="Light Shading Accent 3" w:semiHidden="0" w:uiPriority="60" w:unhideWhenUsed="0"/>
-    <w:lsdException w:name="Light List Accent 3" w:semiHidden="0" w:uiPriority="61" w:unhideWhenUsed="0"/>
-    <w:lsdException w:name="Light Grid Accent 3" w:semiHidden="0" w:uiPriority="62" w:unhideWhenUsed="0"/>
-    <w:lsdException w:name="Medium Shading 1 Accent 3" w:semiHidden="0" w:uiPriority="63" w:unhideWhenUsed="0"/>
-    <w:lsdException w:name="Medium Shading 2 Accent 3" w:semiHidden="0" w:uiPriority="64" w:unhideWhenUsed="0"/>
-    <w:lsdException w:name="Medium List 1 Accent 3" w:semiHidden="0" w:uiPriority="65" w:unhideWhenUsed="0"/>
-    <w:lsdException w:name="Medium List 2 Accent 3" w:semiHidden="0" w:uiPriority="66" w:unhideWhenUsed="0"/>
-    <w:lsdException w:name="Medium Grid 1 Accent 3" w:semiHidden="0" w:uiPriority="67" w:unhideWhenUsed="0"/>
-    <w:lsdException w:name="Medium Grid 2 Accent 3" w:semiHidden="0" w:uiPriority="68" w:unhideWhenUsed="0"/>
-    <w:lsdException w:name="Medium Grid 3 Accent 3" w:semiHidden="0" w:uiPriority="69" w:unhideWhenUsed="0"/>
-    <w:lsdException w:name="Dark List Accent 3" w:semiHidden="0" w:uiPriority="70" w:unhideWhenUsed="0"/>
-    <w:lsdException w:name="Colorful Shading Accent 3" w:semiHidden="0" w:uiPriority="71" w:unhideWhenUsed="0"/>
-    <w:lsdException w:name="Colorful List Accent 3" w:semiHidden="0" w:uiPriority="72" w:unhideWhenUsed="0"/>
-    <w:lsdException w:name="Colorful Grid Accent 3" w:semiHidden="0" w:uiPriority="73" w:unhideWhenUsed="0"/>
-    <w:lsdException w:name="Light Shading Accent 4" w:semiHidden="0" w:uiPriority="60" w:unhideWhenUsed="0"/>
-    <w:lsdException w:name="Light List Accent 4" w:semiHidden="0" w:uiPriority="61" w:unhideWhenUsed="0"/>
-    <w:lsdException w:name="Light Grid Accent 4" w:semiHidden="0" w:uiPriority="62" w:unhideWhenUsed="0"/>
-    <w:lsdException w:name="Medium Shading 1 Accent 4" w:semiHidden="0" w:uiPriority="63" w:unhideWhenUsed="0"/>
-    <w:lsdException w:name="Medium Shading 2 Accent 4" w:semiHidden="0" w:uiPriority="64" w:unhideWhenUsed="0"/>
-    <w:lsdException w:name="Medium List 1 Accent 4" w:semiHidden="0" w:uiPriority="65" w:unhideWhenUsed="0"/>
-    <w:lsdException w:name="Medium List 2 Accent 4" w:semiHidden="0" w:uiPriority="66" w:unhideWhenUsed="0"/>
-    <w:lsdException w:name="Medium Grid 1 Accent 4" w:semiHidden="0" w:uiPriority="67" w:unhideWhenUsed="0"/>
-    <w:lsdException w:name="Medium Grid 2 Accent 4" w:semiHidden="0" w:uiPriority="68" w:unhideWhenUsed="0"/>
-    <w:lsdException w:name="Medium Grid 3 Accent 4" w:semiHidden="0" w:uiPriority="69" w:unhideWhenUsed="0"/>
-    <w:lsdException w:name="Dark List Accent 4" w:semiHidden="0" w:uiPriority="70" w:unhideWhenUsed="0"/>
-    <w:lsdException w:name="Colorful Shading Accent 4" w:semiHidden="0" w:uiPriority="71" w:unhideWhenUsed="0"/>
-    <w:lsdException w:name="Colorful List Accent 4" w:semiHidden="0" w:uiPriority="72" w:unhideWhenUsed="0"/>
-    <w:lsdException w:name="Colorful Grid Accent 4" w:semiHidden="0" w:uiPriority="73" w:unhideWhenUsed="0"/>
-    <w:lsdException w:name="Light Shading Accent 5" w:semiHidden="0" w:uiPriority="60" w:unhideWhenUsed="0"/>
-    <w:lsdException w:name="Light List Accent 5" w:semiHidden="0" w:uiPriority="61" w:unhideWhenUsed="0"/>
-    <w:lsdException w:name="Light Grid Accent 5" w:semiHidden="0" w:uiPriority="62" w:unhideWhenUsed="0"/>
-    <w:lsdException w:name="Medium Shading 1 Accent 5" w:semiHidden="0" w:uiPriority="63" w:unhideWhenUsed="0"/>
-    <w:lsdException w:name="Medium Shading 2 Accent 5" w:semiHidden="0" w:uiPriority="64" w:unhideWhenUsed="0"/>
-    <w:lsdException w:name="Medium List 1 Accent 5" w:semiHidden="0" w:uiPriority="65" w:unhideWhenUsed="0"/>
-    <w:lsdException w:name="Medium List 2 Accent 5" w:semiHidden="0" w:uiPriority="66" w:unhideWhenUsed="0"/>
-    <w:lsdException w:name="Medium Grid 1 Accent 5" w:semiHidden="0" w:uiPriority="67" w:unhideWhenUsed="0"/>
-    <w:lsdException w:name="Medium Grid 2 Accent 5" w:semiHidden="0" w:uiPriority="68" w:unhideWhenUsed="0"/>
-    <w:lsdException w:name="Medium Grid 3 Accent 5" w:semiHidden="0" w:uiPriority="69" w:unhideWhenUsed="0"/>
-    <w:lsdException w:name="Dark List Accent 5" w:semiHidden="0" w:uiPriority="70" w:unhideWhenUsed="0"/>
-    <w:lsdException w:name="Colorful Shading Accent 5" w:semiHidden="0" w:uiPriority="71" w:unhideWhenUsed="0"/>
-    <w:lsdException w:name="Colorful List Accent 5" w:semiHidden="0" w:uiPriority="72" w:unhideWhenUsed="0"/>
-    <w:lsdException w:name="Colorful Grid Accent 5" w:semiHidden="0" w:uiPriority="73" w:unhideWhenUsed="0"/>
-    <w:lsdException w:name="Light Shading Accent 6" w:semiHidden="0" w:uiPriority="60" w:unhideWhenUsed="0"/>
-    <w:lsdException w:name="Light List Accent 6" w:semiHidden="0" w:uiPriority="61" w:unhideWhenUsed="0"/>
-    <w:lsdException w:name="Light Grid Accent 6" w:semiHidden="0" w:uiPriority="62" w:unhideWhenUsed="0"/>
-    <w:lsdException w:name="Medium Shading 1 Accent 6" w:semiHidden="0" w:uiPriority="63" w:unhideWhenUsed="0"/>
-    <w:lsdException w:name="Medium Shading 2 Accent 6" w:semiHidden="0" w:uiPriority="64" w:unhideWhenUsed="0"/>
-    <w:lsdException w:name="Medium List 1 Accent 6" w:semiHidden="0" w:uiPriority="65" w:unhideWhenUsed="0"/>
-    <w:lsdException w:name="Medium List 2 Accent 6" w:semiHidden="0" w:uiPriority="66" w:unhideWhenUsed="0"/>
-    <w:lsdException w:name="Medium Grid 1 Accent 6" w:semiHidden="0" w:uiPriority="67" w:unhideWhenUsed="0"/>
-    <w:lsdException w:name="Medium Grid 2 Accent 6" w:semiHidden="0" w:uiPriority="68" w:unhideWhenUsed="0"/>
-    <w:lsdException w:name="Medium Grid 3 Accent 6" w:semiHidden="0" w:uiPriority="69" w:unhideWhenUsed="0"/>
-    <w:lsdException w:name="Dark List Accent 6" w:semiHidden="0" w:uiPriority="70" w:unhideWhenUsed="0"/>
-    <w:lsdException w:name="Colorful Shading Accent 6" w:semiHidden="0" w:uiPriority="71" w:unhideWhenUsed="0"/>
-    <w:lsdException w:name="Colorful List Accent 6" w:semiHidden="0" w:uiPriority="72" w:unhideWhenUsed="0"/>
-    <w:lsdException w:name="Colorful Grid Accent 6" w:semiHidden="0" w:uiPriority="73" w:unhideWhenUsed="0"/>
-    <w:lsdException w:name="Subtle Emphasis" w:semiHidden="0" w:uiPriority="19" w:unhideWhenUsed="0" w:qFormat="1"/>
-    <w:lsdException w:name="Intense Emphasis" w:semiHidden="0" w:uiPriority="21" w:unhideWhenUsed="0" w:qFormat="1"/>
-    <w:lsdException w:name="Subtle Reference" w:semiHidden="0" w:uiPriority="31" w:unhideWhenUsed="0" w:qFormat="1"/>
-    <w:lsdException w:name="Intense Reference" w:semiHidden="0" w:uiPriority="32" w:unhideWhenUsed="0" w:qFormat="1"/>
-    <w:lsdException w:name="Book Title" w:semiHidden="0" w:uiPriority="33" w:unhideWhenUsed="0" w:qFormat="1"/>
-    <w:lsdException w:name="Bibliography" w:uiPriority="37"/>
-    <w:lsdException w:name="TOC Heading" w:uiPriority="39" w:qFormat="1"/>
-  </w:latentStyles>
-  <w:style w:type="paragraph" w:default="1" w:styleId="a">
-    <w:name w:val="Normal"/>
-    <w:qFormat/>
-    <w:pPr>
-      <w:widowControl w:val="0"/>
-      <w:jc w:val="both"/>
-    </w:pPr>
-  </w:style>
-  <w:style w:type="character" w:default="1" w:styleId="a0">
-    <w:name w:val="Default Paragraph Font"/>
-    <w:uiPriority w:val="1"/>
-    <w:semiHidden/>
-    <w:unhideWhenUsed/>
-  </w:style>
-  <w:style w:type="table" w:default="1" w:styleId="a1">
-    <w:name w:val="Normal Table"/>
-    <w:uiPriority w:val="99"/>
-    <w:semiHidden/>
-    <w:unhideWhenUsed/>
-    <w:tblPr>
-      <w:tblInd w:w="0" w:type="dxa"/>
-      <w:tblCellMar>
-        <w:top w:w="0" w:type="dxa"/>
-        <w:left w:w="108" w:type="dxa"/>
-        <w:bottom w:w="0" w:type="dxa"/>
-        <w:right w:w="108" w:type="dxa"/>
-      </w:tblCellMar>
-    </w:tblPr>
-  </w:style>
-  <w:style w:type="numbering" w:default="1" w:styleId="a2">
-    <w:name w:val="No List"/>
-    <w:uiPriority w:val="99"/>
-    <w:semiHidden/>
-    <w:unhideWhenUsed/>
-  </w:style>
-  <w:style w:type="character" w:customStyle="1" w:styleId="apple-converted-space">
-    <w:name w:val="apple-converted-space"/>
-    <w:basedOn w:val="a0"/>
-    <w:rsid w:val="00555CCF"/>
-  </w:style>
-  <w:style w:type="character" w:styleId="a3">
-    <w:name w:val="Emphasis"/>
-    <w:basedOn w:val="a0"/>
-    <w:uiPriority w:val="20"/>
-    <w:qFormat/>
-    <w:rsid w:val="00582A95"/>
-    <w:rPr>
-      <w:i/>
-      <w:iCs/>
-    </w:rPr>
-  </w:style>
-  <w:style w:type="character" w:styleId="a4">
-    <w:name w:val="Hyperlink"/>
-    <w:basedOn w:val="a0"/>
-    <w:uiPriority w:val="99"/>
-    <w:semiHidden/>
-    <w:unhideWhenUsed/>
-    <w:rsid w:val="00582A95"/>
-    <w:rPr>
-      <w:color w:val="0000FF"/>
-      <w:u w:val="single"/>
-    </w:rPr>
-  </w:style>
-  <w:style w:type="paragraph" w:styleId="HTML">
-    <w:name w:val="HTML Preformatted"/>
-    <w:basedOn w:val="a"/>
-    <w:link w:val="HTML0"/>
-    <w:uiPriority w:val="99"/>
-    <w:semiHidden/>
-    <w:unhideWhenUsed/>
-    <w:rsid w:val="0049228B"/>
-    <w:pPr>
-      <w:widowControl/>
-      <w:tabs>
-        <w:tab w:val="left" w:pos="916"/>
-        <w:tab w:val="left" w:pos="1832"/>
-        <w:tab w:val="left" w:pos="2748"/>
-        <w:tab w:val="left" w:pos="3664"/>
-        <w:tab w:val="left" w:pos="4580"/>
-        <w:tab w:val="left" w:pos="5496"/>
-        <w:tab w:val="left" w:pos="6412"/>
-        <w:tab w:val="left" w:pos="7328"/>
-        <w:tab w:val="left" w:pos="8244"/>
-        <w:tab w:val="left" w:pos="9160"/>
-        <w:tab w:val="left" w:pos="10076"/>
-        <w:tab w:val="left" w:pos="10992"/>
-        <w:tab w:val="left" w:pos="11908"/>
-        <w:tab w:val="left" w:pos="12824"/>
-        <w:tab w:val="left" w:pos="13740"/>
-        <w:tab w:val="left" w:pos="14656"/>
-      </w:tabs>
-      <w:spacing w:after="0" w:line="240" w:lineRule="auto"/>
-      <w:jc w:val="left"/>
-    </w:pPr>
-    <w:rPr>
-      <w:rFonts w:ascii="Courier New" w:eastAsia="Times New Roman" w:hAnsi="Courier New" w:cs="Courier New"/>
-      <w:sz w:val="20"/>
-      <w:szCs w:val="20"/>
-    </w:rPr>
-  </w:style>
-  <w:style w:type="character" w:customStyle="1" w:styleId="HTML0">
-    <w:name w:val="HTML  预设格式字符"/>
-    <w:basedOn w:val="a0"/>
-    <w:link w:val="HTML"/>
-    <w:uiPriority w:val="99"/>
-    <w:semiHidden/>
-    <w:rsid w:val="0049228B"/>
-    <w:rPr>
-      <w:rFonts w:ascii="Courier New" w:eastAsia="Times New Roman" w:hAnsi="Courier New" w:cs="Courier New"/>
-      <w:sz w:val="20"/>
-      <w:szCs w:val="20"/>
-    </w:rPr>
-  </w:style>
-  <w:style w:type="character" w:styleId="HTML1">
-    <w:name w:val="HTML Code"/>
-    <w:basedOn w:val="a0"/>
-    <w:uiPriority w:val="99"/>
-    <w:semiHidden/>
-    <w:unhideWhenUsed/>
-    <w:rsid w:val="0049228B"/>
-    <w:rPr>
-      <w:rFonts w:ascii="Courier New" w:eastAsia="Times New Roman" w:hAnsi="Courier New" w:cs="Courier New"/>
-      <w:sz w:val="20"/>
-      <w:szCs w:val="20"/>
-    </w:rPr>
-  </w:style>
-  <w:style w:type="character" w:customStyle="1" w:styleId="co">
-    <w:name w:val="co"/>
-    <w:basedOn w:val="a0"/>
+    <w:basedOn w:val="DefaultParagraphFont"/>
     <w:rsid w:val="0049228B"/>
   </w:style>
 </w:styles>
@@ -6651,7 +6582,7 @@
   <a:extraClrSchemeLst/>
   <a:extLst>
     <a:ext uri="{05A4C25C-085E-4340-85A3-A5531E510DB2}">
-      <thm15:themeFamily xmlns:thm15="http://schemas.microsoft.com/office/thememl/2012/main" xmlns="" name="Office Theme" id="{62F939B6-93AF-4DB8-9C6B-D6C7DFDC589F}" vid="{4A3C46E8-61CC-4603-A589-7422A47A8E4A}"/>
+      <thm15:themeFamily xmlns:thm15="http://schemas.microsoft.com/office/thememl/2012/main" name="Office Theme" id="{62F939B6-93AF-4DB8-9C6B-D6C7DFDC589F}" vid="{4A3C46E8-61CC-4603-A589-7422A47A8E4A}"/>
     </a:ext>
   </a:extLst>
 </a:theme>
@@ -6662,7 +6593,7 @@
 </file>
 
 <file path=customXml/itemProps1.xml><?xml version="1.0" encoding="utf-8"?>
-<ds:datastoreItem xmlns:ds="http://schemas.openxmlformats.org/officeDocument/2006/customXml" ds:itemID="{A7C1FBB3-2EF5-DF4D-B4E0-AD4EA0127351}">
+<ds:datastoreItem xmlns:ds="http://schemas.openxmlformats.org/officeDocument/2006/customXml" ds:itemID="{0DE9AD8E-A0C4-4E75-AF5A-66894D0C377D}">
   <ds:schemaRefs>
     <ds:schemaRef ds:uri="http://schemas.openxmlformats.org/officeDocument/2006/bibliography"/>
   </ds:schemaRefs>

</xml_diff>